<commit_message>
Activités 1/2 + rapport fini, début activité 3
</commit_message>
<xml_diff>
--- a/R-P_Cloud-amizeqiri-Rapport.docx
+++ b/R-P_Cloud-amizeqiri-Rapport.docx
@@ -2804,98 +2804,539 @@
       </w:pPr>
       <w:bookmarkStart w:id="6" w:name="_Toc181959739"/>
       <w:r>
+        <w:t>Installer Azure PowerShell (2 points)</w:t>
+      </w:r>
+      <w:bookmarkEnd w:id="6"/>
+    </w:p>
+    <w:p>
+      <w:pPr>
+        <w:pStyle w:val="Titre3"/>
+      </w:pPr>
+      <w:bookmarkStart w:id="7" w:name="_Toc181959740"/>
+      <w:bookmarkStart w:id="8" w:name="_Hlk182224790"/>
+      <w:r>
+        <w:t xml:space="preserve">Créer un script qui liste toutes les VMs de la souscription </w:t>
+      </w:r>
+      <w:bookmarkEnd w:id="8"/>
+      <w:r>
+        <w:t>(2 points)</w:t>
+      </w:r>
+      <w:bookmarkEnd w:id="7"/>
+    </w:p>
+    <w:p>
+      <w:pPr>
+        <w:pStyle w:val="Titre3"/>
+      </w:pPr>
+      <w:bookmarkStart w:id="9" w:name="_Toc181959742"/>
+      <w:bookmarkStart w:id="10" w:name="_Hlk182227046"/>
+      <w:r>
+        <w:t xml:space="preserve">Créer une machine virtuelle Windows avec Azure </w:t>
+      </w:r>
+      <w:r>
+        <w:t>PowerShell</w:t>
+      </w:r>
+      <w:r>
+        <w:t xml:space="preserve"> et s’y connecter (2 points)</w:t>
+      </w:r>
+      <w:bookmarkEnd w:id="9"/>
+    </w:p>
+    <w:p>
+      <w:pPr>
+        <w:pStyle w:val="Titre3"/>
+      </w:pPr>
+      <w:bookmarkStart w:id="11" w:name="_Toc181959741"/>
+      <w:bookmarkEnd w:id="10"/>
+      <w:r>
+        <w:t>Déployer une VM Linux et y installer un serveur web et un index.html customisé (5 points)</w:t>
+      </w:r>
+      <w:bookmarkEnd w:id="11"/>
+    </w:p>
+    <w:p>
+      <w:pPr>
+        <w:pStyle w:val="Titre3"/>
+      </w:pPr>
+      <w:bookmarkStart w:id="12" w:name="_Toc181959743"/>
+      <w:r>
+        <w:t xml:space="preserve">Créer un script </w:t>
+      </w:r>
+      <w:r>
+        <w:t>PowerShell</w:t>
+      </w:r>
+      <w:r>
+        <w:t xml:space="preserve"> qui liste les disques d’une machine virtuelle (5 points)</w:t>
+      </w:r>
+      <w:bookmarkEnd w:id="12"/>
+    </w:p>
+    <w:p>
+      <w:pPr>
+        <w:pStyle w:val="Titre2"/>
+      </w:pPr>
+      <w:bookmarkStart w:id="13" w:name="_Toc181959744"/>
+      <w:r>
+        <w:t>Objectifs pédagogiques visés</w:t>
+      </w:r>
+      <w:bookmarkEnd w:id="13"/>
+    </w:p>
+    <w:p>
+      <w:pPr>
+        <w:pStyle w:val="Retraitcorpsdetexte3"/>
+        <w:ind w:left="1134"/>
+        <w:rPr>
+          <w:i/>
+          <w:iCs/>
+        </w:rPr>
+      </w:pPr>
+      <w:r>
+        <w:rPr>
+          <w:i/>
+          <w:iCs/>
+        </w:rPr>
+        <w:t>Pourquoi ces activités ?</w:t>
+      </w:r>
+    </w:p>
+    <w:p>
+      <w:pPr>
+        <w:pStyle w:val="Retraitcorpsdetexte3"/>
+        <w:ind w:left="1134"/>
+        <w:jc w:val="left"/>
+      </w:pPr>
+      <w:r>
+        <w:t>Les deux premières activités sont obligatoires et me permettent de débuter le projet.</w:t>
+      </w:r>
+      <w:r>
+        <w:br/>
+      </w:r>
+      <w:r>
+        <w:br/>
+      </w:r>
+      <w:r>
+        <w:t>L’étape de l’installation de Azure PowerShell est primordiale car certaines des prochaines activités se feront avec.</w:t>
+      </w:r>
+      <w:r>
+        <w:br/>
+        <w:t xml:space="preserve">La deuxième activité me permet </w:t>
+      </w:r>
+      <w:r>
+        <w:t>de me familiariser avec la création de scripts. En commençant par un script simple, je me mets dans le bain, ce qui facilitera l’écriture de scripts plus complexes dans les activités suivantes</w:t>
+      </w:r>
+      <w:r>
+        <w:t>.</w:t>
+      </w:r>
+    </w:p>
+    <w:p>
+      <w:pPr>
+        <w:pStyle w:val="Retraitcorpsdetexte"/>
+      </w:pPr>
+    </w:p>
+    <w:p>
+      <w:pPr>
+        <w:pStyle w:val="Titre1"/>
+      </w:pPr>
+      <w:bookmarkStart w:id="14" w:name="_Toc181959745"/>
+      <w:r>
+        <w:t>Activités</w:t>
+      </w:r>
+      <w:bookmarkEnd w:id="14"/>
+    </w:p>
+    <w:p>
+      <w:pPr>
+        <w:pStyle w:val="Titre2"/>
+      </w:pPr>
+      <w:bookmarkStart w:id="15" w:name="_Toc181959746"/>
+      <w:r>
         <w:t>Installer Azure PowerShell</w:t>
       </w:r>
       <w:r>
+        <w:t xml:space="preserve"> (</w:t>
+      </w:r>
+      <w:r>
+        <w:t>2</w:t>
+      </w:r>
+      <w:r>
+        <w:t xml:space="preserve"> points)</w:t>
+      </w:r>
+      <w:bookmarkEnd w:id="15"/>
+    </w:p>
+    <w:p>
+      <w:pPr>
+        <w:pStyle w:val="Retraitcorpsdetexte"/>
+        <w:jc w:val="left"/>
+      </w:pPr>
+      <w:r>
+        <w:t>Cette activité vise simplement à installer Azure PowerShell.</w:t>
+      </w:r>
+    </w:p>
+    <w:p>
+      <w:pPr>
+        <w:pStyle w:val="Retraitcorpsdetexte"/>
+        <w:jc w:val="left"/>
+      </w:pPr>
+      <w:r>
+        <w:t xml:space="preserve">Pour ce faire, je me suis rendu sur </w:t>
+      </w:r>
+      <w:hyperlink r:id="rId13" w:history="1">
+        <w:r>
+          <w:rPr>
+            <w:rStyle w:val="Lienhypertexte"/>
+          </w:rPr>
+          <w:t>Microso</w:t>
+        </w:r>
+        <w:r>
+          <w:rPr>
+            <w:rStyle w:val="Lienhypertexte"/>
+          </w:rPr>
+          <w:t>f</w:t>
+        </w:r>
+        <w:r>
+          <w:rPr>
+            <w:rStyle w:val="Lienhypertexte"/>
+          </w:rPr>
+          <w:t xml:space="preserve">t </w:t>
+        </w:r>
+        <w:proofErr w:type="spellStart"/>
+        <w:r>
+          <w:rPr>
+            <w:rStyle w:val="Lienhypertexte"/>
+          </w:rPr>
+          <w:t>Learn</w:t>
+        </w:r>
+        <w:proofErr w:type="spellEnd"/>
+      </w:hyperlink>
+      <w:r>
+        <w:t xml:space="preserve"> </w:t>
+      </w:r>
+      <w:r>
+        <w:t>et j’ai suivi la marche à suivre.</w:t>
+      </w:r>
+    </w:p>
+    <w:p>
+      <w:pPr>
+        <w:pStyle w:val="Retraitcorpsdetexte"/>
+        <w:jc w:val="left"/>
+      </w:pPr>
+      <w:r>
+        <w:t xml:space="preserve">En premier lieu, j’ai </w:t>
+      </w:r>
+      <w:proofErr w:type="spellStart"/>
+      <w:r>
+        <w:t>executé</w:t>
+      </w:r>
+      <w:proofErr w:type="spellEnd"/>
+      <w:r>
+        <w:t xml:space="preserve"> cette commande </w:t>
+      </w:r>
+      <w:r>
+        <w:rPr>
+          <w:rFonts w:ascii="Consolas" w:hAnsi="Consolas"/>
+          <w:color w:val="0101FD"/>
+          <w:sz w:val="21"/>
+          <w:szCs w:val="21"/>
+          <w:shd w:val="clear" w:color="auto" w:fill="F2F2F2"/>
+        </w:rPr>
+        <w:t>Set-</w:t>
+      </w:r>
+      <w:proofErr w:type="spellStart"/>
+      <w:r>
+        <w:rPr>
+          <w:rFonts w:ascii="Consolas" w:hAnsi="Consolas"/>
+          <w:color w:val="0101FD"/>
+          <w:sz w:val="21"/>
+          <w:szCs w:val="21"/>
+          <w:shd w:val="clear" w:color="auto" w:fill="F2F2F2"/>
+        </w:rPr>
+        <w:t>ExecutionPolicy</w:t>
+      </w:r>
+      <w:proofErr w:type="spellEnd"/>
+      <w:r>
+        <w:rPr>
+          <w:rFonts w:ascii="Consolas" w:hAnsi="Consolas"/>
+          <w:color w:val="0101FD"/>
+          <w:sz w:val="21"/>
+          <w:szCs w:val="21"/>
+          <w:shd w:val="clear" w:color="auto" w:fill="F2F2F2"/>
+        </w:rPr>
+        <w:t xml:space="preserve"> </w:t>
+      </w:r>
+      <w:proofErr w:type="spellStart"/>
+      <w:r>
+        <w:rPr>
+          <w:rFonts w:ascii="Consolas" w:hAnsi="Consolas"/>
+          <w:color w:val="0101FD"/>
+          <w:sz w:val="21"/>
+          <w:szCs w:val="21"/>
+          <w:shd w:val="clear" w:color="auto" w:fill="F2F2F2"/>
+        </w:rPr>
+        <w:t>Unrestricted</w:t>
+      </w:r>
+      <w:proofErr w:type="spellEnd"/>
+      <w:r>
+        <w:rPr>
+          <w:color w:val="0101FD"/>
+          <w:sz w:val="24"/>
+          <w:szCs w:val="24"/>
+          <w:shd w:val="clear" w:color="auto" w:fill="F2F2F2"/>
+        </w:rPr>
+        <w:t>.</w:t>
+      </w:r>
+      <w:r>
+        <w:t xml:space="preserve"> </w:t>
+      </w:r>
+      <w:r>
+        <w:t xml:space="preserve">Ça </w:t>
+      </w:r>
+      <w:r>
+        <w:t>permet de lancer tous les scripts sans restriction</w:t>
+      </w:r>
+      <w:r>
+        <w:t xml:space="preserve">, </w:t>
+      </w:r>
+      <w:r>
+        <w:t>mais ça réduit la sécurité</w:t>
+      </w:r>
+      <w:r>
+        <w:t>.</w:t>
+      </w:r>
+    </w:p>
+    <w:p>
+      <w:pPr>
+        <w:pStyle w:val="Retraitcorpsdetexte"/>
+      </w:pPr>
+      <w:r>
+        <w:t xml:space="preserve">Ensuite j’ai installé le module </w:t>
+      </w:r>
+      <w:r>
+        <w:t>‘</w:t>
+      </w:r>
+      <w:proofErr w:type="spellStart"/>
+      <w:r>
+        <w:t>Az</w:t>
+      </w:r>
+      <w:proofErr w:type="spellEnd"/>
+      <w:r>
+        <w:t>’</w:t>
+      </w:r>
+      <w:r>
+        <w:t xml:space="preserve"> et pour finir cette activité, je me suis connecté.</w:t>
+      </w:r>
+    </w:p>
+    <w:p>
+      <w:pPr>
+        <w:pStyle w:val="Retraitcorpsdetexte"/>
+      </w:pPr>
+      <w:r>
+        <w:lastRenderedPageBreak/>
+        <w:drawing>
+          <wp:inline distT="0" distB="0" distL="0" distR="0" wp14:anchorId="6D4E5CB4" wp14:editId="198ACE48">
+            <wp:extent cx="4764964" cy="2541961"/>
+            <wp:effectExtent l="0" t="0" r="0" b="0"/>
+            <wp:docPr id="1" name="Image 1"/>
+            <wp:cNvGraphicFramePr>
+              <a:graphicFrameLocks xmlns:a="http://schemas.openxmlformats.org/drawingml/2006/main" noChangeAspect="1"/>
+            </wp:cNvGraphicFramePr>
+            <a:graphic xmlns:a="http://schemas.openxmlformats.org/drawingml/2006/main">
+              <a:graphicData uri="http://schemas.openxmlformats.org/drawingml/2006/picture">
+                <pic:pic xmlns:pic="http://schemas.openxmlformats.org/drawingml/2006/picture">
+                  <pic:nvPicPr>
+                    <pic:cNvPr id="1" name=""/>
+                    <pic:cNvPicPr/>
+                  </pic:nvPicPr>
+                  <pic:blipFill rotWithShape="1">
+                    <a:blip r:embed="rId14"/>
+                    <a:srcRect t="381" r="2162"/>
+                    <a:stretch/>
+                  </pic:blipFill>
+                  <pic:spPr bwMode="auto">
+                    <a:xfrm>
+                      <a:off x="0" y="0"/>
+                      <a:ext cx="4783093" cy="2551632"/>
+                    </a:xfrm>
+                    <a:prstGeom prst="rect">
+                      <a:avLst/>
+                    </a:prstGeom>
+                    <a:ln>
+                      <a:noFill/>
+                    </a:ln>
+                    <a:extLst>
+                      <a:ext uri="{53640926-AAD7-44D8-BBD7-CCE9431645EC}">
+                        <a14:shadowObscured xmlns:a14="http://schemas.microsoft.com/office/drawing/2010/main"/>
+                      </a:ext>
+                    </a:extLst>
+                  </pic:spPr>
+                </pic:pic>
+              </a:graphicData>
+            </a:graphic>
+          </wp:inline>
+        </w:drawing>
+      </w:r>
+    </w:p>
+    <w:p>
+      <w:pPr>
+        <w:pStyle w:val="Retraitcorpsdetexte"/>
+      </w:pPr>
+      <w:r>
+        <w:drawing>
+          <wp:inline distT="0" distB="0" distL="0" distR="0" wp14:anchorId="1EFE9EA5" wp14:editId="0BDD158A">
+            <wp:extent cx="4762500" cy="1943331"/>
+            <wp:effectExtent l="0" t="0" r="0" b="0"/>
+            <wp:docPr id="2" name="Image 2"/>
+            <wp:cNvGraphicFramePr>
+              <a:graphicFrameLocks xmlns:a="http://schemas.openxmlformats.org/drawingml/2006/main" noChangeAspect="1"/>
+            </wp:cNvGraphicFramePr>
+            <a:graphic xmlns:a="http://schemas.openxmlformats.org/drawingml/2006/main">
+              <a:graphicData uri="http://schemas.openxmlformats.org/drawingml/2006/picture">
+                <pic:pic xmlns:pic="http://schemas.openxmlformats.org/drawingml/2006/picture">
+                  <pic:nvPicPr>
+                    <pic:cNvPr id="1" name=""/>
+                    <pic:cNvPicPr/>
+                  </pic:nvPicPr>
+                  <pic:blipFill>
+                    <a:blip r:embed="rId15"/>
+                    <a:stretch>
+                      <a:fillRect/>
+                    </a:stretch>
+                  </pic:blipFill>
+                  <pic:spPr>
+                    <a:xfrm>
+                      <a:off x="0" y="0"/>
+                      <a:ext cx="4769765" cy="1946295"/>
+                    </a:xfrm>
+                    <a:prstGeom prst="rect">
+                      <a:avLst/>
+                    </a:prstGeom>
+                  </pic:spPr>
+                </pic:pic>
+              </a:graphicData>
+            </a:graphic>
+          </wp:inline>
+        </w:drawing>
+      </w:r>
+    </w:p>
+    <w:p>
+      <w:pPr>
+        <w:pStyle w:val="Retraitcorpsdetexte"/>
+      </w:pPr>
+    </w:p>
+    <w:p>
+      <w:pPr>
+        <w:pStyle w:val="Titre2"/>
+      </w:pPr>
+      <w:r>
+        <w:t>Créer un script qui liste toutes les VMs de la souscription</w:t>
+      </w:r>
+      <w:r>
         <w:t xml:space="preserve"> (2 points)</w:t>
       </w:r>
-      <w:bookmarkEnd w:id="6"/>
-    </w:p>
-    <w:p>
-      <w:pPr>
-        <w:pStyle w:val="Titre3"/>
-      </w:pPr>
-      <w:bookmarkStart w:id="7" w:name="_Toc181959740"/>
-      <w:r>
-        <w:t xml:space="preserve">Créer un script qui liste toutes les </w:t>
-      </w:r>
-      <w:proofErr w:type="spellStart"/>
-      <w:r>
-        <w:t>VMs</w:t>
-      </w:r>
-      <w:proofErr w:type="spellEnd"/>
-      <w:r>
-        <w:t xml:space="preserve"> de la souscription</w:t>
-      </w:r>
-      <w:r>
-        <w:t xml:space="preserve"> (2 points)</w:t>
-      </w:r>
-      <w:bookmarkEnd w:id="7"/>
-    </w:p>
-    <w:p>
-      <w:pPr>
-        <w:pStyle w:val="Titre3"/>
-      </w:pPr>
-      <w:bookmarkStart w:id="8" w:name="_Toc181959741"/>
-      <w:r>
-        <w:t>Déployer une VM Linux et y installer un serveur web et un index.html customisé</w:t>
-      </w:r>
-      <w:r>
-        <w:t xml:space="preserve"> (5 points)</w:t>
-      </w:r>
-      <w:bookmarkEnd w:id="8"/>
-    </w:p>
-    <w:p>
-      <w:pPr>
-        <w:pStyle w:val="Titre3"/>
-      </w:pPr>
-      <w:bookmarkStart w:id="9" w:name="_Toc181959742"/>
-      <w:r>
+    </w:p>
+    <w:p>
+      <w:pPr>
+        <w:pStyle w:val="Retraitcorpsdetexte"/>
+        <w:jc w:val="left"/>
+      </w:pPr>
+      <w:r>
+        <w:t>Pour faire ce script, j’ai</w:t>
+      </w:r>
+      <w:r>
+        <w:t xml:space="preserve"> récupéré toutes les machines virtuelles que j’ai stocké dans une variable. Puis j’ai listé toutes les machines stockées en affichant leur nom.</w:t>
+      </w:r>
+      <w:r>
+        <w:br/>
+        <w:t>Le résultat montre bien toutes les VMs de la souscription</w:t>
+      </w:r>
+      <w:r>
+        <w:t>.</w:t>
+      </w:r>
+    </w:p>
+    <w:p>
+      <w:pPr>
+        <w:pStyle w:val="Retraitcorpsdetexte"/>
+      </w:pPr>
+      <w:r>
+        <w:drawing>
+          <wp:inline distT="0" distB="0" distL="0" distR="0" wp14:anchorId="4DC5009F" wp14:editId="6288524B">
+            <wp:extent cx="4381500" cy="2648705"/>
+            <wp:effectExtent l="0" t="0" r="0" b="0"/>
+            <wp:docPr id="3" name="Image 3"/>
+            <wp:cNvGraphicFramePr>
+              <a:graphicFrameLocks xmlns:a="http://schemas.openxmlformats.org/drawingml/2006/main" noChangeAspect="1"/>
+            </wp:cNvGraphicFramePr>
+            <a:graphic xmlns:a="http://schemas.openxmlformats.org/drawingml/2006/main">
+              <a:graphicData uri="http://schemas.openxmlformats.org/drawingml/2006/picture">
+                <pic:pic xmlns:pic="http://schemas.openxmlformats.org/drawingml/2006/picture">
+                  <pic:nvPicPr>
+                    <pic:cNvPr id="1" name=""/>
+                    <pic:cNvPicPr/>
+                  </pic:nvPicPr>
+                  <pic:blipFill>
+                    <a:blip r:embed="rId16"/>
+                    <a:stretch>
+                      <a:fillRect/>
+                    </a:stretch>
+                  </pic:blipFill>
+                  <pic:spPr>
+                    <a:xfrm>
+                      <a:off x="0" y="0"/>
+                      <a:ext cx="4402165" cy="2661198"/>
+                    </a:xfrm>
+                    <a:prstGeom prst="rect">
+                      <a:avLst/>
+                    </a:prstGeom>
+                  </pic:spPr>
+                </pic:pic>
+              </a:graphicData>
+            </a:graphic>
+          </wp:inline>
+        </w:drawing>
+      </w:r>
+    </w:p>
+    <w:p>
+      <w:pPr>
+        <w:pStyle w:val="Titre2"/>
+      </w:pPr>
+      <w:r>
+        <w:lastRenderedPageBreak/>
         <w:t xml:space="preserve">Créer une machine virtuelle Windows avec Azure </w:t>
       </w:r>
-      <w:proofErr w:type="spellStart"/>
-      <w:r>
-        <w:t>Powershell</w:t>
-      </w:r>
-      <w:proofErr w:type="spellEnd"/>
-      <w:r>
-        <w:t xml:space="preserve"> et s’y connecter</w:t>
-      </w:r>
-      <w:r>
-        <w:t xml:space="preserve"> (2 points)</w:t>
-      </w:r>
-      <w:bookmarkEnd w:id="9"/>
-    </w:p>
-    <w:p>
-      <w:pPr>
-        <w:pStyle w:val="Titre3"/>
-      </w:pPr>
-      <w:bookmarkStart w:id="10" w:name="_Toc181959743"/>
-      <w:r>
-        <w:t xml:space="preserve">Créer un script </w:t>
-      </w:r>
-      <w:proofErr w:type="spellStart"/>
-      <w:r>
-        <w:t>Powershell</w:t>
-      </w:r>
-      <w:proofErr w:type="spellEnd"/>
-      <w:r>
-        <w:t xml:space="preserve"> qui liste les disques d’une machine virtuelle</w:t>
-      </w:r>
-      <w:r>
-        <w:t xml:space="preserve"> (5 points)</w:t>
-      </w:r>
-      <w:bookmarkEnd w:id="10"/>
+      <w:r>
+        <w:t>PowerShell</w:t>
+      </w:r>
+      <w:r>
+        <w:t xml:space="preserve"> et s’y connecter (2 points)</w:t>
+      </w:r>
+    </w:p>
+    <w:p>
+      <w:pPr>
+        <w:pStyle w:val="Retraitcorpsdetexte"/>
+      </w:pPr>
+    </w:p>
+    <w:p>
+      <w:pPr>
+        <w:pStyle w:val="Titre1"/>
+      </w:pPr>
+      <w:bookmarkStart w:id="16" w:name="_Toc181959747"/>
+      <w:r>
+        <w:t>Synthèse des compétences développées</w:t>
+      </w:r>
+      <w:bookmarkEnd w:id="16"/>
     </w:p>
     <w:p>
       <w:pPr>
         <w:pStyle w:val="Titre2"/>
       </w:pPr>
-      <w:bookmarkStart w:id="11" w:name="_Toc181959744"/>
-      <w:r>
-        <w:t>Objectifs pédagogiques visés</w:t>
-      </w:r>
-      <w:bookmarkEnd w:id="11"/>
+      <w:bookmarkStart w:id="17" w:name="_Toc181959748"/>
+      <w:r>
+        <w:t>Compétences techniques</w:t>
+      </w:r>
+      <w:bookmarkEnd w:id="17"/>
+    </w:p>
+    <w:p>
+      <w:pPr>
+        <w:pStyle w:val="Titre2"/>
+      </w:pPr>
+      <w:bookmarkStart w:id="18" w:name="_Toc181959749"/>
+      <w:r>
+        <w:t>Compétences transversales</w:t>
+      </w:r>
+      <w:bookmarkEnd w:id="18"/>
     </w:p>
     <w:p>
       <w:pPr>
@@ -2906,30 +3347,31 @@
       <w:pPr>
         <w:pStyle w:val="Titre1"/>
       </w:pPr>
-      <w:bookmarkStart w:id="12" w:name="_Toc181959745"/>
-      <w:r>
-        <w:t>Activités</w:t>
-      </w:r>
-      <w:bookmarkEnd w:id="12"/>
+      <w:bookmarkStart w:id="19" w:name="_Toc181959750"/>
+      <w:r>
+        <w:t>Problèmes rencontrés et solutions apportées</w:t>
+      </w:r>
+      <w:bookmarkEnd w:id="19"/>
     </w:p>
     <w:p>
       <w:pPr>
         <w:pStyle w:val="Titre2"/>
       </w:pPr>
-      <w:bookmarkStart w:id="13" w:name="_Toc181959746"/>
-      <w:r>
-        <w:t>Installer Azure PowerShell</w:t>
-      </w:r>
-      <w:r>
-        <w:t xml:space="preserve"> (</w:t>
-      </w:r>
-      <w:r>
-        <w:t>2</w:t>
-      </w:r>
-      <w:r>
-        <w:t xml:space="preserve"> points)</w:t>
-      </w:r>
-      <w:bookmarkEnd w:id="13"/>
+      <w:bookmarkStart w:id="20" w:name="_Toc181959751"/>
+      <w:r>
+        <w:t>Défis et problématiques</w:t>
+      </w:r>
+      <w:bookmarkEnd w:id="20"/>
+    </w:p>
+    <w:p>
+      <w:pPr>
+        <w:pStyle w:val="Titre2"/>
+      </w:pPr>
+      <w:bookmarkStart w:id="21" w:name="_Toc181959752"/>
+      <w:r>
+        <w:t>Stratégies de résolution</w:t>
+      </w:r>
+      <w:bookmarkEnd w:id="21"/>
     </w:p>
     <w:p>
       <w:pPr>
@@ -2940,31 +3382,31 @@
       <w:pPr>
         <w:pStyle w:val="Titre1"/>
       </w:pPr>
-      <w:bookmarkStart w:id="14" w:name="_Toc181959747"/>
-      <w:r>
-        <w:t>Synthèse des compétences développées</w:t>
-      </w:r>
-      <w:bookmarkEnd w:id="14"/>
+      <w:bookmarkStart w:id="22" w:name="_Toc181959753"/>
+      <w:r>
+        <w:t>Conclusion</w:t>
+      </w:r>
+      <w:bookmarkEnd w:id="22"/>
     </w:p>
     <w:p>
       <w:pPr>
         <w:pStyle w:val="Titre2"/>
       </w:pPr>
-      <w:bookmarkStart w:id="15" w:name="_Toc181959748"/>
-      <w:r>
-        <w:t>Compétences techniques</w:t>
-      </w:r>
-      <w:bookmarkEnd w:id="15"/>
+      <w:bookmarkStart w:id="23" w:name="_Toc181959754"/>
+      <w:r>
+        <w:t>Retour sur l'expérience</w:t>
+      </w:r>
+      <w:bookmarkEnd w:id="23"/>
     </w:p>
     <w:p>
       <w:pPr>
         <w:pStyle w:val="Titre2"/>
       </w:pPr>
-      <w:bookmarkStart w:id="16" w:name="_Toc181959749"/>
-      <w:r>
-        <w:t>Compétences transversales</w:t>
-      </w:r>
-      <w:bookmarkEnd w:id="16"/>
+      <w:bookmarkStart w:id="24" w:name="_Toc181959755"/>
+      <w:r>
+        <w:t>Applications futures</w:t>
+      </w:r>
+      <w:bookmarkEnd w:id="24"/>
     </w:p>
     <w:p>
       <w:pPr>
@@ -2975,31 +3417,31 @@
       <w:pPr>
         <w:pStyle w:val="Titre1"/>
       </w:pPr>
-      <w:bookmarkStart w:id="17" w:name="_Toc181959750"/>
-      <w:r>
-        <w:t>Problèmes rencontrés et solutions apportées</w:t>
-      </w:r>
-      <w:bookmarkEnd w:id="17"/>
+      <w:bookmarkStart w:id="25" w:name="_Toc181959756"/>
+      <w:r>
+        <w:t>Annexes</w:t>
+      </w:r>
+      <w:bookmarkEnd w:id="25"/>
     </w:p>
     <w:p>
       <w:pPr>
         <w:pStyle w:val="Titre2"/>
       </w:pPr>
-      <w:bookmarkStart w:id="18" w:name="_Toc181959751"/>
-      <w:r>
-        <w:t>Défis et problématiques</w:t>
-      </w:r>
-      <w:bookmarkEnd w:id="18"/>
+      <w:bookmarkStart w:id="26" w:name="_Toc181959757"/>
+      <w:r>
+        <w:t>Codes Sources et Scripts</w:t>
+      </w:r>
+      <w:bookmarkEnd w:id="26"/>
     </w:p>
     <w:p>
       <w:pPr>
         <w:pStyle w:val="Titre2"/>
       </w:pPr>
-      <w:bookmarkStart w:id="19" w:name="_Toc181959752"/>
-      <w:r>
-        <w:t>Stratégies de résolution</w:t>
-      </w:r>
-      <w:bookmarkEnd w:id="19"/>
+      <w:bookmarkStart w:id="27" w:name="_Toc181959758"/>
+      <w:r>
+        <w:t>Captures d'écran et diagrammes</w:t>
+      </w:r>
+      <w:bookmarkEnd w:id="27"/>
     </w:p>
     <w:p>
       <w:pPr>
@@ -3010,96 +3452,25 @@
       <w:pPr>
         <w:pStyle w:val="Titre1"/>
       </w:pPr>
-      <w:bookmarkStart w:id="20" w:name="_Toc181959753"/>
-      <w:r>
-        <w:lastRenderedPageBreak/>
-        <w:t>Conclusion</w:t>
-      </w:r>
-      <w:bookmarkEnd w:id="20"/>
+      <w:bookmarkStart w:id="28" w:name="_Toc181959759"/>
+      <w:r>
+        <w:t>Références</w:t>
+      </w:r>
+      <w:bookmarkEnd w:id="28"/>
     </w:p>
     <w:p>
       <w:pPr>
         <w:pStyle w:val="Titre2"/>
       </w:pPr>
-      <w:bookmarkStart w:id="21" w:name="_Toc181959754"/>
-      <w:r>
-        <w:t>Retour sur l'expérience</w:t>
-      </w:r>
-      <w:bookmarkEnd w:id="21"/>
-    </w:p>
-    <w:p>
-      <w:pPr>
-        <w:pStyle w:val="Titre2"/>
-      </w:pPr>
-      <w:bookmarkStart w:id="22" w:name="_Toc181959755"/>
-      <w:r>
-        <w:t>Applications futures</w:t>
-      </w:r>
-      <w:bookmarkEnd w:id="22"/>
-    </w:p>
-    <w:p>
-      <w:pPr>
-        <w:pStyle w:val="Retraitcorpsdetexte"/>
-      </w:pPr>
-    </w:p>
-    <w:p>
-      <w:pPr>
-        <w:pStyle w:val="Titre1"/>
-      </w:pPr>
-      <w:bookmarkStart w:id="23" w:name="_Toc181959756"/>
-      <w:r>
-        <w:t>Annexes</w:t>
-      </w:r>
-      <w:bookmarkEnd w:id="23"/>
-    </w:p>
-    <w:p>
-      <w:pPr>
-        <w:pStyle w:val="Titre2"/>
-      </w:pPr>
-      <w:bookmarkStart w:id="24" w:name="_Toc181959757"/>
-      <w:r>
-        <w:t>Codes Sources et Scripts</w:t>
-      </w:r>
-      <w:bookmarkEnd w:id="24"/>
-    </w:p>
-    <w:p>
-      <w:pPr>
-        <w:pStyle w:val="Titre2"/>
-      </w:pPr>
-      <w:bookmarkStart w:id="25" w:name="_Toc181959758"/>
-      <w:r>
-        <w:t>Captures d'écran et diagrammes</w:t>
-      </w:r>
-      <w:bookmarkEnd w:id="25"/>
-    </w:p>
-    <w:p>
-      <w:pPr>
-        <w:pStyle w:val="Retraitcorpsdetexte"/>
-      </w:pPr>
-    </w:p>
-    <w:p>
-      <w:pPr>
-        <w:pStyle w:val="Titre1"/>
-      </w:pPr>
-      <w:bookmarkStart w:id="26" w:name="_Toc181959759"/>
-      <w:r>
-        <w:t>Références</w:t>
-      </w:r>
-      <w:bookmarkEnd w:id="26"/>
-    </w:p>
-    <w:p>
-      <w:pPr>
-        <w:pStyle w:val="Titre2"/>
-      </w:pPr>
-      <w:bookmarkStart w:id="27" w:name="_Toc181959760"/>
+      <w:bookmarkStart w:id="29" w:name="_Toc181959760"/>
       <w:r>
         <w:t>Liste des ressources et outils utilisés</w:t>
       </w:r>
-      <w:bookmarkEnd w:id="27"/>
+      <w:bookmarkEnd w:id="29"/>
     </w:p>
     <w:sectPr>
-      <w:headerReference w:type="default" r:id="rId13"/>
-      <w:footerReference w:type="default" r:id="rId14"/>
+      <w:headerReference w:type="default" r:id="rId17"/>
+      <w:footerReference w:type="default" r:id="rId18"/>
       <w:pgSz w:w="11906" w:h="16838" w:code="9"/>
       <w:pgMar w:top="1418" w:right="1418" w:bottom="1418" w:left="1418" w:header="709" w:footer="709" w:gutter="0"/>
       <w:cols w:space="708"/>
@@ -3309,7 +3680,7 @@
         <v:path o:extrusionok="f" gradientshapeok="t" o:connecttype="rect"/>
         <o:lock v:ext="edit" aspectratio="t"/>
       </v:shapetype>
-      <v:shape id="_x0000_i1068" type="#_x0000_t75" style="width:11.25pt;height:11.25pt" o:bullet="t">
+      <v:shape id="_x0000_i1081" type="#_x0000_t75" style="width:11.25pt;height:11.25pt" o:bullet="t">
         <v:imagedata r:id="rId1" o:title="BD10263_"/>
       </v:shape>
     </w:pict>
@@ -4343,9 +4714,122 @@
     </w:lvl>
   </w:abstractNum>
   <w:abstractNum w:abstractNumId="10" w15:restartNumberingAfterBreak="0">
+    <w:nsid w:val="28730363"/>
+    <w:multiLevelType w:val="hybridMultilevel"/>
+    <w:tmpl w:val="1A1C0DBE"/>
+    <w:lvl w:ilvl="0" w:tplc="100C0001">
+      <w:start w:val="1"/>
+      <w:numFmt w:val="bullet"/>
+      <w:lvlText w:val=""/>
+      <w:lvlJc w:val="left"/>
+      <w:pPr>
+        <w:ind w:left="2534" w:hanging="360"/>
+      </w:pPr>
+      <w:rPr>
+        <w:rFonts w:ascii="Symbol" w:hAnsi="Symbol" w:hint="default"/>
+      </w:rPr>
+    </w:lvl>
+    <w:lvl w:ilvl="1" w:tplc="100C0003" w:tentative="1">
+      <w:start w:val="1"/>
+      <w:numFmt w:val="bullet"/>
+      <w:lvlText w:val="o"/>
+      <w:lvlJc w:val="left"/>
+      <w:pPr>
+        <w:ind w:left="3254" w:hanging="360"/>
+      </w:pPr>
+      <w:rPr>
+        <w:rFonts w:ascii="Courier New" w:hAnsi="Courier New" w:cs="Courier New" w:hint="default"/>
+      </w:rPr>
+    </w:lvl>
+    <w:lvl w:ilvl="2" w:tplc="100C0005" w:tentative="1">
+      <w:start w:val="1"/>
+      <w:numFmt w:val="bullet"/>
+      <w:lvlText w:val=""/>
+      <w:lvlJc w:val="left"/>
+      <w:pPr>
+        <w:ind w:left="3974" w:hanging="360"/>
+      </w:pPr>
+      <w:rPr>
+        <w:rFonts w:ascii="Wingdings" w:hAnsi="Wingdings" w:hint="default"/>
+      </w:rPr>
+    </w:lvl>
+    <w:lvl w:ilvl="3" w:tplc="100C0001" w:tentative="1">
+      <w:start w:val="1"/>
+      <w:numFmt w:val="bullet"/>
+      <w:lvlText w:val=""/>
+      <w:lvlJc w:val="left"/>
+      <w:pPr>
+        <w:ind w:left="4694" w:hanging="360"/>
+      </w:pPr>
+      <w:rPr>
+        <w:rFonts w:ascii="Symbol" w:hAnsi="Symbol" w:hint="default"/>
+      </w:rPr>
+    </w:lvl>
+    <w:lvl w:ilvl="4" w:tplc="100C0003" w:tentative="1">
+      <w:start w:val="1"/>
+      <w:numFmt w:val="bullet"/>
+      <w:lvlText w:val="o"/>
+      <w:lvlJc w:val="left"/>
+      <w:pPr>
+        <w:ind w:left="5414" w:hanging="360"/>
+      </w:pPr>
+      <w:rPr>
+        <w:rFonts w:ascii="Courier New" w:hAnsi="Courier New" w:cs="Courier New" w:hint="default"/>
+      </w:rPr>
+    </w:lvl>
+    <w:lvl w:ilvl="5" w:tplc="100C0005" w:tentative="1">
+      <w:start w:val="1"/>
+      <w:numFmt w:val="bullet"/>
+      <w:lvlText w:val=""/>
+      <w:lvlJc w:val="left"/>
+      <w:pPr>
+        <w:ind w:left="6134" w:hanging="360"/>
+      </w:pPr>
+      <w:rPr>
+        <w:rFonts w:ascii="Wingdings" w:hAnsi="Wingdings" w:hint="default"/>
+      </w:rPr>
+    </w:lvl>
+    <w:lvl w:ilvl="6" w:tplc="100C0001" w:tentative="1">
+      <w:start w:val="1"/>
+      <w:numFmt w:val="bullet"/>
+      <w:lvlText w:val=""/>
+      <w:lvlJc w:val="left"/>
+      <w:pPr>
+        <w:ind w:left="6854" w:hanging="360"/>
+      </w:pPr>
+      <w:rPr>
+        <w:rFonts w:ascii="Symbol" w:hAnsi="Symbol" w:hint="default"/>
+      </w:rPr>
+    </w:lvl>
+    <w:lvl w:ilvl="7" w:tplc="100C0003" w:tentative="1">
+      <w:start w:val="1"/>
+      <w:numFmt w:val="bullet"/>
+      <w:lvlText w:val="o"/>
+      <w:lvlJc w:val="left"/>
+      <w:pPr>
+        <w:ind w:left="7574" w:hanging="360"/>
+      </w:pPr>
+      <w:rPr>
+        <w:rFonts w:ascii="Courier New" w:hAnsi="Courier New" w:cs="Courier New" w:hint="default"/>
+      </w:rPr>
+    </w:lvl>
+    <w:lvl w:ilvl="8" w:tplc="100C0005" w:tentative="1">
+      <w:start w:val="1"/>
+      <w:numFmt w:val="bullet"/>
+      <w:lvlText w:val=""/>
+      <w:lvlJc w:val="left"/>
+      <w:pPr>
+        <w:ind w:left="8294" w:hanging="360"/>
+      </w:pPr>
+      <w:rPr>
+        <w:rFonts w:ascii="Wingdings" w:hAnsi="Wingdings" w:hint="default"/>
+      </w:rPr>
+    </w:lvl>
+  </w:abstractNum>
+  <w:abstractNum w:abstractNumId="11" w15:restartNumberingAfterBreak="0">
     <w:nsid w:val="2A8F67FD"/>
     <w:multiLevelType w:val="multilevel"/>
-    <w:tmpl w:val="14CAE77E"/>
+    <w:tmpl w:val="3C840E5E"/>
     <w:lvl w:ilvl="0">
       <w:start w:val="1"/>
       <w:numFmt w:val="decimal"/>
@@ -4487,7 +4971,7 @@
       </w:rPr>
     </w:lvl>
   </w:abstractNum>
-  <w:abstractNum w:abstractNumId="11" w15:restartNumberingAfterBreak="0">
+  <w:abstractNum w:abstractNumId="12" w15:restartNumberingAfterBreak="0">
     <w:nsid w:val="38235CAA"/>
     <w:multiLevelType w:val="multilevel"/>
     <w:tmpl w:val="72F6EB5C"/>
@@ -4600,7 +5084,7 @@
       </w:pPr>
     </w:lvl>
   </w:abstractNum>
-  <w:abstractNum w:abstractNumId="12" w15:restartNumberingAfterBreak="0">
+  <w:abstractNum w:abstractNumId="13" w15:restartNumberingAfterBreak="0">
     <w:nsid w:val="3AFD2C30"/>
     <w:multiLevelType w:val="multilevel"/>
     <w:tmpl w:val="F0489C72"/>
@@ -4713,7 +5197,7 @@
       </w:pPr>
     </w:lvl>
   </w:abstractNum>
-  <w:abstractNum w:abstractNumId="13" w15:restartNumberingAfterBreak="0">
+  <w:abstractNum w:abstractNumId="14" w15:restartNumberingAfterBreak="0">
     <w:nsid w:val="3FD514C3"/>
     <w:multiLevelType w:val="multilevel"/>
     <w:tmpl w:val="5FE0A5C0"/>
@@ -4826,7 +5310,7 @@
       </w:pPr>
     </w:lvl>
   </w:abstractNum>
-  <w:abstractNum w:abstractNumId="14" w15:restartNumberingAfterBreak="0">
+  <w:abstractNum w:abstractNumId="15" w15:restartNumberingAfterBreak="0">
     <w:nsid w:val="3FE611A6"/>
     <w:multiLevelType w:val="multilevel"/>
     <w:tmpl w:val="691018BA"/>
@@ -4939,7 +5423,7 @@
       </w:pPr>
     </w:lvl>
   </w:abstractNum>
-  <w:abstractNum w:abstractNumId="15" w15:restartNumberingAfterBreak="0">
+  <w:abstractNum w:abstractNumId="16" w15:restartNumberingAfterBreak="0">
     <w:nsid w:val="45976AE7"/>
     <w:multiLevelType w:val="multilevel"/>
     <w:tmpl w:val="DE363E72"/>
@@ -5052,7 +5536,7 @@
       </w:pPr>
     </w:lvl>
   </w:abstractNum>
-  <w:abstractNum w:abstractNumId="16" w15:restartNumberingAfterBreak="0">
+  <w:abstractNum w:abstractNumId="17" w15:restartNumberingAfterBreak="0">
     <w:nsid w:val="51B26FFD"/>
     <w:multiLevelType w:val="multilevel"/>
     <w:tmpl w:val="1EECA8DA"/>
@@ -5165,7 +5649,7 @@
       </w:pPr>
     </w:lvl>
   </w:abstractNum>
-  <w:abstractNum w:abstractNumId="17" w15:restartNumberingAfterBreak="0">
+  <w:abstractNum w:abstractNumId="18" w15:restartNumberingAfterBreak="0">
     <w:nsid w:val="52BC4C46"/>
     <w:multiLevelType w:val="multilevel"/>
     <w:tmpl w:val="B7445B8C"/>
@@ -5278,7 +5762,7 @@
       </w:pPr>
     </w:lvl>
   </w:abstractNum>
-  <w:abstractNum w:abstractNumId="18" w15:restartNumberingAfterBreak="0">
+  <w:abstractNum w:abstractNumId="19" w15:restartNumberingAfterBreak="0">
     <w:nsid w:val="5CD94534"/>
     <w:multiLevelType w:val="multilevel"/>
     <w:tmpl w:val="1AD23AFC"/>
@@ -5391,7 +5875,7 @@
       </w:pPr>
     </w:lvl>
   </w:abstractNum>
-  <w:abstractNum w:abstractNumId="19" w15:restartNumberingAfterBreak="0">
+  <w:abstractNum w:abstractNumId="20" w15:restartNumberingAfterBreak="0">
     <w:nsid w:val="64501F5D"/>
     <w:multiLevelType w:val="multilevel"/>
     <w:tmpl w:val="D8303178"/>
@@ -5504,7 +5988,7 @@
       </w:pPr>
     </w:lvl>
   </w:abstractNum>
-  <w:abstractNum w:abstractNumId="20" w15:restartNumberingAfterBreak="0">
+  <w:abstractNum w:abstractNumId="21" w15:restartNumberingAfterBreak="0">
     <w:nsid w:val="64DB67C4"/>
     <w:multiLevelType w:val="multilevel"/>
     <w:tmpl w:val="16ECA64C"/>
@@ -5617,7 +6101,7 @@
       </w:pPr>
     </w:lvl>
   </w:abstractNum>
-  <w:abstractNum w:abstractNumId="21" w15:restartNumberingAfterBreak="0">
+  <w:abstractNum w:abstractNumId="22" w15:restartNumberingAfterBreak="0">
     <w:nsid w:val="6B875F62"/>
     <w:multiLevelType w:val="multilevel"/>
     <w:tmpl w:val="E740241C"/>
@@ -5730,7 +6214,7 @@
       </w:pPr>
     </w:lvl>
   </w:abstractNum>
-  <w:abstractNum w:abstractNumId="22" w15:restartNumberingAfterBreak="0">
+  <w:abstractNum w:abstractNumId="23" w15:restartNumberingAfterBreak="0">
     <w:nsid w:val="73560BB0"/>
     <w:multiLevelType w:val="multilevel"/>
     <w:tmpl w:val="16A4FB34"/>
@@ -5843,7 +6327,7 @@
       </w:pPr>
     </w:lvl>
   </w:abstractNum>
-  <w:abstractNum w:abstractNumId="23" w15:restartNumberingAfterBreak="0">
+  <w:abstractNum w:abstractNumId="24" w15:restartNumberingAfterBreak="0">
     <w:nsid w:val="76BC6986"/>
     <w:multiLevelType w:val="multilevel"/>
     <w:tmpl w:val="34DE763C"/>
@@ -5956,7 +6440,7 @@
       </w:pPr>
     </w:lvl>
   </w:abstractNum>
-  <w:abstractNum w:abstractNumId="24" w15:restartNumberingAfterBreak="0">
+  <w:abstractNum w:abstractNumId="25" w15:restartNumberingAfterBreak="0">
     <w:nsid w:val="77467DAD"/>
     <w:multiLevelType w:val="multilevel"/>
     <w:tmpl w:val="39527D38"/>
@@ -6069,7 +6553,7 @@
       </w:pPr>
     </w:lvl>
   </w:abstractNum>
-  <w:abstractNum w:abstractNumId="25" w15:restartNumberingAfterBreak="0">
+  <w:abstractNum w:abstractNumId="26" w15:restartNumberingAfterBreak="0">
     <w:nsid w:val="77EA1D09"/>
     <w:multiLevelType w:val="multilevel"/>
     <w:tmpl w:val="0DEEB666"/>
@@ -6192,58 +6676,58 @@
     <w:abstractNumId w:val="3"/>
   </w:num>
   <w:num w:numId="4" w16cid:durableId="256207388">
-    <w:abstractNumId w:val="10"/>
+    <w:abstractNumId w:val="11"/>
   </w:num>
   <w:num w:numId="5" w16cid:durableId="1098909624">
-    <w:abstractNumId w:val="13"/>
+    <w:abstractNumId w:val="14"/>
   </w:num>
   <w:num w:numId="6" w16cid:durableId="948660929">
-    <w:abstractNumId w:val="24"/>
+    <w:abstractNumId w:val="25"/>
   </w:num>
   <w:num w:numId="7" w16cid:durableId="1779639672">
     <w:abstractNumId w:val="2"/>
   </w:num>
   <w:num w:numId="8" w16cid:durableId="1662345184">
-    <w:abstractNumId w:val="12"/>
+    <w:abstractNumId w:val="13"/>
   </w:num>
   <w:num w:numId="9" w16cid:durableId="964117333">
-    <w:abstractNumId w:val="23"/>
+    <w:abstractNumId w:val="24"/>
   </w:num>
   <w:num w:numId="10" w16cid:durableId="1364211427">
+    <w:abstractNumId w:val="18"/>
+  </w:num>
+  <w:num w:numId="11" w16cid:durableId="2068989070">
+    <w:abstractNumId w:val="16"/>
+  </w:num>
+  <w:num w:numId="12" w16cid:durableId="1763407258">
+    <w:abstractNumId w:val="22"/>
+  </w:num>
+  <w:num w:numId="13" w16cid:durableId="777139391">
     <w:abstractNumId w:val="17"/>
   </w:num>
-  <w:num w:numId="11" w16cid:durableId="2068989070">
-    <w:abstractNumId w:val="15"/>
-  </w:num>
-  <w:num w:numId="12" w16cid:durableId="1763407258">
-    <w:abstractNumId w:val="21"/>
-  </w:num>
-  <w:num w:numId="13" w16cid:durableId="777139391">
-    <w:abstractNumId w:val="16"/>
-  </w:num>
   <w:num w:numId="14" w16cid:durableId="1146047444">
-    <w:abstractNumId w:val="22"/>
+    <w:abstractNumId w:val="23"/>
   </w:num>
   <w:num w:numId="15" w16cid:durableId="341124738">
     <w:abstractNumId w:val="8"/>
   </w:num>
   <w:num w:numId="16" w16cid:durableId="1375350286">
-    <w:abstractNumId w:val="20"/>
+    <w:abstractNumId w:val="21"/>
   </w:num>
   <w:num w:numId="17" w16cid:durableId="248348097">
-    <w:abstractNumId w:val="14"/>
+    <w:abstractNumId w:val="15"/>
   </w:num>
   <w:num w:numId="18" w16cid:durableId="357894001">
     <w:abstractNumId w:val="9"/>
   </w:num>
   <w:num w:numId="19" w16cid:durableId="1031297912">
-    <w:abstractNumId w:val="18"/>
+    <w:abstractNumId w:val="19"/>
   </w:num>
   <w:num w:numId="20" w16cid:durableId="1531914650">
-    <w:abstractNumId w:val="11"/>
+    <w:abstractNumId w:val="12"/>
   </w:num>
   <w:num w:numId="21" w16cid:durableId="53747491">
-    <w:abstractNumId w:val="25"/>
+    <w:abstractNumId w:val="26"/>
   </w:num>
   <w:num w:numId="22" w16cid:durableId="863325116">
     <w:abstractNumId w:val="4"/>
@@ -6255,13 +6739,13 @@
     <w:abstractNumId w:val="5"/>
   </w:num>
   <w:num w:numId="25" w16cid:durableId="1185048684">
-    <w:abstractNumId w:val="19"/>
+    <w:abstractNumId w:val="20"/>
   </w:num>
   <w:num w:numId="26" w16cid:durableId="1152410525">
     <w:abstractNumId w:val="7"/>
   </w:num>
   <w:num w:numId="27" w16cid:durableId="1732389434">
-    <w:abstractNumId w:val="10"/>
+    <w:abstractNumId w:val="11"/>
     <w:lvlOverride w:ilvl="0">
       <w:startOverride w:val="1"/>
     </w:lvlOverride>
@@ -6289,6 +6773,9 @@
     <w:lvlOverride w:ilvl="8">
       <w:startOverride w:val="1"/>
     </w:lvlOverride>
+  </w:num>
+  <w:num w:numId="28" w16cid:durableId="1725057232">
+    <w:abstractNumId w:val="10"/>
   </w:num>
   <w:numIdMacAtCleanup w:val="21"/>
 </w:numbering>
@@ -6717,7 +7204,7 @@
     <w:link w:val="Titre2Car"/>
     <w:autoRedefine/>
     <w:qFormat/>
-    <w:rsid w:val="00A54318"/>
+    <w:rsid w:val="008154F6"/>
     <w:pPr>
       <w:keepNext/>
       <w:numPr>
@@ -6888,7 +7375,6 @@
   <w:style w:type="character" w:default="1" w:styleId="Policepardfaut">
     <w:name w:val="Default Paragraph Font"/>
     <w:uiPriority w:val="1"/>
-    <w:semiHidden/>
     <w:unhideWhenUsed/>
   </w:style>
   <w:style w:type="table" w:default="1" w:styleId="TableauNormal">
@@ -7513,7 +7999,7 @@
     <w:name w:val="Titre 2 Car"/>
     <w:basedOn w:val="Policepardfaut"/>
     <w:link w:val="Titre2"/>
-    <w:rsid w:val="00A54318"/>
+    <w:rsid w:val="008154F6"/>
     <w:rPr>
       <w:rFonts w:asciiTheme="majorHAnsi" w:hAnsiTheme="majorHAnsi" w:cs="Arial"/>
       <w:b/>
@@ -7916,10 +8402,6 @@
 </file>
 
 <file path=customXml/item1.xml><?xml version="1.0" encoding="utf-8"?>
-<b:Sources xmlns:b="http://schemas.openxmlformats.org/officeDocument/2006/bibliography" xmlns="http://schemas.openxmlformats.org/officeDocument/2006/bibliography" SelectedStyle="\APA.XSL" StyleName="APA"/>
-</file>
-
-<file path=customXml/item2.xml><?xml version="1.0" encoding="utf-8"?>
 <ct:contentTypeSchema xmlns:ct="http://schemas.microsoft.com/office/2006/metadata/contentType" xmlns:ma="http://schemas.microsoft.com/office/2006/metadata/properties/metaAttributes" ct:_="" ma:_="" ma:contentTypeName="Document" ma:contentTypeID="0x010100E529CC47EA4E614CBF50FAFAB9B8F32B" ma:contentTypeVersion="13" ma:contentTypeDescription="Crée un document." ma:contentTypeScope="" ma:versionID="6a4cac78e8e76547514939bcab636e7b">
   <xsd:schema xmlns:xsd="http://www.w3.org/2001/XMLSchema" xmlns:xs="http://www.w3.org/2001/XMLSchema" xmlns:p="http://schemas.microsoft.com/office/2006/metadata/properties" xmlns:ns2="98d92101-24da-4498-9971-a24673344bd8" xmlns:ns3="dfa80de1-e9bb-4cf2-893d-d06220b3971a" targetNamespace="http://schemas.microsoft.com/office/2006/metadata/properties" ma:root="true" ma:fieldsID="a8fdc2b16e66b7bdb77d3717a31ab696" ns2:_="" ns3:_="">
     <xsd:import namespace="98d92101-24da-4498-9971-a24673344bd8"/>
@@ -8142,7 +8624,20 @@
 </ct:contentTypeSchema>
 </file>
 
+<file path=customXml/item2.xml><?xml version="1.0" encoding="utf-8"?>
+<b:Sources xmlns:b="http://schemas.openxmlformats.org/officeDocument/2006/bibliography" xmlns="http://schemas.openxmlformats.org/officeDocument/2006/bibliography" SelectedStyle="\APA.XSL" StyleName="APA"/>
+</file>
+
 <file path=customXml/item3.xml><?xml version="1.0" encoding="utf-8"?>
+<?mso-contentType ?>
+<FormTemplates xmlns="http://schemas.microsoft.com/sharepoint/v3/contenttype/forms">
+  <Display>DocumentLibraryForm</Display>
+  <Edit>DocumentLibraryForm</Edit>
+  <New>DocumentLibraryForm</New>
+</FormTemplates>
+</file>
+
+<file path=customXml/item4.xml><?xml version="1.0" encoding="utf-8"?>
 <p:properties xmlns:p="http://schemas.microsoft.com/office/2006/metadata/properties" xmlns:xsi="http://www.w3.org/2001/XMLSchema-instance" xmlns:pc="http://schemas.microsoft.com/office/infopath/2007/PartnerControls">
   <documentManagement>
     <Total xmlns="98d92101-24da-4498-9971-a24673344bd8" xsi:nil="true"/>
@@ -8154,24 +8649,7 @@
 </p:properties>
 </file>
 
-<file path=customXml/item4.xml><?xml version="1.0" encoding="utf-8"?>
-<?mso-contentType ?>
-<FormTemplates xmlns="http://schemas.microsoft.com/sharepoint/v3/contenttype/forms">
-  <Display>DocumentLibraryForm</Display>
-  <Edit>DocumentLibraryForm</Edit>
-  <New>DocumentLibraryForm</New>
-</FormTemplates>
-</file>
-
 <file path=customXml/itemProps1.xml><?xml version="1.0" encoding="utf-8"?>
-<ds:datastoreItem xmlns:ds="http://schemas.openxmlformats.org/officeDocument/2006/customXml" ds:itemID="{742E9764-2B52-4BB1-A7DC-ADF880092330}">
-  <ds:schemaRefs>
-    <ds:schemaRef ds:uri="http://schemas.openxmlformats.org/officeDocument/2006/bibliography"/>
-  </ds:schemaRefs>
-</ds:datastoreItem>
-</file>
-
-<file path=customXml/itemProps2.xml><?xml version="1.0" encoding="utf-8"?>
 <ds:datastoreItem xmlns:ds="http://schemas.openxmlformats.org/officeDocument/2006/customXml" ds:itemID="{DB88091B-7A0B-40E0-A22E-B64A876609B4}">
   <ds:schemaRefs>
     <ds:schemaRef ds:uri="http://schemas.microsoft.com/office/2006/metadata/contentType"/>
@@ -8190,7 +8668,23 @@
 </ds:datastoreItem>
 </file>
 
+<file path=customXml/itemProps2.xml><?xml version="1.0" encoding="utf-8"?>
+<ds:datastoreItem xmlns:ds="http://schemas.openxmlformats.org/officeDocument/2006/customXml" ds:itemID="{742E9764-2B52-4BB1-A7DC-ADF880092330}">
+  <ds:schemaRefs>
+    <ds:schemaRef ds:uri="http://schemas.openxmlformats.org/officeDocument/2006/bibliography"/>
+  </ds:schemaRefs>
+</ds:datastoreItem>
+</file>
+
 <file path=customXml/itemProps3.xml><?xml version="1.0" encoding="utf-8"?>
+<ds:datastoreItem xmlns:ds="http://schemas.openxmlformats.org/officeDocument/2006/customXml" ds:itemID="{17BB236F-1E40-438F-95F2-06C15F3EF314}">
+  <ds:schemaRefs>
+    <ds:schemaRef ds:uri="http://schemas.microsoft.com/sharepoint/v3/contenttype/forms"/>
+  </ds:schemaRefs>
+</ds:datastoreItem>
+</file>
+
+<file path=customXml/itemProps4.xml><?xml version="1.0" encoding="utf-8"?>
 <ds:datastoreItem xmlns:ds="http://schemas.openxmlformats.org/officeDocument/2006/customXml" ds:itemID="{E4C379ED-99CE-474E-BE51-D6618EB059A5}">
   <ds:schemaRefs>
     <ds:schemaRef ds:uri="http://schemas.microsoft.com/office/2006/metadata/properties"/>
@@ -8199,12 +8693,4 @@
     <ds:schemaRef ds:uri="dfa80de1-e9bb-4cf2-893d-d06220b3971a"/>
   </ds:schemaRefs>
 </ds:datastoreItem>
-</file>
-
-<file path=customXml/itemProps4.xml><?xml version="1.0" encoding="utf-8"?>
-<ds:datastoreItem xmlns:ds="http://schemas.openxmlformats.org/officeDocument/2006/customXml" ds:itemID="{17BB236F-1E40-438F-95F2-06C15F3EF314}">
-  <ds:schemaRefs>
-    <ds:schemaRef ds:uri="http://schemas.microsoft.com/sharepoint/v3/contenttype/forms"/>
-  </ds:schemaRefs>
-</ds:datastoreItem>
 </file>
</xml_diff>

<commit_message>
Template ARM, avance rapport, create VM
</commit_message>
<xml_diff>
--- a/R-P_Cloud-amizeqiri-Rapport.docx
+++ b/R-P_Cloud-amizeqiri-Rapport.docx
@@ -253,7 +253,7 @@
         </w:rPr>
         <w:fldChar w:fldCharType="separate"/>
       </w:r>
-      <w:hyperlink w:anchor="_Toc181959734" w:history="1">
+      <w:hyperlink w:anchor="_Toc182833366" w:history="1">
         <w:r>
           <w:rPr>
             <w:rStyle w:val="Lienhypertexte"/>
@@ -299,7 +299,7 @@
             <w:noProof/>
             <w:webHidden/>
           </w:rPr>
-          <w:instrText xml:space="preserve"> PAGEREF _Toc181959734 \h </w:instrText>
+          <w:instrText xml:space="preserve"> PAGEREF _Toc182833366 \h </w:instrText>
         </w:r>
         <w:r>
           <w:rPr>
@@ -345,7 +345,7 @@
           <w14:ligatures w14:val="standardContextual"/>
         </w:rPr>
       </w:pPr>
-      <w:hyperlink w:anchor="_Toc181959735" w:history="1">
+      <w:hyperlink w:anchor="_Toc182833367" w:history="1">
         <w:r>
           <w:rPr>
             <w:rStyle w:val="Lienhypertexte"/>
@@ -389,7 +389,7 @@
             <w:noProof/>
             <w:webHidden/>
           </w:rPr>
-          <w:instrText xml:space="preserve"> PAGEREF _Toc181959735 \h </w:instrText>
+          <w:instrText xml:space="preserve"> PAGEREF _Toc182833367 \h </w:instrText>
         </w:r>
         <w:r>
           <w:rPr>
@@ -435,7 +435,7 @@
           <w14:ligatures w14:val="standardContextual"/>
         </w:rPr>
       </w:pPr>
-      <w:hyperlink w:anchor="_Toc181959736" w:history="1">
+      <w:hyperlink w:anchor="_Toc182833368" w:history="1">
         <w:r>
           <w:rPr>
             <w:rStyle w:val="Lienhypertexte"/>
@@ -479,7 +479,7 @@
             <w:noProof/>
             <w:webHidden/>
           </w:rPr>
-          <w:instrText xml:space="preserve"> PAGEREF _Toc181959736 \h </w:instrText>
+          <w:instrText xml:space="preserve"> PAGEREF _Toc182833368 \h </w:instrText>
         </w:r>
         <w:r>
           <w:rPr>
@@ -527,7 +527,7 @@
           <w14:ligatures w14:val="standardContextual"/>
         </w:rPr>
       </w:pPr>
-      <w:hyperlink w:anchor="_Toc181959737" w:history="1">
+      <w:hyperlink w:anchor="_Toc182833369" w:history="1">
         <w:r>
           <w:rPr>
             <w:rStyle w:val="Lienhypertexte"/>
@@ -573,7 +573,7 @@
             <w:noProof/>
             <w:webHidden/>
           </w:rPr>
-          <w:instrText xml:space="preserve"> PAGEREF _Toc181959737 \h </w:instrText>
+          <w:instrText xml:space="preserve"> PAGEREF _Toc182833369 \h </w:instrText>
         </w:r>
         <w:r>
           <w:rPr>
@@ -619,7 +619,7 @@
           <w14:ligatures w14:val="standardContextual"/>
         </w:rPr>
       </w:pPr>
-      <w:hyperlink w:anchor="_Toc181959738" w:history="1">
+      <w:hyperlink w:anchor="_Toc182833370" w:history="1">
         <w:r>
           <w:rPr>
             <w:rStyle w:val="Lienhypertexte"/>
@@ -663,7 +663,7 @@
             <w:noProof/>
             <w:webHidden/>
           </w:rPr>
-          <w:instrText xml:space="preserve"> PAGEREF _Toc181959738 \h </w:instrText>
+          <w:instrText xml:space="preserve"> PAGEREF _Toc182833370 \h </w:instrText>
         </w:r>
         <w:r>
           <w:rPr>
@@ -710,7 +710,7 @@
           <w14:ligatures w14:val="standardContextual"/>
         </w:rPr>
       </w:pPr>
-      <w:hyperlink w:anchor="_Toc181959739" w:history="1">
+      <w:hyperlink w:anchor="_Toc182833371" w:history="1">
         <w:r>
           <w:rPr>
             <w:rStyle w:val="Lienhypertexte"/>
@@ -755,7 +755,7 @@
             <w:noProof/>
             <w:webHidden/>
           </w:rPr>
-          <w:instrText xml:space="preserve"> PAGEREF _Toc181959739 \h </w:instrText>
+          <w:instrText xml:space="preserve"> PAGEREF _Toc182833371 \h </w:instrText>
         </w:r>
         <w:r>
           <w:rPr>
@@ -802,7 +802,7 @@
           <w14:ligatures w14:val="standardContextual"/>
         </w:rPr>
       </w:pPr>
-      <w:hyperlink w:anchor="_Toc181959740" w:history="1">
+      <w:hyperlink w:anchor="_Toc182833372" w:history="1">
         <w:r>
           <w:rPr>
             <w:rStyle w:val="Lienhypertexte"/>
@@ -847,7 +847,7 @@
             <w:noProof/>
             <w:webHidden/>
           </w:rPr>
-          <w:instrText xml:space="preserve"> PAGEREF _Toc181959740 \h </w:instrText>
+          <w:instrText xml:space="preserve"> PAGEREF _Toc182833372 \h </w:instrText>
         </w:r>
         <w:r>
           <w:rPr>
@@ -894,7 +894,7 @@
           <w14:ligatures w14:val="standardContextual"/>
         </w:rPr>
       </w:pPr>
-      <w:hyperlink w:anchor="_Toc181959741" w:history="1">
+      <w:hyperlink w:anchor="_Toc182833373" w:history="1">
         <w:r>
           <w:rPr>
             <w:rStyle w:val="Lienhypertexte"/>
@@ -918,7 +918,7 @@
             <w:rStyle w:val="Lienhypertexte"/>
             <w:noProof/>
           </w:rPr>
-          <w:t>Déployer une VM Linux et y installer un serveur web et un index.html customisé (5 points)</w:t>
+          <w:t>Créer un budget pour resource-group (2 points)</w:t>
         </w:r>
         <w:r>
           <w:rPr>
@@ -939,7 +939,7 @@
             <w:noProof/>
             <w:webHidden/>
           </w:rPr>
-          <w:instrText xml:space="preserve"> PAGEREF _Toc181959741 \h </w:instrText>
+          <w:instrText xml:space="preserve"> PAGEREF _Toc182833373 \h </w:instrText>
         </w:r>
         <w:r>
           <w:rPr>
@@ -986,7 +986,7 @@
           <w14:ligatures w14:val="standardContextual"/>
         </w:rPr>
       </w:pPr>
-      <w:hyperlink w:anchor="_Toc181959742" w:history="1">
+      <w:hyperlink w:anchor="_Toc182833374" w:history="1">
         <w:r>
           <w:rPr>
             <w:rStyle w:val="Lienhypertexte"/>
@@ -1010,7 +1010,7 @@
             <w:rStyle w:val="Lienhypertexte"/>
             <w:noProof/>
           </w:rPr>
-          <w:t>Créer une machine virtuelle Windows avec Azure Powershell et s’y connecter (2 points)</w:t>
+          <w:t>Créer une alerte de coût pour un resource-group (2 points)</w:t>
         </w:r>
         <w:r>
           <w:rPr>
@@ -1031,7 +1031,7 @@
             <w:noProof/>
             <w:webHidden/>
           </w:rPr>
-          <w:instrText xml:space="preserve"> PAGEREF _Toc181959742 \h </w:instrText>
+          <w:instrText xml:space="preserve"> PAGEREF _Toc182833374 \h </w:instrText>
         </w:r>
         <w:r>
           <w:rPr>
@@ -1078,7 +1078,7 @@
           <w14:ligatures w14:val="standardContextual"/>
         </w:rPr>
       </w:pPr>
-      <w:hyperlink w:anchor="_Toc181959743" w:history="1">
+      <w:hyperlink w:anchor="_Toc182833375" w:history="1">
         <w:r>
           <w:rPr>
             <w:rStyle w:val="Lienhypertexte"/>
@@ -1102,7 +1102,7 @@
             <w:rStyle w:val="Lienhypertexte"/>
             <w:noProof/>
           </w:rPr>
-          <w:t>Créer un script Powershell qui liste les disques d’une machine virtuelle (5 points)</w:t>
+          <w:t>Sauvegarder le template ARM d’une ressource (2 points)</w:t>
         </w:r>
         <w:r>
           <w:rPr>
@@ -1123,7 +1123,191 @@
             <w:noProof/>
             <w:webHidden/>
           </w:rPr>
-          <w:instrText xml:space="preserve"> PAGEREF _Toc181959743 \h </w:instrText>
+          <w:instrText xml:space="preserve"> PAGEREF _Toc182833375 \h </w:instrText>
+        </w:r>
+        <w:r>
+          <w:rPr>
+            <w:noProof/>
+            <w:webHidden/>
+          </w:rPr>
+        </w:r>
+        <w:r>
+          <w:rPr>
+            <w:noProof/>
+            <w:webHidden/>
+          </w:rPr>
+          <w:fldChar w:fldCharType="separate"/>
+        </w:r>
+        <w:r>
+          <w:rPr>
+            <w:noProof/>
+            <w:webHidden/>
+          </w:rPr>
+          <w:t>3</w:t>
+        </w:r>
+        <w:r>
+          <w:rPr>
+            <w:noProof/>
+            <w:webHidden/>
+          </w:rPr>
+          <w:fldChar w:fldCharType="end"/>
+        </w:r>
+      </w:hyperlink>
+    </w:p>
+    <w:p>
+      <w:pPr>
+        <w:pStyle w:val="TM3"/>
+        <w:tabs>
+          <w:tab w:val="left" w:pos="1200"/>
+          <w:tab w:val="right" w:leader="dot" w:pos="9060"/>
+        </w:tabs>
+        <w:rPr>
+          <w:rFonts w:eastAsiaTheme="minorEastAsia" w:cstheme="minorBidi"/>
+          <w:i w:val="0"/>
+          <w:iCs w:val="0"/>
+          <w:noProof/>
+          <w:kern w:val="2"/>
+          <w14:ligatures w14:val="standardContextual"/>
+        </w:rPr>
+      </w:pPr>
+      <w:hyperlink w:anchor="_Toc182833376" w:history="1">
+        <w:r>
+          <w:rPr>
+            <w:rStyle w:val="Lienhypertexte"/>
+            <w:noProof/>
+          </w:rPr>
+          <w:t>2.1.6</w:t>
+        </w:r>
+        <w:r>
+          <w:rPr>
+            <w:rFonts w:eastAsiaTheme="minorEastAsia" w:cstheme="minorBidi"/>
+            <w:i w:val="0"/>
+            <w:iCs w:val="0"/>
+            <w:noProof/>
+            <w:kern w:val="2"/>
+            <w14:ligatures w14:val="standardContextual"/>
+          </w:rPr>
+          <w:tab/>
+        </w:r>
+        <w:r>
+          <w:rPr>
+            <w:rStyle w:val="Lienhypertexte"/>
+            <w:noProof/>
+          </w:rPr>
+          <w:t>Déployer une VM Linux et y installer un serveur web et un index.html customisé (5 points)</w:t>
+        </w:r>
+        <w:r>
+          <w:rPr>
+            <w:noProof/>
+            <w:webHidden/>
+          </w:rPr>
+          <w:tab/>
+        </w:r>
+        <w:r>
+          <w:rPr>
+            <w:noProof/>
+            <w:webHidden/>
+          </w:rPr>
+          <w:fldChar w:fldCharType="begin"/>
+        </w:r>
+        <w:r>
+          <w:rPr>
+            <w:noProof/>
+            <w:webHidden/>
+          </w:rPr>
+          <w:instrText xml:space="preserve"> PAGEREF _Toc182833376 \h </w:instrText>
+        </w:r>
+        <w:r>
+          <w:rPr>
+            <w:noProof/>
+            <w:webHidden/>
+          </w:rPr>
+        </w:r>
+        <w:r>
+          <w:rPr>
+            <w:noProof/>
+            <w:webHidden/>
+          </w:rPr>
+          <w:fldChar w:fldCharType="separate"/>
+        </w:r>
+        <w:r>
+          <w:rPr>
+            <w:noProof/>
+            <w:webHidden/>
+          </w:rPr>
+          <w:t>3</w:t>
+        </w:r>
+        <w:r>
+          <w:rPr>
+            <w:noProof/>
+            <w:webHidden/>
+          </w:rPr>
+          <w:fldChar w:fldCharType="end"/>
+        </w:r>
+      </w:hyperlink>
+    </w:p>
+    <w:p>
+      <w:pPr>
+        <w:pStyle w:val="TM3"/>
+        <w:tabs>
+          <w:tab w:val="left" w:pos="1200"/>
+          <w:tab w:val="right" w:leader="dot" w:pos="9060"/>
+        </w:tabs>
+        <w:rPr>
+          <w:rFonts w:eastAsiaTheme="minorEastAsia" w:cstheme="minorBidi"/>
+          <w:i w:val="0"/>
+          <w:iCs w:val="0"/>
+          <w:noProof/>
+          <w:kern w:val="2"/>
+          <w14:ligatures w14:val="standardContextual"/>
+        </w:rPr>
+      </w:pPr>
+      <w:hyperlink w:anchor="_Toc182833377" w:history="1">
+        <w:r>
+          <w:rPr>
+            <w:rStyle w:val="Lienhypertexte"/>
+            <w:noProof/>
+          </w:rPr>
+          <w:t>2.1.7</w:t>
+        </w:r>
+        <w:r>
+          <w:rPr>
+            <w:rFonts w:eastAsiaTheme="minorEastAsia" w:cstheme="minorBidi"/>
+            <w:i w:val="0"/>
+            <w:iCs w:val="0"/>
+            <w:noProof/>
+            <w:kern w:val="2"/>
+            <w14:ligatures w14:val="standardContextual"/>
+          </w:rPr>
+          <w:tab/>
+        </w:r>
+        <w:r>
+          <w:rPr>
+            <w:rStyle w:val="Lienhypertexte"/>
+            <w:noProof/>
+          </w:rPr>
+          <w:t>Créer un script PowerShell qui liste les disques d’une machine virtuelle (5 points)</w:t>
+        </w:r>
+        <w:r>
+          <w:rPr>
+            <w:noProof/>
+            <w:webHidden/>
+          </w:rPr>
+          <w:tab/>
+        </w:r>
+        <w:r>
+          <w:rPr>
+            <w:noProof/>
+            <w:webHidden/>
+          </w:rPr>
+          <w:fldChar w:fldCharType="begin"/>
+        </w:r>
+        <w:r>
+          <w:rPr>
+            <w:noProof/>
+            <w:webHidden/>
+          </w:rPr>
+          <w:instrText xml:space="preserve"> PAGEREF _Toc182833377 \h </w:instrText>
         </w:r>
         <w:r>
           <w:rPr>
@@ -1169,7 +1353,7 @@
           <w14:ligatures w14:val="standardContextual"/>
         </w:rPr>
       </w:pPr>
-      <w:hyperlink w:anchor="_Toc181959744" w:history="1">
+      <w:hyperlink w:anchor="_Toc182833378" w:history="1">
         <w:r>
           <w:rPr>
             <w:rStyle w:val="Lienhypertexte"/>
@@ -1192,7 +1376,7 @@
             <w:rStyle w:val="Lienhypertexte"/>
             <w:noProof/>
           </w:rPr>
-          <w:t>Objectifs pédagogiques visés</w:t>
+          <w:t>Pourquoi ces activités</w:t>
         </w:r>
         <w:r>
           <w:rPr>
@@ -1213,7 +1397,7 @@
             <w:noProof/>
             <w:webHidden/>
           </w:rPr>
-          <w:instrText xml:space="preserve"> PAGEREF _Toc181959744 \h </w:instrText>
+          <w:instrText xml:space="preserve"> PAGEREF _Toc182833378 \h </w:instrText>
         </w:r>
         <w:r>
           <w:rPr>
@@ -1261,7 +1445,7 @@
           <w14:ligatures w14:val="standardContextual"/>
         </w:rPr>
       </w:pPr>
-      <w:hyperlink w:anchor="_Toc181959745" w:history="1">
+      <w:hyperlink w:anchor="_Toc182833379" w:history="1">
         <w:r>
           <w:rPr>
             <w:rStyle w:val="Lienhypertexte"/>
@@ -1307,7 +1491,7 @@
             <w:noProof/>
             <w:webHidden/>
           </w:rPr>
-          <w:instrText xml:space="preserve"> PAGEREF _Toc181959745 \h </w:instrText>
+          <w:instrText xml:space="preserve"> PAGEREF _Toc182833379 \h </w:instrText>
         </w:r>
         <w:r>
           <w:rPr>
@@ -1327,7 +1511,7 @@
             <w:noProof/>
             <w:webHidden/>
           </w:rPr>
-          <w:t>3</w:t>
+          <w:t>4</w:t>
         </w:r>
         <w:r>
           <w:rPr>
@@ -1353,7 +1537,7 @@
           <w14:ligatures w14:val="standardContextual"/>
         </w:rPr>
       </w:pPr>
-      <w:hyperlink w:anchor="_Toc181959746" w:history="1">
+      <w:hyperlink w:anchor="_Toc182833380" w:history="1">
         <w:r>
           <w:rPr>
             <w:rStyle w:val="Lienhypertexte"/>
@@ -1376,7 +1560,7 @@
             <w:rStyle w:val="Lienhypertexte"/>
             <w:noProof/>
           </w:rPr>
-          <w:t>Installer Azure PowerShell (2 points)</w:t>
+          <w:t>Installer Azure PowerShell</w:t>
         </w:r>
         <w:r>
           <w:rPr>
@@ -1397,7 +1581,7 @@
             <w:noProof/>
             <w:webHidden/>
           </w:rPr>
-          <w:instrText xml:space="preserve"> PAGEREF _Toc181959746 \h </w:instrText>
+          <w:instrText xml:space="preserve"> PAGEREF _Toc182833380 \h </w:instrText>
         </w:r>
         <w:r>
           <w:rPr>
@@ -1417,7 +1601,367 @@
             <w:noProof/>
             <w:webHidden/>
           </w:rPr>
-          <w:t>3</w:t>
+          <w:t>4</w:t>
+        </w:r>
+        <w:r>
+          <w:rPr>
+            <w:noProof/>
+            <w:webHidden/>
+          </w:rPr>
+          <w:fldChar w:fldCharType="end"/>
+        </w:r>
+      </w:hyperlink>
+    </w:p>
+    <w:p>
+      <w:pPr>
+        <w:pStyle w:val="TM2"/>
+        <w:tabs>
+          <w:tab w:val="left" w:pos="800"/>
+          <w:tab w:val="right" w:leader="dot" w:pos="9060"/>
+        </w:tabs>
+        <w:rPr>
+          <w:rFonts w:eastAsiaTheme="minorEastAsia" w:cstheme="minorBidi"/>
+          <w:smallCaps w:val="0"/>
+          <w:noProof/>
+          <w:kern w:val="2"/>
+          <w14:ligatures w14:val="standardContextual"/>
+        </w:rPr>
+      </w:pPr>
+      <w:hyperlink w:anchor="_Toc182833381" w:history="1">
+        <w:r>
+          <w:rPr>
+            <w:rStyle w:val="Lienhypertexte"/>
+            <w:noProof/>
+          </w:rPr>
+          <w:t>3.2</w:t>
+        </w:r>
+        <w:r>
+          <w:rPr>
+            <w:rFonts w:eastAsiaTheme="minorEastAsia" w:cstheme="minorBidi"/>
+            <w:smallCaps w:val="0"/>
+            <w:noProof/>
+            <w:kern w:val="2"/>
+            <w14:ligatures w14:val="standardContextual"/>
+          </w:rPr>
+          <w:tab/>
+        </w:r>
+        <w:r>
+          <w:rPr>
+            <w:rStyle w:val="Lienhypertexte"/>
+            <w:noProof/>
+          </w:rPr>
+          <w:t>Créer un script qui liste toutes les VMs de la souscription</w:t>
+        </w:r>
+        <w:r>
+          <w:rPr>
+            <w:noProof/>
+            <w:webHidden/>
+          </w:rPr>
+          <w:tab/>
+        </w:r>
+        <w:r>
+          <w:rPr>
+            <w:noProof/>
+            <w:webHidden/>
+          </w:rPr>
+          <w:fldChar w:fldCharType="begin"/>
+        </w:r>
+        <w:r>
+          <w:rPr>
+            <w:noProof/>
+            <w:webHidden/>
+          </w:rPr>
+          <w:instrText xml:space="preserve"> PAGEREF _Toc182833381 \h </w:instrText>
+        </w:r>
+        <w:r>
+          <w:rPr>
+            <w:noProof/>
+            <w:webHidden/>
+          </w:rPr>
+        </w:r>
+        <w:r>
+          <w:rPr>
+            <w:noProof/>
+            <w:webHidden/>
+          </w:rPr>
+          <w:fldChar w:fldCharType="separate"/>
+        </w:r>
+        <w:r>
+          <w:rPr>
+            <w:noProof/>
+            <w:webHidden/>
+          </w:rPr>
+          <w:t>4</w:t>
+        </w:r>
+        <w:r>
+          <w:rPr>
+            <w:noProof/>
+            <w:webHidden/>
+          </w:rPr>
+          <w:fldChar w:fldCharType="end"/>
+        </w:r>
+      </w:hyperlink>
+    </w:p>
+    <w:p>
+      <w:pPr>
+        <w:pStyle w:val="TM2"/>
+        <w:tabs>
+          <w:tab w:val="left" w:pos="800"/>
+          <w:tab w:val="right" w:leader="dot" w:pos="9060"/>
+        </w:tabs>
+        <w:rPr>
+          <w:rFonts w:eastAsiaTheme="minorEastAsia" w:cstheme="minorBidi"/>
+          <w:smallCaps w:val="0"/>
+          <w:noProof/>
+          <w:kern w:val="2"/>
+          <w14:ligatures w14:val="standardContextual"/>
+        </w:rPr>
+      </w:pPr>
+      <w:hyperlink w:anchor="_Toc182833382" w:history="1">
+        <w:r>
+          <w:rPr>
+            <w:rStyle w:val="Lienhypertexte"/>
+            <w:noProof/>
+          </w:rPr>
+          <w:t>3.3</w:t>
+        </w:r>
+        <w:r>
+          <w:rPr>
+            <w:rFonts w:eastAsiaTheme="minorEastAsia" w:cstheme="minorBidi"/>
+            <w:smallCaps w:val="0"/>
+            <w:noProof/>
+            <w:kern w:val="2"/>
+            <w14:ligatures w14:val="standardContextual"/>
+          </w:rPr>
+          <w:tab/>
+        </w:r>
+        <w:r>
+          <w:rPr>
+            <w:rStyle w:val="Lienhypertexte"/>
+            <w:noProof/>
+          </w:rPr>
+          <w:t>Créer un budget pour resource-group</w:t>
+        </w:r>
+        <w:r>
+          <w:rPr>
+            <w:noProof/>
+            <w:webHidden/>
+          </w:rPr>
+          <w:tab/>
+        </w:r>
+        <w:r>
+          <w:rPr>
+            <w:noProof/>
+            <w:webHidden/>
+          </w:rPr>
+          <w:fldChar w:fldCharType="begin"/>
+        </w:r>
+        <w:r>
+          <w:rPr>
+            <w:noProof/>
+            <w:webHidden/>
+          </w:rPr>
+          <w:instrText xml:space="preserve"> PAGEREF _Toc182833382 \h </w:instrText>
+        </w:r>
+        <w:r>
+          <w:rPr>
+            <w:noProof/>
+            <w:webHidden/>
+          </w:rPr>
+        </w:r>
+        <w:r>
+          <w:rPr>
+            <w:noProof/>
+            <w:webHidden/>
+          </w:rPr>
+          <w:fldChar w:fldCharType="separate"/>
+        </w:r>
+        <w:r>
+          <w:rPr>
+            <w:noProof/>
+            <w:webHidden/>
+          </w:rPr>
+          <w:t>5</w:t>
+        </w:r>
+        <w:r>
+          <w:rPr>
+            <w:noProof/>
+            <w:webHidden/>
+          </w:rPr>
+          <w:fldChar w:fldCharType="end"/>
+        </w:r>
+      </w:hyperlink>
+    </w:p>
+    <w:p>
+      <w:pPr>
+        <w:pStyle w:val="TM2"/>
+        <w:tabs>
+          <w:tab w:val="left" w:pos="800"/>
+          <w:tab w:val="right" w:leader="dot" w:pos="9060"/>
+        </w:tabs>
+        <w:rPr>
+          <w:rFonts w:eastAsiaTheme="minorEastAsia" w:cstheme="minorBidi"/>
+          <w:smallCaps w:val="0"/>
+          <w:noProof/>
+          <w:kern w:val="2"/>
+          <w14:ligatures w14:val="standardContextual"/>
+        </w:rPr>
+      </w:pPr>
+      <w:hyperlink w:anchor="_Toc182833383" w:history="1">
+        <w:r>
+          <w:rPr>
+            <w:rStyle w:val="Lienhypertexte"/>
+            <w:noProof/>
+          </w:rPr>
+          <w:t>3.4</w:t>
+        </w:r>
+        <w:r>
+          <w:rPr>
+            <w:rFonts w:eastAsiaTheme="minorEastAsia" w:cstheme="minorBidi"/>
+            <w:smallCaps w:val="0"/>
+            <w:noProof/>
+            <w:kern w:val="2"/>
+            <w14:ligatures w14:val="standardContextual"/>
+          </w:rPr>
+          <w:tab/>
+        </w:r>
+        <w:r>
+          <w:rPr>
+            <w:rStyle w:val="Lienhypertexte"/>
+            <w:noProof/>
+          </w:rPr>
+          <w:t>Créer une alerte de coût pour un resource-group</w:t>
+        </w:r>
+        <w:r>
+          <w:rPr>
+            <w:noProof/>
+            <w:webHidden/>
+          </w:rPr>
+          <w:tab/>
+        </w:r>
+        <w:r>
+          <w:rPr>
+            <w:noProof/>
+            <w:webHidden/>
+          </w:rPr>
+          <w:fldChar w:fldCharType="begin"/>
+        </w:r>
+        <w:r>
+          <w:rPr>
+            <w:noProof/>
+            <w:webHidden/>
+          </w:rPr>
+          <w:instrText xml:space="preserve"> PAGEREF _Toc182833383 \h </w:instrText>
+        </w:r>
+        <w:r>
+          <w:rPr>
+            <w:noProof/>
+            <w:webHidden/>
+          </w:rPr>
+        </w:r>
+        <w:r>
+          <w:rPr>
+            <w:noProof/>
+            <w:webHidden/>
+          </w:rPr>
+          <w:fldChar w:fldCharType="separate"/>
+        </w:r>
+        <w:r>
+          <w:rPr>
+            <w:noProof/>
+            <w:webHidden/>
+          </w:rPr>
+          <w:t>6</w:t>
+        </w:r>
+        <w:r>
+          <w:rPr>
+            <w:noProof/>
+            <w:webHidden/>
+          </w:rPr>
+          <w:fldChar w:fldCharType="end"/>
+        </w:r>
+      </w:hyperlink>
+    </w:p>
+    <w:p>
+      <w:pPr>
+        <w:pStyle w:val="TM2"/>
+        <w:tabs>
+          <w:tab w:val="left" w:pos="800"/>
+          <w:tab w:val="right" w:leader="dot" w:pos="9060"/>
+        </w:tabs>
+        <w:rPr>
+          <w:rFonts w:eastAsiaTheme="minorEastAsia" w:cstheme="minorBidi"/>
+          <w:smallCaps w:val="0"/>
+          <w:noProof/>
+          <w:kern w:val="2"/>
+          <w14:ligatures w14:val="standardContextual"/>
+        </w:rPr>
+      </w:pPr>
+      <w:hyperlink w:anchor="_Toc182833384" w:history="1">
+        <w:r>
+          <w:rPr>
+            <w:rStyle w:val="Lienhypertexte"/>
+            <w:noProof/>
+          </w:rPr>
+          <w:t>3.5</w:t>
+        </w:r>
+        <w:r>
+          <w:rPr>
+            <w:rFonts w:eastAsiaTheme="minorEastAsia" w:cstheme="minorBidi"/>
+            <w:smallCaps w:val="0"/>
+            <w:noProof/>
+            <w:kern w:val="2"/>
+            <w14:ligatures w14:val="standardContextual"/>
+          </w:rPr>
+          <w:tab/>
+        </w:r>
+        <w:r>
+          <w:rPr>
+            <w:rStyle w:val="Lienhypertexte"/>
+            <w:noProof/>
+          </w:rPr>
+          <w:t>Sauvegarder le template ARM d’une ressource</w:t>
+        </w:r>
+        <w:r>
+          <w:rPr>
+            <w:noProof/>
+            <w:webHidden/>
+          </w:rPr>
+          <w:tab/>
+        </w:r>
+        <w:r>
+          <w:rPr>
+            <w:noProof/>
+            <w:webHidden/>
+          </w:rPr>
+          <w:fldChar w:fldCharType="begin"/>
+        </w:r>
+        <w:r>
+          <w:rPr>
+            <w:noProof/>
+            <w:webHidden/>
+          </w:rPr>
+          <w:instrText xml:space="preserve"> PAGEREF _Toc182833384 \h </w:instrText>
+        </w:r>
+        <w:r>
+          <w:rPr>
+            <w:noProof/>
+            <w:webHidden/>
+          </w:rPr>
+        </w:r>
+        <w:r>
+          <w:rPr>
+            <w:noProof/>
+            <w:webHidden/>
+          </w:rPr>
+          <w:fldChar w:fldCharType="separate"/>
+        </w:r>
+        <w:r>
+          <w:rPr>
+            <w:noProof/>
+            <w:webHidden/>
+          </w:rPr>
+          <w:t>6</w:t>
         </w:r>
         <w:r>
           <w:rPr>
@@ -1445,7 +1989,7 @@
           <w14:ligatures w14:val="standardContextual"/>
         </w:rPr>
       </w:pPr>
-      <w:hyperlink w:anchor="_Toc181959747" w:history="1">
+      <w:hyperlink w:anchor="_Toc182833385" w:history="1">
         <w:r>
           <w:rPr>
             <w:rStyle w:val="Lienhypertexte"/>
@@ -1491,7 +2035,7 @@
             <w:noProof/>
             <w:webHidden/>
           </w:rPr>
-          <w:instrText xml:space="preserve"> PAGEREF _Toc181959747 \h </w:instrText>
+          <w:instrText xml:space="preserve"> PAGEREF _Toc182833385 \h </w:instrText>
         </w:r>
         <w:r>
           <w:rPr>
@@ -1511,7 +2055,7 @@
             <w:noProof/>
             <w:webHidden/>
           </w:rPr>
-          <w:t>3</w:t>
+          <w:t>6</w:t>
         </w:r>
         <w:r>
           <w:rPr>
@@ -1537,7 +2081,7 @@
           <w14:ligatures w14:val="standardContextual"/>
         </w:rPr>
       </w:pPr>
-      <w:hyperlink w:anchor="_Toc181959748" w:history="1">
+      <w:hyperlink w:anchor="_Toc182833386" w:history="1">
         <w:r>
           <w:rPr>
             <w:rStyle w:val="Lienhypertexte"/>
@@ -1581,7 +2125,7 @@
             <w:noProof/>
             <w:webHidden/>
           </w:rPr>
-          <w:instrText xml:space="preserve"> PAGEREF _Toc181959748 \h </w:instrText>
+          <w:instrText xml:space="preserve"> PAGEREF _Toc182833386 \h </w:instrText>
         </w:r>
         <w:r>
           <w:rPr>
@@ -1601,7 +2145,7 @@
             <w:noProof/>
             <w:webHidden/>
           </w:rPr>
-          <w:t>3</w:t>
+          <w:t>6</w:t>
         </w:r>
         <w:r>
           <w:rPr>
@@ -1627,7 +2171,7 @@
           <w14:ligatures w14:val="standardContextual"/>
         </w:rPr>
       </w:pPr>
-      <w:hyperlink w:anchor="_Toc181959749" w:history="1">
+      <w:hyperlink w:anchor="_Toc182833387" w:history="1">
         <w:r>
           <w:rPr>
             <w:rStyle w:val="Lienhypertexte"/>
@@ -1671,7 +2215,7 @@
             <w:noProof/>
             <w:webHidden/>
           </w:rPr>
-          <w:instrText xml:space="preserve"> PAGEREF _Toc181959749 \h </w:instrText>
+          <w:instrText xml:space="preserve"> PAGEREF _Toc182833387 \h </w:instrText>
         </w:r>
         <w:r>
           <w:rPr>
@@ -1691,7 +2235,7 @@
             <w:noProof/>
             <w:webHidden/>
           </w:rPr>
-          <w:t>3</w:t>
+          <w:t>6</w:t>
         </w:r>
         <w:r>
           <w:rPr>
@@ -1719,7 +2263,7 @@
           <w14:ligatures w14:val="standardContextual"/>
         </w:rPr>
       </w:pPr>
-      <w:hyperlink w:anchor="_Toc181959750" w:history="1">
+      <w:hyperlink w:anchor="_Toc182833388" w:history="1">
         <w:r>
           <w:rPr>
             <w:rStyle w:val="Lienhypertexte"/>
@@ -1765,7 +2309,7 @@
             <w:noProof/>
             <w:webHidden/>
           </w:rPr>
-          <w:instrText xml:space="preserve"> PAGEREF _Toc181959750 \h </w:instrText>
+          <w:instrText xml:space="preserve"> PAGEREF _Toc182833388 \h </w:instrText>
         </w:r>
         <w:r>
           <w:rPr>
@@ -1785,7 +2329,7 @@
             <w:noProof/>
             <w:webHidden/>
           </w:rPr>
-          <w:t>3</w:t>
+          <w:t>7</w:t>
         </w:r>
         <w:r>
           <w:rPr>
@@ -1811,7 +2355,7 @@
           <w14:ligatures w14:val="standardContextual"/>
         </w:rPr>
       </w:pPr>
-      <w:hyperlink w:anchor="_Toc181959751" w:history="1">
+      <w:hyperlink w:anchor="_Toc182833389" w:history="1">
         <w:r>
           <w:rPr>
             <w:rStyle w:val="Lienhypertexte"/>
@@ -1855,7 +2399,7 @@
             <w:noProof/>
             <w:webHidden/>
           </w:rPr>
-          <w:instrText xml:space="preserve"> PAGEREF _Toc181959751 \h </w:instrText>
+          <w:instrText xml:space="preserve"> PAGEREF _Toc182833389 \h </w:instrText>
         </w:r>
         <w:r>
           <w:rPr>
@@ -1875,7 +2419,7 @@
             <w:noProof/>
             <w:webHidden/>
           </w:rPr>
-          <w:t>3</w:t>
+          <w:t>7</w:t>
         </w:r>
         <w:r>
           <w:rPr>
@@ -1901,7 +2445,7 @@
           <w14:ligatures w14:val="standardContextual"/>
         </w:rPr>
       </w:pPr>
-      <w:hyperlink w:anchor="_Toc181959752" w:history="1">
+      <w:hyperlink w:anchor="_Toc182833390" w:history="1">
         <w:r>
           <w:rPr>
             <w:rStyle w:val="Lienhypertexte"/>
@@ -1945,7 +2489,7 @@
             <w:noProof/>
             <w:webHidden/>
           </w:rPr>
-          <w:instrText xml:space="preserve"> PAGEREF _Toc181959752 \h </w:instrText>
+          <w:instrText xml:space="preserve"> PAGEREF _Toc182833390 \h </w:instrText>
         </w:r>
         <w:r>
           <w:rPr>
@@ -1965,7 +2509,7 @@
             <w:noProof/>
             <w:webHidden/>
           </w:rPr>
-          <w:t>3</w:t>
+          <w:t>7</w:t>
         </w:r>
         <w:r>
           <w:rPr>
@@ -1993,7 +2537,7 @@
           <w14:ligatures w14:val="standardContextual"/>
         </w:rPr>
       </w:pPr>
-      <w:hyperlink w:anchor="_Toc181959753" w:history="1">
+      <w:hyperlink w:anchor="_Toc182833391" w:history="1">
         <w:r>
           <w:rPr>
             <w:rStyle w:val="Lienhypertexte"/>
@@ -2039,7 +2583,7 @@
             <w:noProof/>
             <w:webHidden/>
           </w:rPr>
-          <w:instrText xml:space="preserve"> PAGEREF _Toc181959753 \h </w:instrText>
+          <w:instrText xml:space="preserve"> PAGEREF _Toc182833391 \h </w:instrText>
         </w:r>
         <w:r>
           <w:rPr>
@@ -2059,7 +2603,7 @@
             <w:noProof/>
             <w:webHidden/>
           </w:rPr>
-          <w:t>4</w:t>
+          <w:t>7</w:t>
         </w:r>
         <w:r>
           <w:rPr>
@@ -2085,7 +2629,7 @@
           <w14:ligatures w14:val="standardContextual"/>
         </w:rPr>
       </w:pPr>
-      <w:hyperlink w:anchor="_Toc181959754" w:history="1">
+      <w:hyperlink w:anchor="_Toc182833392" w:history="1">
         <w:r>
           <w:rPr>
             <w:rStyle w:val="Lienhypertexte"/>
@@ -2129,7 +2673,7 @@
             <w:noProof/>
             <w:webHidden/>
           </w:rPr>
-          <w:instrText xml:space="preserve"> PAGEREF _Toc181959754 \h </w:instrText>
+          <w:instrText xml:space="preserve"> PAGEREF _Toc182833392 \h </w:instrText>
         </w:r>
         <w:r>
           <w:rPr>
@@ -2149,7 +2693,7 @@
             <w:noProof/>
             <w:webHidden/>
           </w:rPr>
-          <w:t>4</w:t>
+          <w:t>7</w:t>
         </w:r>
         <w:r>
           <w:rPr>
@@ -2175,7 +2719,7 @@
           <w14:ligatures w14:val="standardContextual"/>
         </w:rPr>
       </w:pPr>
-      <w:hyperlink w:anchor="_Toc181959755" w:history="1">
+      <w:hyperlink w:anchor="_Toc182833393" w:history="1">
         <w:r>
           <w:rPr>
             <w:rStyle w:val="Lienhypertexte"/>
@@ -2219,7 +2763,7 @@
             <w:noProof/>
             <w:webHidden/>
           </w:rPr>
-          <w:instrText xml:space="preserve"> PAGEREF _Toc181959755 \h </w:instrText>
+          <w:instrText xml:space="preserve"> PAGEREF _Toc182833393 \h </w:instrText>
         </w:r>
         <w:r>
           <w:rPr>
@@ -2239,7 +2783,7 @@
             <w:noProof/>
             <w:webHidden/>
           </w:rPr>
-          <w:t>4</w:t>
+          <w:t>7</w:t>
         </w:r>
         <w:r>
           <w:rPr>
@@ -2267,7 +2811,7 @@
           <w14:ligatures w14:val="standardContextual"/>
         </w:rPr>
       </w:pPr>
-      <w:hyperlink w:anchor="_Toc181959756" w:history="1">
+      <w:hyperlink w:anchor="_Toc182833394" w:history="1">
         <w:r>
           <w:rPr>
             <w:rStyle w:val="Lienhypertexte"/>
@@ -2313,7 +2857,7 @@
             <w:noProof/>
             <w:webHidden/>
           </w:rPr>
-          <w:instrText xml:space="preserve"> PAGEREF _Toc181959756 \h </w:instrText>
+          <w:instrText xml:space="preserve"> PAGEREF _Toc182833394 \h </w:instrText>
         </w:r>
         <w:r>
           <w:rPr>
@@ -2333,7 +2877,7 @@
             <w:noProof/>
             <w:webHidden/>
           </w:rPr>
-          <w:t>4</w:t>
+          <w:t>7</w:t>
         </w:r>
         <w:r>
           <w:rPr>
@@ -2359,7 +2903,7 @@
           <w14:ligatures w14:val="standardContextual"/>
         </w:rPr>
       </w:pPr>
-      <w:hyperlink w:anchor="_Toc181959757" w:history="1">
+      <w:hyperlink w:anchor="_Toc182833395" w:history="1">
         <w:r>
           <w:rPr>
             <w:rStyle w:val="Lienhypertexte"/>
@@ -2403,7 +2947,7 @@
             <w:noProof/>
             <w:webHidden/>
           </w:rPr>
-          <w:instrText xml:space="preserve"> PAGEREF _Toc181959757 \h </w:instrText>
+          <w:instrText xml:space="preserve"> PAGEREF _Toc182833395 \h </w:instrText>
         </w:r>
         <w:r>
           <w:rPr>
@@ -2423,7 +2967,7 @@
             <w:noProof/>
             <w:webHidden/>
           </w:rPr>
-          <w:t>4</w:t>
+          <w:t>7</w:t>
         </w:r>
         <w:r>
           <w:rPr>
@@ -2449,7 +2993,7 @@
           <w14:ligatures w14:val="standardContextual"/>
         </w:rPr>
       </w:pPr>
-      <w:hyperlink w:anchor="_Toc181959758" w:history="1">
+      <w:hyperlink w:anchor="_Toc182833396" w:history="1">
         <w:r>
           <w:rPr>
             <w:rStyle w:val="Lienhypertexte"/>
@@ -2493,7 +3037,7 @@
             <w:noProof/>
             <w:webHidden/>
           </w:rPr>
-          <w:instrText xml:space="preserve"> PAGEREF _Toc181959758 \h </w:instrText>
+          <w:instrText xml:space="preserve"> PAGEREF _Toc182833396 \h </w:instrText>
         </w:r>
         <w:r>
           <w:rPr>
@@ -2513,7 +3057,7 @@
             <w:noProof/>
             <w:webHidden/>
           </w:rPr>
-          <w:t>4</w:t>
+          <w:t>7</w:t>
         </w:r>
         <w:r>
           <w:rPr>
@@ -2541,7 +3085,7 @@
           <w14:ligatures w14:val="standardContextual"/>
         </w:rPr>
       </w:pPr>
-      <w:hyperlink w:anchor="_Toc181959759" w:history="1">
+      <w:hyperlink w:anchor="_Toc182833397" w:history="1">
         <w:r>
           <w:rPr>
             <w:rStyle w:val="Lienhypertexte"/>
@@ -2587,7 +3131,7 @@
             <w:noProof/>
             <w:webHidden/>
           </w:rPr>
-          <w:instrText xml:space="preserve"> PAGEREF _Toc181959759 \h </w:instrText>
+          <w:instrText xml:space="preserve"> PAGEREF _Toc182833397 \h </w:instrText>
         </w:r>
         <w:r>
           <w:rPr>
@@ -2607,7 +3151,7 @@
             <w:noProof/>
             <w:webHidden/>
           </w:rPr>
-          <w:t>4</w:t>
+          <w:t>7</w:t>
         </w:r>
         <w:r>
           <w:rPr>
@@ -2633,7 +3177,7 @@
           <w14:ligatures w14:val="standardContextual"/>
         </w:rPr>
       </w:pPr>
-      <w:hyperlink w:anchor="_Toc181959760" w:history="1">
+      <w:hyperlink w:anchor="_Toc182833398" w:history="1">
         <w:r>
           <w:rPr>
             <w:rStyle w:val="Lienhypertexte"/>
@@ -2677,7 +3221,7 @@
             <w:noProof/>
             <w:webHidden/>
           </w:rPr>
-          <w:instrText xml:space="preserve"> PAGEREF _Toc181959760 \h </w:instrText>
+          <w:instrText xml:space="preserve"> PAGEREF _Toc182833398 \h </w:instrText>
         </w:r>
         <w:r>
           <w:rPr>
@@ -2697,7 +3241,7 @@
             <w:noProof/>
             <w:webHidden/>
           </w:rPr>
-          <w:t>4</w:t>
+          <w:t>7</w:t>
         </w:r>
         <w:r>
           <w:rPr>
@@ -2729,7 +3273,7 @@
       <w:pPr>
         <w:pStyle w:val="Titre1"/>
       </w:pPr>
-      <w:bookmarkStart w:id="1" w:name="_Toc181959734"/>
+      <w:bookmarkStart w:id="1" w:name="_Toc182833366"/>
       <w:r>
         <w:lastRenderedPageBreak/>
         <w:t>Introduction</w:t>
@@ -2740,7 +3284,7 @@
       <w:pPr>
         <w:pStyle w:val="Titre2"/>
       </w:pPr>
-      <w:bookmarkStart w:id="2" w:name="_Toc181959735"/>
+      <w:bookmarkStart w:id="2" w:name="_Toc182833367"/>
       <w:r>
         <w:t>Présentation du projet</w:t>
       </w:r>
@@ -2759,7 +3303,7 @@
       <w:pPr>
         <w:pStyle w:val="Titre2"/>
       </w:pPr>
-      <w:bookmarkStart w:id="3" w:name="_Toc181959736"/>
+      <w:bookmarkStart w:id="3" w:name="_Toc182833368"/>
       <w:r>
         <w:t>Objectif</w:t>
       </w:r>
@@ -2782,7 +3326,7 @@
       <w:pPr>
         <w:pStyle w:val="Titre1"/>
       </w:pPr>
-      <w:bookmarkStart w:id="4" w:name="_Toc181959737"/>
+      <w:bookmarkStart w:id="4" w:name="_Toc182833369"/>
       <w:r>
         <w:t>Choix des activités</w:t>
       </w:r>
@@ -2792,7 +3336,7 @@
       <w:pPr>
         <w:pStyle w:val="Titre2"/>
       </w:pPr>
-      <w:bookmarkStart w:id="5" w:name="_Toc181959738"/>
+      <w:bookmarkStart w:id="5" w:name="_Toc182833370"/>
       <w:r>
         <w:t>Sélection des activités pour totaliser 15 points</w:t>
       </w:r>
@@ -2801,9 +3345,15 @@
     <w:p>
       <w:pPr>
         <w:pStyle w:val="Titre3"/>
-      </w:pPr>
-      <w:bookmarkStart w:id="6" w:name="_Toc181959739"/>
-      <w:r>
+        <w:rPr>
+          <w:color w:val="00B050"/>
+        </w:rPr>
+      </w:pPr>
+      <w:bookmarkStart w:id="6" w:name="_Toc182833371"/>
+      <w:r>
+        <w:rPr>
+          <w:color w:val="00B050"/>
+        </w:rPr>
         <w:t>Installer Azure PowerShell (2 points)</w:t>
       </w:r>
       <w:bookmarkEnd w:id="6"/>
@@ -2811,88 +3361,178 @@
     <w:p>
       <w:pPr>
         <w:pStyle w:val="Titre3"/>
-      </w:pPr>
-      <w:bookmarkStart w:id="7" w:name="_Toc181959740"/>
-      <w:bookmarkStart w:id="8" w:name="_Hlk182224790"/>
-      <w:r>
+        <w:rPr>
+          <w:color w:val="00B050"/>
+        </w:rPr>
+      </w:pPr>
+      <w:bookmarkStart w:id="7" w:name="_Hlk182224790"/>
+      <w:bookmarkStart w:id="8" w:name="_Toc182833372"/>
+      <w:r>
+        <w:rPr>
+          <w:color w:val="00B050"/>
+        </w:rPr>
         <w:t xml:space="preserve">Créer un script qui liste toutes les VMs de la souscription </w:t>
       </w:r>
+      <w:bookmarkEnd w:id="7"/>
+      <w:r>
+        <w:rPr>
+          <w:color w:val="00B050"/>
+        </w:rPr>
+        <w:t>(2 points)</w:t>
+      </w:r>
       <w:bookmarkEnd w:id="8"/>
-      <w:r>
+    </w:p>
+    <w:p>
+      <w:pPr>
+        <w:pStyle w:val="Titre3"/>
+        <w:rPr>
+          <w:color w:val="00B050"/>
+        </w:rPr>
+      </w:pPr>
+      <w:bookmarkStart w:id="9" w:name="_Hlk182227046"/>
+      <w:bookmarkStart w:id="10" w:name="_Toc182833373"/>
+      <w:r>
+        <w:rPr>
+          <w:color w:val="00B050"/>
+        </w:rPr>
+        <w:t xml:space="preserve">Créer un budget pour </w:t>
+      </w:r>
+      <w:proofErr w:type="spellStart"/>
+      <w:r>
+        <w:rPr>
+          <w:color w:val="00B050"/>
+        </w:rPr>
+        <w:t>resource</w:t>
+      </w:r>
+      <w:proofErr w:type="spellEnd"/>
+      <w:r>
+        <w:rPr>
+          <w:color w:val="00B050"/>
+        </w:rPr>
+        <w:t>-group</w:t>
+      </w:r>
+      <w:r>
+        <w:rPr>
+          <w:color w:val="00B050"/>
+        </w:rPr>
+        <w:t xml:space="preserve"> </w:t>
+      </w:r>
+      <w:r>
+        <w:rPr>
+          <w:color w:val="00B050"/>
+        </w:rPr>
         <w:t>(2 points)</w:t>
       </w:r>
-      <w:bookmarkEnd w:id="7"/>
+      <w:bookmarkEnd w:id="10"/>
     </w:p>
     <w:p>
       <w:pPr>
         <w:pStyle w:val="Titre3"/>
-      </w:pPr>
-      <w:bookmarkStart w:id="9" w:name="_Toc181959742"/>
-      <w:bookmarkStart w:id="10" w:name="_Hlk182227046"/>
-      <w:r>
-        <w:t xml:space="preserve">Créer une machine virtuelle Windows avec Azure </w:t>
+        <w:rPr>
+          <w:color w:val="00B050"/>
+        </w:rPr>
+      </w:pPr>
+      <w:bookmarkStart w:id="11" w:name="_Toc182833374"/>
+      <w:r>
+        <w:rPr>
+          <w:color w:val="00B050"/>
+        </w:rPr>
+        <w:t xml:space="preserve">Créer une alerte de coût pour un </w:t>
+      </w:r>
+      <w:proofErr w:type="spellStart"/>
+      <w:r>
+        <w:rPr>
+          <w:color w:val="00B050"/>
+        </w:rPr>
+        <w:t>resource</w:t>
+      </w:r>
+      <w:proofErr w:type="spellEnd"/>
+      <w:r>
+        <w:rPr>
+          <w:color w:val="00B050"/>
+        </w:rPr>
+        <w:t>-group</w:t>
+      </w:r>
+      <w:r>
+        <w:rPr>
+          <w:color w:val="00B050"/>
+        </w:rPr>
+        <w:t xml:space="preserve"> (2 points)</w:t>
+      </w:r>
+      <w:bookmarkEnd w:id="11"/>
+    </w:p>
+    <w:p>
+      <w:pPr>
+        <w:pStyle w:val="Titre3"/>
+        <w:rPr>
+          <w:color w:val="00B050"/>
+        </w:rPr>
+      </w:pPr>
+      <w:bookmarkStart w:id="12" w:name="_Toc182833375"/>
+      <w:r>
+        <w:rPr>
+          <w:color w:val="00B050"/>
+        </w:rPr>
+        <w:t xml:space="preserve">Sauvegarder le </w:t>
+      </w:r>
+      <w:proofErr w:type="spellStart"/>
+      <w:r>
+        <w:rPr>
+          <w:color w:val="00B050"/>
+        </w:rPr>
+        <w:t>template</w:t>
+      </w:r>
+      <w:proofErr w:type="spellEnd"/>
+      <w:r>
+        <w:rPr>
+          <w:color w:val="00B050"/>
+        </w:rPr>
+        <w:t xml:space="preserve"> ARM d’une ressource</w:t>
+      </w:r>
+      <w:r>
+        <w:rPr>
+          <w:color w:val="00B050"/>
+        </w:rPr>
+        <w:t xml:space="preserve"> (2 points)</w:t>
+      </w:r>
+      <w:bookmarkEnd w:id="12"/>
+    </w:p>
+    <w:p>
+      <w:pPr>
+        <w:pStyle w:val="Titre3"/>
+      </w:pPr>
+      <w:bookmarkStart w:id="13" w:name="_Toc182833376"/>
+      <w:bookmarkEnd w:id="9"/>
+      <w:r>
+        <w:t>Déployer une VM Linux et y installer un serveur web et un index.html customisé (5 points)</w:t>
+      </w:r>
+      <w:bookmarkEnd w:id="13"/>
+    </w:p>
+    <w:p>
+      <w:pPr>
+        <w:pStyle w:val="Titre3"/>
+      </w:pPr>
+      <w:bookmarkStart w:id="14" w:name="_Toc182833377"/>
+      <w:r>
+        <w:t xml:space="preserve">Créer un script </w:t>
       </w:r>
       <w:r>
         <w:t>PowerShell</w:t>
       </w:r>
       <w:r>
-        <w:t xml:space="preserve"> et s’y connecter (2 points)</w:t>
-      </w:r>
-      <w:bookmarkEnd w:id="9"/>
-    </w:p>
-    <w:p>
-      <w:pPr>
-        <w:pStyle w:val="Titre3"/>
-      </w:pPr>
-      <w:bookmarkStart w:id="11" w:name="_Toc181959741"/>
-      <w:bookmarkEnd w:id="10"/>
-      <w:r>
-        <w:t>Déployer une VM Linux et y installer un serveur web et un index.html customisé (5 points)</w:t>
-      </w:r>
-      <w:bookmarkEnd w:id="11"/>
-    </w:p>
-    <w:p>
-      <w:pPr>
-        <w:pStyle w:val="Titre3"/>
-      </w:pPr>
-      <w:bookmarkStart w:id="12" w:name="_Toc181959743"/>
-      <w:r>
-        <w:t xml:space="preserve">Créer un script </w:t>
-      </w:r>
-      <w:r>
-        <w:t>PowerShell</w:t>
-      </w:r>
-      <w:r>
         <w:t xml:space="preserve"> qui liste les disques d’une machine virtuelle (5 points)</w:t>
       </w:r>
-      <w:bookmarkEnd w:id="12"/>
+      <w:bookmarkEnd w:id="14"/>
     </w:p>
     <w:p>
       <w:pPr>
         <w:pStyle w:val="Titre2"/>
       </w:pPr>
-      <w:bookmarkStart w:id="13" w:name="_Toc181959744"/>
-      <w:r>
-        <w:t>Objectifs pédagogiques visés</w:t>
-      </w:r>
-      <w:bookmarkEnd w:id="13"/>
-    </w:p>
-    <w:p>
-      <w:pPr>
-        <w:pStyle w:val="Retraitcorpsdetexte3"/>
-        <w:ind w:left="1134"/>
-        <w:rPr>
-          <w:i/>
-          <w:iCs/>
-        </w:rPr>
-      </w:pPr>
-      <w:r>
-        <w:rPr>
-          <w:i/>
-          <w:iCs/>
-        </w:rPr>
-        <w:t>Pourquoi ces activités ?</w:t>
-      </w:r>
+      <w:bookmarkStart w:id="15" w:name="_Toc182833378"/>
+      <w:r>
+        <w:t>Pourquoi ces activités</w:t>
+      </w:r>
+      <w:bookmarkEnd w:id="15"/>
     </w:p>
     <w:p>
       <w:pPr>
@@ -2912,12 +3552,21 @@
       <w:r>
         <w:t>L’étape de l’installation de Azure PowerShell est primordiale car certaines des prochaines activités se feront avec.</w:t>
       </w:r>
-      <w:r>
-        <w:br/>
-        <w:t xml:space="preserve">La deuxième activité me permet </w:t>
-      </w:r>
-      <w:r>
-        <w:t>de me familiariser avec la création de scripts. En commençant par un script simple, je me mets dans le bain, ce qui facilitera l’écriture de scripts plus complexes dans les activités suivantes</w:t>
+    </w:p>
+    <w:p>
+      <w:pPr>
+        <w:pStyle w:val="Retraitcorpsdetexte3"/>
+        <w:ind w:left="1134"/>
+        <w:jc w:val="left"/>
+      </w:pPr>
+      <w:r>
+        <w:t xml:space="preserve">La deuxième activité me </w:t>
+      </w:r>
+      <w:r>
+        <w:t>permettra de</w:t>
+      </w:r>
+      <w:r>
+        <w:t xml:space="preserve"> me familiariser avec la création de scripts. En commençant par un script simple, je me mets dans le bain, ce qui facilitera l’écriture de scripts plus complexes dans les activités suivantes</w:t>
       </w:r>
       <w:r>
         <w:t>.</w:t>
@@ -2925,37 +3574,105 @@
     </w:p>
     <w:p>
       <w:pPr>
-        <w:pStyle w:val="Retraitcorpsdetexte"/>
-      </w:pPr>
+        <w:pStyle w:val="Retraitcorpsdetexte3"/>
+        <w:ind w:left="1134"/>
+        <w:jc w:val="left"/>
+      </w:pPr>
+      <w:r>
+        <w:t>La troisième activité me</w:t>
+      </w:r>
+      <w:r>
+        <w:t xml:space="preserve"> </w:t>
+      </w:r>
+      <w:r>
+        <w:t>permet</w:t>
+      </w:r>
+      <w:r>
+        <w:t>tra</w:t>
+      </w:r>
+      <w:r>
+        <w:t xml:space="preserve"> de voir comment on peut gérer l’argent sur Azure. En mettant un budget, je </w:t>
+      </w:r>
+      <w:r>
+        <w:t xml:space="preserve">pourrai </w:t>
+      </w:r>
+      <w:r>
+        <w:t>surveiller</w:t>
+      </w:r>
+      <w:r>
+        <w:t xml:space="preserve"> combien on dépense pour éviter de dépasser.</w:t>
+      </w:r>
+    </w:p>
+    <w:p>
+      <w:pPr>
+        <w:pStyle w:val="Retraitcorpsdetexte3"/>
+        <w:ind w:left="1134"/>
+        <w:jc w:val="left"/>
+      </w:pPr>
+      <w:r>
+        <w:t>La quatrième activité se joint à la troisième</w:t>
+      </w:r>
+      <w:r>
+        <w:t xml:space="preserve">. </w:t>
+      </w:r>
+      <w:r>
+        <w:t>L’alerte de coût va avec le budget. Elle sert à m’avertir si on dépense trop ou si on approche du budget.</w:t>
+      </w:r>
+      <w:r>
+        <w:t xml:space="preserve"> Comme pour le projet nous avons une limite de 5CHF, il est important de fixer des rappels.</w:t>
+      </w:r>
+    </w:p>
+    <w:p>
+      <w:pPr>
+        <w:pStyle w:val="Retraitcorpsdetexte3"/>
+        <w:ind w:left="1134"/>
+        <w:jc w:val="left"/>
+      </w:pPr>
+      <w:r>
+        <w:t xml:space="preserve">La cinquième activité </w:t>
+      </w:r>
+      <w:r>
+        <w:t>m’apprend</w:t>
+      </w:r>
+      <w:r>
+        <w:t>ra</w:t>
+      </w:r>
+      <w:r>
+        <w:t xml:space="preserve"> à garder une copie de la configuration d’une ressource. Comme ça, je </w:t>
+      </w:r>
+      <w:r>
+        <w:t>pourrai</w:t>
+      </w:r>
+      <w:r>
+        <w:t xml:space="preserve"> la recréer plus tard facilement si j’en </w:t>
+      </w:r>
+      <w:r>
+        <w:t>aurai</w:t>
+      </w:r>
+      <w:r>
+        <w:t xml:space="preserve"> besoin.</w:t>
+      </w:r>
     </w:p>
     <w:p>
       <w:pPr>
         <w:pStyle w:val="Titre1"/>
       </w:pPr>
-      <w:bookmarkStart w:id="14" w:name="_Toc181959745"/>
-      <w:r>
+      <w:bookmarkStart w:id="16" w:name="_Toc182833379"/>
+      <w:r>
+        <w:lastRenderedPageBreak/>
         <w:t>Activités</w:t>
       </w:r>
-      <w:bookmarkEnd w:id="14"/>
+      <w:bookmarkEnd w:id="16"/>
     </w:p>
     <w:p>
       <w:pPr>
         <w:pStyle w:val="Titre2"/>
       </w:pPr>
-      <w:bookmarkStart w:id="15" w:name="_Toc181959746"/>
+      <w:bookmarkStart w:id="17" w:name="_Toc182833380"/>
       <w:r>
         <w:t>Installer Azure PowerShell</w:t>
       </w:r>
-      <w:r>
-        <w:t xml:space="preserve"> (</w:t>
-      </w:r>
-      <w:r>
-        <w:t>2</w:t>
-      </w:r>
-      <w:r>
-        <w:t xml:space="preserve"> points)</w:t>
-      </w:r>
-      <w:bookmarkEnd w:id="15"/>
+      <w:bookmarkEnd w:id="17"/>
     </w:p>
     <w:p>
       <w:pPr>
@@ -2979,19 +3696,7 @@
           <w:rPr>
             <w:rStyle w:val="Lienhypertexte"/>
           </w:rPr>
-          <w:t>Microso</w:t>
-        </w:r>
-        <w:r>
-          <w:rPr>
-            <w:rStyle w:val="Lienhypertexte"/>
-          </w:rPr>
-          <w:t>f</w:t>
-        </w:r>
-        <w:r>
-          <w:rPr>
-            <w:rStyle w:val="Lienhypertexte"/>
-          </w:rPr>
-          <w:t xml:space="preserve">t </w:t>
+          <w:t xml:space="preserve">Microsoft </w:t>
         </w:r>
         <w:proofErr w:type="spellStart"/>
         <w:r>
@@ -3124,7 +3829,9 @@
         <w:pStyle w:val="Retraitcorpsdetexte"/>
       </w:pPr>
       <w:r>
-        <w:lastRenderedPageBreak/>
+        <w:rPr>
+          <w:noProof/>
+        </w:rPr>
         <w:drawing>
           <wp:inline distT="0" distB="0" distL="0" distR="0" wp14:anchorId="6D4E5CB4" wp14:editId="198ACE48">
             <wp:extent cx="4764964" cy="2541961"/>
@@ -3174,6 +3881,9 @@
         <w:pStyle w:val="Retraitcorpsdetexte"/>
       </w:pPr>
       <w:r>
+        <w:rPr>
+          <w:noProof/>
+        </w:rPr>
         <w:drawing>
           <wp:inline distT="0" distB="0" distL="0" distR="0" wp14:anchorId="1EFE9EA5" wp14:editId="0BDD158A">
             <wp:extent cx="4762500" cy="1943331"/>
@@ -3220,12 +3930,19 @@
       <w:pPr>
         <w:pStyle w:val="Titre2"/>
       </w:pPr>
-      <w:r>
-        <w:t>Créer un script qui liste toutes les VMs de la souscription</w:t>
-      </w:r>
-      <w:r>
-        <w:t xml:space="preserve"> (2 points)</w:t>
-      </w:r>
+      <w:bookmarkStart w:id="18" w:name="_Toc182833381"/>
+      <w:r>
+        <w:t xml:space="preserve">Créer un script qui liste toutes les </w:t>
+      </w:r>
+      <w:proofErr w:type="spellStart"/>
+      <w:r>
+        <w:t>VMs</w:t>
+      </w:r>
+      <w:proofErr w:type="spellEnd"/>
+      <w:r>
+        <w:t xml:space="preserve"> de la souscription</w:t>
+      </w:r>
+      <w:bookmarkEnd w:id="18"/>
     </w:p>
     <w:p>
       <w:pPr>
@@ -3251,6 +3968,10 @@
         <w:pStyle w:val="Retraitcorpsdetexte"/>
       </w:pPr>
       <w:r>
+        <w:rPr>
+          <w:noProof/>
+        </w:rPr>
+        <w:lastRenderedPageBreak/>
         <w:drawing>
           <wp:inline distT="0" distB="0" distL="0" distR="0" wp14:anchorId="4DC5009F" wp14:editId="6288524B">
             <wp:extent cx="4381500" cy="2648705"/>
@@ -3290,53 +4011,229 @@
     </w:p>
     <w:p>
       <w:pPr>
+        <w:pStyle w:val="Retraitcorpsdetexte"/>
+      </w:pPr>
+    </w:p>
+    <w:p>
+      <w:pPr>
         <w:pStyle w:val="Titre2"/>
       </w:pPr>
+      <w:bookmarkStart w:id="19" w:name="_Toc182833382"/>
+      <w:r>
+        <w:t xml:space="preserve">Créer un budget pour </w:t>
+      </w:r>
+      <w:proofErr w:type="spellStart"/>
+      <w:r>
+        <w:t>resource</w:t>
+      </w:r>
+      <w:proofErr w:type="spellEnd"/>
+      <w:r>
+        <w:t>-group</w:t>
+      </w:r>
+      <w:bookmarkEnd w:id="19"/>
+    </w:p>
+    <w:p>
+      <w:pPr>
+        <w:pStyle w:val="Retraitcorpsdetexte"/>
+      </w:pPr>
+      <w:r>
+        <w:drawing>
+          <wp:inline distT="0" distB="0" distL="0" distR="0" wp14:anchorId="7F7E9179" wp14:editId="2EE2D2E0">
+            <wp:extent cx="3190875" cy="3584194"/>
+            <wp:effectExtent l="0" t="0" r="0" b="0"/>
+            <wp:docPr id="5" name="Image 5"/>
+            <wp:cNvGraphicFramePr>
+              <a:graphicFrameLocks xmlns:a="http://schemas.openxmlformats.org/drawingml/2006/main" noChangeAspect="1"/>
+            </wp:cNvGraphicFramePr>
+            <a:graphic xmlns:a="http://schemas.openxmlformats.org/drawingml/2006/main">
+              <a:graphicData uri="http://schemas.openxmlformats.org/drawingml/2006/picture">
+                <pic:pic xmlns:pic="http://schemas.openxmlformats.org/drawingml/2006/picture">
+                  <pic:nvPicPr>
+                    <pic:cNvPr id="1" name=""/>
+                    <pic:cNvPicPr/>
+                  </pic:nvPicPr>
+                  <pic:blipFill>
+                    <a:blip r:embed="rId17"/>
+                    <a:stretch>
+                      <a:fillRect/>
+                    </a:stretch>
+                  </pic:blipFill>
+                  <pic:spPr>
+                    <a:xfrm>
+                      <a:off x="0" y="0"/>
+                      <a:ext cx="3198898" cy="3593206"/>
+                    </a:xfrm>
+                    <a:prstGeom prst="rect">
+                      <a:avLst/>
+                    </a:prstGeom>
+                  </pic:spPr>
+                </pic:pic>
+              </a:graphicData>
+            </a:graphic>
+          </wp:inline>
+        </w:drawing>
+      </w:r>
+    </w:p>
+    <w:p>
+      <w:pPr>
+        <w:pStyle w:val="Retraitcorpsdetexte"/>
+      </w:pPr>
+    </w:p>
+    <w:p>
+      <w:pPr>
+        <w:pStyle w:val="Titre2"/>
+      </w:pPr>
+      <w:bookmarkStart w:id="20" w:name="_Toc182833383"/>
       <w:r>
         <w:lastRenderedPageBreak/>
-        <w:t xml:space="preserve">Créer une machine virtuelle Windows avec Azure </w:t>
-      </w:r>
-      <w:r>
-        <w:t>PowerShell</w:t>
-      </w:r>
-      <w:r>
-        <w:t xml:space="preserve"> et s’y connecter (2 points)</w:t>
-      </w:r>
+        <w:t xml:space="preserve">Créer une alerte de coût pour un </w:t>
+      </w:r>
+      <w:proofErr w:type="spellStart"/>
+      <w:r>
+        <w:t>resource</w:t>
+      </w:r>
+      <w:proofErr w:type="spellEnd"/>
+      <w:r>
+        <w:t>-group</w:t>
+      </w:r>
+      <w:bookmarkEnd w:id="20"/>
     </w:p>
     <w:p>
       <w:pPr>
         <w:pStyle w:val="Retraitcorpsdetexte"/>
       </w:pPr>
+      <w:r>
+        <w:drawing>
+          <wp:inline distT="0" distB="0" distL="0" distR="0" wp14:anchorId="3F268045" wp14:editId="1E79B8FA">
+            <wp:extent cx="3190875" cy="3865286"/>
+            <wp:effectExtent l="0" t="0" r="0" b="1905"/>
+            <wp:docPr id="7" name="Image 7"/>
+            <wp:cNvGraphicFramePr>
+              <a:graphicFrameLocks xmlns:a="http://schemas.openxmlformats.org/drawingml/2006/main" noChangeAspect="1"/>
+            </wp:cNvGraphicFramePr>
+            <a:graphic xmlns:a="http://schemas.openxmlformats.org/drawingml/2006/main">
+              <a:graphicData uri="http://schemas.openxmlformats.org/drawingml/2006/picture">
+                <pic:pic xmlns:pic="http://schemas.openxmlformats.org/drawingml/2006/picture">
+                  <pic:nvPicPr>
+                    <pic:cNvPr id="1" name=""/>
+                    <pic:cNvPicPr/>
+                  </pic:nvPicPr>
+                  <pic:blipFill>
+                    <a:blip r:embed="rId18"/>
+                    <a:stretch>
+                      <a:fillRect/>
+                    </a:stretch>
+                  </pic:blipFill>
+                  <pic:spPr>
+                    <a:xfrm>
+                      <a:off x="0" y="0"/>
+                      <a:ext cx="3192454" cy="3867199"/>
+                    </a:xfrm>
+                    <a:prstGeom prst="rect">
+                      <a:avLst/>
+                    </a:prstGeom>
+                  </pic:spPr>
+                </pic:pic>
+              </a:graphicData>
+            </a:graphic>
+          </wp:inline>
+        </w:drawing>
+      </w:r>
+    </w:p>
+    <w:p>
+      <w:pPr>
+        <w:pStyle w:val="Retraitcorpsdetexte"/>
+      </w:pPr>
+    </w:p>
+    <w:p>
+      <w:pPr>
+        <w:pStyle w:val="Titre2"/>
+      </w:pPr>
+      <w:bookmarkStart w:id="21" w:name="_Toc182833384"/>
+      <w:r>
+        <w:t xml:space="preserve">Sauvegarder le </w:t>
+      </w:r>
+      <w:proofErr w:type="spellStart"/>
+      <w:r>
+        <w:t>template</w:t>
+      </w:r>
+      <w:proofErr w:type="spellEnd"/>
+      <w:r>
+        <w:t xml:space="preserve"> ARM d’une ressource</w:t>
+      </w:r>
+      <w:bookmarkEnd w:id="21"/>
+    </w:p>
+    <w:p>
+      <w:pPr>
+        <w:pStyle w:val="Retraitcorpsdetexte"/>
+      </w:pPr>
+      <w:r>
+        <w:drawing>
+          <wp:inline distT="0" distB="0" distL="0" distR="0" wp14:anchorId="4A1C61D7" wp14:editId="7EC0B523">
+            <wp:extent cx="5278721" cy="2524125"/>
+            <wp:effectExtent l="0" t="0" r="0" b="0"/>
+            <wp:docPr id="8" name="Image 8"/>
+            <wp:cNvGraphicFramePr>
+              <a:graphicFrameLocks xmlns:a="http://schemas.openxmlformats.org/drawingml/2006/main" noChangeAspect="1"/>
+            </wp:cNvGraphicFramePr>
+            <a:graphic xmlns:a="http://schemas.openxmlformats.org/drawingml/2006/main">
+              <a:graphicData uri="http://schemas.openxmlformats.org/drawingml/2006/picture">
+                <pic:pic xmlns:pic="http://schemas.openxmlformats.org/drawingml/2006/picture">
+                  <pic:nvPicPr>
+                    <pic:cNvPr id="1" name=""/>
+                    <pic:cNvPicPr/>
+                  </pic:nvPicPr>
+                  <pic:blipFill>
+                    <a:blip r:embed="rId19"/>
+                    <a:stretch>
+                      <a:fillRect/>
+                    </a:stretch>
+                  </pic:blipFill>
+                  <pic:spPr>
+                    <a:xfrm>
+                      <a:off x="0" y="0"/>
+                      <a:ext cx="5293085" cy="2530993"/>
+                    </a:xfrm>
+                    <a:prstGeom prst="rect">
+                      <a:avLst/>
+                    </a:prstGeom>
+                  </pic:spPr>
+                </pic:pic>
+              </a:graphicData>
+            </a:graphic>
+          </wp:inline>
+        </w:drawing>
+      </w:r>
     </w:p>
     <w:p>
       <w:pPr>
         <w:pStyle w:val="Titre1"/>
       </w:pPr>
-      <w:bookmarkStart w:id="16" w:name="_Toc181959747"/>
+      <w:bookmarkStart w:id="22" w:name="_Toc182833385"/>
       <w:r>
         <w:t>Synthèse des compétences développées</w:t>
       </w:r>
-      <w:bookmarkEnd w:id="16"/>
+      <w:bookmarkEnd w:id="22"/>
     </w:p>
     <w:p>
       <w:pPr>
         <w:pStyle w:val="Titre2"/>
       </w:pPr>
-      <w:bookmarkStart w:id="17" w:name="_Toc181959748"/>
+      <w:bookmarkStart w:id="23" w:name="_Toc182833386"/>
       <w:r>
         <w:t>Compétences techniques</w:t>
       </w:r>
-      <w:bookmarkEnd w:id="17"/>
+      <w:bookmarkEnd w:id="23"/>
     </w:p>
     <w:p>
       <w:pPr>
         <w:pStyle w:val="Titre2"/>
       </w:pPr>
-      <w:bookmarkStart w:id="18" w:name="_Toc181959749"/>
+      <w:bookmarkStart w:id="24" w:name="_Toc182833387"/>
       <w:r>
         <w:t>Compétences transversales</w:t>
       </w:r>
-      <w:bookmarkEnd w:id="18"/>
+      <w:bookmarkEnd w:id="24"/>
     </w:p>
     <w:p>
       <w:pPr>
@@ -3347,31 +4244,32 @@
       <w:pPr>
         <w:pStyle w:val="Titre1"/>
       </w:pPr>
-      <w:bookmarkStart w:id="19" w:name="_Toc181959750"/>
-      <w:r>
+      <w:bookmarkStart w:id="25" w:name="_Toc182833388"/>
+      <w:r>
+        <w:lastRenderedPageBreak/>
         <w:t>Problèmes rencontrés et solutions apportées</w:t>
       </w:r>
-      <w:bookmarkEnd w:id="19"/>
+      <w:bookmarkEnd w:id="25"/>
     </w:p>
     <w:p>
       <w:pPr>
         <w:pStyle w:val="Titre2"/>
       </w:pPr>
-      <w:bookmarkStart w:id="20" w:name="_Toc181959751"/>
+      <w:bookmarkStart w:id="26" w:name="_Toc182833389"/>
       <w:r>
         <w:t>Défis et problématiques</w:t>
       </w:r>
-      <w:bookmarkEnd w:id="20"/>
+      <w:bookmarkEnd w:id="26"/>
     </w:p>
     <w:p>
       <w:pPr>
         <w:pStyle w:val="Titre2"/>
       </w:pPr>
-      <w:bookmarkStart w:id="21" w:name="_Toc181959752"/>
+      <w:bookmarkStart w:id="27" w:name="_Toc182833390"/>
       <w:r>
         <w:t>Stratégies de résolution</w:t>
       </w:r>
-      <w:bookmarkEnd w:id="21"/>
+      <w:bookmarkEnd w:id="27"/>
     </w:p>
     <w:p>
       <w:pPr>
@@ -3382,31 +4280,31 @@
       <w:pPr>
         <w:pStyle w:val="Titre1"/>
       </w:pPr>
-      <w:bookmarkStart w:id="22" w:name="_Toc181959753"/>
+      <w:bookmarkStart w:id="28" w:name="_Toc182833391"/>
       <w:r>
         <w:t>Conclusion</w:t>
       </w:r>
-      <w:bookmarkEnd w:id="22"/>
+      <w:bookmarkEnd w:id="28"/>
     </w:p>
     <w:p>
       <w:pPr>
         <w:pStyle w:val="Titre2"/>
       </w:pPr>
-      <w:bookmarkStart w:id="23" w:name="_Toc181959754"/>
+      <w:bookmarkStart w:id="29" w:name="_Toc182833392"/>
       <w:r>
         <w:t>Retour sur l'expérience</w:t>
       </w:r>
-      <w:bookmarkEnd w:id="23"/>
+      <w:bookmarkEnd w:id="29"/>
     </w:p>
     <w:p>
       <w:pPr>
         <w:pStyle w:val="Titre2"/>
       </w:pPr>
-      <w:bookmarkStart w:id="24" w:name="_Toc181959755"/>
+      <w:bookmarkStart w:id="30" w:name="_Toc182833393"/>
       <w:r>
         <w:t>Applications futures</w:t>
       </w:r>
-      <w:bookmarkEnd w:id="24"/>
+      <w:bookmarkEnd w:id="30"/>
     </w:p>
     <w:p>
       <w:pPr>
@@ -3417,31 +4315,31 @@
       <w:pPr>
         <w:pStyle w:val="Titre1"/>
       </w:pPr>
-      <w:bookmarkStart w:id="25" w:name="_Toc181959756"/>
+      <w:bookmarkStart w:id="31" w:name="_Toc182833394"/>
       <w:r>
         <w:t>Annexes</w:t>
       </w:r>
-      <w:bookmarkEnd w:id="25"/>
+      <w:bookmarkEnd w:id="31"/>
     </w:p>
     <w:p>
       <w:pPr>
         <w:pStyle w:val="Titre2"/>
       </w:pPr>
-      <w:bookmarkStart w:id="26" w:name="_Toc181959757"/>
+      <w:bookmarkStart w:id="32" w:name="_Toc182833395"/>
       <w:r>
         <w:t>Codes Sources et Scripts</w:t>
       </w:r>
-      <w:bookmarkEnd w:id="26"/>
+      <w:bookmarkEnd w:id="32"/>
     </w:p>
     <w:p>
       <w:pPr>
         <w:pStyle w:val="Titre2"/>
       </w:pPr>
-      <w:bookmarkStart w:id="27" w:name="_Toc181959758"/>
+      <w:bookmarkStart w:id="33" w:name="_Toc182833396"/>
       <w:r>
         <w:t>Captures d'écran et diagrammes</w:t>
       </w:r>
-      <w:bookmarkEnd w:id="27"/>
+      <w:bookmarkEnd w:id="33"/>
     </w:p>
     <w:p>
       <w:pPr>
@@ -3452,25 +4350,66 @@
       <w:pPr>
         <w:pStyle w:val="Titre1"/>
       </w:pPr>
-      <w:bookmarkStart w:id="28" w:name="_Toc181959759"/>
+      <w:bookmarkStart w:id="34" w:name="_Toc182833397"/>
       <w:r>
         <w:t>Références</w:t>
       </w:r>
-      <w:bookmarkEnd w:id="28"/>
+      <w:bookmarkEnd w:id="34"/>
     </w:p>
     <w:p>
       <w:pPr>
         <w:pStyle w:val="Titre2"/>
       </w:pPr>
-      <w:bookmarkStart w:id="29" w:name="_Toc181959760"/>
+      <w:bookmarkStart w:id="35" w:name="_Toc182833398"/>
       <w:r>
         <w:t>Liste des ressources et outils utilisés</w:t>
       </w:r>
-      <w:bookmarkEnd w:id="29"/>
+      <w:bookmarkEnd w:id="35"/>
+    </w:p>
+    <w:p>
+      <w:pPr>
+        <w:pStyle w:val="Retraitcorpsdetexte"/>
+      </w:pPr>
+      <w:hyperlink r:id="rId20" w:history="1">
+        <w:r>
+          <w:rPr>
+            <w:rStyle w:val="Lienhypertexte"/>
+          </w:rPr>
+          <w:t>https://learn.microsoft.com/fr-fr/azure/cloud-adoption-framework/ready/azure-best-practices/resource-naming</w:t>
+        </w:r>
+      </w:hyperlink>
+    </w:p>
+    <w:p>
+      <w:pPr>
+        <w:pStyle w:val="Retraitcorpsdetexte"/>
+      </w:pPr>
+    </w:p>
+    <w:p>
+      <w:pPr>
+        <w:pStyle w:val="Retraitcorpsdetexte"/>
+      </w:pPr>
+      <w:hyperlink r:id="rId21" w:history="1">
+        <w:r>
+          <w:rPr>
+            <w:rStyle w:val="Lienhypertexte"/>
+          </w:rPr>
+          <w:t>https://learn.microsoft.com/fr-fr/azure/cloud-adoption-framework/ready/azure-best-practices/resource-abbreviations#ai--machine-learning</w:t>
+        </w:r>
+      </w:hyperlink>
+    </w:p>
+    <w:p>
+      <w:pPr>
+        <w:pStyle w:val="Retraitcorpsdetexte"/>
+      </w:pPr>
+    </w:p>
+    <w:p>
+      <w:pPr>
+        <w:pStyle w:val="Retraitcorpsdetexte"/>
+      </w:pPr>
     </w:p>
     <w:sectPr>
-      <w:headerReference w:type="default" r:id="rId17"/>
-      <w:footerReference w:type="default" r:id="rId18"/>
+      <w:headerReference w:type="default" r:id="rId22"/>
+      <w:footerReference w:type="default" r:id="rId23"/>
       <w:pgSz w:w="11906" w:h="16838" w:code="9"/>
       <w:pgMar w:top="1418" w:right="1418" w:bottom="1418" w:left="1418" w:header="709" w:footer="709" w:gutter="0"/>
       <w:cols w:space="708"/>
@@ -3680,7 +4619,7 @@
         <v:path o:extrusionok="f" gradientshapeok="t" o:connecttype="rect"/>
         <o:lock v:ext="edit" aspectratio="t"/>
       </v:shapetype>
-      <v:shape id="_x0000_i1081" type="#_x0000_t75" style="width:11.25pt;height:11.25pt" o:bullet="t">
+      <v:shape id="_x0000_i1061" type="#_x0000_t75" style="width:11.25pt;height:11.25pt" o:bullet="t">
         <v:imagedata r:id="rId1" o:title="BD10263_"/>
       </v:shape>
     </w:pict>
@@ -7375,6 +8314,7 @@
   <w:style w:type="character" w:default="1" w:styleId="Policepardfaut">
     <w:name w:val="Default Paragraph Font"/>
     <w:uiPriority w:val="1"/>
+    <w:semiHidden/>
     <w:unhideWhenUsed/>
   </w:style>
   <w:style w:type="table" w:default="1" w:styleId="TableauNormal">
@@ -8402,6 +9342,10 @@
 </file>
 
 <file path=customXml/item1.xml><?xml version="1.0" encoding="utf-8"?>
+<b:Sources xmlns:b="http://schemas.openxmlformats.org/officeDocument/2006/bibliography" xmlns="http://schemas.openxmlformats.org/officeDocument/2006/bibliography" SelectedStyle="\APA.XSL" StyleName="APA"/>
+</file>
+
+<file path=customXml/item2.xml><?xml version="1.0" encoding="utf-8"?>
 <ct:contentTypeSchema xmlns:ct="http://schemas.microsoft.com/office/2006/metadata/contentType" xmlns:ma="http://schemas.microsoft.com/office/2006/metadata/properties/metaAttributes" ct:_="" ma:_="" ma:contentTypeName="Document" ma:contentTypeID="0x010100E529CC47EA4E614CBF50FAFAB9B8F32B" ma:contentTypeVersion="13" ma:contentTypeDescription="Crée un document." ma:contentTypeScope="" ma:versionID="6a4cac78e8e76547514939bcab636e7b">
   <xsd:schema xmlns:xsd="http://www.w3.org/2001/XMLSchema" xmlns:xs="http://www.w3.org/2001/XMLSchema" xmlns:p="http://schemas.microsoft.com/office/2006/metadata/properties" xmlns:ns2="98d92101-24da-4498-9971-a24673344bd8" xmlns:ns3="dfa80de1-e9bb-4cf2-893d-d06220b3971a" targetNamespace="http://schemas.microsoft.com/office/2006/metadata/properties" ma:root="true" ma:fieldsID="a8fdc2b16e66b7bdb77d3717a31ab696" ns2:_="" ns3:_="">
     <xsd:import namespace="98d92101-24da-4498-9971-a24673344bd8"/>
@@ -8624,20 +9568,7 @@
 </ct:contentTypeSchema>
 </file>
 
-<file path=customXml/item2.xml><?xml version="1.0" encoding="utf-8"?>
-<b:Sources xmlns:b="http://schemas.openxmlformats.org/officeDocument/2006/bibliography" xmlns="http://schemas.openxmlformats.org/officeDocument/2006/bibliography" SelectedStyle="\APA.XSL" StyleName="APA"/>
-</file>
-
 <file path=customXml/item3.xml><?xml version="1.0" encoding="utf-8"?>
-<?mso-contentType ?>
-<FormTemplates xmlns="http://schemas.microsoft.com/sharepoint/v3/contenttype/forms">
-  <Display>DocumentLibraryForm</Display>
-  <Edit>DocumentLibraryForm</Edit>
-  <New>DocumentLibraryForm</New>
-</FormTemplates>
-</file>
-
-<file path=customXml/item4.xml><?xml version="1.0" encoding="utf-8"?>
 <p:properties xmlns:p="http://schemas.microsoft.com/office/2006/metadata/properties" xmlns:xsi="http://www.w3.org/2001/XMLSchema-instance" xmlns:pc="http://schemas.microsoft.com/office/infopath/2007/PartnerControls">
   <documentManagement>
     <Total xmlns="98d92101-24da-4498-9971-a24673344bd8" xsi:nil="true"/>
@@ -8649,7 +9580,24 @@
 </p:properties>
 </file>
 
+<file path=customXml/item4.xml><?xml version="1.0" encoding="utf-8"?>
+<?mso-contentType ?>
+<FormTemplates xmlns="http://schemas.microsoft.com/sharepoint/v3/contenttype/forms">
+  <Display>DocumentLibraryForm</Display>
+  <Edit>DocumentLibraryForm</Edit>
+  <New>DocumentLibraryForm</New>
+</FormTemplates>
+</file>
+
 <file path=customXml/itemProps1.xml><?xml version="1.0" encoding="utf-8"?>
+<ds:datastoreItem xmlns:ds="http://schemas.openxmlformats.org/officeDocument/2006/customXml" ds:itemID="{742E9764-2B52-4BB1-A7DC-ADF880092330}">
+  <ds:schemaRefs>
+    <ds:schemaRef ds:uri="http://schemas.openxmlformats.org/officeDocument/2006/bibliography"/>
+  </ds:schemaRefs>
+</ds:datastoreItem>
+</file>
+
+<file path=customXml/itemProps2.xml><?xml version="1.0" encoding="utf-8"?>
 <ds:datastoreItem xmlns:ds="http://schemas.openxmlformats.org/officeDocument/2006/customXml" ds:itemID="{DB88091B-7A0B-40E0-A22E-B64A876609B4}">
   <ds:schemaRefs>
     <ds:schemaRef ds:uri="http://schemas.microsoft.com/office/2006/metadata/contentType"/>
@@ -8668,23 +9616,7 @@
 </ds:datastoreItem>
 </file>
 
-<file path=customXml/itemProps2.xml><?xml version="1.0" encoding="utf-8"?>
-<ds:datastoreItem xmlns:ds="http://schemas.openxmlformats.org/officeDocument/2006/customXml" ds:itemID="{742E9764-2B52-4BB1-A7DC-ADF880092330}">
-  <ds:schemaRefs>
-    <ds:schemaRef ds:uri="http://schemas.openxmlformats.org/officeDocument/2006/bibliography"/>
-  </ds:schemaRefs>
-</ds:datastoreItem>
-</file>
-
 <file path=customXml/itemProps3.xml><?xml version="1.0" encoding="utf-8"?>
-<ds:datastoreItem xmlns:ds="http://schemas.openxmlformats.org/officeDocument/2006/customXml" ds:itemID="{17BB236F-1E40-438F-95F2-06C15F3EF314}">
-  <ds:schemaRefs>
-    <ds:schemaRef ds:uri="http://schemas.microsoft.com/sharepoint/v3/contenttype/forms"/>
-  </ds:schemaRefs>
-</ds:datastoreItem>
-</file>
-
-<file path=customXml/itemProps4.xml><?xml version="1.0" encoding="utf-8"?>
 <ds:datastoreItem xmlns:ds="http://schemas.openxmlformats.org/officeDocument/2006/customXml" ds:itemID="{E4C379ED-99CE-474E-BE51-D6618EB059A5}">
   <ds:schemaRefs>
     <ds:schemaRef ds:uri="http://schemas.microsoft.com/office/2006/metadata/properties"/>
@@ -8693,4 +9625,12 @@
     <ds:schemaRef ds:uri="dfa80de1-e9bb-4cf2-893d-d06220b3971a"/>
   </ds:schemaRefs>
 </ds:datastoreItem>
+</file>
+
+<file path=customXml/itemProps4.xml><?xml version="1.0" encoding="utf-8"?>
+<ds:datastoreItem xmlns:ds="http://schemas.openxmlformats.org/officeDocument/2006/customXml" ds:itemID="{17BB236F-1E40-438F-95F2-06C15F3EF314}">
+  <ds:schemaRefs>
+    <ds:schemaRef ds:uri="http://schemas.microsoft.com/sharepoint/v3/contenttype/forms"/>
+  </ds:schemaRefs>
+</ds:datastoreItem>
 </file>
</xml_diff>

<commit_message>
19 points, rapport 14 points
</commit_message>
<xml_diff>
--- a/R-P_Cloud-amizeqiri-Rapport.docx
+++ b/R-P_Cloud-amizeqiri-Rapport.docx
@@ -189,9 +189,11 @@
       <w:r>
         <w:t xml:space="preserve">Maître : M. </w:t>
       </w:r>
+      <w:proofErr w:type="spellStart"/>
       <w:r>
         <w:t>Sonney</w:t>
       </w:r>
+      <w:proofErr w:type="spellEnd"/>
     </w:p>
     <w:p>
       <w:pPr>
@@ -3405,7 +3407,21 @@
         <w:rPr>
           <w:color w:val="00B050"/>
         </w:rPr>
-        <w:t xml:space="preserve"> resource-group </w:t>
+        <w:t xml:space="preserve"> </w:t>
+      </w:r>
+      <w:proofErr w:type="spellStart"/>
+      <w:r>
+        <w:rPr>
+          <w:color w:val="00B050"/>
+        </w:rPr>
+        <w:t>resource</w:t>
+      </w:r>
+      <w:proofErr w:type="spellEnd"/>
+      <w:r>
+        <w:rPr>
+          <w:color w:val="00B050"/>
+        </w:rPr>
+        <w:t xml:space="preserve">-group </w:t>
       </w:r>
       <w:r>
         <w:rPr>
@@ -3427,19 +3443,23 @@
         <w:rPr>
           <w:color w:val="00B050"/>
         </w:rPr>
-        <w:t>Créer une alerte de coût pour un resource-group (2 points)</w:t>
+        <w:t xml:space="preserve">Créer une alerte de coût pour un </w:t>
+      </w:r>
+      <w:proofErr w:type="spellStart"/>
+      <w:r>
+        <w:rPr>
+          <w:color w:val="00B050"/>
+        </w:rPr>
+        <w:t>resource</w:t>
+      </w:r>
+      <w:proofErr w:type="spellEnd"/>
+      <w:r>
+        <w:rPr>
+          <w:color w:val="00B050"/>
+        </w:rPr>
+        <w:t>-group (2 points)</w:t>
       </w:r>
       <w:bookmarkEnd w:id="11"/>
-    </w:p>
-    <w:p>
-      <w:pPr>
-        <w:pStyle w:val="Titre3"/>
-      </w:pPr>
-      <w:bookmarkStart w:id="12" w:name="_Toc182833375"/>
-      <w:r>
-        <w:t>Sauvegarder le template ARM d’une ressource (2 points)</w:t>
-      </w:r>
-      <w:bookmarkEnd w:id="12"/>
     </w:p>
     <w:bookmarkEnd w:id="10"/>
     <w:p>
@@ -3453,7 +3473,49 @@
         <w:rPr>
           <w:color w:val="00B050"/>
         </w:rPr>
-        <w:t>Créer un script Powershell pour lister les ressources d’un resource-group</w:t>
+        <w:t xml:space="preserve">Créer un script </w:t>
+      </w:r>
+      <w:proofErr w:type="spellStart"/>
+      <w:r>
+        <w:rPr>
+          <w:color w:val="00B050"/>
+        </w:rPr>
+        <w:t>Powershell</w:t>
+      </w:r>
+      <w:proofErr w:type="spellEnd"/>
+      <w:r>
+        <w:rPr>
+          <w:color w:val="00B050"/>
+        </w:rPr>
+        <w:t xml:space="preserve"> pour lister les ressources d’un </w:t>
+      </w:r>
+      <w:proofErr w:type="spellStart"/>
+      <w:r>
+        <w:rPr>
+          <w:color w:val="00B050"/>
+        </w:rPr>
+        <w:t>resource</w:t>
+      </w:r>
+      <w:proofErr w:type="spellEnd"/>
+      <w:r>
+        <w:rPr>
+          <w:color w:val="00B050"/>
+        </w:rPr>
+        <w:t>-group (2 points)</w:t>
+      </w:r>
+    </w:p>
+    <w:p>
+      <w:pPr>
+        <w:pStyle w:val="Titre3"/>
+        <w:rPr>
+          <w:color w:val="00B050"/>
+        </w:rPr>
+      </w:pPr>
+      <w:r>
+        <w:rPr>
+          <w:color w:val="00B050"/>
+        </w:rPr>
+        <w:t>Créer une machine virtuelle Linux et s’y connecter en SSH</w:t>
       </w:r>
       <w:r>
         <w:rPr>
@@ -3465,28 +3527,71 @@
     <w:p>
       <w:pPr>
         <w:pStyle w:val="Titre3"/>
-      </w:pPr>
-      <w:bookmarkStart w:id="13" w:name="_Toc182833377"/>
-      <w:r>
-        <w:t xml:space="preserve">Créer un script </w:t>
-      </w:r>
-      <w:r>
-        <w:t>PowerShell</w:t>
-      </w:r>
-      <w:r>
-        <w:t xml:space="preserve"> qui liste les disques d’une machine virtuelle (5 points)</w:t>
-      </w:r>
-      <w:bookmarkEnd w:id="13"/>
+        <w:rPr>
+          <w:color w:val="00B050"/>
+        </w:rPr>
+      </w:pPr>
+      <w:r>
+        <w:rPr>
+          <w:color w:val="00B050"/>
+        </w:rPr>
+        <w:t xml:space="preserve">Sauvegarder le </w:t>
+      </w:r>
+      <w:proofErr w:type="spellStart"/>
+      <w:r>
+        <w:rPr>
+          <w:color w:val="00B050"/>
+        </w:rPr>
+        <w:t>template</w:t>
+      </w:r>
+      <w:proofErr w:type="spellEnd"/>
+      <w:r>
+        <w:rPr>
+          <w:color w:val="00B050"/>
+        </w:rPr>
+        <w:t xml:space="preserve"> ARM d’une ressource</w:t>
+      </w:r>
+      <w:r>
+        <w:rPr>
+          <w:color w:val="00B050"/>
+        </w:rPr>
+        <w:t xml:space="preserve"> (2 points)</w:t>
+      </w:r>
+    </w:p>
+    <w:p>
+      <w:pPr>
+        <w:pStyle w:val="Titre3"/>
+        <w:rPr>
+          <w:color w:val="00B050"/>
+        </w:rPr>
+      </w:pPr>
+      <w:r>
+        <w:rPr>
+          <w:color w:val="00B050"/>
+        </w:rPr>
+        <w:t>Déployer une VM Linux et y installer un serveur web et un index.html customisé</w:t>
+      </w:r>
+      <w:r>
+        <w:rPr>
+          <w:color w:val="00B050"/>
+        </w:rPr>
+        <w:t xml:space="preserve"> (5 points)</w:t>
+      </w:r>
+    </w:p>
+    <w:p>
+      <w:pPr>
+        <w:pStyle w:val="Retraitcorpsdetexte3"/>
+      </w:pPr>
     </w:p>
     <w:p>
       <w:pPr>
         <w:pStyle w:val="Titre2"/>
       </w:pPr>
-      <w:bookmarkStart w:id="14" w:name="_Toc182833378"/>
+      <w:bookmarkStart w:id="12" w:name="_Toc182833378"/>
       <w:r>
         <w:t>Pourquoi ces activités</w:t>
       </w:r>
-      <w:bookmarkEnd w:id="14"/>
+      <w:bookmarkEnd w:id="12"/>
     </w:p>
     <w:p>
       <w:pPr>
@@ -3510,10 +3615,7 @@
         <w:pStyle w:val="Retraitcorpsdetexte3"/>
       </w:pPr>
       <w:r>
-        <w:t>L’étape de l’installation de Azure PowerShell est primordiale car certaines des prochaines activités se feront avec</w:t>
-      </w:r>
-      <w:r>
-        <w:t>.</w:t>
+        <w:t>L’étape de l’installation de Azure PowerShell est primordiale car certaines des prochaines activités se feront avec.</w:t>
       </w:r>
     </w:p>
     <w:p>
@@ -3555,6 +3657,7 @@
         <w:pStyle w:val="Titre3"/>
       </w:pPr>
       <w:r>
+        <w:lastRenderedPageBreak/>
         <w:t>Activité 3</w:t>
       </w:r>
     </w:p>
@@ -3583,6 +3686,132 @@
       <w:r>
         <w:t>.</w:t>
       </w:r>
+    </w:p>
+    <w:p>
+      <w:pPr>
+        <w:pStyle w:val="Retraitcorpsdetexte3"/>
+      </w:pPr>
+    </w:p>
+    <w:p>
+      <w:pPr>
+        <w:pStyle w:val="Titre3"/>
+      </w:pPr>
+      <w:r>
+        <w:t>Activité 4</w:t>
+      </w:r>
+    </w:p>
+    <w:p>
+      <w:pPr>
+        <w:pStyle w:val="Retraitcorpsdetexte3"/>
+      </w:pPr>
+      <w:r>
+        <w:t>La quatrième activité se joint à la troisième. L’alerte de coût va avec le budget. Elle sert à m’avertir si on dépense trop ou si on approche du budget. Comme pour le projet nous avons une limite de 5CHF, il est important de fixer des rappels.</w:t>
+      </w:r>
+    </w:p>
+    <w:p>
+      <w:pPr>
+        <w:pStyle w:val="Retraitcorpsdetexte3"/>
+      </w:pPr>
+    </w:p>
+    <w:p>
+      <w:pPr>
+        <w:pStyle w:val="Titre3"/>
+      </w:pPr>
+      <w:r>
+        <w:t>Activité 5</w:t>
+      </w:r>
+    </w:p>
+    <w:p>
+      <w:pPr>
+        <w:pStyle w:val="Retraitcorpsdetexte3"/>
+      </w:pPr>
+      <w:r>
+        <w:t xml:space="preserve">La </w:t>
+      </w:r>
+      <w:r>
+        <w:t>cinquième</w:t>
+      </w:r>
+      <w:r>
+        <w:t xml:space="preserve"> activité m’aide</w:t>
+      </w:r>
+      <w:r>
+        <w:t>ra</w:t>
+      </w:r>
+      <w:r>
+        <w:t xml:space="preserve"> à mieux comprendre comment récupérer des informations importantes sur les ressources. En apprenant à utiliser cette commande, je me prépare pour d’autres tâches liées à la gestion des ressources dans Azure, ce qui est utile pour la suite du projet</w:t>
+      </w:r>
+      <w:r>
+        <w:t>.</w:t>
+      </w:r>
+    </w:p>
+    <w:p>
+      <w:pPr>
+        <w:pStyle w:val="Retraitcorpsdetexte3"/>
+      </w:pPr>
+    </w:p>
+    <w:p>
+      <w:pPr>
+        <w:pStyle w:val="Titre3"/>
+      </w:pPr>
+      <w:r>
+        <w:t xml:space="preserve">Activité </w:t>
+      </w:r>
+      <w:r>
+        <w:t>6</w:t>
+      </w:r>
+    </w:p>
+    <w:p>
+      <w:pPr>
+        <w:pStyle w:val="Retraitcorpsdetexte3"/>
+      </w:pPr>
+    </w:p>
+    <w:p>
+      <w:pPr>
+        <w:pStyle w:val="Retraitcorpsdetexte3"/>
+        <w:ind w:left="0"/>
+      </w:pPr>
+    </w:p>
+    <w:p>
+      <w:pPr>
+        <w:pStyle w:val="Titre3"/>
+      </w:pPr>
+      <w:r>
+        <w:t>Activité 7</w:t>
+      </w:r>
+    </w:p>
+    <w:p>
+      <w:pPr>
+        <w:pStyle w:val="Retraitcorpsdetexte3"/>
+      </w:pPr>
+      <w:r>
+        <w:t>La septième activité m’apprendra à garder une copie de la configuration d’une ressource. Comme ça, je pourrai la recréer plus tard facilement si j’en aurai besoin. Et c’est demandé dans le cahier des charges pour chaque ressource afin de prouver le travail à l’enseignant.</w:t>
+      </w:r>
+    </w:p>
+    <w:p>
+      <w:pPr>
+        <w:pStyle w:val="Retraitcorpsdetexte3"/>
+      </w:pPr>
+    </w:p>
+    <w:p>
+      <w:pPr>
+        <w:pStyle w:val="Titre3"/>
+      </w:pPr>
+      <w:r>
+        <w:t xml:space="preserve">Activité </w:t>
+      </w:r>
+      <w:r>
+        <w:t>8</w:t>
+      </w:r>
+    </w:p>
+    <w:p>
+      <w:pPr>
+        <w:pStyle w:val="Retraitcorpsdetexte3"/>
+      </w:pPr>
+    </w:p>
+    <w:p>
+      <w:pPr>
+        <w:pStyle w:val="Retraitcorpsdetexte3"/>
+      </w:pPr>
     </w:p>
     <w:p>
       <w:pPr>
@@ -3592,111 +3821,13 @@
     </w:p>
     <w:p>
       <w:pPr>
-        <w:pStyle w:val="Titre3"/>
-      </w:pPr>
-      <w:r>
-        <w:lastRenderedPageBreak/>
-        <w:t>Activité 4</w:t>
-      </w:r>
-    </w:p>
-    <w:p>
-      <w:pPr>
-        <w:pStyle w:val="Retraitcorpsdetexte3"/>
-      </w:pPr>
-      <w:r>
-        <w:t>La quatrième activité se joint à la troisième. L’alerte de coût va avec le budget. Elle sert à m’avertir si on dépense trop ou si on approche du budget. Comme pour le projet nous avons une limite de 5CHF, il est important de fixer des rappels</w:t>
-      </w:r>
-      <w:r>
-        <w:t>.</w:t>
-      </w:r>
-    </w:p>
-    <w:p>
-      <w:pPr>
-        <w:pStyle w:val="Retraitcorpsdetexte3"/>
-        <w:ind w:left="1134"/>
-      </w:pPr>
-    </w:p>
-    <w:p>
-      <w:pPr>
-        <w:pStyle w:val="Titre3"/>
-      </w:pPr>
-      <w:r>
-        <w:t>Activité 5</w:t>
-      </w:r>
-    </w:p>
-    <w:p>
-      <w:pPr>
-        <w:pStyle w:val="Retraitcorpsdetexte3"/>
-      </w:pPr>
-      <w:r>
-        <w:t>La cinquième activité m’apprendra à garder une copie de la configuration d’une ressource. Comme ça, je pourrai la recréer plus tard facilement si j’en aurai besoin. Et c’est demandé dans le cahier des charges pour chaque ressource afin de prouver le travail à l’enseignant</w:t>
-      </w:r>
-      <w:r>
-        <w:t>.</w:t>
-      </w:r>
-    </w:p>
-    <w:p>
-      <w:pPr>
-        <w:pStyle w:val="Retraitcorpsdetexte3"/>
-        <w:ind w:left="1134"/>
-      </w:pPr>
-    </w:p>
-    <w:p>
-      <w:pPr>
-        <w:pStyle w:val="Titre3"/>
-      </w:pPr>
-      <w:r>
-        <w:t>Activité 6</w:t>
-      </w:r>
-    </w:p>
-    <w:p>
-      <w:pPr>
-        <w:pStyle w:val="Retraitcorpsdetexte3"/>
-      </w:pPr>
-      <w:r>
-        <w:t>La sixième activité m’aide</w:t>
-      </w:r>
-      <w:r>
-        <w:t>ra</w:t>
-      </w:r>
-      <w:r>
-        <w:t xml:space="preserve"> à mieux comprendre comment récupérer des informations importantes sur les ressources. En apprenant à utiliser cette commande, je me prépare pour d’autres tâches liées à la gestion des ressources dans Azure, ce qui est utile pour la suite du projet</w:t>
-      </w:r>
-    </w:p>
-    <w:p>
-      <w:pPr>
-        <w:pStyle w:val="Retraitcorpsdetexte3"/>
-        <w:ind w:left="1134"/>
-      </w:pPr>
-    </w:p>
-    <w:p>
-      <w:pPr>
-        <w:pStyle w:val="Titre3"/>
-      </w:pPr>
-      <w:r>
-        <w:t>Activité 7</w:t>
-      </w:r>
-    </w:p>
-    <w:p>
-      <w:pPr>
-        <w:pStyle w:val="Retraitcorpsdetexte3"/>
-      </w:pPr>
-    </w:p>
-    <w:p>
-      <w:pPr>
-        <w:pStyle w:val="Retraitcorpsdetexte3"/>
-        <w:ind w:left="1134"/>
-      </w:pPr>
-    </w:p>
-    <w:p>
-      <w:pPr>
         <w:pStyle w:val="Titre1"/>
       </w:pPr>
-      <w:bookmarkStart w:id="15" w:name="_Toc182833379"/>
+      <w:bookmarkStart w:id="13" w:name="_Toc182833379"/>
       <w:r>
         <w:t>Activités</w:t>
       </w:r>
-      <w:bookmarkEnd w:id="15"/>
+      <w:bookmarkEnd w:id="13"/>
       <w:r>
         <w:t xml:space="preserve"> </w:t>
       </w:r>
@@ -3710,7 +3841,25 @@
         <w:rPr>
           <w:color w:val="00B050"/>
         </w:rPr>
-        <w:t>10</w:t>
+        <w:t>1</w:t>
+      </w:r>
+      <w:r>
+        <w:rPr>
+          <w:color w:val="00B050"/>
+        </w:rPr>
+        <w:t>4</w:t>
+      </w:r>
+      <w:r>
+        <w:rPr>
+          <w:color w:val="00B050"/>
+        </w:rPr>
+        <w:t>-1</w:t>
+      </w:r>
+      <w:r>
+        <w:rPr>
+          <w:color w:val="00B050"/>
+        </w:rPr>
+        <w:t>9</w:t>
       </w:r>
       <w:r>
         <w:rPr>
@@ -3723,11 +3872,11 @@
       <w:pPr>
         <w:pStyle w:val="Titre2"/>
       </w:pPr>
-      <w:bookmarkStart w:id="16" w:name="_Toc182833380"/>
+      <w:bookmarkStart w:id="14" w:name="_Toc182833380"/>
       <w:r>
         <w:t>Installer Azure PowerShell</w:t>
       </w:r>
-      <w:bookmarkEnd w:id="16"/>
+      <w:bookmarkEnd w:id="14"/>
     </w:p>
     <w:p>
       <w:pPr>
@@ -3749,8 +3898,16 @@
           <w:rPr>
             <w:rStyle w:val="Lienhypertexte"/>
           </w:rPr>
-          <w:t>Microsoft Learn</w:t>
-        </w:r>
+          <w:t xml:space="preserve">Microsoft </w:t>
+        </w:r>
+        <w:proofErr w:type="spellStart"/>
+        <w:r>
+          <w:rPr>
+            <w:rStyle w:val="Lienhypertexte"/>
+          </w:rPr>
+          <w:t>Learn</w:t>
+        </w:r>
+        <w:proofErr w:type="spellEnd"/>
       </w:hyperlink>
       <w:r>
         <w:t xml:space="preserve"> </w:t>
@@ -3764,7 +3921,15 @@
         <w:pStyle w:val="Retraitcorpsdetexte"/>
       </w:pPr>
       <w:r>
-        <w:t xml:space="preserve">En premier lieu, j’ai executé cette commande </w:t>
+        <w:t xml:space="preserve">En premier lieu, j’ai </w:t>
+      </w:r>
+      <w:proofErr w:type="spellStart"/>
+      <w:r>
+        <w:t>executé</w:t>
+      </w:r>
+      <w:proofErr w:type="spellEnd"/>
+      <w:r>
+        <w:t xml:space="preserve"> cette commande </w:t>
       </w:r>
       <w:r>
         <w:rPr>
@@ -3774,8 +3939,42 @@
           <w:szCs w:val="21"/>
           <w:shd w:val="clear" w:color="auto" w:fill="F2F2F2"/>
         </w:rPr>
-        <w:t>Set-ExecutionPolicy Unrestricted</w:t>
-      </w:r>
+        <w:t>Set-</w:t>
+      </w:r>
+      <w:proofErr w:type="spellStart"/>
+      <w:r>
+        <w:rPr>
+          <w:rFonts w:ascii="Consolas" w:hAnsi="Consolas"/>
+          <w:color w:val="0101FD"/>
+          <w:sz w:val="21"/>
+          <w:szCs w:val="21"/>
+          <w:shd w:val="clear" w:color="auto" w:fill="F2F2F2"/>
+        </w:rPr>
+        <w:t>ExecutionPolicy</w:t>
+      </w:r>
+      <w:proofErr w:type="spellEnd"/>
+      <w:r>
+        <w:rPr>
+          <w:rFonts w:ascii="Consolas" w:hAnsi="Consolas"/>
+          <w:color w:val="0101FD"/>
+          <w:sz w:val="21"/>
+          <w:szCs w:val="21"/>
+          <w:shd w:val="clear" w:color="auto" w:fill="F2F2F2"/>
+        </w:rPr>
+        <w:t xml:space="preserve"> </w:t>
+      </w:r>
+      <w:proofErr w:type="spellStart"/>
+      <w:r>
+        <w:rPr>
+          <w:rFonts w:ascii="Consolas" w:hAnsi="Consolas"/>
+          <w:color w:val="0101FD"/>
+          <w:sz w:val="21"/>
+          <w:szCs w:val="21"/>
+          <w:shd w:val="clear" w:color="auto" w:fill="F2F2F2"/>
+        </w:rPr>
+        <w:t>Unrestricted</w:t>
+      </w:r>
+      <w:proofErr w:type="spellEnd"/>
       <w:r>
         <w:rPr>
           <w:color w:val="0101FD"/>
@@ -3809,14 +4008,17 @@
         <w:pStyle w:val="Retraitcorpsdetexte"/>
       </w:pPr>
       <w:r>
+        <w:lastRenderedPageBreak/>
         <w:t xml:space="preserve">Ensuite j’ai installé le module </w:t>
       </w:r>
       <w:r>
         <w:t>‘</w:t>
       </w:r>
+      <w:proofErr w:type="spellStart"/>
       <w:r>
         <w:t>Az</w:t>
       </w:r>
+      <w:proofErr w:type="spellEnd"/>
       <w:r>
         <w:t>’</w:t>
       </w:r>
@@ -3832,7 +4034,6 @@
         <w:rPr>
           <w:noProof/>
         </w:rPr>
-        <w:lastRenderedPageBreak/>
         <w:drawing>
           <wp:inline distT="0" distB="0" distL="0" distR="0" wp14:anchorId="6D4E5CB4" wp14:editId="198ACE48">
             <wp:extent cx="4764964" cy="2541961"/>
@@ -3931,11 +4132,11 @@
       <w:pPr>
         <w:pStyle w:val="Titre2"/>
       </w:pPr>
-      <w:bookmarkStart w:id="17" w:name="_Toc182833381"/>
+      <w:bookmarkStart w:id="15" w:name="_Toc182833381"/>
       <w:r>
         <w:t>Créer un script qui liste toutes les VMs de la souscription</w:t>
       </w:r>
-      <w:bookmarkEnd w:id="17"/>
+      <w:bookmarkEnd w:id="15"/>
     </w:p>
     <w:p>
       <w:pPr>
@@ -3971,6 +4172,7 @@
         <w:rPr>
           <w:noProof/>
         </w:rPr>
+        <w:lastRenderedPageBreak/>
         <w:drawing>
           <wp:inline distT="0" distB="0" distL="0" distR="0" wp14:anchorId="4DC5009F" wp14:editId="6288524B">
             <wp:extent cx="4381500" cy="2648705"/>
@@ -4017,25 +4219,48 @@
       <w:pPr>
         <w:pStyle w:val="Titre2"/>
       </w:pPr>
-      <w:bookmarkStart w:id="18" w:name="_Toc182833382"/>
-      <w:r>
-        <w:lastRenderedPageBreak/>
+      <w:bookmarkStart w:id="16" w:name="_Toc182833382"/>
+      <w:r>
         <w:t>Créer un budget pour</w:t>
       </w:r>
       <w:r>
         <w:t xml:space="preserve"> un</w:t>
       </w:r>
       <w:r>
-        <w:t xml:space="preserve"> resource-group</w:t>
-      </w:r>
-      <w:bookmarkEnd w:id="18"/>
+        <w:t xml:space="preserve"> </w:t>
+      </w:r>
+      <w:proofErr w:type="spellStart"/>
+      <w:r>
+        <w:t>resource</w:t>
+      </w:r>
+      <w:proofErr w:type="spellEnd"/>
+      <w:r>
+        <w:t>-group</w:t>
+      </w:r>
+      <w:bookmarkEnd w:id="16"/>
     </w:p>
     <w:p>
       <w:pPr>
         <w:pStyle w:val="Retraitcorpsdetexte"/>
       </w:pPr>
       <w:r>
-        <w:t>Cette activité à pour but de créer un budget pour mon groupe de ressource nommée ‘rg-amizeq’</w:t>
+        <w:t xml:space="preserve">Cette activité </w:t>
+      </w:r>
+      <w:proofErr w:type="spellStart"/>
+      <w:r>
+        <w:t>à</w:t>
+      </w:r>
+      <w:proofErr w:type="spellEnd"/>
+      <w:r>
+        <w:t xml:space="preserve"> pour but de créer un budget pour mon groupe de ressource nommée ‘</w:t>
+      </w:r>
+      <w:proofErr w:type="spellStart"/>
+      <w:r>
+        <w:t>rg-amizeq</w:t>
+      </w:r>
+      <w:proofErr w:type="spellEnd"/>
+      <w:r>
+        <w:t>’</w:t>
       </w:r>
       <w:r>
         <w:t>. Pour ce faire, je me suis rendu sur le groupe de ressource, dans ‘gestion des coûts’ puis dans ‘Budgets’ et j’ai appuyé sur ‘Ajouter’.</w:t>
@@ -4196,6 +4421,7 @@
         <w:pStyle w:val="Retraitcorpsdetexte"/>
       </w:pPr>
       <w:r>
+        <w:lastRenderedPageBreak/>
         <w:t>Me voici sur la création d’un budget</w:t>
       </w:r>
       <w:r>
@@ -4261,7 +4487,6 @@
         <w:rPr>
           <w:noProof/>
         </w:rPr>
-        <w:lastRenderedPageBreak/>
         <w:drawing>
           <wp:inline distT="0" distB="0" distL="0" distR="0" wp14:anchorId="7F7E9179" wp14:editId="6FA1FD2D">
             <wp:extent cx="3397476" cy="3924300"/>
@@ -4374,6 +4599,7 @@
         <w:pStyle w:val="Retraitcorpsdetexte"/>
       </w:pPr>
       <w:r>
+        <w:lastRenderedPageBreak/>
         <w:t>Et voici les dépenses évaluées avec le résumé de mon budget</w:t>
       </w:r>
       <w:r>
@@ -4391,7 +4617,6 @@
         <w:rPr>
           <w:noProof/>
         </w:rPr>
-        <w:lastRenderedPageBreak/>
         <w:drawing>
           <wp:inline distT="0" distB="0" distL="0" distR="0" wp14:anchorId="5224D2E0" wp14:editId="6CBA4510">
             <wp:extent cx="2847975" cy="2358276"/>
@@ -4444,11 +4669,19 @@
       <w:pPr>
         <w:pStyle w:val="Titre2"/>
       </w:pPr>
-      <w:bookmarkStart w:id="19" w:name="_Toc182833383"/>
-      <w:r>
-        <w:t>Créer une alerte de coût pour un resource-group</w:t>
-      </w:r>
-      <w:bookmarkEnd w:id="19"/>
+      <w:bookmarkStart w:id="17" w:name="_Toc182833383"/>
+      <w:r>
+        <w:t xml:space="preserve">Créer une alerte de coût pour un </w:t>
+      </w:r>
+      <w:proofErr w:type="spellStart"/>
+      <w:r>
+        <w:t>resource</w:t>
+      </w:r>
+      <w:proofErr w:type="spellEnd"/>
+      <w:r>
+        <w:t>-group</w:t>
+      </w:r>
+      <w:bookmarkEnd w:id="17"/>
     </w:p>
     <w:p>
       <w:pPr>
@@ -4464,7 +4697,15 @@
         <w:t xml:space="preserve"> </w:t>
       </w:r>
       <w:r>
-        <w:t>Pour ce faire, je me suis rendu sur le groupe de ressource, dans ‘gestion des coûts’ puis dans ‘Budgets’, dans mon budget ‘bdgt-amizeq’, j’ai cliqué sur ‘Modifier le budget</w:t>
+        <w:t>Pour ce faire, je me suis rendu sur le groupe de ressource, dans ‘gestion des coûts’ puis dans ‘Budgets’, dans mon budget ‘</w:t>
+      </w:r>
+      <w:proofErr w:type="spellStart"/>
+      <w:r>
+        <w:t>bdgt-amizeq</w:t>
+      </w:r>
+      <w:proofErr w:type="spellEnd"/>
+      <w:r>
+        <w:t>’, j’ai cliqué sur ‘Modifier le budget</w:t>
       </w:r>
       <w:r>
         <w:t>’ et pour finir je me suis rendu dans le point 2 ‘Définir des alertes’</w:t>
@@ -4555,6 +4796,7 @@
         <w:pStyle w:val="Retraitcorpsdetexte"/>
       </w:pPr>
       <w:r>
+        <w:lastRenderedPageBreak/>
         <w:t>Et v</w:t>
       </w:r>
       <w:r>
@@ -4569,7 +4811,6 @@
         <w:rPr>
           <w:noProof/>
         </w:rPr>
-        <w:lastRenderedPageBreak/>
         <w:drawing>
           <wp:inline distT="0" distB="0" distL="0" distR="0" wp14:anchorId="2C87A359" wp14:editId="6AEB887F">
             <wp:extent cx="4953000" cy="1321528"/>
@@ -4617,7 +4858,15 @@
         <w:pStyle w:val="Titre2"/>
       </w:pPr>
       <w:r>
-        <w:t>Créer un script Powershell pour lister les ressources d’un ressource-group</w:t>
+        <w:t xml:space="preserve">Créer un script </w:t>
+      </w:r>
+      <w:proofErr w:type="spellStart"/>
+      <w:r>
+        <w:t>Powershell</w:t>
+      </w:r>
+      <w:proofErr w:type="spellEnd"/>
+      <w:r>
+        <w:t xml:space="preserve"> pour lister les ressources d’un ressource-group</w:t>
       </w:r>
     </w:p>
     <w:p>
@@ -4637,7 +4886,10 @@
         <w:t>récupéré toutes les informations de mon groupe de ressource en utilisant la variable</w:t>
       </w:r>
       <w:r>
-        <w:t xml:space="preserve"> que j’ai crée</w:t>
+        <w:t xml:space="preserve"> que j’ai </w:t>
+      </w:r>
+      <w:r>
+        <w:t>créé</w:t>
       </w:r>
       <w:r>
         <w:t>, ce qui affiche les ressources de mon groupe</w:t>
@@ -4669,6 +4921,9 @@
         <w:pStyle w:val="Retraitcorpsdetexte"/>
       </w:pPr>
       <w:r>
+        <w:rPr>
+          <w:noProof/>
+        </w:rPr>
         <w:drawing>
           <wp:inline distT="0" distB="0" distL="0" distR="0" wp14:anchorId="5F98952B" wp14:editId="1E8A6B12">
             <wp:extent cx="4581525" cy="1815941"/>
@@ -4713,43 +4968,844 @@
     </w:p>
     <w:p>
       <w:pPr>
+        <w:pStyle w:val="Titre2"/>
+      </w:pPr>
+      <w:r>
+        <w:t>Créer une machine virtuelle Linux et s’y connecter en SSH</w:t>
+      </w:r>
+    </w:p>
+    <w:p>
+      <w:pPr>
         <w:pStyle w:val="Retraitcorpsdetexte"/>
       </w:pPr>
+      <w:r>
+        <w:t>Pour faire cette activité, je suis allé dans la création de machines virtuelles dans le portail Azure. J’ai créé ma VM Linux Ubuntu et voici la configuration.</w:t>
+      </w:r>
     </w:p>
     <w:p>
       <w:pPr>
         <w:pStyle w:val="Retraitcorpsdetexte"/>
       </w:pPr>
+      <w:r>
+        <w:drawing>
+          <wp:inline distT="0" distB="0" distL="0" distR="0" wp14:anchorId="2851F69A" wp14:editId="170313A3">
+            <wp:extent cx="3876675" cy="2773661"/>
+            <wp:effectExtent l="0" t="0" r="0" b="8255"/>
+            <wp:docPr id="17" name="Image 17"/>
+            <wp:cNvGraphicFramePr>
+              <a:graphicFrameLocks xmlns:a="http://schemas.openxmlformats.org/drawingml/2006/main" noChangeAspect="1"/>
+            </wp:cNvGraphicFramePr>
+            <a:graphic xmlns:a="http://schemas.openxmlformats.org/drawingml/2006/main">
+              <a:graphicData uri="http://schemas.openxmlformats.org/drawingml/2006/picture">
+                <pic:pic xmlns:pic="http://schemas.openxmlformats.org/drawingml/2006/picture">
+                  <pic:nvPicPr>
+                    <pic:cNvPr id="1" name=""/>
+                    <pic:cNvPicPr/>
+                  </pic:nvPicPr>
+                  <pic:blipFill>
+                    <a:blip r:embed="rId24"/>
+                    <a:stretch>
+                      <a:fillRect/>
+                    </a:stretch>
+                  </pic:blipFill>
+                  <pic:spPr>
+                    <a:xfrm>
+                      <a:off x="0" y="0"/>
+                      <a:ext cx="3891399" cy="2784195"/>
+                    </a:xfrm>
+                    <a:prstGeom prst="rect">
+                      <a:avLst/>
+                    </a:prstGeom>
+                  </pic:spPr>
+                </pic:pic>
+              </a:graphicData>
+            </a:graphic>
+          </wp:inline>
+        </w:drawing>
+      </w:r>
+    </w:p>
+    <w:p>
+      <w:pPr>
+        <w:pStyle w:val="Retraitcorpsdetexte"/>
+      </w:pPr>
+    </w:p>
+    <w:p>
+      <w:pPr>
+        <w:pStyle w:val="Retraitcorpsdetexte"/>
+      </w:pPr>
+      <w:r>
+        <w:drawing>
+          <wp:inline distT="0" distB="0" distL="0" distR="0" wp14:anchorId="5A74BD9C" wp14:editId="4D740BFD">
+            <wp:extent cx="3048000" cy="3067581"/>
+            <wp:effectExtent l="0" t="0" r="0" b="0"/>
+            <wp:docPr id="18" name="Image 18"/>
+            <wp:cNvGraphicFramePr>
+              <a:graphicFrameLocks xmlns:a="http://schemas.openxmlformats.org/drawingml/2006/main" noChangeAspect="1"/>
+            </wp:cNvGraphicFramePr>
+            <a:graphic xmlns:a="http://schemas.openxmlformats.org/drawingml/2006/main">
+              <a:graphicData uri="http://schemas.openxmlformats.org/drawingml/2006/picture">
+                <pic:pic xmlns:pic="http://schemas.openxmlformats.org/drawingml/2006/picture">
+                  <pic:nvPicPr>
+                    <pic:cNvPr id="1" name=""/>
+                    <pic:cNvPicPr/>
+                  </pic:nvPicPr>
+                  <pic:blipFill>
+                    <a:blip r:embed="rId25"/>
+                    <a:stretch>
+                      <a:fillRect/>
+                    </a:stretch>
+                  </pic:blipFill>
+                  <pic:spPr>
+                    <a:xfrm>
+                      <a:off x="0" y="0"/>
+                      <a:ext cx="3061738" cy="3081407"/>
+                    </a:xfrm>
+                    <a:prstGeom prst="rect">
+                      <a:avLst/>
+                    </a:prstGeom>
+                  </pic:spPr>
+                </pic:pic>
+              </a:graphicData>
+            </a:graphic>
+          </wp:inline>
+        </w:drawing>
+      </w:r>
+    </w:p>
+    <w:p>
+      <w:pPr>
+        <w:pStyle w:val="Retraitcorpsdetexte"/>
+      </w:pPr>
+      <w:r>
+        <w:drawing>
+          <wp:inline distT="0" distB="0" distL="0" distR="0" wp14:anchorId="6531E626" wp14:editId="1CB921C1">
+            <wp:extent cx="2981325" cy="3933509"/>
+            <wp:effectExtent l="0" t="0" r="0" b="0"/>
+            <wp:docPr id="19" name="Image 19"/>
+            <wp:cNvGraphicFramePr>
+              <a:graphicFrameLocks xmlns:a="http://schemas.openxmlformats.org/drawingml/2006/main" noChangeAspect="1"/>
+            </wp:cNvGraphicFramePr>
+            <a:graphic xmlns:a="http://schemas.openxmlformats.org/drawingml/2006/main">
+              <a:graphicData uri="http://schemas.openxmlformats.org/drawingml/2006/picture">
+                <pic:pic xmlns:pic="http://schemas.openxmlformats.org/drawingml/2006/picture">
+                  <pic:nvPicPr>
+                    <pic:cNvPr id="1" name=""/>
+                    <pic:cNvPicPr/>
+                  </pic:nvPicPr>
+                  <pic:blipFill>
+                    <a:blip r:embed="rId26"/>
+                    <a:stretch>
+                      <a:fillRect/>
+                    </a:stretch>
+                  </pic:blipFill>
+                  <pic:spPr>
+                    <a:xfrm>
+                      <a:off x="0" y="0"/>
+                      <a:ext cx="2986924" cy="3940897"/>
+                    </a:xfrm>
+                    <a:prstGeom prst="rect">
+                      <a:avLst/>
+                    </a:prstGeom>
+                  </pic:spPr>
+                </pic:pic>
+              </a:graphicData>
+            </a:graphic>
+          </wp:inline>
+        </w:drawing>
+      </w:r>
+    </w:p>
+    <w:p>
+      <w:pPr>
+        <w:pStyle w:val="Retraitcorpsdetexte"/>
+      </w:pPr>
+    </w:p>
+    <w:p>
+      <w:pPr>
+        <w:pStyle w:val="Retraitcorpsdetexte"/>
+      </w:pPr>
+      <w:r>
+        <w:t>Il est important de sélectionner le disque HDD et non SSD afin d’économiser les couts.</w:t>
+      </w:r>
+    </w:p>
+    <w:p>
+      <w:pPr>
+        <w:pStyle w:val="Retraitcorpsdetexte"/>
+      </w:pPr>
+      <w:r>
+        <w:t>Également important d’activer le port SSH.</w:t>
+      </w:r>
+    </w:p>
+    <w:p>
+      <w:pPr>
+        <w:pStyle w:val="Retraitcorpsdetexte"/>
+      </w:pPr>
+    </w:p>
+    <w:p>
+      <w:pPr>
+        <w:pStyle w:val="Retraitcorpsdetexte"/>
+      </w:pPr>
+      <w:r>
+        <w:t>Voici la ressource crée :</w:t>
+      </w:r>
+    </w:p>
+    <w:p>
+      <w:pPr>
+        <w:pStyle w:val="Retraitcorpsdetexte"/>
+      </w:pPr>
+      <w:r>
+        <w:lastRenderedPageBreak/>
+        <w:drawing>
+          <wp:inline distT="0" distB="0" distL="0" distR="0" wp14:anchorId="34E96D6B" wp14:editId="4CCEE0D3">
+            <wp:extent cx="3641986" cy="1809750"/>
+            <wp:effectExtent l="0" t="0" r="0" b="0"/>
+            <wp:docPr id="20" name="Image 20"/>
+            <wp:cNvGraphicFramePr>
+              <a:graphicFrameLocks xmlns:a="http://schemas.openxmlformats.org/drawingml/2006/main" noChangeAspect="1"/>
+            </wp:cNvGraphicFramePr>
+            <a:graphic xmlns:a="http://schemas.openxmlformats.org/drawingml/2006/main">
+              <a:graphicData uri="http://schemas.openxmlformats.org/drawingml/2006/picture">
+                <pic:pic xmlns:pic="http://schemas.openxmlformats.org/drawingml/2006/picture">
+                  <pic:nvPicPr>
+                    <pic:cNvPr id="1" name=""/>
+                    <pic:cNvPicPr/>
+                  </pic:nvPicPr>
+                  <pic:blipFill>
+                    <a:blip r:embed="rId27"/>
+                    <a:stretch>
+                      <a:fillRect/>
+                    </a:stretch>
+                  </pic:blipFill>
+                  <pic:spPr>
+                    <a:xfrm>
+                      <a:off x="0" y="0"/>
+                      <a:ext cx="3746266" cy="1861568"/>
+                    </a:xfrm>
+                    <a:prstGeom prst="rect">
+                      <a:avLst/>
+                    </a:prstGeom>
+                  </pic:spPr>
+                </pic:pic>
+              </a:graphicData>
+            </a:graphic>
+          </wp:inline>
+        </w:drawing>
+      </w:r>
+    </w:p>
+    <w:p>
+      <w:pPr>
+        <w:pStyle w:val="Retraitcorpsdetexte"/>
+      </w:pPr>
+    </w:p>
+    <w:p>
+      <w:pPr>
+        <w:pStyle w:val="Retraitcorpsdetexte"/>
+      </w:pPr>
+      <w:r>
+        <w:t xml:space="preserve">Pour se connecter à la machine, je récupère l’adresse IP publique et entre cette commande dans Git Bash : </w:t>
+      </w:r>
+      <w:proofErr w:type="spellStart"/>
+      <w:r>
+        <w:rPr>
+          <w:color w:val="1F497D" w:themeColor="text2"/>
+        </w:rPr>
+        <w:t>ssh</w:t>
+      </w:r>
+      <w:proofErr w:type="spellEnd"/>
+      <w:r>
+        <w:rPr>
+          <w:color w:val="1F497D" w:themeColor="text2"/>
+        </w:rPr>
+        <w:t xml:space="preserve"> amizeq@51.103.214.199</w:t>
+      </w:r>
+    </w:p>
+    <w:p>
+      <w:pPr>
+        <w:pStyle w:val="Retraitcorpsdetexte"/>
+      </w:pPr>
+      <w:r>
+        <w:drawing>
+          <wp:inline distT="0" distB="0" distL="0" distR="0" wp14:anchorId="09742773" wp14:editId="095AF07D">
+            <wp:extent cx="5134692" cy="3817934"/>
+            <wp:effectExtent l="0" t="0" r="8890" b="0"/>
+            <wp:docPr id="8" name="Image 8"/>
+            <wp:cNvGraphicFramePr>
+              <a:graphicFrameLocks xmlns:a="http://schemas.openxmlformats.org/drawingml/2006/main" noChangeAspect="1"/>
+            </wp:cNvGraphicFramePr>
+            <a:graphic xmlns:a="http://schemas.openxmlformats.org/drawingml/2006/main">
+              <a:graphicData uri="http://schemas.openxmlformats.org/drawingml/2006/picture">
+                <pic:pic xmlns:pic="http://schemas.openxmlformats.org/drawingml/2006/picture">
+                  <pic:nvPicPr>
+                    <pic:cNvPr id="8" name="Image 8"/>
+                    <pic:cNvPicPr/>
+                  </pic:nvPicPr>
+                  <pic:blipFill>
+                    <a:blip r:embed="rId28">
+                      <a:extLst>
+                        <a:ext uri="{28A0092B-C50C-407E-A947-70E740481C1C}">
+                          <a14:useLocalDpi xmlns:a14="http://schemas.microsoft.com/office/drawing/2010/main" val="0"/>
+                        </a:ext>
+                      </a:extLst>
+                    </a:blip>
+                    <a:stretch>
+                      <a:fillRect/>
+                    </a:stretch>
+                  </pic:blipFill>
+                  <pic:spPr>
+                    <a:xfrm>
+                      <a:off x="0" y="0"/>
+                      <a:ext cx="5134692" cy="3817934"/>
+                    </a:xfrm>
+                    <a:prstGeom prst="rect">
+                      <a:avLst/>
+                    </a:prstGeom>
+                  </pic:spPr>
+                </pic:pic>
+              </a:graphicData>
+            </a:graphic>
+          </wp:inline>
+        </w:drawing>
+      </w:r>
+    </w:p>
+    <w:p>
+      <w:pPr>
+        <w:pStyle w:val="Retraitcorpsdetexte"/>
+      </w:pPr>
+    </w:p>
+    <w:p>
+      <w:pPr>
+        <w:pStyle w:val="Retraitcorpsdetexte"/>
+      </w:pPr>
+    </w:p>
+    <w:p>
+      <w:pPr>
+        <w:pStyle w:val="Retraitcorpsdetexte"/>
+      </w:pPr>
+    </w:p>
+    <w:p>
+      <w:pPr>
+        <w:pStyle w:val="Titre2"/>
+      </w:pPr>
+      <w:r>
+        <w:t xml:space="preserve">Sauvegarder le </w:t>
+      </w:r>
+      <w:proofErr w:type="spellStart"/>
+      <w:r>
+        <w:t>template</w:t>
+      </w:r>
+      <w:proofErr w:type="spellEnd"/>
+      <w:r>
+        <w:t xml:space="preserve"> ARM d’une ressource</w:t>
+      </w:r>
+    </w:p>
+    <w:p>
+      <w:pPr>
+        <w:pStyle w:val="Retraitcorpsdetexte"/>
+      </w:pPr>
+      <w:r>
+        <w:t>Pour faire cette activité, j’ai utilisé la machine virtuelle</w:t>
+      </w:r>
+      <w:r>
+        <w:t xml:space="preserve"> Linux</w:t>
+      </w:r>
+      <w:r>
+        <w:t xml:space="preserve"> que je viens de créer. Je</w:t>
+      </w:r>
+      <w:r>
+        <w:t xml:space="preserve"> me suis rendu dans la ressource sur le portail Azure, dans Automatisation et dans Exporter le modèle. Pour finir je l’ai téléchargé</w:t>
+      </w:r>
+      <w:r>
+        <w:t>.</w:t>
+      </w:r>
+    </w:p>
+    <w:p>
+      <w:pPr>
+        <w:pStyle w:val="Retraitcorpsdetexte"/>
+      </w:pPr>
+      <w:r>
+        <w:rPr>
+          <w:noProof/>
+        </w:rPr>
+        <w:lastRenderedPageBreak/>
+        <mc:AlternateContent>
+          <mc:Choice Requires="wps">
+            <w:drawing>
+              <wp:anchor distT="0" distB="0" distL="114300" distR="114300" simplePos="0" relativeHeight="251660288" behindDoc="0" locked="0" layoutInCell="1" allowOverlap="1" wp14:anchorId="17765140" wp14:editId="22C835C7">
+                <wp:simplePos x="0" y="0"/>
+                <wp:positionH relativeFrom="column">
+                  <wp:posOffset>1890395</wp:posOffset>
+                </wp:positionH>
+                <wp:positionV relativeFrom="paragraph">
+                  <wp:posOffset>556895</wp:posOffset>
+                </wp:positionV>
+                <wp:extent cx="542925" cy="180975"/>
+                <wp:effectExtent l="0" t="0" r="28575" b="28575"/>
+                <wp:wrapNone/>
+                <wp:docPr id="29" name="Ellipse 29"/>
+                <wp:cNvGraphicFramePr/>
+                <a:graphic xmlns:a="http://schemas.openxmlformats.org/drawingml/2006/main">
+                  <a:graphicData uri="http://schemas.microsoft.com/office/word/2010/wordprocessingShape">
+                    <wps:wsp>
+                      <wps:cNvSpPr/>
+                      <wps:spPr>
+                        <a:xfrm>
+                          <a:off x="0" y="0"/>
+                          <a:ext cx="542925" cy="180975"/>
+                        </a:xfrm>
+                        <a:prstGeom prst="ellipse">
+                          <a:avLst/>
+                        </a:prstGeom>
+                        <a:noFill/>
+                      </wps:spPr>
+                      <wps:style>
+                        <a:lnRef idx="2">
+                          <a:schemeClr val="accent1">
+                            <a:shade val="15000"/>
+                          </a:schemeClr>
+                        </a:lnRef>
+                        <a:fillRef idx="1">
+                          <a:schemeClr val="accent1"/>
+                        </a:fillRef>
+                        <a:effectRef idx="0">
+                          <a:schemeClr val="accent1"/>
+                        </a:effectRef>
+                        <a:fontRef idx="minor">
+                          <a:schemeClr val="lt1"/>
+                        </a:fontRef>
+                      </wps:style>
+                      <wps:bodyPr rot="0" spcFirstLastPara="0" vertOverflow="overflow" horzOverflow="overflow" vert="horz" wrap="square" lIns="91440" tIns="45720" rIns="91440" bIns="45720" numCol="1" spcCol="0" rtlCol="0" fromWordArt="0" anchor="ctr" anchorCtr="0" forceAA="0" compatLnSpc="1">
+                        <a:prstTxWarp prst="textNoShape">
+                          <a:avLst/>
+                        </a:prstTxWarp>
+                        <a:noAutofit/>
+                      </wps:bodyPr>
+                    </wps:wsp>
+                  </a:graphicData>
+                </a:graphic>
+              </wp:anchor>
+            </w:drawing>
+          </mc:Choice>
+          <mc:Fallback>
+            <w:pict>
+              <v:oval w14:anchorId="3D81776B" id="Ellipse 29" o:spid="_x0000_s1026" style="position:absolute;margin-left:148.85pt;margin-top:43.85pt;width:42.75pt;height:14.25pt;z-index:251660288;visibility:visible;mso-wrap-style:square;mso-wrap-distance-left:9pt;mso-wrap-distance-top:0;mso-wrap-distance-right:9pt;mso-wrap-distance-bottom:0;mso-position-horizontal:absolute;mso-position-horizontal-relative:text;mso-position-vertical:absolute;mso-position-vertical-relative:text;v-text-anchor:middle" o:gfxdata="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" filled="f" strokecolor="#0a121c [484]" strokeweight="1.25pt"/>
+            </w:pict>
+          </mc:Fallback>
+        </mc:AlternateContent>
+      </w:r>
+      <w:r>
+        <w:drawing>
+          <wp:inline distT="0" distB="0" distL="0" distR="0" wp14:anchorId="7B57F686" wp14:editId="4A5B2A96">
+            <wp:extent cx="5305425" cy="3657643"/>
+            <wp:effectExtent l="0" t="0" r="0" b="0"/>
+            <wp:docPr id="21" name="Image 21"/>
+            <wp:cNvGraphicFramePr>
+              <a:graphicFrameLocks xmlns:a="http://schemas.openxmlformats.org/drawingml/2006/main" noChangeAspect="1"/>
+            </wp:cNvGraphicFramePr>
+            <a:graphic xmlns:a="http://schemas.openxmlformats.org/drawingml/2006/main">
+              <a:graphicData uri="http://schemas.openxmlformats.org/drawingml/2006/picture">
+                <pic:pic xmlns:pic="http://schemas.openxmlformats.org/drawingml/2006/picture">
+                  <pic:nvPicPr>
+                    <pic:cNvPr id="1" name=""/>
+                    <pic:cNvPicPr/>
+                  </pic:nvPicPr>
+                  <pic:blipFill>
+                    <a:blip r:embed="rId29"/>
+                    <a:stretch>
+                      <a:fillRect/>
+                    </a:stretch>
+                  </pic:blipFill>
+                  <pic:spPr>
+                    <a:xfrm>
+                      <a:off x="0" y="0"/>
+                      <a:ext cx="5308932" cy="3660061"/>
+                    </a:xfrm>
+                    <a:prstGeom prst="rect">
+                      <a:avLst/>
+                    </a:prstGeom>
+                  </pic:spPr>
+                </pic:pic>
+              </a:graphicData>
+            </a:graphic>
+          </wp:inline>
+        </w:drawing>
+      </w:r>
+    </w:p>
+    <w:p>
+      <w:pPr>
+        <w:pStyle w:val="Retraitcorpsdetexte"/>
+      </w:pPr>
+    </w:p>
+    <w:p>
+      <w:pPr>
+        <w:pStyle w:val="Retraitcorpsdetexte"/>
+      </w:pPr>
+      <w:r>
+        <w:t xml:space="preserve">Voici le dossier compressé contenant le </w:t>
+      </w:r>
+      <w:proofErr w:type="spellStart"/>
+      <w:r>
+        <w:t>template</w:t>
+      </w:r>
+      <w:proofErr w:type="spellEnd"/>
+      <w:r>
+        <w:t xml:space="preserve"> ARM :</w:t>
+      </w:r>
+    </w:p>
+    <w:p>
+      <w:pPr>
+        <w:pStyle w:val="Retraitcorpsdetexte"/>
+      </w:pPr>
+      <w:r>
+        <w:drawing>
+          <wp:inline distT="0" distB="0" distL="0" distR="0" wp14:anchorId="39F305CE" wp14:editId="027E8708">
+            <wp:extent cx="1371599" cy="238125"/>
+            <wp:effectExtent l="0" t="0" r="635" b="0"/>
+            <wp:docPr id="28" name="Image 28"/>
+            <wp:cNvGraphicFramePr>
+              <a:graphicFrameLocks xmlns:a="http://schemas.openxmlformats.org/drawingml/2006/main" noChangeAspect="1"/>
+            </wp:cNvGraphicFramePr>
+            <a:graphic xmlns:a="http://schemas.openxmlformats.org/drawingml/2006/main">
+              <a:graphicData uri="http://schemas.openxmlformats.org/drawingml/2006/picture">
+                <pic:pic xmlns:pic="http://schemas.openxmlformats.org/drawingml/2006/picture">
+                  <pic:nvPicPr>
+                    <pic:cNvPr id="1" name=""/>
+                    <pic:cNvPicPr/>
+                  </pic:nvPicPr>
+                  <pic:blipFill rotWithShape="1">
+                    <a:blip r:embed="rId30"/>
+                    <a:srcRect b="7407"/>
+                    <a:stretch/>
+                  </pic:blipFill>
+                  <pic:spPr bwMode="auto">
+                    <a:xfrm>
+                      <a:off x="0" y="0"/>
+                      <a:ext cx="1371791" cy="238158"/>
+                    </a:xfrm>
+                    <a:prstGeom prst="rect">
+                      <a:avLst/>
+                    </a:prstGeom>
+                    <a:ln>
+                      <a:noFill/>
+                    </a:ln>
+                    <a:extLst>
+                      <a:ext uri="{53640926-AAD7-44D8-BBD7-CCE9431645EC}">
+                        <a14:shadowObscured xmlns:a14="http://schemas.microsoft.com/office/drawing/2010/main"/>
+                      </a:ext>
+                    </a:extLst>
+                  </pic:spPr>
+                </pic:pic>
+              </a:graphicData>
+            </a:graphic>
+          </wp:inline>
+        </w:drawing>
+      </w:r>
+    </w:p>
+    <w:p>
+      <w:pPr>
+        <w:pStyle w:val="Titre2"/>
+      </w:pPr>
+      <w:r>
+        <w:t>Déployer une VM Linux et y installer un serveur web et un index.html</w:t>
+      </w:r>
+    </w:p>
+    <w:p>
+      <w:pPr>
+        <w:pStyle w:val="Retraitcorpsdetexte"/>
+      </w:pPr>
+    </w:p>
+    <w:p>
+      <w:pPr>
+        <w:pStyle w:val="Retraitcorpsdetexte"/>
+      </w:pPr>
+      <w:r>
+        <w:drawing>
+          <wp:inline distT="0" distB="0" distL="0" distR="0" wp14:anchorId="53F42BDA" wp14:editId="59432BFA">
+            <wp:extent cx="4715533" cy="905001"/>
+            <wp:effectExtent l="0" t="0" r="8890" b="9525"/>
+            <wp:docPr id="22" name="Image 22"/>
+            <wp:cNvGraphicFramePr>
+              <a:graphicFrameLocks xmlns:a="http://schemas.openxmlformats.org/drawingml/2006/main" noChangeAspect="1"/>
+            </wp:cNvGraphicFramePr>
+            <a:graphic xmlns:a="http://schemas.openxmlformats.org/drawingml/2006/main">
+              <a:graphicData uri="http://schemas.openxmlformats.org/drawingml/2006/picture">
+                <pic:pic xmlns:pic="http://schemas.openxmlformats.org/drawingml/2006/picture">
+                  <pic:nvPicPr>
+                    <pic:cNvPr id="1" name=""/>
+                    <pic:cNvPicPr/>
+                  </pic:nvPicPr>
+                  <pic:blipFill>
+                    <a:blip r:embed="rId31"/>
+                    <a:stretch>
+                      <a:fillRect/>
+                    </a:stretch>
+                  </pic:blipFill>
+                  <pic:spPr>
+                    <a:xfrm>
+                      <a:off x="0" y="0"/>
+                      <a:ext cx="4715533" cy="905001"/>
+                    </a:xfrm>
+                    <a:prstGeom prst="rect">
+                      <a:avLst/>
+                    </a:prstGeom>
+                  </pic:spPr>
+                </pic:pic>
+              </a:graphicData>
+            </a:graphic>
+          </wp:inline>
+        </w:drawing>
+      </w:r>
+    </w:p>
+    <w:p>
+      <w:pPr>
+        <w:pStyle w:val="Retraitcorpsdetexte"/>
+      </w:pPr>
+      <w:r>
+        <w:lastRenderedPageBreak/>
+        <w:drawing>
+          <wp:inline distT="0" distB="0" distL="0" distR="0" wp14:anchorId="467DA8FC" wp14:editId="1EC551E4">
+            <wp:extent cx="5759450" cy="6239510"/>
+            <wp:effectExtent l="0" t="0" r="0" b="8890"/>
+            <wp:docPr id="23" name="Image 23"/>
+            <wp:cNvGraphicFramePr>
+              <a:graphicFrameLocks xmlns:a="http://schemas.openxmlformats.org/drawingml/2006/main" noChangeAspect="1"/>
+            </wp:cNvGraphicFramePr>
+            <a:graphic xmlns:a="http://schemas.openxmlformats.org/drawingml/2006/main">
+              <a:graphicData uri="http://schemas.openxmlformats.org/drawingml/2006/picture">
+                <pic:pic xmlns:pic="http://schemas.openxmlformats.org/drawingml/2006/picture">
+                  <pic:nvPicPr>
+                    <pic:cNvPr id="1" name=""/>
+                    <pic:cNvPicPr/>
+                  </pic:nvPicPr>
+                  <pic:blipFill>
+                    <a:blip r:embed="rId32"/>
+                    <a:stretch>
+                      <a:fillRect/>
+                    </a:stretch>
+                  </pic:blipFill>
+                  <pic:spPr>
+                    <a:xfrm>
+                      <a:off x="0" y="0"/>
+                      <a:ext cx="5759450" cy="6239510"/>
+                    </a:xfrm>
+                    <a:prstGeom prst="rect">
+                      <a:avLst/>
+                    </a:prstGeom>
+                  </pic:spPr>
+                </pic:pic>
+              </a:graphicData>
+            </a:graphic>
+          </wp:inline>
+        </w:drawing>
+      </w:r>
+    </w:p>
+    <w:p>
+      <w:pPr>
+        <w:pStyle w:val="Retraitcorpsdetexte"/>
+      </w:pPr>
+      <w:r>
+        <w:drawing>
+          <wp:inline distT="0" distB="0" distL="0" distR="0" wp14:anchorId="2D7A475E" wp14:editId="0E4C921F">
+            <wp:extent cx="5759450" cy="2152650"/>
+            <wp:effectExtent l="0" t="0" r="0" b="0"/>
+            <wp:docPr id="24" name="Image 24"/>
+            <wp:cNvGraphicFramePr>
+              <a:graphicFrameLocks xmlns:a="http://schemas.openxmlformats.org/drawingml/2006/main" noChangeAspect="1"/>
+            </wp:cNvGraphicFramePr>
+            <a:graphic xmlns:a="http://schemas.openxmlformats.org/drawingml/2006/main">
+              <a:graphicData uri="http://schemas.openxmlformats.org/drawingml/2006/picture">
+                <pic:pic xmlns:pic="http://schemas.openxmlformats.org/drawingml/2006/picture">
+                  <pic:nvPicPr>
+                    <pic:cNvPr id="1" name=""/>
+                    <pic:cNvPicPr/>
+                  </pic:nvPicPr>
+                  <pic:blipFill rotWithShape="1">
+                    <a:blip r:embed="rId33"/>
+                    <a:srcRect b="65500"/>
+                    <a:stretch/>
+                  </pic:blipFill>
+                  <pic:spPr bwMode="auto">
+                    <a:xfrm>
+                      <a:off x="0" y="0"/>
+                      <a:ext cx="5759450" cy="2152650"/>
+                    </a:xfrm>
+                    <a:prstGeom prst="rect">
+                      <a:avLst/>
+                    </a:prstGeom>
+                    <a:ln>
+                      <a:noFill/>
+                    </a:ln>
+                    <a:extLst>
+                      <a:ext uri="{53640926-AAD7-44D8-BBD7-CCE9431645EC}">
+                        <a14:shadowObscured xmlns:a14="http://schemas.microsoft.com/office/drawing/2010/main"/>
+                      </a:ext>
+                    </a:extLst>
+                  </pic:spPr>
+                </pic:pic>
+              </a:graphicData>
+            </a:graphic>
+          </wp:inline>
+        </w:drawing>
+      </w:r>
+    </w:p>
+    <w:p>
+      <w:pPr>
+        <w:pStyle w:val="Retraitcorpsdetexte"/>
+      </w:pPr>
+      <w:r>
+        <w:lastRenderedPageBreak/>
+        <w:drawing>
+          <wp:inline distT="0" distB="0" distL="0" distR="0" wp14:anchorId="390048FF" wp14:editId="3698168E">
+            <wp:extent cx="5534797" cy="3524741"/>
+            <wp:effectExtent l="0" t="0" r="8890" b="0"/>
+            <wp:docPr id="27" name="Image 27"/>
+            <wp:cNvGraphicFramePr>
+              <a:graphicFrameLocks xmlns:a="http://schemas.openxmlformats.org/drawingml/2006/main" noChangeAspect="1"/>
+            </wp:cNvGraphicFramePr>
+            <a:graphic xmlns:a="http://schemas.openxmlformats.org/drawingml/2006/main">
+              <a:graphicData uri="http://schemas.openxmlformats.org/drawingml/2006/picture">
+                <pic:pic xmlns:pic="http://schemas.openxmlformats.org/drawingml/2006/picture">
+                  <pic:nvPicPr>
+                    <pic:cNvPr id="27" name="Image 27"/>
+                    <pic:cNvPicPr/>
+                  </pic:nvPicPr>
+                  <pic:blipFill>
+                    <a:blip r:embed="rId34">
+                      <a:extLst>
+                        <a:ext uri="{28A0092B-C50C-407E-A947-70E740481C1C}">
+                          <a14:useLocalDpi xmlns:a14="http://schemas.microsoft.com/office/drawing/2010/main" val="0"/>
+                        </a:ext>
+                      </a:extLst>
+                    </a:blip>
+                    <a:stretch>
+                      <a:fillRect/>
+                    </a:stretch>
+                  </pic:blipFill>
+                  <pic:spPr>
+                    <a:xfrm>
+                      <a:off x="0" y="0"/>
+                      <a:ext cx="5534797" cy="3524741"/>
+                    </a:xfrm>
+                    <a:prstGeom prst="rect">
+                      <a:avLst/>
+                    </a:prstGeom>
+                  </pic:spPr>
+                </pic:pic>
+              </a:graphicData>
+            </a:graphic>
+          </wp:inline>
+        </w:drawing>
+      </w:r>
+    </w:p>
+    <w:p>
+      <w:pPr>
+        <w:pStyle w:val="Retraitcorpsdetexte"/>
+      </w:pPr>
+      <w:r>
+        <w:drawing>
+          <wp:inline distT="0" distB="0" distL="0" distR="0" wp14:anchorId="1F61824C" wp14:editId="34E78E0C">
+            <wp:extent cx="5759450" cy="3023870"/>
+            <wp:effectExtent l="0" t="0" r="0" b="5080"/>
+            <wp:docPr id="26" name="Image 26"/>
+            <wp:cNvGraphicFramePr>
+              <a:graphicFrameLocks xmlns:a="http://schemas.openxmlformats.org/drawingml/2006/main" noChangeAspect="1"/>
+            </wp:cNvGraphicFramePr>
+            <a:graphic xmlns:a="http://schemas.openxmlformats.org/drawingml/2006/main">
+              <a:graphicData uri="http://schemas.openxmlformats.org/drawingml/2006/picture">
+                <pic:pic xmlns:pic="http://schemas.openxmlformats.org/drawingml/2006/picture">
+                  <pic:nvPicPr>
+                    <pic:cNvPr id="1" name=""/>
+                    <pic:cNvPicPr/>
+                  </pic:nvPicPr>
+                  <pic:blipFill>
+                    <a:blip r:embed="rId35"/>
+                    <a:stretch>
+                      <a:fillRect/>
+                    </a:stretch>
+                  </pic:blipFill>
+                  <pic:spPr>
+                    <a:xfrm>
+                      <a:off x="0" y="0"/>
+                      <a:ext cx="5759450" cy="3023870"/>
+                    </a:xfrm>
+                    <a:prstGeom prst="rect">
+                      <a:avLst/>
+                    </a:prstGeom>
+                  </pic:spPr>
+                </pic:pic>
+              </a:graphicData>
+            </a:graphic>
+          </wp:inline>
+        </w:drawing>
+      </w:r>
+    </w:p>
+    <w:p>
+      <w:pPr>
+        <w:pStyle w:val="Retraitcorpsdetexte"/>
+      </w:pPr>
     </w:p>
     <w:p>
       <w:pPr>
         <w:pStyle w:val="Titre1"/>
       </w:pPr>
-      <w:bookmarkStart w:id="20" w:name="_Toc182833385"/>
+      <w:bookmarkStart w:id="18" w:name="_Toc182833385"/>
       <w:r>
         <w:t>Synthèse des compétences développées</w:t>
       </w:r>
+      <w:bookmarkEnd w:id="18"/>
+    </w:p>
+    <w:p>
+      <w:pPr>
+        <w:pStyle w:val="Titre2"/>
+      </w:pPr>
+      <w:bookmarkStart w:id="19" w:name="_Toc182833386"/>
+      <w:r>
+        <w:t>Compétences techniques</w:t>
+      </w:r>
+      <w:bookmarkEnd w:id="19"/>
+    </w:p>
+    <w:p>
+      <w:pPr>
+        <w:pStyle w:val="Titre2"/>
+      </w:pPr>
+      <w:bookmarkStart w:id="20" w:name="_Toc182833387"/>
+      <w:r>
+        <w:t>Compétences transversales</w:t>
+      </w:r>
       <w:bookmarkEnd w:id="20"/>
     </w:p>
     <w:p>
       <w:pPr>
+        <w:pStyle w:val="Retraitcorpsdetexte"/>
+      </w:pPr>
+    </w:p>
+    <w:p>
+      <w:pPr>
+        <w:pStyle w:val="Titre1"/>
+      </w:pPr>
+      <w:bookmarkStart w:id="21" w:name="_Toc182833388"/>
+      <w:r>
+        <w:lastRenderedPageBreak/>
+        <w:t>Problèmes rencontrés et solutions apportées</w:t>
+      </w:r>
+      <w:bookmarkEnd w:id="21"/>
+    </w:p>
+    <w:p>
+      <w:pPr>
         <w:pStyle w:val="Titre2"/>
       </w:pPr>
-      <w:bookmarkStart w:id="21" w:name="_Toc182833386"/>
-      <w:r>
-        <w:t>Compétences techniques</w:t>
-      </w:r>
-      <w:bookmarkEnd w:id="21"/>
+      <w:bookmarkStart w:id="22" w:name="_Toc182833389"/>
+      <w:r>
+        <w:t>Défis et problématiques</w:t>
+      </w:r>
+      <w:bookmarkEnd w:id="22"/>
     </w:p>
     <w:p>
       <w:pPr>
         <w:pStyle w:val="Titre2"/>
       </w:pPr>
-      <w:bookmarkStart w:id="22" w:name="_Toc182833387"/>
-      <w:r>
-        <w:t>Compétences transversales</w:t>
-      </w:r>
-      <w:bookmarkEnd w:id="22"/>
+      <w:bookmarkStart w:id="23" w:name="_Toc182833390"/>
+      <w:r>
+        <w:t>Stratégies de résolution</w:t>
+      </w:r>
+      <w:bookmarkEnd w:id="23"/>
     </w:p>
     <w:p>
       <w:pPr>
@@ -4760,31 +5816,31 @@
       <w:pPr>
         <w:pStyle w:val="Titre1"/>
       </w:pPr>
-      <w:bookmarkStart w:id="23" w:name="_Toc182833388"/>
-      <w:r>
-        <w:t>Problèmes rencontrés et solutions apportées</w:t>
-      </w:r>
-      <w:bookmarkEnd w:id="23"/>
+      <w:bookmarkStart w:id="24" w:name="_Toc182833391"/>
+      <w:r>
+        <w:t>Conclusion</w:t>
+      </w:r>
+      <w:bookmarkEnd w:id="24"/>
     </w:p>
     <w:p>
       <w:pPr>
         <w:pStyle w:val="Titre2"/>
       </w:pPr>
-      <w:bookmarkStart w:id="24" w:name="_Toc182833389"/>
-      <w:r>
-        <w:t>Défis et problématiques</w:t>
-      </w:r>
-      <w:bookmarkEnd w:id="24"/>
+      <w:bookmarkStart w:id="25" w:name="_Toc182833392"/>
+      <w:r>
+        <w:t>Retour sur l'expérience</w:t>
+      </w:r>
+      <w:bookmarkEnd w:id="25"/>
     </w:p>
     <w:p>
       <w:pPr>
         <w:pStyle w:val="Titre2"/>
       </w:pPr>
-      <w:bookmarkStart w:id="25" w:name="_Toc182833390"/>
-      <w:r>
-        <w:t>Stratégies de résolution</w:t>
-      </w:r>
-      <w:bookmarkEnd w:id="25"/>
+      <w:bookmarkStart w:id="26" w:name="_Toc182833393"/>
+      <w:r>
+        <w:t>Applications futures</w:t>
+      </w:r>
+      <w:bookmarkEnd w:id="26"/>
     </w:p>
     <w:p>
       <w:pPr>
@@ -4795,32 +5851,31 @@
       <w:pPr>
         <w:pStyle w:val="Titre1"/>
       </w:pPr>
-      <w:bookmarkStart w:id="26" w:name="_Toc182833391"/>
-      <w:r>
-        <w:lastRenderedPageBreak/>
-        <w:t>Conclusion</w:t>
-      </w:r>
-      <w:bookmarkEnd w:id="26"/>
+      <w:bookmarkStart w:id="27" w:name="_Toc182833394"/>
+      <w:r>
+        <w:t>Annexes</w:t>
+      </w:r>
+      <w:bookmarkEnd w:id="27"/>
     </w:p>
     <w:p>
       <w:pPr>
         <w:pStyle w:val="Titre2"/>
       </w:pPr>
-      <w:bookmarkStart w:id="27" w:name="_Toc182833392"/>
-      <w:r>
-        <w:t>Retour sur l'expérience</w:t>
-      </w:r>
-      <w:bookmarkEnd w:id="27"/>
+      <w:bookmarkStart w:id="28" w:name="_Toc182833395"/>
+      <w:r>
+        <w:t>Codes Sources et Scripts</w:t>
+      </w:r>
+      <w:bookmarkEnd w:id="28"/>
     </w:p>
     <w:p>
       <w:pPr>
         <w:pStyle w:val="Titre2"/>
       </w:pPr>
-      <w:bookmarkStart w:id="28" w:name="_Toc182833393"/>
-      <w:r>
-        <w:t>Applications futures</w:t>
-      </w:r>
-      <w:bookmarkEnd w:id="28"/>
+      <w:bookmarkStart w:id="29" w:name="_Toc182833396"/>
+      <w:r>
+        <w:t>Captures d'écran et diagrammes</w:t>
+      </w:r>
+      <w:bookmarkEnd w:id="29"/>
     </w:p>
     <w:p>
       <w:pPr>
@@ -4831,29 +5886,19 @@
       <w:pPr>
         <w:pStyle w:val="Titre1"/>
       </w:pPr>
-      <w:bookmarkStart w:id="29" w:name="_Toc182833394"/>
-      <w:r>
-        <w:t>Annexes</w:t>
-      </w:r>
-      <w:bookmarkEnd w:id="29"/>
+      <w:bookmarkStart w:id="30" w:name="_Toc182833397"/>
+      <w:r>
+        <w:t>Références</w:t>
+      </w:r>
+      <w:bookmarkEnd w:id="30"/>
     </w:p>
     <w:p>
       <w:pPr>
         <w:pStyle w:val="Titre2"/>
       </w:pPr>
-      <w:bookmarkStart w:id="30" w:name="_Toc182833395"/>
-      <w:r>
-        <w:t>Codes Sources et Scripts</w:t>
-      </w:r>
-      <w:bookmarkEnd w:id="30"/>
-    </w:p>
-    <w:p>
-      <w:pPr>
-        <w:pStyle w:val="Titre2"/>
-      </w:pPr>
-      <w:bookmarkStart w:id="31" w:name="_Toc182833396"/>
-      <w:r>
-        <w:t>Captures d'écran et diagrammes</w:t>
+      <w:bookmarkStart w:id="31" w:name="_Toc182833398"/>
+      <w:r>
+        <w:t>Liste des ressources et outils utilisés</w:t>
       </w:r>
       <w:bookmarkEnd w:id="31"/>
     </w:p>
@@ -4861,37 +5906,30 @@
       <w:pPr>
         <w:pStyle w:val="Retraitcorpsdetexte"/>
       </w:pPr>
-    </w:p>
-    <w:p>
-      <w:pPr>
-        <w:pStyle w:val="Titre1"/>
-      </w:pPr>
-      <w:bookmarkStart w:id="32" w:name="_Toc182833397"/>
-      <w:r>
-        <w:t>Références</w:t>
-      </w:r>
-      <w:bookmarkEnd w:id="32"/>
-    </w:p>
-    <w:p>
-      <w:pPr>
-        <w:pStyle w:val="Titre2"/>
-      </w:pPr>
-      <w:bookmarkStart w:id="33" w:name="_Toc182833398"/>
-      <w:r>
-        <w:t>Liste des ressources et outils utilisés</w:t>
-      </w:r>
-      <w:bookmarkEnd w:id="33"/>
+      <w:hyperlink r:id="rId36" w:history="1">
+        <w:r>
+          <w:rPr>
+            <w:rStyle w:val="Lienhypertexte"/>
+          </w:rPr>
+          <w:t>https://learn.microsoft.com/fr-fr/azure/cloud-adoption-framework/ready/azure-best-practices/resource-naming</w:t>
+        </w:r>
+      </w:hyperlink>
     </w:p>
     <w:p>
       <w:pPr>
         <w:pStyle w:val="Retraitcorpsdetexte"/>
       </w:pPr>
-      <w:hyperlink r:id="rId24" w:history="1">
+    </w:p>
+    <w:p>
+      <w:pPr>
+        <w:pStyle w:val="Retraitcorpsdetexte"/>
+      </w:pPr>
+      <w:hyperlink r:id="rId37" w:anchor="ai--machine-learning" w:history="1">
         <w:r>
           <w:rPr>
             <w:rStyle w:val="Lienhypertexte"/>
           </w:rPr>
-          <w:t>https://learn.microsoft.com/fr-fr/azure/cloud-adoption-framework/ready/azure-best-practices/resource-naming</w:t>
+          <w:t>https://learn.microsoft.com/fr-fr/azure/cloud-adoption-framework/ready/azure-best-practices/resource-abbreviations#ai--machine-learning</w:t>
         </w:r>
       </w:hyperlink>
     </w:p>
@@ -4904,12 +5942,12 @@
       <w:pPr>
         <w:pStyle w:val="Retraitcorpsdetexte"/>
       </w:pPr>
-      <w:hyperlink r:id="rId25" w:anchor="ai--machine-learning" w:history="1">
+      <w:hyperlink r:id="rId38" w:history="1">
         <w:r>
           <w:rPr>
             <w:rStyle w:val="Lienhypertexte"/>
           </w:rPr>
-          <w:t>https://learn.microsoft.com/fr-fr/azure/cloud-adoption-framework/ready/azure-best-practices/resource-abbreviations#ai--machine-learning</w:t>
+          <w:t>https://www.youtube.com/watch?v=ihljbkEQQxY</w:t>
         </w:r>
       </w:hyperlink>
     </w:p>
@@ -4917,6 +5955,14 @@
       <w:pPr>
         <w:pStyle w:val="Retraitcorpsdetexte"/>
       </w:pPr>
+      <w:hyperlink r:id="rId39" w:history="1">
+        <w:r>
+          <w:rPr>
+            <w:rStyle w:val="Lienhypertexte"/>
+          </w:rPr>
+          <w:t>https://www.youtube.com/watch?v=cqctXbNx0YI</w:t>
+        </w:r>
+      </w:hyperlink>
     </w:p>
     <w:p>
       <w:pPr>
@@ -4924,8 +5970,8 @@
       </w:pPr>
     </w:p>
     <w:sectPr>
-      <w:headerReference w:type="default" r:id="rId26"/>
-      <w:footerReference w:type="default" r:id="rId27"/>
+      <w:headerReference w:type="default" r:id="rId40"/>
+      <w:footerReference w:type="default" r:id="rId41"/>
       <w:pgSz w:w="11906" w:h="16838" w:code="9"/>
       <w:pgMar w:top="1418" w:right="1418" w:bottom="1418" w:left="1418" w:header="709" w:footer="709" w:gutter="0"/>
       <w:cols w:space="708"/>
@@ -5135,7 +6181,7 @@
         <v:path o:extrusionok="f" gradientshapeok="t" o:connecttype="rect"/>
         <o:lock v:ext="edit" aspectratio="t"/>
       </v:shapetype>
-      <v:shape id="_x0000_i1059" type="#_x0000_t75" style="width:11.25pt;height:11.25pt" o:bullet="t">
+      <v:shape id="_x0000_i1102" type="#_x0000_t75" style="width:11.25pt;height:11.25pt" o:bullet="t">
         <v:imagedata r:id="rId1" o:title="BD10263_"/>
       </v:shape>
     </w:pict>
@@ -9858,10 +10904,6 @@
 </file>
 
 <file path=customXml/item1.xml><?xml version="1.0" encoding="utf-8"?>
-<b:Sources xmlns:b="http://schemas.openxmlformats.org/officeDocument/2006/bibliography" xmlns="http://schemas.openxmlformats.org/officeDocument/2006/bibliography" SelectedStyle="\APA.XSL" StyleName="APA"/>
-</file>
-
-<file path=customXml/item2.xml><?xml version="1.0" encoding="utf-8"?>
 <ct:contentTypeSchema xmlns:ct="http://schemas.microsoft.com/office/2006/metadata/contentType" xmlns:ma="http://schemas.microsoft.com/office/2006/metadata/properties/metaAttributes" ct:_="" ma:_="" ma:contentTypeName="Document" ma:contentTypeID="0x010100E529CC47EA4E614CBF50FAFAB9B8F32B" ma:contentTypeVersion="13" ma:contentTypeDescription="Crée un document." ma:contentTypeScope="" ma:versionID="6a4cac78e8e76547514939bcab636e7b">
   <xsd:schema xmlns:xsd="http://www.w3.org/2001/XMLSchema" xmlns:xs="http://www.w3.org/2001/XMLSchema" xmlns:p="http://schemas.microsoft.com/office/2006/metadata/properties" xmlns:ns2="98d92101-24da-4498-9971-a24673344bd8" xmlns:ns3="dfa80de1-e9bb-4cf2-893d-d06220b3971a" targetNamespace="http://schemas.microsoft.com/office/2006/metadata/properties" ma:root="true" ma:fieldsID="a8fdc2b16e66b7bdb77d3717a31ab696" ns2:_="" ns3:_="">
     <xsd:import namespace="98d92101-24da-4498-9971-a24673344bd8"/>
@@ -10084,7 +11126,20 @@
 </ct:contentTypeSchema>
 </file>
 
+<file path=customXml/item2.xml><?xml version="1.0" encoding="utf-8"?>
+<b:Sources xmlns:b="http://schemas.openxmlformats.org/officeDocument/2006/bibliography" xmlns="http://schemas.openxmlformats.org/officeDocument/2006/bibliography" SelectedStyle="\APA.XSL" StyleName="APA"/>
+</file>
+
 <file path=customXml/item3.xml><?xml version="1.0" encoding="utf-8"?>
+<?mso-contentType ?>
+<FormTemplates xmlns="http://schemas.microsoft.com/sharepoint/v3/contenttype/forms">
+  <Display>DocumentLibraryForm</Display>
+  <Edit>DocumentLibraryForm</Edit>
+  <New>DocumentLibraryForm</New>
+</FormTemplates>
+</file>
+
+<file path=customXml/item4.xml><?xml version="1.0" encoding="utf-8"?>
 <p:properties xmlns:p="http://schemas.microsoft.com/office/2006/metadata/properties" xmlns:xsi="http://www.w3.org/2001/XMLSchema-instance" xmlns:pc="http://schemas.microsoft.com/office/infopath/2007/PartnerControls">
   <documentManagement>
     <Total xmlns="98d92101-24da-4498-9971-a24673344bd8" xsi:nil="true"/>
@@ -10096,24 +11151,7 @@
 </p:properties>
 </file>
 
-<file path=customXml/item4.xml><?xml version="1.0" encoding="utf-8"?>
-<?mso-contentType ?>
-<FormTemplates xmlns="http://schemas.microsoft.com/sharepoint/v3/contenttype/forms">
-  <Display>DocumentLibraryForm</Display>
-  <Edit>DocumentLibraryForm</Edit>
-  <New>DocumentLibraryForm</New>
-</FormTemplates>
-</file>
-
 <file path=customXml/itemProps1.xml><?xml version="1.0" encoding="utf-8"?>
-<ds:datastoreItem xmlns:ds="http://schemas.openxmlformats.org/officeDocument/2006/customXml" ds:itemID="{742E9764-2B52-4BB1-A7DC-ADF880092330}">
-  <ds:schemaRefs>
-    <ds:schemaRef ds:uri="http://schemas.openxmlformats.org/officeDocument/2006/bibliography"/>
-  </ds:schemaRefs>
-</ds:datastoreItem>
-</file>
-
-<file path=customXml/itemProps2.xml><?xml version="1.0" encoding="utf-8"?>
 <ds:datastoreItem xmlns:ds="http://schemas.openxmlformats.org/officeDocument/2006/customXml" ds:itemID="{DB88091B-7A0B-40E0-A22E-B64A876609B4}">
   <ds:schemaRefs>
     <ds:schemaRef ds:uri="http://schemas.microsoft.com/office/2006/metadata/contentType"/>
@@ -10132,7 +11170,23 @@
 </ds:datastoreItem>
 </file>
 
+<file path=customXml/itemProps2.xml><?xml version="1.0" encoding="utf-8"?>
+<ds:datastoreItem xmlns:ds="http://schemas.openxmlformats.org/officeDocument/2006/customXml" ds:itemID="{742E9764-2B52-4BB1-A7DC-ADF880092330}">
+  <ds:schemaRefs>
+    <ds:schemaRef ds:uri="http://schemas.openxmlformats.org/officeDocument/2006/bibliography"/>
+  </ds:schemaRefs>
+</ds:datastoreItem>
+</file>
+
 <file path=customXml/itemProps3.xml><?xml version="1.0" encoding="utf-8"?>
+<ds:datastoreItem xmlns:ds="http://schemas.openxmlformats.org/officeDocument/2006/customXml" ds:itemID="{17BB236F-1E40-438F-95F2-06C15F3EF314}">
+  <ds:schemaRefs>
+    <ds:schemaRef ds:uri="http://schemas.microsoft.com/sharepoint/v3/contenttype/forms"/>
+  </ds:schemaRefs>
+</ds:datastoreItem>
+</file>
+
+<file path=customXml/itemProps4.xml><?xml version="1.0" encoding="utf-8"?>
 <ds:datastoreItem xmlns:ds="http://schemas.openxmlformats.org/officeDocument/2006/customXml" ds:itemID="{E4C379ED-99CE-474E-BE51-D6618EB059A5}">
   <ds:schemaRefs>
     <ds:schemaRef ds:uri="http://schemas.microsoft.com/office/2006/metadata/properties"/>
@@ -10141,12 +11195,4 @@
     <ds:schemaRef ds:uri="dfa80de1-e9bb-4cf2-893d-d06220b3971a"/>
   </ds:schemaRefs>
 </ds:datastoreItem>
-</file>
-
-<file path=customXml/itemProps4.xml><?xml version="1.0" encoding="utf-8"?>
-<ds:datastoreItem xmlns:ds="http://schemas.openxmlformats.org/officeDocument/2006/customXml" ds:itemID="{17BB236F-1E40-438F-95F2-06C15F3EF314}">
-  <ds:schemaRefs>
-    <ds:schemaRef ds:uri="http://schemas.microsoft.com/sharepoint/v3/contenttype/forms"/>
-  </ds:schemaRefs>
-</ds:datastoreItem>
 </file>
</xml_diff>

<commit_message>
template groupe ressource, rapport (pdf)
</commit_message>
<xml_diff>
--- a/R-P_Cloud-amizeqiri-Rapport.docx
+++ b/R-P_Cloud-amizeqiri-Rapport.docx
@@ -1,6 +1,6 @@
 
 <file path=word/document.xml><?xml version="1.0" encoding="utf-8"?>
-<w:document xmlns:wpc="http://schemas.microsoft.com/office/word/2010/wordprocessingCanvas" xmlns:cx="http://schemas.microsoft.com/office/drawing/2014/chartex" xmlns:cx1="http://schemas.microsoft.com/office/drawing/2015/9/8/chartex" xmlns:cx2="http://schemas.microsoft.com/office/drawing/2015/10/21/chartex" xmlns:cx3="http://schemas.microsoft.com/office/drawing/2016/5/9/chartex" xmlns:cx4="http://schemas.microsoft.com/office/drawing/2016/5/10/chartex" xmlns:cx5="http://schemas.microsoft.com/office/drawing/2016/5/11/chartex" xmlns:cx6="http://schemas.microsoft.com/office/drawing/2016/5/12/chartex" xmlns:cx7="http://schemas.microsoft.com/office/drawing/2016/5/13/chartex" xmlns:cx8="http://schemas.microsoft.com/office/drawing/2016/5/14/chartex" xmlns:mc="http://schemas.openxmlformats.org/markup-compatibility/2006" xmlns:aink="http://schemas.microsoft.com/office/drawing/2016/ink" xmlns:am3d="http://schemas.microsoft.com/office/drawing/2017/model3d" xmlns:o="urn:schemas-microsoft-com:office:office" xmlns:oel="http://schemas.microsoft.com/office/2019/extlst" xmlns:r="http://schemas.openxmlformats.org/officeDocument/2006/relationships" xmlns:m="http://schemas.openxmlformats.org/officeDocument/2006/math" xmlns:v="urn:schemas-microsoft-com:vml" xmlns:wp14="http://schemas.microsoft.com/office/word/2010/wordprocessingDrawing" xmlns:wp="http://schemas.openxmlformats.org/drawingml/2006/wordprocessingDrawing" xmlns:w10="urn:schemas-microsoft-com:office:word" xmlns:w="http://schemas.openxmlformats.org/wordprocessingml/2006/main" xmlns:w14="http://schemas.microsoft.com/office/word/2010/wordml" xmlns:w15="http://schemas.microsoft.com/office/word/2012/wordml" xmlns:w16cex="http://schemas.microsoft.com/office/word/2018/wordml/cex" xmlns:w16cid="http://schemas.microsoft.com/office/word/2016/wordml/cid" xmlns:w16="http://schemas.microsoft.com/office/word/2018/wordml" xmlns:w16sdtdh="http://schemas.microsoft.com/office/word/2020/wordml/sdtdatahash" xmlns:w16se="http://schemas.microsoft.com/office/word/2015/wordml/symex" xmlns:wpg="http://schemas.microsoft.com/office/word/2010/wordprocessingGroup" xmlns:wpi="http://schemas.microsoft.com/office/word/2010/wordprocessingInk" xmlns:wne="http://schemas.microsoft.com/office/word/2006/wordml" xmlns:wps="http://schemas.microsoft.com/office/word/2010/wordprocessingShape" mc:Ignorable="w14 w15 w16se w16cid w16 w16cex w16sdtdh wp14">
+<w:document xmlns:wpc="http://schemas.microsoft.com/office/word/2010/wordprocessingCanvas" xmlns:cx="http://schemas.microsoft.com/office/drawing/2014/chartex" xmlns:cx1="http://schemas.microsoft.com/office/drawing/2015/9/8/chartex" xmlns:cx2="http://schemas.microsoft.com/office/drawing/2015/10/21/chartex" xmlns:cx3="http://schemas.microsoft.com/office/drawing/2016/5/9/chartex" xmlns:cx4="http://schemas.microsoft.com/office/drawing/2016/5/10/chartex" xmlns:cx5="http://schemas.microsoft.com/office/drawing/2016/5/11/chartex" xmlns:cx6="http://schemas.microsoft.com/office/drawing/2016/5/12/chartex" xmlns:cx7="http://schemas.microsoft.com/office/drawing/2016/5/13/chartex" xmlns:cx8="http://schemas.microsoft.com/office/drawing/2016/5/14/chartex" xmlns:mc="http://schemas.openxmlformats.org/markup-compatibility/2006" xmlns:aink="http://schemas.microsoft.com/office/drawing/2016/ink" xmlns:am3d="http://schemas.microsoft.com/office/drawing/2017/model3d" xmlns:o="urn:schemas-microsoft-com:office:office" xmlns:oel="http://schemas.microsoft.com/office/2019/extlst" xmlns:r="http://schemas.openxmlformats.org/officeDocument/2006/relationships" xmlns:m="http://schemas.openxmlformats.org/officeDocument/2006/math" xmlns:v="urn:schemas-microsoft-com:vml" xmlns:wp14="http://schemas.microsoft.com/office/word/2010/wordprocessingDrawing" xmlns:wp="http://schemas.openxmlformats.org/drawingml/2006/wordprocessingDrawing" xmlns:w10="urn:schemas-microsoft-com:office:word" xmlns:w="http://schemas.openxmlformats.org/wordprocessingml/2006/main" xmlns:w14="http://schemas.microsoft.com/office/word/2010/wordml" xmlns:w15="http://schemas.microsoft.com/office/word/2012/wordml" xmlns:w16cex="http://schemas.microsoft.com/office/word/2018/wordml/cex" xmlns:w16cid="http://schemas.microsoft.com/office/word/2016/wordml/cid" xmlns:w16="http://schemas.microsoft.com/office/word/2018/wordml" xmlns:w16du="http://schemas.microsoft.com/office/word/2023/wordml/word16du" xmlns:w16sdtdh="http://schemas.microsoft.com/office/word/2020/wordml/sdtdatahash" xmlns:w16sdtfl="http://schemas.microsoft.com/office/word/2024/wordml/sdtformatlock" xmlns:w16se="http://schemas.microsoft.com/office/word/2015/wordml/symex" xmlns:wpg="http://schemas.microsoft.com/office/word/2010/wordprocessingGroup" xmlns:wpi="http://schemas.microsoft.com/office/word/2010/wordprocessingInk" xmlns:wne="http://schemas.microsoft.com/office/word/2006/wordml" xmlns:wps="http://schemas.microsoft.com/office/word/2010/wordprocessingShape" mc:Ignorable="w14 w15 w16se w16cid w16 w16cex w16sdtdh w16sdtfl w16du wp14">
   <w:body>
     <w:p>
       <w:pPr>
@@ -138,8 +138,13 @@
         <w:spacing w:before="2000" w:line="276" w:lineRule="auto"/>
         <w:jc w:val="center"/>
       </w:pPr>
-      <w:r>
-        <w:t>Zeqiri Amir</w:t>
+      <w:proofErr w:type="spellStart"/>
+      <w:r>
+        <w:t>Zeqiri</w:t>
+      </w:r>
+      <w:proofErr w:type="spellEnd"/>
+      <w:r>
+        <w:t xml:space="preserve"> Amir</w:t>
       </w:r>
       <w:r>
         <w:t xml:space="preserve"> – </w:t>
@@ -189,9 +194,11 @@
       <w:r>
         <w:t xml:space="preserve">Maître : M. </w:t>
       </w:r>
+      <w:proofErr w:type="spellStart"/>
       <w:r>
         <w:t>Sonney</w:t>
       </w:r>
+      <w:proofErr w:type="spellEnd"/>
     </w:p>
     <w:p>
       <w:pPr>
@@ -221,6 +228,9 @@
           <w:caps w:val="0"/>
           <w:noProof/>
           <w:kern w:val="2"/>
+          <w:sz w:val="24"/>
+          <w:szCs w:val="24"/>
+          <w:lang w:eastAsia="fr-FR"/>
           <w14:ligatures w14:val="standardContextual"/>
         </w:rPr>
       </w:pPr>
@@ -251,7 +261,7 @@
         </w:rPr>
         <w:fldChar w:fldCharType="separate"/>
       </w:r>
-      <w:hyperlink w:anchor="_Toc185252160" w:history="1">
+      <w:hyperlink w:anchor="_Toc186923747" w:history="1">
         <w:r>
           <w:rPr>
             <w:rStyle w:val="Lienhypertexte"/>
@@ -267,6 +277,9 @@
             <w:caps w:val="0"/>
             <w:noProof/>
             <w:kern w:val="2"/>
+            <w:sz w:val="24"/>
+            <w:szCs w:val="24"/>
+            <w:lang w:eastAsia="fr-FR"/>
             <w14:ligatures w14:val="standardContextual"/>
           </w:rPr>
           <w:tab/>
@@ -297,7 +310,7 @@
             <w:noProof/>
             <w:webHidden/>
           </w:rPr>
-          <w:instrText xml:space="preserve"> PAGEREF _Toc185252160 \h </w:instrText>
+          <w:instrText xml:space="preserve"> PAGEREF _Toc186923747 \h </w:instrText>
         </w:r>
         <w:r>
           <w:rPr>
@@ -340,10 +353,13 @@
           <w:smallCaps w:val="0"/>
           <w:noProof/>
           <w:kern w:val="2"/>
+          <w:sz w:val="24"/>
+          <w:szCs w:val="24"/>
+          <w:lang w:eastAsia="fr-FR"/>
           <w14:ligatures w14:val="standardContextual"/>
         </w:rPr>
       </w:pPr>
-      <w:hyperlink w:anchor="_Toc185252161" w:history="1">
+      <w:hyperlink w:anchor="_Toc186923748" w:history="1">
         <w:r>
           <w:rPr>
             <w:rStyle w:val="Lienhypertexte"/>
@@ -357,6 +373,9 @@
             <w:smallCaps w:val="0"/>
             <w:noProof/>
             <w:kern w:val="2"/>
+            <w:sz w:val="24"/>
+            <w:szCs w:val="24"/>
+            <w:lang w:eastAsia="fr-FR"/>
             <w14:ligatures w14:val="standardContextual"/>
           </w:rPr>
           <w:tab/>
@@ -387,7 +406,7 @@
             <w:noProof/>
             <w:webHidden/>
           </w:rPr>
-          <w:instrText xml:space="preserve"> PAGEREF _Toc185252161 \h </w:instrText>
+          <w:instrText xml:space="preserve"> PAGEREF _Toc186923748 \h </w:instrText>
         </w:r>
         <w:r>
           <w:rPr>
@@ -430,10 +449,13 @@
           <w:smallCaps w:val="0"/>
           <w:noProof/>
           <w:kern w:val="2"/>
+          <w:sz w:val="24"/>
+          <w:szCs w:val="24"/>
+          <w:lang w:eastAsia="fr-FR"/>
           <w14:ligatures w14:val="standardContextual"/>
         </w:rPr>
       </w:pPr>
-      <w:hyperlink w:anchor="_Toc185252162" w:history="1">
+      <w:hyperlink w:anchor="_Toc186923749" w:history="1">
         <w:r>
           <w:rPr>
             <w:rStyle w:val="Lienhypertexte"/>
@@ -447,6 +469,9 @@
             <w:smallCaps w:val="0"/>
             <w:noProof/>
             <w:kern w:val="2"/>
+            <w:sz w:val="24"/>
+            <w:szCs w:val="24"/>
+            <w:lang w:eastAsia="fr-FR"/>
             <w14:ligatures w14:val="standardContextual"/>
           </w:rPr>
           <w:tab/>
@@ -477,7 +502,7 @@
             <w:noProof/>
             <w:webHidden/>
           </w:rPr>
-          <w:instrText xml:space="preserve"> PAGEREF _Toc185252162 \h </w:instrText>
+          <w:instrText xml:space="preserve"> PAGEREF _Toc186923749 \h </w:instrText>
         </w:r>
         <w:r>
           <w:rPr>
@@ -522,10 +547,13 @@
           <w:caps w:val="0"/>
           <w:noProof/>
           <w:kern w:val="2"/>
+          <w:sz w:val="24"/>
+          <w:szCs w:val="24"/>
+          <w:lang w:eastAsia="fr-FR"/>
           <w14:ligatures w14:val="standardContextual"/>
         </w:rPr>
       </w:pPr>
-      <w:hyperlink w:anchor="_Toc185252163" w:history="1">
+      <w:hyperlink w:anchor="_Toc186923750" w:history="1">
         <w:r>
           <w:rPr>
             <w:rStyle w:val="Lienhypertexte"/>
@@ -541,6 +569,9 @@
             <w:caps w:val="0"/>
             <w:noProof/>
             <w:kern w:val="2"/>
+            <w:sz w:val="24"/>
+            <w:szCs w:val="24"/>
+            <w:lang w:eastAsia="fr-FR"/>
             <w14:ligatures w14:val="standardContextual"/>
           </w:rPr>
           <w:tab/>
@@ -571,7 +602,7 @@
             <w:noProof/>
             <w:webHidden/>
           </w:rPr>
-          <w:instrText xml:space="preserve"> PAGEREF _Toc185252163 \h </w:instrText>
+          <w:instrText xml:space="preserve"> PAGEREF _Toc186923750 \h </w:instrText>
         </w:r>
         <w:r>
           <w:rPr>
@@ -614,10 +645,13 @@
           <w:smallCaps w:val="0"/>
           <w:noProof/>
           <w:kern w:val="2"/>
+          <w:sz w:val="24"/>
+          <w:szCs w:val="24"/>
+          <w:lang w:eastAsia="fr-FR"/>
           <w14:ligatures w14:val="standardContextual"/>
         </w:rPr>
       </w:pPr>
-      <w:hyperlink w:anchor="_Toc185252164" w:history="1">
+      <w:hyperlink w:anchor="_Toc186923751" w:history="1">
         <w:r>
           <w:rPr>
             <w:rStyle w:val="Lienhypertexte"/>
@@ -631,6 +665,9 @@
             <w:smallCaps w:val="0"/>
             <w:noProof/>
             <w:kern w:val="2"/>
+            <w:sz w:val="24"/>
+            <w:szCs w:val="24"/>
+            <w:lang w:eastAsia="fr-FR"/>
             <w14:ligatures w14:val="standardContextual"/>
           </w:rPr>
           <w:tab/>
@@ -661,7 +698,7 @@
             <w:noProof/>
             <w:webHidden/>
           </w:rPr>
-          <w:instrText xml:space="preserve"> PAGEREF _Toc185252164 \h </w:instrText>
+          <w:instrText xml:space="preserve"> PAGEREF _Toc186923751 \h </w:instrText>
         </w:r>
         <w:r>
           <w:rPr>
@@ -705,10 +742,13 @@
           <w:iCs w:val="0"/>
           <w:noProof/>
           <w:kern w:val="2"/>
+          <w:sz w:val="24"/>
+          <w:szCs w:val="24"/>
+          <w:lang w:eastAsia="fr-FR"/>
           <w14:ligatures w14:val="standardContextual"/>
         </w:rPr>
       </w:pPr>
-      <w:hyperlink w:anchor="_Toc185252165" w:history="1">
+      <w:hyperlink w:anchor="_Toc186923752" w:history="1">
         <w:r>
           <w:rPr>
             <w:rStyle w:val="Lienhypertexte"/>
@@ -723,6 +763,9 @@
             <w:iCs w:val="0"/>
             <w:noProof/>
             <w:kern w:val="2"/>
+            <w:sz w:val="24"/>
+            <w:szCs w:val="24"/>
+            <w:lang w:eastAsia="fr-FR"/>
             <w14:ligatures w14:val="standardContextual"/>
           </w:rPr>
           <w:tab/>
@@ -753,7 +796,7 @@
             <w:noProof/>
             <w:webHidden/>
           </w:rPr>
-          <w:instrText xml:space="preserve"> PAGEREF _Toc185252165 \h </w:instrText>
+          <w:instrText xml:space="preserve"> PAGEREF _Toc186923752 \h </w:instrText>
         </w:r>
         <w:r>
           <w:rPr>
@@ -797,10 +840,13 @@
           <w:iCs w:val="0"/>
           <w:noProof/>
           <w:kern w:val="2"/>
+          <w:sz w:val="24"/>
+          <w:szCs w:val="24"/>
+          <w:lang w:eastAsia="fr-FR"/>
           <w14:ligatures w14:val="standardContextual"/>
         </w:rPr>
       </w:pPr>
-      <w:hyperlink w:anchor="_Toc185252166" w:history="1">
+      <w:hyperlink w:anchor="_Toc186923753" w:history="1">
         <w:r>
           <w:rPr>
             <w:rStyle w:val="Lienhypertexte"/>
@@ -815,6 +861,9 @@
             <w:iCs w:val="0"/>
             <w:noProof/>
             <w:kern w:val="2"/>
+            <w:sz w:val="24"/>
+            <w:szCs w:val="24"/>
+            <w:lang w:eastAsia="fr-FR"/>
             <w14:ligatures w14:val="standardContextual"/>
           </w:rPr>
           <w:tab/>
@@ -845,7 +894,7 @@
             <w:noProof/>
             <w:webHidden/>
           </w:rPr>
-          <w:instrText xml:space="preserve"> PAGEREF _Toc185252166 \h </w:instrText>
+          <w:instrText xml:space="preserve"> PAGEREF _Toc186923753 \h </w:instrText>
         </w:r>
         <w:r>
           <w:rPr>
@@ -889,10 +938,13 @@
           <w:iCs w:val="0"/>
           <w:noProof/>
           <w:kern w:val="2"/>
+          <w:sz w:val="24"/>
+          <w:szCs w:val="24"/>
+          <w:lang w:eastAsia="fr-FR"/>
           <w14:ligatures w14:val="standardContextual"/>
         </w:rPr>
       </w:pPr>
-      <w:hyperlink w:anchor="_Toc185252167" w:history="1">
+      <w:hyperlink w:anchor="_Toc186923754" w:history="1">
         <w:r>
           <w:rPr>
             <w:rStyle w:val="Lienhypertexte"/>
@@ -907,6 +959,9 @@
             <w:iCs w:val="0"/>
             <w:noProof/>
             <w:kern w:val="2"/>
+            <w:sz w:val="24"/>
+            <w:szCs w:val="24"/>
+            <w:lang w:eastAsia="fr-FR"/>
             <w14:ligatures w14:val="standardContextual"/>
           </w:rPr>
           <w:tab/>
@@ -937,7 +992,7 @@
             <w:noProof/>
             <w:webHidden/>
           </w:rPr>
-          <w:instrText xml:space="preserve"> PAGEREF _Toc185252167 \h </w:instrText>
+          <w:instrText xml:space="preserve"> PAGEREF _Toc186923754 \h </w:instrText>
         </w:r>
         <w:r>
           <w:rPr>
@@ -981,10 +1036,13 @@
           <w:iCs w:val="0"/>
           <w:noProof/>
           <w:kern w:val="2"/>
+          <w:sz w:val="24"/>
+          <w:szCs w:val="24"/>
+          <w:lang w:eastAsia="fr-FR"/>
           <w14:ligatures w14:val="standardContextual"/>
         </w:rPr>
       </w:pPr>
-      <w:hyperlink w:anchor="_Toc185252168" w:history="1">
+      <w:hyperlink w:anchor="_Toc186923755" w:history="1">
         <w:r>
           <w:rPr>
             <w:rStyle w:val="Lienhypertexte"/>
@@ -999,6 +1057,9 @@
             <w:iCs w:val="0"/>
             <w:noProof/>
             <w:kern w:val="2"/>
+            <w:sz w:val="24"/>
+            <w:szCs w:val="24"/>
+            <w:lang w:eastAsia="fr-FR"/>
             <w14:ligatures w14:val="standardContextual"/>
           </w:rPr>
           <w:tab/>
@@ -1029,7 +1090,7 @@
             <w:noProof/>
             <w:webHidden/>
           </w:rPr>
-          <w:instrText xml:space="preserve"> PAGEREF _Toc185252168 \h </w:instrText>
+          <w:instrText xml:space="preserve"> PAGEREF _Toc186923755 \h </w:instrText>
         </w:r>
         <w:r>
           <w:rPr>
@@ -1073,10 +1134,13 @@
           <w:iCs w:val="0"/>
           <w:noProof/>
           <w:kern w:val="2"/>
+          <w:sz w:val="24"/>
+          <w:szCs w:val="24"/>
+          <w:lang w:eastAsia="fr-FR"/>
           <w14:ligatures w14:val="standardContextual"/>
         </w:rPr>
       </w:pPr>
-      <w:hyperlink w:anchor="_Toc185252169" w:history="1">
+      <w:hyperlink w:anchor="_Toc186923756" w:history="1">
         <w:r>
           <w:rPr>
             <w:rStyle w:val="Lienhypertexte"/>
@@ -1091,6 +1155,9 @@
             <w:iCs w:val="0"/>
             <w:noProof/>
             <w:kern w:val="2"/>
+            <w:sz w:val="24"/>
+            <w:szCs w:val="24"/>
+            <w:lang w:eastAsia="fr-FR"/>
             <w14:ligatures w14:val="standardContextual"/>
           </w:rPr>
           <w:tab/>
@@ -1121,7 +1188,7 @@
             <w:noProof/>
             <w:webHidden/>
           </w:rPr>
-          <w:instrText xml:space="preserve"> PAGEREF _Toc185252169 \h </w:instrText>
+          <w:instrText xml:space="preserve"> PAGEREF _Toc186923756 \h </w:instrText>
         </w:r>
         <w:r>
           <w:rPr>
@@ -1165,10 +1232,13 @@
           <w:iCs w:val="0"/>
           <w:noProof/>
           <w:kern w:val="2"/>
+          <w:sz w:val="24"/>
+          <w:szCs w:val="24"/>
+          <w:lang w:eastAsia="fr-FR"/>
           <w14:ligatures w14:val="standardContextual"/>
         </w:rPr>
       </w:pPr>
-      <w:hyperlink w:anchor="_Toc185252170" w:history="1">
+      <w:hyperlink w:anchor="_Toc186923757" w:history="1">
         <w:r>
           <w:rPr>
             <w:rStyle w:val="Lienhypertexte"/>
@@ -1183,6 +1253,9 @@
             <w:iCs w:val="0"/>
             <w:noProof/>
             <w:kern w:val="2"/>
+            <w:sz w:val="24"/>
+            <w:szCs w:val="24"/>
+            <w:lang w:eastAsia="fr-FR"/>
             <w14:ligatures w14:val="standardContextual"/>
           </w:rPr>
           <w:tab/>
@@ -1213,7 +1286,7 @@
             <w:noProof/>
             <w:webHidden/>
           </w:rPr>
-          <w:instrText xml:space="preserve"> PAGEREF _Toc185252170 \h </w:instrText>
+          <w:instrText xml:space="preserve"> PAGEREF _Toc186923757 \h </w:instrText>
         </w:r>
         <w:r>
           <w:rPr>
@@ -1257,10 +1330,13 @@
           <w:iCs w:val="0"/>
           <w:noProof/>
           <w:kern w:val="2"/>
+          <w:sz w:val="24"/>
+          <w:szCs w:val="24"/>
+          <w:lang w:eastAsia="fr-FR"/>
           <w14:ligatures w14:val="standardContextual"/>
         </w:rPr>
       </w:pPr>
-      <w:hyperlink w:anchor="_Toc185252171" w:history="1">
+      <w:hyperlink w:anchor="_Toc186923758" w:history="1">
         <w:r>
           <w:rPr>
             <w:rStyle w:val="Lienhypertexte"/>
@@ -1275,6 +1351,9 @@
             <w:iCs w:val="0"/>
             <w:noProof/>
             <w:kern w:val="2"/>
+            <w:sz w:val="24"/>
+            <w:szCs w:val="24"/>
+            <w:lang w:eastAsia="fr-FR"/>
             <w14:ligatures w14:val="standardContextual"/>
           </w:rPr>
           <w:tab/>
@@ -1305,7 +1384,7 @@
             <w:noProof/>
             <w:webHidden/>
           </w:rPr>
-          <w:instrText xml:space="preserve"> PAGEREF _Toc185252171 \h </w:instrText>
+          <w:instrText xml:space="preserve"> PAGEREF _Toc186923758 \h </w:instrText>
         </w:r>
         <w:r>
           <w:rPr>
@@ -1349,10 +1428,13 @@
           <w:iCs w:val="0"/>
           <w:noProof/>
           <w:kern w:val="2"/>
+          <w:sz w:val="24"/>
+          <w:szCs w:val="24"/>
+          <w:lang w:eastAsia="fr-FR"/>
           <w14:ligatures w14:val="standardContextual"/>
         </w:rPr>
       </w:pPr>
-      <w:hyperlink w:anchor="_Toc185252172" w:history="1">
+      <w:hyperlink w:anchor="_Toc186923759" w:history="1">
         <w:r>
           <w:rPr>
             <w:rStyle w:val="Lienhypertexte"/>
@@ -1367,6 +1449,9 @@
             <w:iCs w:val="0"/>
             <w:noProof/>
             <w:kern w:val="2"/>
+            <w:sz w:val="24"/>
+            <w:szCs w:val="24"/>
+            <w:lang w:eastAsia="fr-FR"/>
             <w14:ligatures w14:val="standardContextual"/>
           </w:rPr>
           <w:tab/>
@@ -1397,7 +1482,7 @@
             <w:noProof/>
             <w:webHidden/>
           </w:rPr>
-          <w:instrText xml:space="preserve"> PAGEREF _Toc185252172 \h </w:instrText>
+          <w:instrText xml:space="preserve"> PAGEREF _Toc186923759 \h </w:instrText>
         </w:r>
         <w:r>
           <w:rPr>
@@ -1440,10 +1525,13 @@
           <w:smallCaps w:val="0"/>
           <w:noProof/>
           <w:kern w:val="2"/>
+          <w:sz w:val="24"/>
+          <w:szCs w:val="24"/>
+          <w:lang w:eastAsia="fr-FR"/>
           <w14:ligatures w14:val="standardContextual"/>
         </w:rPr>
       </w:pPr>
-      <w:hyperlink w:anchor="_Toc185252173" w:history="1">
+      <w:hyperlink w:anchor="_Toc186923760" w:history="1">
         <w:r>
           <w:rPr>
             <w:rStyle w:val="Lienhypertexte"/>
@@ -1457,6 +1545,9 @@
             <w:smallCaps w:val="0"/>
             <w:noProof/>
             <w:kern w:val="2"/>
+            <w:sz w:val="24"/>
+            <w:szCs w:val="24"/>
+            <w:lang w:eastAsia="fr-FR"/>
             <w14:ligatures w14:val="standardContextual"/>
           </w:rPr>
           <w:tab/>
@@ -1487,7 +1578,7 @@
             <w:noProof/>
             <w:webHidden/>
           </w:rPr>
-          <w:instrText xml:space="preserve"> PAGEREF _Toc185252173 \h </w:instrText>
+          <w:instrText xml:space="preserve"> PAGEREF _Toc186923760 \h </w:instrText>
         </w:r>
         <w:r>
           <w:rPr>
@@ -1531,10 +1622,13 @@
           <w:iCs w:val="0"/>
           <w:noProof/>
           <w:kern w:val="2"/>
+          <w:sz w:val="24"/>
+          <w:szCs w:val="24"/>
+          <w:lang w:eastAsia="fr-FR"/>
           <w14:ligatures w14:val="standardContextual"/>
         </w:rPr>
       </w:pPr>
-      <w:hyperlink w:anchor="_Toc185252174" w:history="1">
+      <w:hyperlink w:anchor="_Toc186923761" w:history="1">
         <w:r>
           <w:rPr>
             <w:rStyle w:val="Lienhypertexte"/>
@@ -1549,6 +1643,9 @@
             <w:iCs w:val="0"/>
             <w:noProof/>
             <w:kern w:val="2"/>
+            <w:sz w:val="24"/>
+            <w:szCs w:val="24"/>
+            <w:lang w:eastAsia="fr-FR"/>
             <w14:ligatures w14:val="standardContextual"/>
           </w:rPr>
           <w:tab/>
@@ -1579,7 +1676,7 @@
             <w:noProof/>
             <w:webHidden/>
           </w:rPr>
-          <w:instrText xml:space="preserve"> PAGEREF _Toc185252174 \h </w:instrText>
+          <w:instrText xml:space="preserve"> PAGEREF _Toc186923761 \h </w:instrText>
         </w:r>
         <w:r>
           <w:rPr>
@@ -1623,10 +1720,13 @@
           <w:iCs w:val="0"/>
           <w:noProof/>
           <w:kern w:val="2"/>
+          <w:sz w:val="24"/>
+          <w:szCs w:val="24"/>
+          <w:lang w:eastAsia="fr-FR"/>
           <w14:ligatures w14:val="standardContextual"/>
         </w:rPr>
       </w:pPr>
-      <w:hyperlink w:anchor="_Toc185252175" w:history="1">
+      <w:hyperlink w:anchor="_Toc186923762" w:history="1">
         <w:r>
           <w:rPr>
             <w:rStyle w:val="Lienhypertexte"/>
@@ -1641,6 +1741,9 @@
             <w:iCs w:val="0"/>
             <w:noProof/>
             <w:kern w:val="2"/>
+            <w:sz w:val="24"/>
+            <w:szCs w:val="24"/>
+            <w:lang w:eastAsia="fr-FR"/>
             <w14:ligatures w14:val="standardContextual"/>
           </w:rPr>
           <w:tab/>
@@ -1671,7 +1774,7 @@
             <w:noProof/>
             <w:webHidden/>
           </w:rPr>
-          <w:instrText xml:space="preserve"> PAGEREF _Toc185252175 \h </w:instrText>
+          <w:instrText xml:space="preserve"> PAGEREF _Toc186923762 \h </w:instrText>
         </w:r>
         <w:r>
           <w:rPr>
@@ -1715,10 +1818,13 @@
           <w:iCs w:val="0"/>
           <w:noProof/>
           <w:kern w:val="2"/>
+          <w:sz w:val="24"/>
+          <w:szCs w:val="24"/>
+          <w:lang w:eastAsia="fr-FR"/>
           <w14:ligatures w14:val="standardContextual"/>
         </w:rPr>
       </w:pPr>
-      <w:hyperlink w:anchor="_Toc185252176" w:history="1">
+      <w:hyperlink w:anchor="_Toc186923763" w:history="1">
         <w:r>
           <w:rPr>
             <w:rStyle w:val="Lienhypertexte"/>
@@ -1733,6 +1839,9 @@
             <w:iCs w:val="0"/>
             <w:noProof/>
             <w:kern w:val="2"/>
+            <w:sz w:val="24"/>
+            <w:szCs w:val="24"/>
+            <w:lang w:eastAsia="fr-FR"/>
             <w14:ligatures w14:val="standardContextual"/>
           </w:rPr>
           <w:tab/>
@@ -1763,7 +1872,7 @@
             <w:noProof/>
             <w:webHidden/>
           </w:rPr>
-          <w:instrText xml:space="preserve"> PAGEREF _Toc185252176 \h </w:instrText>
+          <w:instrText xml:space="preserve"> PAGEREF _Toc186923763 \h </w:instrText>
         </w:r>
         <w:r>
           <w:rPr>
@@ -1807,10 +1916,13 @@
           <w:iCs w:val="0"/>
           <w:noProof/>
           <w:kern w:val="2"/>
+          <w:sz w:val="24"/>
+          <w:szCs w:val="24"/>
+          <w:lang w:eastAsia="fr-FR"/>
           <w14:ligatures w14:val="standardContextual"/>
         </w:rPr>
       </w:pPr>
-      <w:hyperlink w:anchor="_Toc185252177" w:history="1">
+      <w:hyperlink w:anchor="_Toc186923764" w:history="1">
         <w:r>
           <w:rPr>
             <w:rStyle w:val="Lienhypertexte"/>
@@ -1825,6 +1937,9 @@
             <w:iCs w:val="0"/>
             <w:noProof/>
             <w:kern w:val="2"/>
+            <w:sz w:val="24"/>
+            <w:szCs w:val="24"/>
+            <w:lang w:eastAsia="fr-FR"/>
             <w14:ligatures w14:val="standardContextual"/>
           </w:rPr>
           <w:tab/>
@@ -1855,7 +1970,7 @@
             <w:noProof/>
             <w:webHidden/>
           </w:rPr>
-          <w:instrText xml:space="preserve"> PAGEREF _Toc185252177 \h </w:instrText>
+          <w:instrText xml:space="preserve"> PAGEREF _Toc186923764 \h </w:instrText>
         </w:r>
         <w:r>
           <w:rPr>
@@ -1899,10 +2014,13 @@
           <w:iCs w:val="0"/>
           <w:noProof/>
           <w:kern w:val="2"/>
+          <w:sz w:val="24"/>
+          <w:szCs w:val="24"/>
+          <w:lang w:eastAsia="fr-FR"/>
           <w14:ligatures w14:val="standardContextual"/>
         </w:rPr>
       </w:pPr>
-      <w:hyperlink w:anchor="_Toc185252178" w:history="1">
+      <w:hyperlink w:anchor="_Toc186923765" w:history="1">
         <w:r>
           <w:rPr>
             <w:rStyle w:val="Lienhypertexte"/>
@@ -1917,6 +2035,9 @@
             <w:iCs w:val="0"/>
             <w:noProof/>
             <w:kern w:val="2"/>
+            <w:sz w:val="24"/>
+            <w:szCs w:val="24"/>
+            <w:lang w:eastAsia="fr-FR"/>
             <w14:ligatures w14:val="standardContextual"/>
           </w:rPr>
           <w:tab/>
@@ -1947,7 +2068,7 @@
             <w:noProof/>
             <w:webHidden/>
           </w:rPr>
-          <w:instrText xml:space="preserve"> PAGEREF _Toc185252178 \h </w:instrText>
+          <w:instrText xml:space="preserve"> PAGEREF _Toc186923765 \h </w:instrText>
         </w:r>
         <w:r>
           <w:rPr>
@@ -1991,10 +2112,13 @@
           <w:iCs w:val="0"/>
           <w:noProof/>
           <w:kern w:val="2"/>
+          <w:sz w:val="24"/>
+          <w:szCs w:val="24"/>
+          <w:lang w:eastAsia="fr-FR"/>
           <w14:ligatures w14:val="standardContextual"/>
         </w:rPr>
       </w:pPr>
-      <w:hyperlink w:anchor="_Toc185252179" w:history="1">
+      <w:hyperlink w:anchor="_Toc186923766" w:history="1">
         <w:r>
           <w:rPr>
             <w:rStyle w:val="Lienhypertexte"/>
@@ -2009,6 +2133,9 @@
             <w:iCs w:val="0"/>
             <w:noProof/>
             <w:kern w:val="2"/>
+            <w:sz w:val="24"/>
+            <w:szCs w:val="24"/>
+            <w:lang w:eastAsia="fr-FR"/>
             <w14:ligatures w14:val="standardContextual"/>
           </w:rPr>
           <w:tab/>
@@ -2039,7 +2166,7 @@
             <w:noProof/>
             <w:webHidden/>
           </w:rPr>
-          <w:instrText xml:space="preserve"> PAGEREF _Toc185252179 \h </w:instrText>
+          <w:instrText xml:space="preserve"> PAGEREF _Toc186923766 \h </w:instrText>
         </w:r>
         <w:r>
           <w:rPr>
@@ -2083,10 +2210,13 @@
           <w:iCs w:val="0"/>
           <w:noProof/>
           <w:kern w:val="2"/>
+          <w:sz w:val="24"/>
+          <w:szCs w:val="24"/>
+          <w:lang w:eastAsia="fr-FR"/>
           <w14:ligatures w14:val="standardContextual"/>
         </w:rPr>
       </w:pPr>
-      <w:hyperlink w:anchor="_Toc185252180" w:history="1">
+      <w:hyperlink w:anchor="_Toc186923767" w:history="1">
         <w:r>
           <w:rPr>
             <w:rStyle w:val="Lienhypertexte"/>
@@ -2101,6 +2231,9 @@
             <w:iCs w:val="0"/>
             <w:noProof/>
             <w:kern w:val="2"/>
+            <w:sz w:val="24"/>
+            <w:szCs w:val="24"/>
+            <w:lang w:eastAsia="fr-FR"/>
             <w14:ligatures w14:val="standardContextual"/>
           </w:rPr>
           <w:tab/>
@@ -2131,7 +2264,7 @@
             <w:noProof/>
             <w:webHidden/>
           </w:rPr>
-          <w:instrText xml:space="preserve"> PAGEREF _Toc185252180 \h </w:instrText>
+          <w:instrText xml:space="preserve"> PAGEREF _Toc186923767 \h </w:instrText>
         </w:r>
         <w:r>
           <w:rPr>
@@ -2175,10 +2308,13 @@
           <w:iCs w:val="0"/>
           <w:noProof/>
           <w:kern w:val="2"/>
+          <w:sz w:val="24"/>
+          <w:szCs w:val="24"/>
+          <w:lang w:eastAsia="fr-FR"/>
           <w14:ligatures w14:val="standardContextual"/>
         </w:rPr>
       </w:pPr>
-      <w:hyperlink w:anchor="_Toc185252181" w:history="1">
+      <w:hyperlink w:anchor="_Toc186923768" w:history="1">
         <w:r>
           <w:rPr>
             <w:rStyle w:val="Lienhypertexte"/>
@@ -2193,6 +2329,9 @@
             <w:iCs w:val="0"/>
             <w:noProof/>
             <w:kern w:val="2"/>
+            <w:sz w:val="24"/>
+            <w:szCs w:val="24"/>
+            <w:lang w:eastAsia="fr-FR"/>
             <w14:ligatures w14:val="standardContextual"/>
           </w:rPr>
           <w:tab/>
@@ -2223,7 +2362,7 @@
             <w:noProof/>
             <w:webHidden/>
           </w:rPr>
-          <w:instrText xml:space="preserve"> PAGEREF _Toc185252181 \h </w:instrText>
+          <w:instrText xml:space="preserve"> PAGEREF _Toc186923768 \h </w:instrText>
         </w:r>
         <w:r>
           <w:rPr>
@@ -2268,10 +2407,13 @@
           <w:caps w:val="0"/>
           <w:noProof/>
           <w:kern w:val="2"/>
+          <w:sz w:val="24"/>
+          <w:szCs w:val="24"/>
+          <w:lang w:eastAsia="fr-FR"/>
           <w14:ligatures w14:val="standardContextual"/>
         </w:rPr>
       </w:pPr>
-      <w:hyperlink w:anchor="_Toc185252182" w:history="1">
+      <w:hyperlink w:anchor="_Toc186923769" w:history="1">
         <w:r>
           <w:rPr>
             <w:rStyle w:val="Lienhypertexte"/>
@@ -2287,6 +2429,9 @@
             <w:caps w:val="0"/>
             <w:noProof/>
             <w:kern w:val="2"/>
+            <w:sz w:val="24"/>
+            <w:szCs w:val="24"/>
+            <w:lang w:eastAsia="fr-FR"/>
             <w14:ligatures w14:val="standardContextual"/>
           </w:rPr>
           <w:tab/>
@@ -2317,7 +2462,7 @@
             <w:noProof/>
             <w:webHidden/>
           </w:rPr>
-          <w:instrText xml:space="preserve"> PAGEREF _Toc185252182 \h </w:instrText>
+          <w:instrText xml:space="preserve"> PAGEREF _Toc186923769 \h </w:instrText>
         </w:r>
         <w:r>
           <w:rPr>
@@ -2360,10 +2505,13 @@
           <w:smallCaps w:val="0"/>
           <w:noProof/>
           <w:kern w:val="2"/>
+          <w:sz w:val="24"/>
+          <w:szCs w:val="24"/>
+          <w:lang w:eastAsia="fr-FR"/>
           <w14:ligatures w14:val="standardContextual"/>
         </w:rPr>
       </w:pPr>
-      <w:hyperlink w:anchor="_Toc185252183" w:history="1">
+      <w:hyperlink w:anchor="_Toc186923770" w:history="1">
         <w:r>
           <w:rPr>
             <w:rStyle w:val="Lienhypertexte"/>
@@ -2377,6 +2525,9 @@
             <w:smallCaps w:val="0"/>
             <w:noProof/>
             <w:kern w:val="2"/>
+            <w:sz w:val="24"/>
+            <w:szCs w:val="24"/>
+            <w:lang w:eastAsia="fr-FR"/>
             <w14:ligatures w14:val="standardContextual"/>
           </w:rPr>
           <w:tab/>
@@ -2407,7 +2558,7 @@
             <w:noProof/>
             <w:webHidden/>
           </w:rPr>
-          <w:instrText xml:space="preserve"> PAGEREF _Toc185252183 \h </w:instrText>
+          <w:instrText xml:space="preserve"> PAGEREF _Toc186923770 \h </w:instrText>
         </w:r>
         <w:r>
           <w:rPr>
@@ -2450,10 +2601,13 @@
           <w:smallCaps w:val="0"/>
           <w:noProof/>
           <w:kern w:val="2"/>
+          <w:sz w:val="24"/>
+          <w:szCs w:val="24"/>
+          <w:lang w:eastAsia="fr-FR"/>
           <w14:ligatures w14:val="standardContextual"/>
         </w:rPr>
       </w:pPr>
-      <w:hyperlink w:anchor="_Toc185252184" w:history="1">
+      <w:hyperlink w:anchor="_Toc186923771" w:history="1">
         <w:r>
           <w:rPr>
             <w:rStyle w:val="Lienhypertexte"/>
@@ -2467,6 +2621,9 @@
             <w:smallCaps w:val="0"/>
             <w:noProof/>
             <w:kern w:val="2"/>
+            <w:sz w:val="24"/>
+            <w:szCs w:val="24"/>
+            <w:lang w:eastAsia="fr-FR"/>
             <w14:ligatures w14:val="standardContextual"/>
           </w:rPr>
           <w:tab/>
@@ -2497,7 +2654,7 @@
             <w:noProof/>
             <w:webHidden/>
           </w:rPr>
-          <w:instrText xml:space="preserve"> PAGEREF _Toc185252184 \h </w:instrText>
+          <w:instrText xml:space="preserve"> PAGEREF _Toc186923771 \h </w:instrText>
         </w:r>
         <w:r>
           <w:rPr>
@@ -2540,10 +2697,13 @@
           <w:smallCaps w:val="0"/>
           <w:noProof/>
           <w:kern w:val="2"/>
+          <w:sz w:val="24"/>
+          <w:szCs w:val="24"/>
+          <w:lang w:eastAsia="fr-FR"/>
           <w14:ligatures w14:val="standardContextual"/>
         </w:rPr>
       </w:pPr>
-      <w:hyperlink w:anchor="_Toc185252185" w:history="1">
+      <w:hyperlink w:anchor="_Toc186923772" w:history="1">
         <w:r>
           <w:rPr>
             <w:rStyle w:val="Lienhypertexte"/>
@@ -2557,6 +2717,9 @@
             <w:smallCaps w:val="0"/>
             <w:noProof/>
             <w:kern w:val="2"/>
+            <w:sz w:val="24"/>
+            <w:szCs w:val="24"/>
+            <w:lang w:eastAsia="fr-FR"/>
             <w14:ligatures w14:val="standardContextual"/>
           </w:rPr>
           <w:tab/>
@@ -2587,7 +2750,7 @@
             <w:noProof/>
             <w:webHidden/>
           </w:rPr>
-          <w:instrText xml:space="preserve"> PAGEREF _Toc185252185 \h </w:instrText>
+          <w:instrText xml:space="preserve"> PAGEREF _Toc186923772 \h </w:instrText>
         </w:r>
         <w:r>
           <w:rPr>
@@ -2630,10 +2793,13 @@
           <w:smallCaps w:val="0"/>
           <w:noProof/>
           <w:kern w:val="2"/>
+          <w:sz w:val="24"/>
+          <w:szCs w:val="24"/>
+          <w:lang w:eastAsia="fr-FR"/>
           <w14:ligatures w14:val="standardContextual"/>
         </w:rPr>
       </w:pPr>
-      <w:hyperlink w:anchor="_Toc185252186" w:history="1">
+      <w:hyperlink w:anchor="_Toc186923773" w:history="1">
         <w:r>
           <w:rPr>
             <w:rStyle w:val="Lienhypertexte"/>
@@ -2647,6 +2813,9 @@
             <w:smallCaps w:val="0"/>
             <w:noProof/>
             <w:kern w:val="2"/>
+            <w:sz w:val="24"/>
+            <w:szCs w:val="24"/>
+            <w:lang w:eastAsia="fr-FR"/>
             <w14:ligatures w14:val="standardContextual"/>
           </w:rPr>
           <w:tab/>
@@ -2677,7 +2846,7 @@
             <w:noProof/>
             <w:webHidden/>
           </w:rPr>
-          <w:instrText xml:space="preserve"> PAGEREF _Toc185252186 \h </w:instrText>
+          <w:instrText xml:space="preserve"> PAGEREF _Toc186923773 \h </w:instrText>
         </w:r>
         <w:r>
           <w:rPr>
@@ -2720,10 +2889,13 @@
           <w:smallCaps w:val="0"/>
           <w:noProof/>
           <w:kern w:val="2"/>
+          <w:sz w:val="24"/>
+          <w:szCs w:val="24"/>
+          <w:lang w:eastAsia="fr-FR"/>
           <w14:ligatures w14:val="standardContextual"/>
         </w:rPr>
       </w:pPr>
-      <w:hyperlink w:anchor="_Toc185252187" w:history="1">
+      <w:hyperlink w:anchor="_Toc186923774" w:history="1">
         <w:r>
           <w:rPr>
             <w:rStyle w:val="Lienhypertexte"/>
@@ -2737,6 +2909,9 @@
             <w:smallCaps w:val="0"/>
             <w:noProof/>
             <w:kern w:val="2"/>
+            <w:sz w:val="24"/>
+            <w:szCs w:val="24"/>
+            <w:lang w:eastAsia="fr-FR"/>
             <w14:ligatures w14:val="standardContextual"/>
           </w:rPr>
           <w:tab/>
@@ -2767,7 +2942,7 @@
             <w:noProof/>
             <w:webHidden/>
           </w:rPr>
-          <w:instrText xml:space="preserve"> PAGEREF _Toc185252187 \h </w:instrText>
+          <w:instrText xml:space="preserve"> PAGEREF _Toc186923774 \h </w:instrText>
         </w:r>
         <w:r>
           <w:rPr>
@@ -2810,10 +2985,13 @@
           <w:smallCaps w:val="0"/>
           <w:noProof/>
           <w:kern w:val="2"/>
+          <w:sz w:val="24"/>
+          <w:szCs w:val="24"/>
+          <w:lang w:eastAsia="fr-FR"/>
           <w14:ligatures w14:val="standardContextual"/>
         </w:rPr>
       </w:pPr>
-      <w:hyperlink w:anchor="_Toc185252188" w:history="1">
+      <w:hyperlink w:anchor="_Toc186923775" w:history="1">
         <w:r>
           <w:rPr>
             <w:rStyle w:val="Lienhypertexte"/>
@@ -2827,6 +3005,9 @@
             <w:smallCaps w:val="0"/>
             <w:noProof/>
             <w:kern w:val="2"/>
+            <w:sz w:val="24"/>
+            <w:szCs w:val="24"/>
+            <w:lang w:eastAsia="fr-FR"/>
             <w14:ligatures w14:val="standardContextual"/>
           </w:rPr>
           <w:tab/>
@@ -2857,7 +3038,7 @@
             <w:noProof/>
             <w:webHidden/>
           </w:rPr>
-          <w:instrText xml:space="preserve"> PAGEREF _Toc185252188 \h </w:instrText>
+          <w:instrText xml:space="preserve"> PAGEREF _Toc186923775 \h </w:instrText>
         </w:r>
         <w:r>
           <w:rPr>
@@ -2900,10 +3081,13 @@
           <w:smallCaps w:val="0"/>
           <w:noProof/>
           <w:kern w:val="2"/>
+          <w:sz w:val="24"/>
+          <w:szCs w:val="24"/>
+          <w:lang w:eastAsia="fr-FR"/>
           <w14:ligatures w14:val="standardContextual"/>
         </w:rPr>
       </w:pPr>
-      <w:hyperlink w:anchor="_Toc185252189" w:history="1">
+      <w:hyperlink w:anchor="_Toc186923776" w:history="1">
         <w:r>
           <w:rPr>
             <w:rStyle w:val="Lienhypertexte"/>
@@ -2917,6 +3101,9 @@
             <w:smallCaps w:val="0"/>
             <w:noProof/>
             <w:kern w:val="2"/>
+            <w:sz w:val="24"/>
+            <w:szCs w:val="24"/>
+            <w:lang w:eastAsia="fr-FR"/>
             <w14:ligatures w14:val="standardContextual"/>
           </w:rPr>
           <w:tab/>
@@ -2947,7 +3134,7 @@
             <w:noProof/>
             <w:webHidden/>
           </w:rPr>
-          <w:instrText xml:space="preserve"> PAGEREF _Toc185252189 \h </w:instrText>
+          <w:instrText xml:space="preserve"> PAGEREF _Toc186923776 \h </w:instrText>
         </w:r>
         <w:r>
           <w:rPr>
@@ -2967,7 +3154,7 @@
             <w:noProof/>
             <w:webHidden/>
           </w:rPr>
-          <w:t>12</w:t>
+          <w:t>13</w:t>
         </w:r>
         <w:r>
           <w:rPr>
@@ -2990,10 +3177,13 @@
           <w:smallCaps w:val="0"/>
           <w:noProof/>
           <w:kern w:val="2"/>
+          <w:sz w:val="24"/>
+          <w:szCs w:val="24"/>
+          <w:lang w:eastAsia="fr-FR"/>
           <w14:ligatures w14:val="standardContextual"/>
         </w:rPr>
       </w:pPr>
-      <w:hyperlink w:anchor="_Toc185252190" w:history="1">
+      <w:hyperlink w:anchor="_Toc186923777" w:history="1">
         <w:r>
           <w:rPr>
             <w:rStyle w:val="Lienhypertexte"/>
@@ -3007,6 +3197,9 @@
             <w:smallCaps w:val="0"/>
             <w:noProof/>
             <w:kern w:val="2"/>
+            <w:sz w:val="24"/>
+            <w:szCs w:val="24"/>
+            <w:lang w:eastAsia="fr-FR"/>
             <w14:ligatures w14:val="standardContextual"/>
           </w:rPr>
           <w:tab/>
@@ -3037,7 +3230,7 @@
             <w:noProof/>
             <w:webHidden/>
           </w:rPr>
-          <w:instrText xml:space="preserve"> PAGEREF _Toc185252190 \h </w:instrText>
+          <w:instrText xml:space="preserve"> PAGEREF _Toc186923777 \h </w:instrText>
         </w:r>
         <w:r>
           <w:rPr>
@@ -3082,10 +3275,13 @@
           <w:caps w:val="0"/>
           <w:noProof/>
           <w:kern w:val="2"/>
+          <w:sz w:val="24"/>
+          <w:szCs w:val="24"/>
+          <w:lang w:eastAsia="fr-FR"/>
           <w14:ligatures w14:val="standardContextual"/>
         </w:rPr>
       </w:pPr>
-      <w:hyperlink w:anchor="_Toc185252191" w:history="1">
+      <w:hyperlink w:anchor="_Toc186923778" w:history="1">
         <w:r>
           <w:rPr>
             <w:rStyle w:val="Lienhypertexte"/>
@@ -3101,6 +3297,9 @@
             <w:caps w:val="0"/>
             <w:noProof/>
             <w:kern w:val="2"/>
+            <w:sz w:val="24"/>
+            <w:szCs w:val="24"/>
+            <w:lang w:eastAsia="fr-FR"/>
             <w14:ligatures w14:val="standardContextual"/>
           </w:rPr>
           <w:tab/>
@@ -3131,7 +3330,7 @@
             <w:noProof/>
             <w:webHidden/>
           </w:rPr>
-          <w:instrText xml:space="preserve"> PAGEREF _Toc185252191 \h </w:instrText>
+          <w:instrText xml:space="preserve"> PAGEREF _Toc186923778 \h </w:instrText>
         </w:r>
         <w:r>
           <w:rPr>
@@ -3174,10 +3373,13 @@
           <w:smallCaps w:val="0"/>
           <w:noProof/>
           <w:kern w:val="2"/>
+          <w:sz w:val="24"/>
+          <w:szCs w:val="24"/>
+          <w:lang w:eastAsia="fr-FR"/>
           <w14:ligatures w14:val="standardContextual"/>
         </w:rPr>
       </w:pPr>
-      <w:hyperlink w:anchor="_Toc185252192" w:history="1">
+      <w:hyperlink w:anchor="_Toc186923779" w:history="1">
         <w:r>
           <w:rPr>
             <w:rStyle w:val="Lienhypertexte"/>
@@ -3191,6 +3393,9 @@
             <w:smallCaps w:val="0"/>
             <w:noProof/>
             <w:kern w:val="2"/>
+            <w:sz w:val="24"/>
+            <w:szCs w:val="24"/>
+            <w:lang w:eastAsia="fr-FR"/>
             <w14:ligatures w14:val="standardContextual"/>
           </w:rPr>
           <w:tab/>
@@ -3221,7 +3426,7 @@
             <w:noProof/>
             <w:webHidden/>
           </w:rPr>
-          <w:instrText xml:space="preserve"> PAGEREF _Toc185252192 \h </w:instrText>
+          <w:instrText xml:space="preserve"> PAGEREF _Toc186923779 \h </w:instrText>
         </w:r>
         <w:r>
           <w:rPr>
@@ -3242,6 +3447,398 @@
             <w:webHidden/>
           </w:rPr>
           <w:t>15</w:t>
+        </w:r>
+        <w:r>
+          <w:rPr>
+            <w:noProof/>
+            <w:webHidden/>
+          </w:rPr>
+          <w:fldChar w:fldCharType="end"/>
+        </w:r>
+      </w:hyperlink>
+    </w:p>
+    <w:p>
+      <w:pPr>
+        <w:pStyle w:val="TM3"/>
+        <w:tabs>
+          <w:tab w:val="left" w:pos="1200"/>
+          <w:tab w:val="right" w:leader="dot" w:pos="9060"/>
+        </w:tabs>
+        <w:rPr>
+          <w:rFonts w:eastAsiaTheme="minorEastAsia" w:cstheme="minorBidi"/>
+          <w:i w:val="0"/>
+          <w:iCs w:val="0"/>
+          <w:noProof/>
+          <w:kern w:val="2"/>
+          <w:sz w:val="24"/>
+          <w:szCs w:val="24"/>
+          <w:lang w:eastAsia="fr-FR"/>
+          <w14:ligatures w14:val="standardContextual"/>
+        </w:rPr>
+      </w:pPr>
+      <w:hyperlink w:anchor="_Toc186923780" w:history="1">
+        <w:r>
+          <w:rPr>
+            <w:rStyle w:val="Lienhypertexte"/>
+            <w:noProof/>
+          </w:rPr>
+          <w:t>4.1.1</w:t>
+        </w:r>
+        <w:r>
+          <w:rPr>
+            <w:rFonts w:eastAsiaTheme="minorEastAsia" w:cstheme="minorBidi"/>
+            <w:i w:val="0"/>
+            <w:iCs w:val="0"/>
+            <w:noProof/>
+            <w:kern w:val="2"/>
+            <w:sz w:val="24"/>
+            <w:szCs w:val="24"/>
+            <w:lang w:eastAsia="fr-FR"/>
+            <w14:ligatures w14:val="standardContextual"/>
+          </w:rPr>
+          <w:tab/>
+        </w:r>
+        <w:r>
+          <w:rPr>
+            <w:rStyle w:val="Lienhypertexte"/>
+            <w:noProof/>
+          </w:rPr>
+          <w:t>Gestion des ressources Azure</w:t>
+        </w:r>
+        <w:r>
+          <w:rPr>
+            <w:noProof/>
+            <w:webHidden/>
+          </w:rPr>
+          <w:tab/>
+        </w:r>
+        <w:r>
+          <w:rPr>
+            <w:noProof/>
+            <w:webHidden/>
+          </w:rPr>
+          <w:fldChar w:fldCharType="begin"/>
+        </w:r>
+        <w:r>
+          <w:rPr>
+            <w:noProof/>
+            <w:webHidden/>
+          </w:rPr>
+          <w:instrText xml:space="preserve"> PAGEREF _Toc186923780 \h </w:instrText>
+        </w:r>
+        <w:r>
+          <w:rPr>
+            <w:noProof/>
+            <w:webHidden/>
+          </w:rPr>
+        </w:r>
+        <w:r>
+          <w:rPr>
+            <w:noProof/>
+            <w:webHidden/>
+          </w:rPr>
+          <w:fldChar w:fldCharType="separate"/>
+        </w:r>
+        <w:r>
+          <w:rPr>
+            <w:noProof/>
+            <w:webHidden/>
+          </w:rPr>
+          <w:t>15</w:t>
+        </w:r>
+        <w:r>
+          <w:rPr>
+            <w:noProof/>
+            <w:webHidden/>
+          </w:rPr>
+          <w:fldChar w:fldCharType="end"/>
+        </w:r>
+      </w:hyperlink>
+    </w:p>
+    <w:p>
+      <w:pPr>
+        <w:pStyle w:val="TM3"/>
+        <w:tabs>
+          <w:tab w:val="left" w:pos="1200"/>
+          <w:tab w:val="right" w:leader="dot" w:pos="9060"/>
+        </w:tabs>
+        <w:rPr>
+          <w:rFonts w:eastAsiaTheme="minorEastAsia" w:cstheme="minorBidi"/>
+          <w:i w:val="0"/>
+          <w:iCs w:val="0"/>
+          <w:noProof/>
+          <w:kern w:val="2"/>
+          <w:sz w:val="24"/>
+          <w:szCs w:val="24"/>
+          <w:lang w:eastAsia="fr-FR"/>
+          <w14:ligatures w14:val="standardContextual"/>
+        </w:rPr>
+      </w:pPr>
+      <w:hyperlink w:anchor="_Toc186923781" w:history="1">
+        <w:r>
+          <w:rPr>
+            <w:rStyle w:val="Lienhypertexte"/>
+            <w:noProof/>
+          </w:rPr>
+          <w:t>4.1.2</w:t>
+        </w:r>
+        <w:r>
+          <w:rPr>
+            <w:rFonts w:eastAsiaTheme="minorEastAsia" w:cstheme="minorBidi"/>
+            <w:i w:val="0"/>
+            <w:iCs w:val="0"/>
+            <w:noProof/>
+            <w:kern w:val="2"/>
+            <w:sz w:val="24"/>
+            <w:szCs w:val="24"/>
+            <w:lang w:eastAsia="fr-FR"/>
+            <w14:ligatures w14:val="standardContextual"/>
+          </w:rPr>
+          <w:tab/>
+        </w:r>
+        <w:r>
+          <w:rPr>
+            <w:rStyle w:val="Lienhypertexte"/>
+            <w:noProof/>
+          </w:rPr>
+          <w:t>Scripts PowerShell</w:t>
+        </w:r>
+        <w:r>
+          <w:rPr>
+            <w:noProof/>
+            <w:webHidden/>
+          </w:rPr>
+          <w:tab/>
+        </w:r>
+        <w:r>
+          <w:rPr>
+            <w:noProof/>
+            <w:webHidden/>
+          </w:rPr>
+          <w:fldChar w:fldCharType="begin"/>
+        </w:r>
+        <w:r>
+          <w:rPr>
+            <w:noProof/>
+            <w:webHidden/>
+          </w:rPr>
+          <w:instrText xml:space="preserve"> PAGEREF _Toc186923781 \h </w:instrText>
+        </w:r>
+        <w:r>
+          <w:rPr>
+            <w:noProof/>
+            <w:webHidden/>
+          </w:rPr>
+        </w:r>
+        <w:r>
+          <w:rPr>
+            <w:noProof/>
+            <w:webHidden/>
+          </w:rPr>
+          <w:fldChar w:fldCharType="separate"/>
+        </w:r>
+        <w:r>
+          <w:rPr>
+            <w:noProof/>
+            <w:webHidden/>
+          </w:rPr>
+          <w:t>15</w:t>
+        </w:r>
+        <w:r>
+          <w:rPr>
+            <w:noProof/>
+            <w:webHidden/>
+          </w:rPr>
+          <w:fldChar w:fldCharType="end"/>
+        </w:r>
+      </w:hyperlink>
+    </w:p>
+    <w:p>
+      <w:pPr>
+        <w:pStyle w:val="TM3"/>
+        <w:tabs>
+          <w:tab w:val="left" w:pos="1200"/>
+          <w:tab w:val="right" w:leader="dot" w:pos="9060"/>
+        </w:tabs>
+        <w:rPr>
+          <w:rFonts w:eastAsiaTheme="minorEastAsia" w:cstheme="minorBidi"/>
+          <w:i w:val="0"/>
+          <w:iCs w:val="0"/>
+          <w:noProof/>
+          <w:kern w:val="2"/>
+          <w:sz w:val="24"/>
+          <w:szCs w:val="24"/>
+          <w:lang w:eastAsia="fr-FR"/>
+          <w14:ligatures w14:val="standardContextual"/>
+        </w:rPr>
+      </w:pPr>
+      <w:hyperlink w:anchor="_Toc186923782" w:history="1">
+        <w:r>
+          <w:rPr>
+            <w:rStyle w:val="Lienhypertexte"/>
+            <w:noProof/>
+          </w:rPr>
+          <w:t>4.1.3</w:t>
+        </w:r>
+        <w:r>
+          <w:rPr>
+            <w:rFonts w:eastAsiaTheme="minorEastAsia" w:cstheme="minorBidi"/>
+            <w:i w:val="0"/>
+            <w:iCs w:val="0"/>
+            <w:noProof/>
+            <w:kern w:val="2"/>
+            <w:sz w:val="24"/>
+            <w:szCs w:val="24"/>
+            <w:lang w:eastAsia="fr-FR"/>
+            <w14:ligatures w14:val="standardContextual"/>
+          </w:rPr>
+          <w:tab/>
+        </w:r>
+        <w:r>
+          <w:rPr>
+            <w:rStyle w:val="Lienhypertexte"/>
+            <w:noProof/>
+          </w:rPr>
+          <w:t>Création et gestion de machines virtuelles</w:t>
+        </w:r>
+        <w:r>
+          <w:rPr>
+            <w:noProof/>
+            <w:webHidden/>
+          </w:rPr>
+          <w:tab/>
+        </w:r>
+        <w:r>
+          <w:rPr>
+            <w:noProof/>
+            <w:webHidden/>
+          </w:rPr>
+          <w:fldChar w:fldCharType="begin"/>
+        </w:r>
+        <w:r>
+          <w:rPr>
+            <w:noProof/>
+            <w:webHidden/>
+          </w:rPr>
+          <w:instrText xml:space="preserve"> PAGEREF _Toc186923782 \h </w:instrText>
+        </w:r>
+        <w:r>
+          <w:rPr>
+            <w:noProof/>
+            <w:webHidden/>
+          </w:rPr>
+        </w:r>
+        <w:r>
+          <w:rPr>
+            <w:noProof/>
+            <w:webHidden/>
+          </w:rPr>
+          <w:fldChar w:fldCharType="separate"/>
+        </w:r>
+        <w:r>
+          <w:rPr>
+            <w:noProof/>
+            <w:webHidden/>
+          </w:rPr>
+          <w:t>15</w:t>
+        </w:r>
+        <w:r>
+          <w:rPr>
+            <w:noProof/>
+            <w:webHidden/>
+          </w:rPr>
+          <w:fldChar w:fldCharType="end"/>
+        </w:r>
+      </w:hyperlink>
+    </w:p>
+    <w:p>
+      <w:pPr>
+        <w:pStyle w:val="TM3"/>
+        <w:tabs>
+          <w:tab w:val="left" w:pos="1200"/>
+          <w:tab w:val="right" w:leader="dot" w:pos="9060"/>
+        </w:tabs>
+        <w:rPr>
+          <w:rFonts w:eastAsiaTheme="minorEastAsia" w:cstheme="minorBidi"/>
+          <w:i w:val="0"/>
+          <w:iCs w:val="0"/>
+          <w:noProof/>
+          <w:kern w:val="2"/>
+          <w:sz w:val="24"/>
+          <w:szCs w:val="24"/>
+          <w:lang w:eastAsia="fr-FR"/>
+          <w14:ligatures w14:val="standardContextual"/>
+        </w:rPr>
+      </w:pPr>
+      <w:hyperlink w:anchor="_Toc186923783" w:history="1">
+        <w:r>
+          <w:rPr>
+            <w:rStyle w:val="Lienhypertexte"/>
+            <w:noProof/>
+          </w:rPr>
+          <w:t>4.1.4</w:t>
+        </w:r>
+        <w:r>
+          <w:rPr>
+            <w:rFonts w:eastAsiaTheme="minorEastAsia" w:cstheme="minorBidi"/>
+            <w:i w:val="0"/>
+            <w:iCs w:val="0"/>
+            <w:noProof/>
+            <w:kern w:val="2"/>
+            <w:sz w:val="24"/>
+            <w:szCs w:val="24"/>
+            <w:lang w:eastAsia="fr-FR"/>
+            <w14:ligatures w14:val="standardContextual"/>
+          </w:rPr>
+          <w:tab/>
+        </w:r>
+        <w:r>
+          <w:rPr>
+            <w:rStyle w:val="Lienhypertexte"/>
+            <w:noProof/>
+          </w:rPr>
+          <w:t>Automatisation et templates ARM</w:t>
+        </w:r>
+        <w:r>
+          <w:rPr>
+            <w:noProof/>
+            <w:webHidden/>
+          </w:rPr>
+          <w:tab/>
+        </w:r>
+        <w:r>
+          <w:rPr>
+            <w:noProof/>
+            <w:webHidden/>
+          </w:rPr>
+          <w:fldChar w:fldCharType="begin"/>
+        </w:r>
+        <w:r>
+          <w:rPr>
+            <w:noProof/>
+            <w:webHidden/>
+          </w:rPr>
+          <w:instrText xml:space="preserve"> PAGEREF _Toc186923783 \h </w:instrText>
+        </w:r>
+        <w:r>
+          <w:rPr>
+            <w:noProof/>
+            <w:webHidden/>
+          </w:rPr>
+        </w:r>
+        <w:r>
+          <w:rPr>
+            <w:noProof/>
+            <w:webHidden/>
+          </w:rPr>
+          <w:fldChar w:fldCharType="separate"/>
+        </w:r>
+        <w:r>
+          <w:rPr>
+            <w:noProof/>
+            <w:webHidden/>
+          </w:rPr>
+          <w:t>16</w:t>
         </w:r>
         <w:r>
           <w:rPr>
@@ -3264,10 +3861,13 @@
           <w:smallCaps w:val="0"/>
           <w:noProof/>
           <w:kern w:val="2"/>
+          <w:sz w:val="24"/>
+          <w:szCs w:val="24"/>
+          <w:lang w:eastAsia="fr-FR"/>
           <w14:ligatures w14:val="standardContextual"/>
         </w:rPr>
       </w:pPr>
-      <w:hyperlink w:anchor="_Toc185252193" w:history="1">
+      <w:hyperlink w:anchor="_Toc186923784" w:history="1">
         <w:r>
           <w:rPr>
             <w:rStyle w:val="Lienhypertexte"/>
@@ -3281,6 +3881,9 @@
             <w:smallCaps w:val="0"/>
             <w:noProof/>
             <w:kern w:val="2"/>
+            <w:sz w:val="24"/>
+            <w:szCs w:val="24"/>
+            <w:lang w:eastAsia="fr-FR"/>
             <w14:ligatures w14:val="standardContextual"/>
           </w:rPr>
           <w:tab/>
@@ -3311,7 +3914,7 @@
             <w:noProof/>
             <w:webHidden/>
           </w:rPr>
-          <w:instrText xml:space="preserve"> PAGEREF _Toc185252193 \h </w:instrText>
+          <w:instrText xml:space="preserve"> PAGEREF _Toc186923784 \h </w:instrText>
         </w:r>
         <w:r>
           <w:rPr>
@@ -3331,7 +3934,301 @@
             <w:noProof/>
             <w:webHidden/>
           </w:rPr>
-          <w:t>15</w:t>
+          <w:t>16</w:t>
+        </w:r>
+        <w:r>
+          <w:rPr>
+            <w:noProof/>
+            <w:webHidden/>
+          </w:rPr>
+          <w:fldChar w:fldCharType="end"/>
+        </w:r>
+      </w:hyperlink>
+    </w:p>
+    <w:p>
+      <w:pPr>
+        <w:pStyle w:val="TM3"/>
+        <w:tabs>
+          <w:tab w:val="left" w:pos="1200"/>
+          <w:tab w:val="right" w:leader="dot" w:pos="9060"/>
+        </w:tabs>
+        <w:rPr>
+          <w:rFonts w:eastAsiaTheme="minorEastAsia" w:cstheme="minorBidi"/>
+          <w:i w:val="0"/>
+          <w:iCs w:val="0"/>
+          <w:noProof/>
+          <w:kern w:val="2"/>
+          <w:sz w:val="24"/>
+          <w:szCs w:val="24"/>
+          <w:lang w:eastAsia="fr-FR"/>
+          <w14:ligatures w14:val="standardContextual"/>
+        </w:rPr>
+      </w:pPr>
+      <w:hyperlink w:anchor="_Toc186923785" w:history="1">
+        <w:r>
+          <w:rPr>
+            <w:rStyle w:val="Lienhypertexte"/>
+            <w:noProof/>
+          </w:rPr>
+          <w:t>4.2.1</w:t>
+        </w:r>
+        <w:r>
+          <w:rPr>
+            <w:rFonts w:eastAsiaTheme="minorEastAsia" w:cstheme="minorBidi"/>
+            <w:i w:val="0"/>
+            <w:iCs w:val="0"/>
+            <w:noProof/>
+            <w:kern w:val="2"/>
+            <w:sz w:val="24"/>
+            <w:szCs w:val="24"/>
+            <w:lang w:eastAsia="fr-FR"/>
+            <w14:ligatures w14:val="standardContextual"/>
+          </w:rPr>
+          <w:tab/>
+        </w:r>
+        <w:r>
+          <w:rPr>
+            <w:rStyle w:val="Lienhypertexte"/>
+            <w:noProof/>
+          </w:rPr>
+          <w:t>La gestion du temps</w:t>
+        </w:r>
+        <w:r>
+          <w:rPr>
+            <w:noProof/>
+            <w:webHidden/>
+          </w:rPr>
+          <w:tab/>
+        </w:r>
+        <w:r>
+          <w:rPr>
+            <w:noProof/>
+            <w:webHidden/>
+          </w:rPr>
+          <w:fldChar w:fldCharType="begin"/>
+        </w:r>
+        <w:r>
+          <w:rPr>
+            <w:noProof/>
+            <w:webHidden/>
+          </w:rPr>
+          <w:instrText xml:space="preserve"> PAGEREF _Toc186923785 \h </w:instrText>
+        </w:r>
+        <w:r>
+          <w:rPr>
+            <w:noProof/>
+            <w:webHidden/>
+          </w:rPr>
+        </w:r>
+        <w:r>
+          <w:rPr>
+            <w:noProof/>
+            <w:webHidden/>
+          </w:rPr>
+          <w:fldChar w:fldCharType="separate"/>
+        </w:r>
+        <w:r>
+          <w:rPr>
+            <w:noProof/>
+            <w:webHidden/>
+          </w:rPr>
+          <w:t>16</w:t>
+        </w:r>
+        <w:r>
+          <w:rPr>
+            <w:noProof/>
+            <w:webHidden/>
+          </w:rPr>
+          <w:fldChar w:fldCharType="end"/>
+        </w:r>
+      </w:hyperlink>
+    </w:p>
+    <w:p>
+      <w:pPr>
+        <w:pStyle w:val="TM3"/>
+        <w:tabs>
+          <w:tab w:val="left" w:pos="1200"/>
+          <w:tab w:val="right" w:leader="dot" w:pos="9060"/>
+        </w:tabs>
+        <w:rPr>
+          <w:rFonts w:eastAsiaTheme="minorEastAsia" w:cstheme="minorBidi"/>
+          <w:i w:val="0"/>
+          <w:iCs w:val="0"/>
+          <w:noProof/>
+          <w:kern w:val="2"/>
+          <w:sz w:val="24"/>
+          <w:szCs w:val="24"/>
+          <w:lang w:eastAsia="fr-FR"/>
+          <w14:ligatures w14:val="standardContextual"/>
+        </w:rPr>
+      </w:pPr>
+      <w:hyperlink w:anchor="_Toc186923786" w:history="1">
+        <w:r>
+          <w:rPr>
+            <w:rStyle w:val="Lienhypertexte"/>
+            <w:noProof/>
+          </w:rPr>
+          <w:t>4.2.2</w:t>
+        </w:r>
+        <w:r>
+          <w:rPr>
+            <w:rFonts w:eastAsiaTheme="minorEastAsia" w:cstheme="minorBidi"/>
+            <w:i w:val="0"/>
+            <w:iCs w:val="0"/>
+            <w:noProof/>
+            <w:kern w:val="2"/>
+            <w:sz w:val="24"/>
+            <w:szCs w:val="24"/>
+            <w:lang w:eastAsia="fr-FR"/>
+            <w14:ligatures w14:val="standardContextual"/>
+          </w:rPr>
+          <w:tab/>
+        </w:r>
+        <w:r>
+          <w:rPr>
+            <w:rStyle w:val="Lienhypertexte"/>
+            <w:noProof/>
+          </w:rPr>
+          <w:t>La résolution de problèmes</w:t>
+        </w:r>
+        <w:r>
+          <w:rPr>
+            <w:noProof/>
+            <w:webHidden/>
+          </w:rPr>
+          <w:tab/>
+        </w:r>
+        <w:r>
+          <w:rPr>
+            <w:noProof/>
+            <w:webHidden/>
+          </w:rPr>
+          <w:fldChar w:fldCharType="begin"/>
+        </w:r>
+        <w:r>
+          <w:rPr>
+            <w:noProof/>
+            <w:webHidden/>
+          </w:rPr>
+          <w:instrText xml:space="preserve"> PAGEREF _Toc186923786 \h </w:instrText>
+        </w:r>
+        <w:r>
+          <w:rPr>
+            <w:noProof/>
+            <w:webHidden/>
+          </w:rPr>
+        </w:r>
+        <w:r>
+          <w:rPr>
+            <w:noProof/>
+            <w:webHidden/>
+          </w:rPr>
+          <w:fldChar w:fldCharType="separate"/>
+        </w:r>
+        <w:r>
+          <w:rPr>
+            <w:noProof/>
+            <w:webHidden/>
+          </w:rPr>
+          <w:t>16</w:t>
+        </w:r>
+        <w:r>
+          <w:rPr>
+            <w:noProof/>
+            <w:webHidden/>
+          </w:rPr>
+          <w:fldChar w:fldCharType="end"/>
+        </w:r>
+      </w:hyperlink>
+    </w:p>
+    <w:p>
+      <w:pPr>
+        <w:pStyle w:val="TM3"/>
+        <w:tabs>
+          <w:tab w:val="left" w:pos="1200"/>
+          <w:tab w:val="right" w:leader="dot" w:pos="9060"/>
+        </w:tabs>
+        <w:rPr>
+          <w:rFonts w:eastAsiaTheme="minorEastAsia" w:cstheme="minorBidi"/>
+          <w:i w:val="0"/>
+          <w:iCs w:val="0"/>
+          <w:noProof/>
+          <w:kern w:val="2"/>
+          <w:sz w:val="24"/>
+          <w:szCs w:val="24"/>
+          <w:lang w:eastAsia="fr-FR"/>
+          <w14:ligatures w14:val="standardContextual"/>
+        </w:rPr>
+      </w:pPr>
+      <w:hyperlink w:anchor="_Toc186923787" w:history="1">
+        <w:r>
+          <w:rPr>
+            <w:rStyle w:val="Lienhypertexte"/>
+            <w:noProof/>
+          </w:rPr>
+          <w:t>4.2.3</w:t>
+        </w:r>
+        <w:r>
+          <w:rPr>
+            <w:rFonts w:eastAsiaTheme="minorEastAsia" w:cstheme="minorBidi"/>
+            <w:i w:val="0"/>
+            <w:iCs w:val="0"/>
+            <w:noProof/>
+            <w:kern w:val="2"/>
+            <w:sz w:val="24"/>
+            <w:szCs w:val="24"/>
+            <w:lang w:eastAsia="fr-FR"/>
+            <w14:ligatures w14:val="standardContextual"/>
+          </w:rPr>
+          <w:tab/>
+        </w:r>
+        <w:r>
+          <w:rPr>
+            <w:rStyle w:val="Lienhypertexte"/>
+            <w:noProof/>
+          </w:rPr>
+          <w:t>L'autonomie</w:t>
+        </w:r>
+        <w:r>
+          <w:rPr>
+            <w:noProof/>
+            <w:webHidden/>
+          </w:rPr>
+          <w:tab/>
+        </w:r>
+        <w:r>
+          <w:rPr>
+            <w:noProof/>
+            <w:webHidden/>
+          </w:rPr>
+          <w:fldChar w:fldCharType="begin"/>
+        </w:r>
+        <w:r>
+          <w:rPr>
+            <w:noProof/>
+            <w:webHidden/>
+          </w:rPr>
+          <w:instrText xml:space="preserve"> PAGEREF _Toc186923787 \h </w:instrText>
+        </w:r>
+        <w:r>
+          <w:rPr>
+            <w:noProof/>
+            <w:webHidden/>
+          </w:rPr>
+        </w:r>
+        <w:r>
+          <w:rPr>
+            <w:noProof/>
+            <w:webHidden/>
+          </w:rPr>
+          <w:fldChar w:fldCharType="separate"/>
+        </w:r>
+        <w:r>
+          <w:rPr>
+            <w:noProof/>
+            <w:webHidden/>
+          </w:rPr>
+          <w:t>16</w:t>
         </w:r>
         <w:r>
           <w:rPr>
@@ -3356,10 +4253,13 @@
           <w:caps w:val="0"/>
           <w:noProof/>
           <w:kern w:val="2"/>
+          <w:sz w:val="24"/>
+          <w:szCs w:val="24"/>
+          <w:lang w:eastAsia="fr-FR"/>
           <w14:ligatures w14:val="standardContextual"/>
         </w:rPr>
       </w:pPr>
-      <w:hyperlink w:anchor="_Toc185252194" w:history="1">
+      <w:hyperlink w:anchor="_Toc186923788" w:history="1">
         <w:r>
           <w:rPr>
             <w:rStyle w:val="Lienhypertexte"/>
@@ -3375,6 +4275,9 @@
             <w:caps w:val="0"/>
             <w:noProof/>
             <w:kern w:val="2"/>
+            <w:sz w:val="24"/>
+            <w:szCs w:val="24"/>
+            <w:lang w:eastAsia="fr-FR"/>
             <w14:ligatures w14:val="standardContextual"/>
           </w:rPr>
           <w:tab/>
@@ -3384,7 +4287,7 @@
             <w:rStyle w:val="Lienhypertexte"/>
             <w:noProof/>
           </w:rPr>
-          <w:t>Problèmes rencontrés et solutions apportées</w:t>
+          <w:t>Problèmes rencontrés</w:t>
         </w:r>
         <w:r>
           <w:rPr>
@@ -3405,7 +4308,7 @@
             <w:noProof/>
             <w:webHidden/>
           </w:rPr>
-          <w:instrText xml:space="preserve"> PAGEREF _Toc185252194 \h </w:instrText>
+          <w:instrText xml:space="preserve"> PAGEREF _Toc186923788 \h </w:instrText>
         </w:r>
         <w:r>
           <w:rPr>
@@ -3425,7 +4328,7 @@
             <w:noProof/>
             <w:webHidden/>
           </w:rPr>
-          <w:t>15</w:t>
+          <w:t>16</w:t>
         </w:r>
         <w:r>
           <w:rPr>
@@ -3448,10 +4351,13 @@
           <w:smallCaps w:val="0"/>
           <w:noProof/>
           <w:kern w:val="2"/>
+          <w:sz w:val="24"/>
+          <w:szCs w:val="24"/>
+          <w:lang w:eastAsia="fr-FR"/>
           <w14:ligatures w14:val="standardContextual"/>
         </w:rPr>
       </w:pPr>
-      <w:hyperlink w:anchor="_Toc185252195" w:history="1">
+      <w:hyperlink w:anchor="_Toc186923789" w:history="1">
         <w:r>
           <w:rPr>
             <w:rStyle w:val="Lienhypertexte"/>
@@ -3465,6 +4371,9 @@
             <w:smallCaps w:val="0"/>
             <w:noProof/>
             <w:kern w:val="2"/>
+            <w:sz w:val="24"/>
+            <w:szCs w:val="24"/>
+            <w:lang w:eastAsia="fr-FR"/>
             <w14:ligatures w14:val="standardContextual"/>
           </w:rPr>
           <w:tab/>
@@ -3474,7 +4383,7 @@
             <w:rStyle w:val="Lienhypertexte"/>
             <w:noProof/>
           </w:rPr>
-          <w:t>Défis et problématiques</w:t>
+          <w:t>Problème d'installation de logiciels sur la VM</w:t>
         </w:r>
         <w:r>
           <w:rPr>
@@ -3495,7 +4404,7 @@
             <w:noProof/>
             <w:webHidden/>
           </w:rPr>
-          <w:instrText xml:space="preserve"> PAGEREF _Toc185252195 \h </w:instrText>
+          <w:instrText xml:space="preserve"> PAGEREF _Toc186923789 \h </w:instrText>
         </w:r>
         <w:r>
           <w:rPr>
@@ -3515,97 +4424,7 @@
             <w:noProof/>
             <w:webHidden/>
           </w:rPr>
-          <w:t>15</w:t>
-        </w:r>
-        <w:r>
-          <w:rPr>
-            <w:noProof/>
-            <w:webHidden/>
-          </w:rPr>
-          <w:fldChar w:fldCharType="end"/>
-        </w:r>
-      </w:hyperlink>
-    </w:p>
-    <w:p>
-      <w:pPr>
-        <w:pStyle w:val="TM2"/>
-        <w:tabs>
-          <w:tab w:val="left" w:pos="800"/>
-          <w:tab w:val="right" w:leader="dot" w:pos="9060"/>
-        </w:tabs>
-        <w:rPr>
-          <w:rFonts w:eastAsiaTheme="minorEastAsia" w:cstheme="minorBidi"/>
-          <w:smallCaps w:val="0"/>
-          <w:noProof/>
-          <w:kern w:val="2"/>
-          <w14:ligatures w14:val="standardContextual"/>
-        </w:rPr>
-      </w:pPr>
-      <w:hyperlink w:anchor="_Toc185252196" w:history="1">
-        <w:r>
-          <w:rPr>
-            <w:rStyle w:val="Lienhypertexte"/>
-            <w:noProof/>
-          </w:rPr>
-          <w:t>5.2</w:t>
-        </w:r>
-        <w:r>
-          <w:rPr>
-            <w:rFonts w:eastAsiaTheme="minorEastAsia" w:cstheme="minorBidi"/>
-            <w:smallCaps w:val="0"/>
-            <w:noProof/>
-            <w:kern w:val="2"/>
-            <w14:ligatures w14:val="standardContextual"/>
-          </w:rPr>
-          <w:tab/>
-        </w:r>
-        <w:r>
-          <w:rPr>
-            <w:rStyle w:val="Lienhypertexte"/>
-            <w:noProof/>
-          </w:rPr>
-          <w:t>Stratégies de résolution</w:t>
-        </w:r>
-        <w:r>
-          <w:rPr>
-            <w:noProof/>
-            <w:webHidden/>
-          </w:rPr>
-          <w:tab/>
-        </w:r>
-        <w:r>
-          <w:rPr>
-            <w:noProof/>
-            <w:webHidden/>
-          </w:rPr>
-          <w:fldChar w:fldCharType="begin"/>
-        </w:r>
-        <w:r>
-          <w:rPr>
-            <w:noProof/>
-            <w:webHidden/>
-          </w:rPr>
-          <w:instrText xml:space="preserve"> PAGEREF _Toc185252196 \h </w:instrText>
-        </w:r>
-        <w:r>
-          <w:rPr>
-            <w:noProof/>
-            <w:webHidden/>
-          </w:rPr>
-        </w:r>
-        <w:r>
-          <w:rPr>
-            <w:noProof/>
-            <w:webHidden/>
-          </w:rPr>
-          <w:fldChar w:fldCharType="separate"/>
-        </w:r>
-        <w:r>
-          <w:rPr>
-            <w:noProof/>
-            <w:webHidden/>
-          </w:rPr>
-          <w:t>15</w:t>
+          <w:t>16</w:t>
         </w:r>
         <w:r>
           <w:rPr>
@@ -3630,10 +4449,13 @@
           <w:caps w:val="0"/>
           <w:noProof/>
           <w:kern w:val="2"/>
+          <w:sz w:val="24"/>
+          <w:szCs w:val="24"/>
+          <w:lang w:eastAsia="fr-FR"/>
           <w14:ligatures w14:val="standardContextual"/>
         </w:rPr>
       </w:pPr>
-      <w:hyperlink w:anchor="_Toc185252197" w:history="1">
+      <w:hyperlink w:anchor="_Toc186923790" w:history="1">
         <w:r>
           <w:rPr>
             <w:rStyle w:val="Lienhypertexte"/>
@@ -3649,6 +4471,9 @@
             <w:caps w:val="0"/>
             <w:noProof/>
             <w:kern w:val="2"/>
+            <w:sz w:val="24"/>
+            <w:szCs w:val="24"/>
+            <w:lang w:eastAsia="fr-FR"/>
             <w14:ligatures w14:val="standardContextual"/>
           </w:rPr>
           <w:tab/>
@@ -3679,7 +4504,7 @@
             <w:noProof/>
             <w:webHidden/>
           </w:rPr>
-          <w:instrText xml:space="preserve"> PAGEREF _Toc185252197 \h </w:instrText>
+          <w:instrText xml:space="preserve"> PAGEREF _Toc186923790 \h </w:instrText>
         </w:r>
         <w:r>
           <w:rPr>
@@ -3722,10 +4547,13 @@
           <w:smallCaps w:val="0"/>
           <w:noProof/>
           <w:kern w:val="2"/>
+          <w:sz w:val="24"/>
+          <w:szCs w:val="24"/>
+          <w:lang w:eastAsia="fr-FR"/>
           <w14:ligatures w14:val="standardContextual"/>
         </w:rPr>
       </w:pPr>
-      <w:hyperlink w:anchor="_Toc185252198" w:history="1">
+      <w:hyperlink w:anchor="_Toc186923791" w:history="1">
         <w:r>
           <w:rPr>
             <w:rStyle w:val="Lienhypertexte"/>
@@ -3739,6 +4567,9 @@
             <w:smallCaps w:val="0"/>
             <w:noProof/>
             <w:kern w:val="2"/>
+            <w:sz w:val="24"/>
+            <w:szCs w:val="24"/>
+            <w:lang w:eastAsia="fr-FR"/>
             <w14:ligatures w14:val="standardContextual"/>
           </w:rPr>
           <w:tab/>
@@ -3769,7 +4600,7 @@
             <w:noProof/>
             <w:webHidden/>
           </w:rPr>
-          <w:instrText xml:space="preserve"> PAGEREF _Toc185252198 \h </w:instrText>
+          <w:instrText xml:space="preserve"> PAGEREF _Toc186923791 \h </w:instrText>
         </w:r>
         <w:r>
           <w:rPr>
@@ -3812,10 +4643,13 @@
           <w:smallCaps w:val="0"/>
           <w:noProof/>
           <w:kern w:val="2"/>
+          <w:sz w:val="24"/>
+          <w:szCs w:val="24"/>
+          <w:lang w:eastAsia="fr-FR"/>
           <w14:ligatures w14:val="standardContextual"/>
         </w:rPr>
       </w:pPr>
-      <w:hyperlink w:anchor="_Toc185252199" w:history="1">
+      <w:hyperlink w:anchor="_Toc186923792" w:history="1">
         <w:r>
           <w:rPr>
             <w:rStyle w:val="Lienhypertexte"/>
@@ -3829,6 +4663,9 @@
             <w:smallCaps w:val="0"/>
             <w:noProof/>
             <w:kern w:val="2"/>
+            <w:sz w:val="24"/>
+            <w:szCs w:val="24"/>
+            <w:lang w:eastAsia="fr-FR"/>
             <w14:ligatures w14:val="standardContextual"/>
           </w:rPr>
           <w:tab/>
@@ -3859,7 +4696,7 @@
             <w:noProof/>
             <w:webHidden/>
           </w:rPr>
-          <w:instrText xml:space="preserve"> PAGEREF _Toc185252199 \h </w:instrText>
+          <w:instrText xml:space="preserve"> PAGEREF _Toc186923792 \h </w:instrText>
         </w:r>
         <w:r>
           <w:rPr>
@@ -3904,10 +4741,13 @@
           <w:caps w:val="0"/>
           <w:noProof/>
           <w:kern w:val="2"/>
+          <w:sz w:val="24"/>
+          <w:szCs w:val="24"/>
+          <w:lang w:eastAsia="fr-FR"/>
           <w14:ligatures w14:val="standardContextual"/>
         </w:rPr>
       </w:pPr>
-      <w:hyperlink w:anchor="_Toc185252200" w:history="1">
+      <w:hyperlink w:anchor="_Toc186923793" w:history="1">
         <w:r>
           <w:rPr>
             <w:rStyle w:val="Lienhypertexte"/>
@@ -3923,6 +4763,9 @@
             <w:caps w:val="0"/>
             <w:noProof/>
             <w:kern w:val="2"/>
+            <w:sz w:val="24"/>
+            <w:szCs w:val="24"/>
+            <w:lang w:eastAsia="fr-FR"/>
             <w14:ligatures w14:val="standardContextual"/>
           </w:rPr>
           <w:tab/>
@@ -3953,7 +4796,7 @@
             <w:noProof/>
             <w:webHidden/>
           </w:rPr>
-          <w:instrText xml:space="preserve"> PAGEREF _Toc185252200 \h </w:instrText>
+          <w:instrText xml:space="preserve"> PAGEREF _Toc186923793 \h </w:instrText>
         </w:r>
         <w:r>
           <w:rPr>
@@ -3973,7 +4816,7 @@
             <w:noProof/>
             <w:webHidden/>
           </w:rPr>
-          <w:t>16</w:t>
+          <w:t>17</w:t>
         </w:r>
         <w:r>
           <w:rPr>
@@ -3996,10 +4839,13 @@
           <w:smallCaps w:val="0"/>
           <w:noProof/>
           <w:kern w:val="2"/>
+          <w:sz w:val="24"/>
+          <w:szCs w:val="24"/>
+          <w:lang w:eastAsia="fr-FR"/>
           <w14:ligatures w14:val="standardContextual"/>
         </w:rPr>
       </w:pPr>
-      <w:hyperlink w:anchor="_Toc185252201" w:history="1">
+      <w:hyperlink w:anchor="_Toc186923794" w:history="1">
         <w:r>
           <w:rPr>
             <w:rStyle w:val="Lienhypertexte"/>
@@ -4013,6 +4859,9 @@
             <w:smallCaps w:val="0"/>
             <w:noProof/>
             <w:kern w:val="2"/>
+            <w:sz w:val="24"/>
+            <w:szCs w:val="24"/>
+            <w:lang w:eastAsia="fr-FR"/>
             <w14:ligatures w14:val="standardContextual"/>
           </w:rPr>
           <w:tab/>
@@ -4043,7 +4892,7 @@
             <w:noProof/>
             <w:webHidden/>
           </w:rPr>
-          <w:instrText xml:space="preserve"> PAGEREF _Toc185252201 \h </w:instrText>
+          <w:instrText xml:space="preserve"> PAGEREF _Toc186923794 \h </w:instrText>
         </w:r>
         <w:r>
           <w:rPr>
@@ -4063,7 +4912,7 @@
             <w:noProof/>
             <w:webHidden/>
           </w:rPr>
-          <w:t>16</w:t>
+          <w:t>17</w:t>
         </w:r>
         <w:r>
           <w:rPr>
@@ -4087,10 +4936,13 @@
           <w:iCs w:val="0"/>
           <w:noProof/>
           <w:kern w:val="2"/>
+          <w:sz w:val="24"/>
+          <w:szCs w:val="24"/>
+          <w:lang w:eastAsia="fr-FR"/>
           <w14:ligatures w14:val="standardContextual"/>
         </w:rPr>
       </w:pPr>
-      <w:hyperlink w:anchor="_Toc185252202" w:history="1">
+      <w:hyperlink w:anchor="_Toc186923795" w:history="1">
         <w:r>
           <w:rPr>
             <w:rStyle w:val="Lienhypertexte"/>
@@ -4105,6 +4957,9 @@
             <w:iCs w:val="0"/>
             <w:noProof/>
             <w:kern w:val="2"/>
+            <w:sz w:val="24"/>
+            <w:szCs w:val="24"/>
+            <w:lang w:eastAsia="fr-FR"/>
             <w14:ligatures w14:val="standardContextual"/>
           </w:rPr>
           <w:tab/>
@@ -4135,7 +4990,7 @@
             <w:noProof/>
             <w:webHidden/>
           </w:rPr>
-          <w:instrText xml:space="preserve"> PAGEREF _Toc185252202 \h </w:instrText>
+          <w:instrText xml:space="preserve"> PAGEREF _Toc186923795 \h </w:instrText>
         </w:r>
         <w:r>
           <w:rPr>
@@ -4155,7 +5010,7 @@
             <w:noProof/>
             <w:webHidden/>
           </w:rPr>
-          <w:t>16</w:t>
+          <w:t>17</w:t>
         </w:r>
         <w:r>
           <w:rPr>
@@ -4179,10 +5034,13 @@
           <w:iCs w:val="0"/>
           <w:noProof/>
           <w:kern w:val="2"/>
+          <w:sz w:val="24"/>
+          <w:szCs w:val="24"/>
+          <w:lang w:eastAsia="fr-FR"/>
           <w14:ligatures w14:val="standardContextual"/>
         </w:rPr>
       </w:pPr>
-      <w:hyperlink w:anchor="_Toc185252203" w:history="1">
+      <w:hyperlink w:anchor="_Toc186923796" w:history="1">
         <w:r>
           <w:rPr>
             <w:rStyle w:val="Lienhypertexte"/>
@@ -4197,6 +5055,9 @@
             <w:iCs w:val="0"/>
             <w:noProof/>
             <w:kern w:val="2"/>
+            <w:sz w:val="24"/>
+            <w:szCs w:val="24"/>
+            <w:lang w:eastAsia="fr-FR"/>
             <w14:ligatures w14:val="standardContextual"/>
           </w:rPr>
           <w:tab/>
@@ -4227,7 +5088,7 @@
             <w:noProof/>
             <w:webHidden/>
           </w:rPr>
-          <w:instrText xml:space="preserve"> PAGEREF _Toc185252203 \h </w:instrText>
+          <w:instrText xml:space="preserve"> PAGEREF _Toc186923796 \h </w:instrText>
         </w:r>
         <w:r>
           <w:rPr>
@@ -4247,7 +5108,7 @@
             <w:noProof/>
             <w:webHidden/>
           </w:rPr>
-          <w:t>16</w:t>
+          <w:t>17</w:t>
         </w:r>
         <w:r>
           <w:rPr>
@@ -4270,10 +5131,13 @@
           <w:smallCaps w:val="0"/>
           <w:noProof/>
           <w:kern w:val="2"/>
+          <w:sz w:val="24"/>
+          <w:szCs w:val="24"/>
+          <w:lang w:eastAsia="fr-FR"/>
           <w14:ligatures w14:val="standardContextual"/>
         </w:rPr>
       </w:pPr>
-      <w:hyperlink w:anchor="_Toc185252204" w:history="1">
+      <w:hyperlink w:anchor="_Toc186923797" w:history="1">
         <w:r>
           <w:rPr>
             <w:rStyle w:val="Lienhypertexte"/>
@@ -4287,6 +5151,9 @@
             <w:smallCaps w:val="0"/>
             <w:noProof/>
             <w:kern w:val="2"/>
+            <w:sz w:val="24"/>
+            <w:szCs w:val="24"/>
+            <w:lang w:eastAsia="fr-FR"/>
             <w14:ligatures w14:val="standardContextual"/>
           </w:rPr>
           <w:tab/>
@@ -4317,7 +5184,7 @@
             <w:noProof/>
             <w:webHidden/>
           </w:rPr>
-          <w:instrText xml:space="preserve"> PAGEREF _Toc185252204 \h </w:instrText>
+          <w:instrText xml:space="preserve"> PAGEREF _Toc186923797 \h </w:instrText>
         </w:r>
         <w:r>
           <w:rPr>
@@ -4337,7 +5204,7 @@
             <w:noProof/>
             <w:webHidden/>
           </w:rPr>
-          <w:t>16</w:t>
+          <w:t>17</w:t>
         </w:r>
         <w:r>
           <w:rPr>
@@ -4361,10 +5228,13 @@
           <w:iCs w:val="0"/>
           <w:noProof/>
           <w:kern w:val="2"/>
+          <w:sz w:val="24"/>
+          <w:szCs w:val="24"/>
+          <w:lang w:eastAsia="fr-FR"/>
           <w14:ligatures w14:val="standardContextual"/>
         </w:rPr>
       </w:pPr>
-      <w:hyperlink w:anchor="_Toc185252205" w:history="1">
+      <w:hyperlink w:anchor="_Toc186923798" w:history="1">
         <w:r>
           <w:rPr>
             <w:rStyle w:val="Lienhypertexte"/>
@@ -4379,6 +5249,9 @@
             <w:iCs w:val="0"/>
             <w:noProof/>
             <w:kern w:val="2"/>
+            <w:sz w:val="24"/>
+            <w:szCs w:val="24"/>
+            <w:lang w:eastAsia="fr-FR"/>
             <w14:ligatures w14:val="standardContextual"/>
           </w:rPr>
           <w:tab/>
@@ -4409,7 +5282,7 @@
             <w:noProof/>
             <w:webHidden/>
           </w:rPr>
-          <w:instrText xml:space="preserve"> PAGEREF _Toc185252205 \h </w:instrText>
+          <w:instrText xml:space="preserve"> PAGEREF _Toc186923798 \h </w:instrText>
         </w:r>
         <w:r>
           <w:rPr>
@@ -4429,7 +5302,7 @@
             <w:noProof/>
             <w:webHidden/>
           </w:rPr>
-          <w:t>16</w:t>
+          <w:t>17</w:t>
         </w:r>
         <w:r>
           <w:rPr>
@@ -4453,10 +5326,13 @@
           <w:iCs w:val="0"/>
           <w:noProof/>
           <w:kern w:val="2"/>
+          <w:sz w:val="24"/>
+          <w:szCs w:val="24"/>
+          <w:lang w:eastAsia="fr-FR"/>
           <w14:ligatures w14:val="standardContextual"/>
         </w:rPr>
       </w:pPr>
-      <w:hyperlink w:anchor="_Toc185252206" w:history="1">
+      <w:hyperlink w:anchor="_Toc186923799" w:history="1">
         <w:r>
           <w:rPr>
             <w:rStyle w:val="Lienhypertexte"/>
@@ -4471,6 +5347,9 @@
             <w:iCs w:val="0"/>
             <w:noProof/>
             <w:kern w:val="2"/>
+            <w:sz w:val="24"/>
+            <w:szCs w:val="24"/>
+            <w:lang w:eastAsia="fr-FR"/>
             <w14:ligatures w14:val="standardContextual"/>
           </w:rPr>
           <w:tab/>
@@ -4501,7 +5380,7 @@
             <w:noProof/>
             <w:webHidden/>
           </w:rPr>
-          <w:instrText xml:space="preserve"> PAGEREF _Toc185252206 \h </w:instrText>
+          <w:instrText xml:space="preserve"> PAGEREF _Toc186923799 \h </w:instrText>
         </w:r>
         <w:r>
           <w:rPr>
@@ -4521,7 +5400,7 @@
             <w:noProof/>
             <w:webHidden/>
           </w:rPr>
-          <w:t>16</w:t>
+          <w:t>17</w:t>
         </w:r>
         <w:r>
           <w:rPr>
@@ -4546,10 +5425,13 @@
           <w:caps w:val="0"/>
           <w:noProof/>
           <w:kern w:val="2"/>
+          <w:sz w:val="24"/>
+          <w:szCs w:val="24"/>
+          <w:lang w:eastAsia="fr-FR"/>
           <w14:ligatures w14:val="standardContextual"/>
         </w:rPr>
       </w:pPr>
-      <w:hyperlink w:anchor="_Toc185252207" w:history="1">
+      <w:hyperlink w:anchor="_Toc186923800" w:history="1">
         <w:r>
           <w:rPr>
             <w:rStyle w:val="Lienhypertexte"/>
@@ -4565,6 +5447,9 @@
             <w:caps w:val="0"/>
             <w:noProof/>
             <w:kern w:val="2"/>
+            <w:sz w:val="24"/>
+            <w:szCs w:val="24"/>
+            <w:lang w:eastAsia="fr-FR"/>
             <w14:ligatures w14:val="standardContextual"/>
           </w:rPr>
           <w:tab/>
@@ -4595,7 +5480,7 @@
             <w:noProof/>
             <w:webHidden/>
           </w:rPr>
-          <w:instrText xml:space="preserve"> PAGEREF _Toc185252207 \h </w:instrText>
+          <w:instrText xml:space="preserve"> PAGEREF _Toc186923800 \h </w:instrText>
         </w:r>
         <w:r>
           <w:rPr>
@@ -4615,7 +5500,7 @@
             <w:noProof/>
             <w:webHidden/>
           </w:rPr>
-          <w:t>16</w:t>
+          <w:t>17</w:t>
         </w:r>
         <w:r>
           <w:rPr>
@@ -4638,10 +5523,13 @@
           <w:smallCaps w:val="0"/>
           <w:noProof/>
           <w:kern w:val="2"/>
+          <w:sz w:val="24"/>
+          <w:szCs w:val="24"/>
+          <w:lang w:eastAsia="fr-FR"/>
           <w14:ligatures w14:val="standardContextual"/>
         </w:rPr>
       </w:pPr>
-      <w:hyperlink w:anchor="_Toc185252208" w:history="1">
+      <w:hyperlink w:anchor="_Toc186923801" w:history="1">
         <w:r>
           <w:rPr>
             <w:rStyle w:val="Lienhypertexte"/>
@@ -4655,6 +5543,9 @@
             <w:smallCaps w:val="0"/>
             <w:noProof/>
             <w:kern w:val="2"/>
+            <w:sz w:val="24"/>
+            <w:szCs w:val="24"/>
+            <w:lang w:eastAsia="fr-FR"/>
             <w14:ligatures w14:val="standardContextual"/>
           </w:rPr>
           <w:tab/>
@@ -4685,7 +5576,7 @@
             <w:noProof/>
             <w:webHidden/>
           </w:rPr>
-          <w:instrText xml:space="preserve"> PAGEREF _Toc185252208 \h </w:instrText>
+          <w:instrText xml:space="preserve"> PAGEREF _Toc186923801 \h </w:instrText>
         </w:r>
         <w:r>
           <w:rPr>
@@ -4705,7 +5596,7 @@
             <w:noProof/>
             <w:webHidden/>
           </w:rPr>
-          <w:t>16</w:t>
+          <w:t>17</w:t>
         </w:r>
         <w:r>
           <w:rPr>
@@ -4728,10 +5619,13 @@
           <w:smallCaps w:val="0"/>
           <w:noProof/>
           <w:kern w:val="2"/>
+          <w:sz w:val="24"/>
+          <w:szCs w:val="24"/>
+          <w:lang w:eastAsia="fr-FR"/>
           <w14:ligatures w14:val="standardContextual"/>
         </w:rPr>
       </w:pPr>
-      <w:hyperlink w:anchor="_Toc185252209" w:history="1">
+      <w:hyperlink w:anchor="_Toc186923802" w:history="1">
         <w:r>
           <w:rPr>
             <w:rStyle w:val="Lienhypertexte"/>
@@ -4745,6 +5639,9 @@
             <w:smallCaps w:val="0"/>
             <w:noProof/>
             <w:kern w:val="2"/>
+            <w:sz w:val="24"/>
+            <w:szCs w:val="24"/>
+            <w:lang w:eastAsia="fr-FR"/>
             <w14:ligatures w14:val="standardContextual"/>
           </w:rPr>
           <w:tab/>
@@ -4775,7 +5672,7 @@
             <w:noProof/>
             <w:webHidden/>
           </w:rPr>
-          <w:instrText xml:space="preserve"> PAGEREF _Toc185252209 \h </w:instrText>
+          <w:instrText xml:space="preserve"> PAGEREF _Toc186923802 \h </w:instrText>
         </w:r>
         <w:r>
           <w:rPr>
@@ -4795,7 +5692,7 @@
             <w:noProof/>
             <w:webHidden/>
           </w:rPr>
-          <w:t>16</w:t>
+          <w:t>17</w:t>
         </w:r>
         <w:r>
           <w:rPr>
@@ -4827,7 +5724,7 @@
       <w:pPr>
         <w:pStyle w:val="Titre1"/>
       </w:pPr>
-      <w:bookmarkStart w:id="1" w:name="_Toc185252160"/>
+      <w:bookmarkStart w:id="1" w:name="_Toc186923747"/>
       <w:r>
         <w:lastRenderedPageBreak/>
         <w:t>Introduction</w:t>
@@ -4838,7 +5735,7 @@
       <w:pPr>
         <w:pStyle w:val="Titre2"/>
       </w:pPr>
-      <w:bookmarkStart w:id="2" w:name="_Toc185252161"/>
+      <w:bookmarkStart w:id="2" w:name="_Toc186923748"/>
       <w:r>
         <w:t>Présentation du projet</w:t>
       </w:r>
@@ -4857,7 +5754,7 @@
       <w:pPr>
         <w:pStyle w:val="Titre2"/>
       </w:pPr>
-      <w:bookmarkStart w:id="3" w:name="_Toc185252162"/>
+      <w:bookmarkStart w:id="3" w:name="_Toc186923749"/>
       <w:r>
         <w:t>Objectif</w:t>
       </w:r>
@@ -4880,7 +5777,7 @@
       <w:pPr>
         <w:pStyle w:val="Titre1"/>
       </w:pPr>
-      <w:bookmarkStart w:id="4" w:name="_Toc185252163"/>
+      <w:bookmarkStart w:id="4" w:name="_Toc186923750"/>
       <w:r>
         <w:t>Choix des activités</w:t>
       </w:r>
@@ -4890,7 +5787,7 @@
       <w:pPr>
         <w:pStyle w:val="Titre2"/>
       </w:pPr>
-      <w:bookmarkStart w:id="5" w:name="_Toc185252164"/>
+      <w:bookmarkStart w:id="5" w:name="_Toc186923751"/>
       <w:r>
         <w:t>Sélection des activités pour totaliser 15 points</w:t>
       </w:r>
@@ -4903,7 +5800,7 @@
           <w:color w:val="00B050"/>
         </w:rPr>
       </w:pPr>
-      <w:bookmarkStart w:id="6" w:name="_Toc185252165"/>
+      <w:bookmarkStart w:id="6" w:name="_Toc186923752"/>
       <w:r>
         <w:rPr>
           <w:color w:val="00B050"/>
@@ -4920,12 +5817,26 @@
         </w:rPr>
       </w:pPr>
       <w:bookmarkStart w:id="7" w:name="_Hlk182224790"/>
-      <w:bookmarkStart w:id="8" w:name="_Toc185252166"/>
+      <w:bookmarkStart w:id="8" w:name="_Toc186923753"/>
       <w:r>
         <w:rPr>
           <w:color w:val="00B050"/>
         </w:rPr>
-        <w:t xml:space="preserve">Créer un script qui liste toutes les VMs de la souscription </w:t>
+        <w:t xml:space="preserve">Créer un script qui liste toutes les </w:t>
+      </w:r>
+      <w:proofErr w:type="spellStart"/>
+      <w:r>
+        <w:rPr>
+          <w:color w:val="00B050"/>
+        </w:rPr>
+        <w:t>VMs</w:t>
+      </w:r>
+      <w:proofErr w:type="spellEnd"/>
+      <w:r>
+        <w:rPr>
+          <w:color w:val="00B050"/>
+        </w:rPr>
+        <w:t xml:space="preserve"> de la souscription </w:t>
       </w:r>
       <w:bookmarkEnd w:id="7"/>
       <w:r>
@@ -4944,7 +5855,7 @@
         </w:rPr>
       </w:pPr>
       <w:bookmarkStart w:id="9" w:name="_Hlk182227046"/>
-      <w:bookmarkStart w:id="10" w:name="_Toc185252167"/>
+      <w:bookmarkStart w:id="10" w:name="_Toc186923754"/>
       <w:r>
         <w:rPr>
           <w:color w:val="00B050"/>
@@ -4961,12 +5872,26 @@
         <w:rPr>
           <w:color w:val="00B050"/>
         </w:rPr>
-        <w:t xml:space="preserve"> resource-group </w:t>
-      </w:r>
+        <w:t xml:space="preserve"> </w:t>
+      </w:r>
+      <w:proofErr w:type="spellStart"/>
       <w:r>
         <w:rPr>
           <w:color w:val="00B050"/>
         </w:rPr>
+        <w:t>resource</w:t>
+      </w:r>
+      <w:proofErr w:type="spellEnd"/>
+      <w:r>
+        <w:rPr>
+          <w:color w:val="00B050"/>
+        </w:rPr>
+        <w:t xml:space="preserve">-group </w:t>
+      </w:r>
+      <w:r>
+        <w:rPr>
+          <w:color w:val="00B050"/>
+        </w:rPr>
         <w:t>(2 points)</w:t>
       </w:r>
       <w:bookmarkEnd w:id="10"/>
@@ -4978,12 +5903,26 @@
           <w:color w:val="00B050"/>
         </w:rPr>
       </w:pPr>
-      <w:bookmarkStart w:id="11" w:name="_Toc185252168"/>
+      <w:bookmarkStart w:id="11" w:name="_Toc186923755"/>
       <w:r>
         <w:rPr>
           <w:color w:val="00B050"/>
         </w:rPr>
-        <w:t>Créer une alerte de coût pour un resource-group (2 points)</w:t>
+        <w:t xml:space="preserve">Créer une alerte de coût pour un </w:t>
+      </w:r>
+      <w:proofErr w:type="spellStart"/>
+      <w:r>
+        <w:rPr>
+          <w:color w:val="00B050"/>
+        </w:rPr>
+        <w:t>resource</w:t>
+      </w:r>
+      <w:proofErr w:type="spellEnd"/>
+      <w:r>
+        <w:rPr>
+          <w:color w:val="00B050"/>
+        </w:rPr>
+        <w:t>-group (2 points)</w:t>
       </w:r>
       <w:bookmarkEnd w:id="11"/>
     </w:p>
@@ -4994,13 +5933,41 @@
           <w:color w:val="00B050"/>
         </w:rPr>
       </w:pPr>
-      <w:bookmarkStart w:id="12" w:name="_Toc185252169"/>
+      <w:bookmarkStart w:id="12" w:name="_Toc186923756"/>
       <w:bookmarkEnd w:id="9"/>
       <w:r>
         <w:rPr>
           <w:color w:val="00B050"/>
         </w:rPr>
-        <w:t>Créer un script Powershell pour lister les ressources d’un resource-group (2 points)</w:t>
+        <w:t xml:space="preserve">Créer un script </w:t>
+      </w:r>
+      <w:proofErr w:type="spellStart"/>
+      <w:r>
+        <w:rPr>
+          <w:color w:val="00B050"/>
+        </w:rPr>
+        <w:t>Powershell</w:t>
+      </w:r>
+      <w:proofErr w:type="spellEnd"/>
+      <w:r>
+        <w:rPr>
+          <w:color w:val="00B050"/>
+        </w:rPr>
+        <w:t xml:space="preserve"> pour lister les ressources d’un </w:t>
+      </w:r>
+      <w:proofErr w:type="spellStart"/>
+      <w:r>
+        <w:rPr>
+          <w:color w:val="00B050"/>
+        </w:rPr>
+        <w:t>resource</w:t>
+      </w:r>
+      <w:proofErr w:type="spellEnd"/>
+      <w:r>
+        <w:rPr>
+          <w:color w:val="00B050"/>
+        </w:rPr>
+        <w:t>-group (2 points)</w:t>
       </w:r>
       <w:bookmarkEnd w:id="12"/>
     </w:p>
@@ -5011,7 +5978,7 @@
           <w:color w:val="00B050"/>
         </w:rPr>
       </w:pPr>
-      <w:bookmarkStart w:id="13" w:name="_Toc185252170"/>
+      <w:bookmarkStart w:id="13" w:name="_Toc186923757"/>
       <w:r>
         <w:rPr>
           <w:color w:val="00B050"/>
@@ -5027,12 +5994,26 @@
           <w:color w:val="00B050"/>
         </w:rPr>
       </w:pPr>
-      <w:bookmarkStart w:id="14" w:name="_Toc185252171"/>
+      <w:bookmarkStart w:id="14" w:name="_Toc186923758"/>
       <w:r>
         <w:rPr>
           <w:color w:val="00B050"/>
         </w:rPr>
-        <w:t>Sauvegarder le template ARM d’une ressource (2 points)</w:t>
+        <w:t xml:space="preserve">Sauvegarder le </w:t>
+      </w:r>
+      <w:proofErr w:type="spellStart"/>
+      <w:r>
+        <w:rPr>
+          <w:color w:val="00B050"/>
+        </w:rPr>
+        <w:t>template</w:t>
+      </w:r>
+      <w:proofErr w:type="spellEnd"/>
+      <w:r>
+        <w:rPr>
+          <w:color w:val="00B050"/>
+        </w:rPr>
+        <w:t xml:space="preserve"> ARM d’une ressource (2 points)</w:t>
       </w:r>
       <w:bookmarkEnd w:id="14"/>
     </w:p>
@@ -5043,7 +6024,7 @@
           <w:color w:val="00B050"/>
         </w:rPr>
       </w:pPr>
-      <w:bookmarkStart w:id="15" w:name="_Toc185252172"/>
+      <w:bookmarkStart w:id="15" w:name="_Toc186923759"/>
       <w:r>
         <w:rPr>
           <w:color w:val="00B050"/>
@@ -5061,7 +6042,7 @@
       <w:pPr>
         <w:pStyle w:val="Titre2"/>
       </w:pPr>
-      <w:bookmarkStart w:id="16" w:name="_Toc185252173"/>
+      <w:bookmarkStart w:id="16" w:name="_Toc186923760"/>
       <w:r>
         <w:t>Pourquoi ces activités</w:t>
       </w:r>
@@ -5080,7 +6061,7 @@
       <w:pPr>
         <w:pStyle w:val="Titre3"/>
       </w:pPr>
-      <w:bookmarkStart w:id="17" w:name="_Toc185252174"/>
+      <w:bookmarkStart w:id="17" w:name="_Toc186923761"/>
       <w:r>
         <w:t>Activité 1</w:t>
       </w:r>
@@ -5104,7 +6085,7 @@
       <w:pPr>
         <w:pStyle w:val="Titre3"/>
       </w:pPr>
-      <w:bookmarkStart w:id="18" w:name="_Toc185252175"/>
+      <w:bookmarkStart w:id="18" w:name="_Toc186923762"/>
       <w:r>
         <w:t>Activité 2</w:t>
       </w:r>
@@ -5134,7 +6115,7 @@
       <w:pPr>
         <w:pStyle w:val="Titre3"/>
       </w:pPr>
-      <w:bookmarkStart w:id="19" w:name="_Toc185252176"/>
+      <w:bookmarkStart w:id="19" w:name="_Toc186923763"/>
       <w:r>
         <w:lastRenderedPageBreak/>
         <w:t>Activité 3</w:t>
@@ -5176,7 +6157,7 @@
       <w:pPr>
         <w:pStyle w:val="Titre3"/>
       </w:pPr>
-      <w:bookmarkStart w:id="20" w:name="_Toc185252177"/>
+      <w:bookmarkStart w:id="20" w:name="_Toc186923764"/>
       <w:r>
         <w:t>Activité 4</w:t>
       </w:r>
@@ -5199,7 +6180,7 @@
       <w:pPr>
         <w:pStyle w:val="Titre3"/>
       </w:pPr>
-      <w:bookmarkStart w:id="21" w:name="_Toc185252178"/>
+      <w:bookmarkStart w:id="21" w:name="_Toc186923765"/>
       <w:r>
         <w:t>Activité 5</w:t>
       </w:r>
@@ -5237,7 +6218,7 @@
       <w:pPr>
         <w:pStyle w:val="Titre3"/>
       </w:pPr>
-      <w:bookmarkStart w:id="22" w:name="_Toc185252179"/>
+      <w:bookmarkStart w:id="22" w:name="_Toc186923766"/>
       <w:r>
         <w:t xml:space="preserve">Activité </w:t>
       </w:r>
@@ -5264,7 +6245,7 @@
       <w:pPr>
         <w:pStyle w:val="Titre3"/>
       </w:pPr>
-      <w:bookmarkStart w:id="23" w:name="_Toc185252180"/>
+      <w:bookmarkStart w:id="23" w:name="_Toc186923767"/>
       <w:r>
         <w:t>Activité 7</w:t>
       </w:r>
@@ -5287,7 +6268,7 @@
       <w:pPr>
         <w:pStyle w:val="Titre3"/>
       </w:pPr>
-      <w:bookmarkStart w:id="24" w:name="_Toc185252181"/>
+      <w:bookmarkStart w:id="24" w:name="_Toc186923768"/>
       <w:r>
         <w:t>Activité 8</w:t>
       </w:r>
@@ -5311,7 +6292,7 @@
       <w:pPr>
         <w:pStyle w:val="Titre1"/>
       </w:pPr>
-      <w:bookmarkStart w:id="25" w:name="_Toc185252182"/>
+      <w:bookmarkStart w:id="25" w:name="_Toc186923769"/>
       <w:r>
         <w:lastRenderedPageBreak/>
         <w:t>Activités</w:t>
@@ -5349,7 +6330,7 @@
       <w:pPr>
         <w:pStyle w:val="Titre2"/>
       </w:pPr>
-      <w:bookmarkStart w:id="26" w:name="_Toc185252183"/>
+      <w:bookmarkStart w:id="26" w:name="_Toc186923770"/>
       <w:r>
         <w:t>Installer Azure PowerShell</w:t>
       </w:r>
@@ -5375,8 +6356,16 @@
           <w:rPr>
             <w:rStyle w:val="Lienhypertexte"/>
           </w:rPr>
-          <w:t>Microsoft Learn</w:t>
-        </w:r>
+          <w:t xml:space="preserve">Microsoft </w:t>
+        </w:r>
+        <w:proofErr w:type="spellStart"/>
+        <w:r>
+          <w:rPr>
+            <w:rStyle w:val="Lienhypertexte"/>
+          </w:rPr>
+          <w:t>Learn</w:t>
+        </w:r>
+        <w:proofErr w:type="spellEnd"/>
       </w:hyperlink>
       <w:r>
         <w:t xml:space="preserve"> </w:t>
@@ -5390,7 +6379,15 @@
         <w:pStyle w:val="Retraitcorpsdetexte"/>
       </w:pPr>
       <w:r>
-        <w:t xml:space="preserve">En premier lieu, j’ai executé cette commande </w:t>
+        <w:t xml:space="preserve">En premier lieu, j’ai </w:t>
+      </w:r>
+      <w:proofErr w:type="spellStart"/>
+      <w:r>
+        <w:t>executé</w:t>
+      </w:r>
+      <w:proofErr w:type="spellEnd"/>
+      <w:r>
+        <w:t xml:space="preserve"> cette commande </w:t>
       </w:r>
       <w:r>
         <w:rPr>
@@ -5400,8 +6397,42 @@
           <w:szCs w:val="21"/>
           <w:shd w:val="clear" w:color="auto" w:fill="F2F2F2"/>
         </w:rPr>
-        <w:t>Set-ExecutionPolicy Unrestricted</w:t>
-      </w:r>
+        <w:t>Set-</w:t>
+      </w:r>
+      <w:proofErr w:type="spellStart"/>
+      <w:r>
+        <w:rPr>
+          <w:rFonts w:ascii="Consolas" w:hAnsi="Consolas"/>
+          <w:color w:val="0101FD"/>
+          <w:sz w:val="21"/>
+          <w:szCs w:val="21"/>
+          <w:shd w:val="clear" w:color="auto" w:fill="F2F2F2"/>
+        </w:rPr>
+        <w:t>ExecutionPolicy</w:t>
+      </w:r>
+      <w:proofErr w:type="spellEnd"/>
+      <w:r>
+        <w:rPr>
+          <w:rFonts w:ascii="Consolas" w:hAnsi="Consolas"/>
+          <w:color w:val="0101FD"/>
+          <w:sz w:val="21"/>
+          <w:szCs w:val="21"/>
+          <w:shd w:val="clear" w:color="auto" w:fill="F2F2F2"/>
+        </w:rPr>
+        <w:t xml:space="preserve"> </w:t>
+      </w:r>
+      <w:proofErr w:type="spellStart"/>
+      <w:r>
+        <w:rPr>
+          <w:rFonts w:ascii="Consolas" w:hAnsi="Consolas"/>
+          <w:color w:val="0101FD"/>
+          <w:sz w:val="21"/>
+          <w:szCs w:val="21"/>
+          <w:shd w:val="clear" w:color="auto" w:fill="F2F2F2"/>
+        </w:rPr>
+        <w:t>Unrestricted</w:t>
+      </w:r>
+      <w:proofErr w:type="spellEnd"/>
       <w:r>
         <w:rPr>
           <w:color w:val="0101FD"/>
@@ -5440,9 +6471,11 @@
       <w:r>
         <w:t>‘</w:t>
       </w:r>
+      <w:proofErr w:type="spellStart"/>
       <w:r>
         <w:t>Az</w:t>
       </w:r>
+      <w:proofErr w:type="spellEnd"/>
       <w:r>
         <w:t>’</w:t>
       </w:r>
@@ -5556,9 +6589,17 @@
       <w:pPr>
         <w:pStyle w:val="Titre2"/>
       </w:pPr>
-      <w:bookmarkStart w:id="27" w:name="_Toc185252184"/>
-      <w:r>
-        <w:t>Créer un script qui liste toutes les VMs de la souscription</w:t>
+      <w:bookmarkStart w:id="27" w:name="_Toc186923771"/>
+      <w:r>
+        <w:t xml:space="preserve">Créer un script qui liste toutes les </w:t>
+      </w:r>
+      <w:proofErr w:type="spellStart"/>
+      <w:r>
+        <w:t>VMs</w:t>
+      </w:r>
+      <w:proofErr w:type="spellEnd"/>
+      <w:r>
+        <w:t xml:space="preserve"> de la souscription</w:t>
       </w:r>
       <w:bookmarkEnd w:id="27"/>
     </w:p>
@@ -5582,7 +6623,15 @@
       </w:r>
       <w:r>
         <w:br/>
-        <w:t>Le résultat montre bien toutes les VMs de la souscription</w:t>
+        <w:t xml:space="preserve">Le résultat montre bien toutes les </w:t>
+      </w:r>
+      <w:proofErr w:type="spellStart"/>
+      <w:r>
+        <w:t>VMs</w:t>
+      </w:r>
+      <w:proofErr w:type="spellEnd"/>
+      <w:r>
+        <w:t xml:space="preserve"> de la souscription</w:t>
       </w:r>
       <w:r>
         <w:t>.</w:t>
@@ -5643,7 +6692,7 @@
       <w:pPr>
         <w:pStyle w:val="Titre2"/>
       </w:pPr>
-      <w:bookmarkStart w:id="28" w:name="_Toc185252185"/>
+      <w:bookmarkStart w:id="28" w:name="_Toc186923772"/>
       <w:r>
         <w:t>Créer un budget pour</w:t>
       </w:r>
@@ -5651,7 +6700,15 @@
         <w:t xml:space="preserve"> un</w:t>
       </w:r>
       <w:r>
-        <w:t xml:space="preserve"> resource-group</w:t>
+        <w:t xml:space="preserve"> </w:t>
+      </w:r>
+      <w:proofErr w:type="spellStart"/>
+      <w:r>
+        <w:t>resource</w:t>
+      </w:r>
+      <w:proofErr w:type="spellEnd"/>
+      <w:r>
+        <w:t>-group</w:t>
       </w:r>
       <w:bookmarkEnd w:id="28"/>
     </w:p>
@@ -5660,7 +6717,23 @@
         <w:pStyle w:val="Retraitcorpsdetexte"/>
       </w:pPr>
       <w:r>
-        <w:t>Cette activité à pour but de créer un budget pour mon groupe de ressource nommée ‘rg-amizeq’</w:t>
+        <w:t xml:space="preserve">Cette activité </w:t>
+      </w:r>
+      <w:proofErr w:type="spellStart"/>
+      <w:r>
+        <w:t>à</w:t>
+      </w:r>
+      <w:proofErr w:type="spellEnd"/>
+      <w:r>
+        <w:t xml:space="preserve"> pour but de créer un budget pour mon groupe de ressource nommée ‘</w:t>
+      </w:r>
+      <w:proofErr w:type="spellStart"/>
+      <w:r>
+        <w:t>rg-amizeq</w:t>
+      </w:r>
+      <w:proofErr w:type="spellEnd"/>
+      <w:r>
+        <w:t>’</w:t>
       </w:r>
       <w:r>
         <w:t>. Pour ce faire, je me suis rendu sur le groupe de ressource, dans ‘gestion des coûts’ puis dans ‘Budgets’ et j’ai appuyé sur ‘Ajouter’.</w:t>
@@ -6069,9 +7142,17 @@
       <w:pPr>
         <w:pStyle w:val="Titre2"/>
       </w:pPr>
-      <w:bookmarkStart w:id="29" w:name="_Toc185252186"/>
-      <w:r>
-        <w:t>Créer une alerte de coût pour un resource-group</w:t>
+      <w:bookmarkStart w:id="29" w:name="_Toc186923773"/>
+      <w:r>
+        <w:t xml:space="preserve">Créer une alerte de coût pour un </w:t>
+      </w:r>
+      <w:proofErr w:type="spellStart"/>
+      <w:r>
+        <w:t>resource</w:t>
+      </w:r>
+      <w:proofErr w:type="spellEnd"/>
+      <w:r>
+        <w:t>-group</w:t>
       </w:r>
       <w:bookmarkEnd w:id="29"/>
     </w:p>
@@ -6089,7 +7170,15 @@
         <w:t xml:space="preserve"> </w:t>
       </w:r>
       <w:r>
-        <w:t>Pour ce faire, je me suis rendu sur le groupe de ressource, dans ‘gestion des coûts’ puis dans ‘Budgets’, dans mon budget ‘bdgt-amizeq’, j’ai cliqué sur ‘Modifier le budget</w:t>
+        <w:t>Pour ce faire, je me suis rendu sur le groupe de ressource, dans ‘gestion des coûts’ puis dans ‘Budgets’, dans mon budget ‘</w:t>
+      </w:r>
+      <w:proofErr w:type="spellStart"/>
+      <w:r>
+        <w:t>bdgt-amizeq</w:t>
+      </w:r>
+      <w:proofErr w:type="spellEnd"/>
+      <w:r>
+        <w:t>’, j’ai cliqué sur ‘Modifier le budget</w:t>
       </w:r>
       <w:r>
         <w:t>’ et pour finir je me suis rendu dans le point 2 ‘Définir des alertes’</w:t>
@@ -6241,9 +7330,17 @@
       <w:pPr>
         <w:pStyle w:val="Titre2"/>
       </w:pPr>
-      <w:bookmarkStart w:id="30" w:name="_Toc185252187"/>
-      <w:r>
-        <w:t>Créer un script Powershell pour lister les ressources d’un ressource-group</w:t>
+      <w:bookmarkStart w:id="30" w:name="_Toc186923774"/>
+      <w:r>
+        <w:t xml:space="preserve">Créer un script </w:t>
+      </w:r>
+      <w:proofErr w:type="spellStart"/>
+      <w:r>
+        <w:t>Powershell</w:t>
+      </w:r>
+      <w:proofErr w:type="spellEnd"/>
+      <w:r>
+        <w:t xml:space="preserve"> pour lister les ressources d’un ressource-group</w:t>
       </w:r>
       <w:bookmarkEnd w:id="30"/>
     </w:p>
@@ -6348,7 +7445,7 @@
       <w:pPr>
         <w:pStyle w:val="Titre2"/>
       </w:pPr>
-      <w:bookmarkStart w:id="31" w:name="_Toc185252188"/>
+      <w:bookmarkStart w:id="31" w:name="_Toc186923775"/>
       <w:r>
         <w:t>Créer une machine virtuelle Linux et s’y connecter en SSH</w:t>
       </w:r>
@@ -6594,11 +7691,19 @@
       <w:r>
         <w:t xml:space="preserve">Pour se connecter à la machine, je récupère l’adresse IP publique et entre cette commande dans Git Bash : </w:t>
       </w:r>
+      <w:proofErr w:type="spellStart"/>
       <w:r>
         <w:rPr>
           <w:color w:val="1F497D" w:themeColor="text2"/>
         </w:rPr>
-        <w:t>ssh amizeq@51.103.214.199</w:t>
+        <w:t>ssh</w:t>
+      </w:r>
+      <w:proofErr w:type="spellEnd"/>
+      <w:r>
+        <w:rPr>
+          <w:color w:val="1F497D" w:themeColor="text2"/>
+        </w:rPr>
+        <w:t xml:space="preserve"> amizeq@51.103.214.199</w:t>
       </w:r>
     </w:p>
     <w:p>
@@ -6716,10 +7821,18 @@
       <w:pPr>
         <w:pStyle w:val="Titre2"/>
       </w:pPr>
-      <w:bookmarkStart w:id="32" w:name="_Toc185252189"/>
+      <w:bookmarkStart w:id="32" w:name="_Toc186923776"/>
       <w:r>
         <w:lastRenderedPageBreak/>
-        <w:t>Sauvegarder le template ARM d’une ressource</w:t>
+        <w:t xml:space="preserve">Sauvegarder le </w:t>
+      </w:r>
+      <w:proofErr w:type="spellStart"/>
+      <w:r>
+        <w:t>template</w:t>
+      </w:r>
+      <w:proofErr w:type="spellEnd"/>
+      <w:r>
+        <w:t xml:space="preserve"> ARM d’une ressource</w:t>
       </w:r>
       <w:bookmarkEnd w:id="32"/>
     </w:p>
@@ -6867,7 +7980,15 @@
         <w:pStyle w:val="Retraitcorpsdetexte"/>
       </w:pPr>
       <w:r>
-        <w:t>Voici le dossier compressé contenant le template ARM :</w:t>
+        <w:t xml:space="preserve">Voici le dossier compressé contenant le </w:t>
+      </w:r>
+      <w:proofErr w:type="spellStart"/>
+      <w:r>
+        <w:t>template</w:t>
+      </w:r>
+      <w:proofErr w:type="spellEnd"/>
+      <w:r>
+        <w:t xml:space="preserve"> ARM :</w:t>
       </w:r>
     </w:p>
     <w:p>
@@ -6931,7 +8052,7 @@
       <w:pPr>
         <w:pStyle w:val="Titre2"/>
       </w:pPr>
-      <w:bookmarkStart w:id="33" w:name="_Toc185252190"/>
+      <w:bookmarkStart w:id="33" w:name="_Toc186923777"/>
       <w:r>
         <w:t>Déployer une VM Linux et y installer un serveur web et un index.html</w:t>
       </w:r>
@@ -6942,37 +8063,75 @@
         <w:pStyle w:val="Retraitcorpsdetexte"/>
       </w:pPr>
       <w:r>
-        <w:t xml:space="preserve">Pour faire cette activité, j’ai utilisé la machine virtuelle Linux que </w:t>
-      </w:r>
-      <w:r>
-        <w:t>j’ai créé précédemment</w:t>
+        <w:t>Pour faire cette activité, j’ai utilisé la machine virtuelle Linux que j’ai créé précédemment</w:t>
       </w:r>
       <w:r>
         <w:t xml:space="preserve">, je me suis connecté en SSH avec cette commande : </w:t>
       </w:r>
+      <w:proofErr w:type="spellStart"/>
       <w:r>
         <w:rPr>
           <w:color w:val="1F497D" w:themeColor="text2"/>
         </w:rPr>
-        <w:t>ssh amizeq@51.103.214.199</w:t>
-      </w:r>
+        <w:t>ssh</w:t>
+      </w:r>
+      <w:proofErr w:type="spellEnd"/>
       <w:r>
         <w:rPr>
           <w:color w:val="1F497D" w:themeColor="text2"/>
         </w:rPr>
+        <w:t xml:space="preserve"> amizeq@51.103.214.199</w:t>
+      </w:r>
+      <w:r>
+        <w:rPr>
+          <w:color w:val="1F497D" w:themeColor="text2"/>
+        </w:rPr>
         <w:t xml:space="preserve">. </w:t>
       </w:r>
       <w:r>
-        <w:t>Pour commencer, j’ai installé apache2 grâce à cette commande :</w:t>
-      </w:r>
-      <w:r>
+        <w:t xml:space="preserve">Pour commencer, j’ai installé apache2 grâce à cette commande : </w:t>
+      </w:r>
+      <w:proofErr w:type="spellStart"/>
+      <w:r>
+        <w:rPr>
+          <w:color w:val="1F497D" w:themeColor="text2"/>
+        </w:rPr>
+        <w:t>sudo</w:t>
+      </w:r>
+      <w:proofErr w:type="spellEnd"/>
+      <w:r>
+        <w:rPr>
+          <w:color w:val="1F497D" w:themeColor="text2"/>
+        </w:rPr>
         <w:t xml:space="preserve"> </w:t>
       </w:r>
+      <w:proofErr w:type="spellStart"/>
       <w:r>
         <w:rPr>
           <w:color w:val="1F497D" w:themeColor="text2"/>
         </w:rPr>
-        <w:t>sudo apt install apache2</w:t>
+        <w:t>apt</w:t>
+      </w:r>
+      <w:proofErr w:type="spellEnd"/>
+      <w:r>
+        <w:rPr>
+          <w:color w:val="1F497D" w:themeColor="text2"/>
+        </w:rPr>
+        <w:t xml:space="preserve"> </w:t>
+      </w:r>
+      <w:proofErr w:type="spellStart"/>
+      <w:r>
+        <w:rPr>
+          <w:color w:val="1F497D" w:themeColor="text2"/>
+        </w:rPr>
+        <w:t>install</w:t>
+      </w:r>
+      <w:proofErr w:type="spellEnd"/>
+      <w:r>
+        <w:rPr>
+          <w:color w:val="1F497D" w:themeColor="text2"/>
+        </w:rPr>
+        <w:t xml:space="preserve"> apache2</w:t>
       </w:r>
       <w:r>
         <w:t>.</w:t>
@@ -7139,14 +8298,44 @@
       <w:r>
         <w:t xml:space="preserve"> </w:t>
       </w:r>
+      <w:proofErr w:type="spellStart"/>
       <w:r>
         <w:rPr>
           <w:color w:val="1F497D" w:themeColor="text2"/>
         </w:rPr>
-        <w:t>systemctl status apache</w:t>
-      </w:r>
-      <w:r>
-        <w:t>, je vérifie que le service apache2 est bien installé et surtout, je  vérifie qu’il est bien lancé : active (running).</w:t>
+        <w:t>systemctl</w:t>
+      </w:r>
+      <w:proofErr w:type="spellEnd"/>
+      <w:r>
+        <w:rPr>
+          <w:color w:val="1F497D" w:themeColor="text2"/>
+        </w:rPr>
+        <w:t xml:space="preserve"> </w:t>
+      </w:r>
+      <w:proofErr w:type="spellStart"/>
+      <w:r>
+        <w:rPr>
+          <w:color w:val="1F497D" w:themeColor="text2"/>
+        </w:rPr>
+        <w:t>status</w:t>
+      </w:r>
+      <w:proofErr w:type="spellEnd"/>
+      <w:r>
+        <w:rPr>
+          <w:color w:val="1F497D" w:themeColor="text2"/>
+        </w:rPr>
+        <w:t xml:space="preserve"> apache</w:t>
+      </w:r>
+      <w:r>
+        <w:t xml:space="preserve">, je vérifie que le service apache2 est bien installé et surtout, </w:t>
+      </w:r>
+      <w:proofErr w:type="gramStart"/>
+      <w:r>
+        <w:t>je  vérifie</w:t>
+      </w:r>
+      <w:proofErr w:type="gramEnd"/>
+      <w:r>
+        <w:t xml:space="preserve"> qu’il est bien lancé : active (running).</w:t>
       </w:r>
     </w:p>
     <w:p>
@@ -7229,11 +8418,33 @@
         <w:lastRenderedPageBreak/>
         <w:t xml:space="preserve">L’installation de nano est importante. Avec nano je vais pouvoir modifier le fichier index.html depuis le terminal. Voici la commande : </w:t>
       </w:r>
+      <w:proofErr w:type="spellStart"/>
       <w:r>
         <w:rPr>
           <w:color w:val="1F497D" w:themeColor="text2"/>
         </w:rPr>
-        <w:t>sudo apt-get install nano</w:t>
+        <w:t>sudo</w:t>
+      </w:r>
+      <w:proofErr w:type="spellEnd"/>
+      <w:r>
+        <w:rPr>
+          <w:color w:val="1F497D" w:themeColor="text2"/>
+        </w:rPr>
+        <w:t xml:space="preserve"> apt-get </w:t>
+      </w:r>
+      <w:proofErr w:type="spellStart"/>
+      <w:r>
+        <w:rPr>
+          <w:color w:val="1F497D" w:themeColor="text2"/>
+        </w:rPr>
+        <w:t>install</w:t>
+      </w:r>
+      <w:proofErr w:type="spellEnd"/>
+      <w:r>
+        <w:rPr>
+          <w:color w:val="1F497D" w:themeColor="text2"/>
+        </w:rPr>
+        <w:t xml:space="preserve"> nano</w:t>
       </w:r>
       <w:r>
         <w:t>.</w:t>
@@ -7309,11 +8520,19 @@
       <w:r>
         <w:t xml:space="preserve">Avec la commande </w:t>
       </w:r>
+      <w:proofErr w:type="spellStart"/>
       <w:r>
         <w:rPr>
           <w:color w:val="1F497D" w:themeColor="text2"/>
         </w:rPr>
-        <w:t>sudo nano /var/www/html/index.html</w:t>
+        <w:t>sudo</w:t>
+      </w:r>
+      <w:proofErr w:type="spellEnd"/>
+      <w:r>
+        <w:rPr>
+          <w:color w:val="1F497D" w:themeColor="text2"/>
+        </w:rPr>
+        <w:t xml:space="preserve"> nano /var/www/html/index.html</w:t>
       </w:r>
       <w:r>
         <w:t xml:space="preserve"> j’accède au fichier index.html que je dois modifier. Je le personnalise</w:t>
@@ -7379,7 +8598,7 @@
       <w:pPr>
         <w:pStyle w:val="Titre1"/>
       </w:pPr>
-      <w:bookmarkStart w:id="34" w:name="_Toc185252191"/>
+      <w:bookmarkStart w:id="34" w:name="_Toc186923778"/>
       <w:r>
         <w:t>Synthèse des compétences développées</w:t>
       </w:r>
@@ -7389,7 +8608,7 @@
       <w:pPr>
         <w:pStyle w:val="Titre2"/>
       </w:pPr>
-      <w:bookmarkStart w:id="35" w:name="_Toc185252192"/>
+      <w:bookmarkStart w:id="35" w:name="_Toc186923779"/>
       <w:r>
         <w:t>Compétences techniques</w:t>
       </w:r>
@@ -7418,9 +8637,11 @@
       <w:pPr>
         <w:pStyle w:val="Titre3"/>
       </w:pPr>
+      <w:bookmarkStart w:id="36" w:name="_Toc186923780"/>
       <w:r>
         <w:t>Gestion des ressources Azure</w:t>
       </w:r>
+      <w:bookmarkEnd w:id="36"/>
     </w:p>
     <w:p>
       <w:pPr>
@@ -7434,32 +8655,52 @@
       <w:pPr>
         <w:pStyle w:val="Titre3"/>
       </w:pPr>
+      <w:bookmarkStart w:id="37" w:name="_Toc186923781"/>
       <w:r>
         <w:t>Scripts PowerShell</w:t>
       </w:r>
+      <w:bookmarkEnd w:id="37"/>
     </w:p>
     <w:p>
       <w:pPr>
         <w:pStyle w:val="Retraitcorpsdetexte3"/>
       </w:pPr>
       <w:r>
-        <w:t>J'ai acquis des connaissances pour écrire et exécuter des scripts qui listent les ressources ou VMs d'une souscription ou d'un groupe de ressources.</w:t>
+        <w:t xml:space="preserve">J'ai acquis des connaissances pour écrire et exécuter des scripts qui listent les ressources ou </w:t>
+      </w:r>
+      <w:proofErr w:type="spellStart"/>
+      <w:r>
+        <w:t>VMs</w:t>
+      </w:r>
+      <w:proofErr w:type="spellEnd"/>
+      <w:r>
+        <w:t xml:space="preserve"> d'une souscription ou d'un groupe de ressources.</w:t>
       </w:r>
     </w:p>
     <w:p>
       <w:pPr>
         <w:pStyle w:val="Titre3"/>
       </w:pPr>
+      <w:bookmarkStart w:id="38" w:name="_Toc186923782"/>
       <w:r>
         <w:t>Création et gestion de machines virtuelles</w:t>
       </w:r>
+      <w:bookmarkEnd w:id="38"/>
     </w:p>
     <w:p>
       <w:pPr>
         <w:pStyle w:val="Retraitcorpsdetexte3"/>
       </w:pPr>
       <w:r>
-        <w:t>J'ai su configurer des VMs Linux, les connecter en SSH et les personnaliser en installant des logiciels comme Apache</w:t>
+        <w:t xml:space="preserve">J'ai su configurer des </w:t>
+      </w:r>
+      <w:proofErr w:type="spellStart"/>
+      <w:r>
+        <w:t>VMs</w:t>
+      </w:r>
+      <w:proofErr w:type="spellEnd"/>
+      <w:r>
+        <w:t xml:space="preserve"> Linux, les connecter en SSH et les personnaliser en installant des logiciels comme Apache</w:t>
       </w:r>
       <w:r>
         <w:t xml:space="preserve"> et Nano</w:t>
@@ -7472,10 +8713,20 @@
       <w:pPr>
         <w:pStyle w:val="Titre3"/>
       </w:pPr>
+      <w:bookmarkStart w:id="39" w:name="_Toc186923783"/>
       <w:r>
         <w:lastRenderedPageBreak/>
-        <w:t>Automatisation et templates ARM</w:t>
-      </w:r>
+        <w:t xml:space="preserve">Automatisation et </w:t>
+      </w:r>
+      <w:proofErr w:type="spellStart"/>
+      <w:r>
+        <w:t>templates</w:t>
+      </w:r>
+      <w:proofErr w:type="spellEnd"/>
+      <w:r>
+        <w:t xml:space="preserve"> ARM</w:t>
+      </w:r>
+      <w:bookmarkEnd w:id="39"/>
     </w:p>
     <w:p>
       <w:pPr>
@@ -7494,11 +8745,11 @@
       <w:pPr>
         <w:pStyle w:val="Titre2"/>
       </w:pPr>
-      <w:bookmarkStart w:id="36" w:name="_Toc185252193"/>
+      <w:bookmarkStart w:id="40" w:name="_Toc186923784"/>
       <w:r>
         <w:t>Compétences transversales</w:t>
       </w:r>
-      <w:bookmarkEnd w:id="36"/>
+      <w:bookmarkEnd w:id="40"/>
     </w:p>
     <w:p>
       <w:pPr>
@@ -7517,9 +8768,11 @@
       <w:pPr>
         <w:pStyle w:val="Titre3"/>
       </w:pPr>
+      <w:bookmarkStart w:id="41" w:name="_Toc186923785"/>
       <w:r>
         <w:t>La gestion du temps</w:t>
       </w:r>
+      <w:bookmarkEnd w:id="41"/>
     </w:p>
     <w:p>
       <w:pPr>
@@ -7538,9 +8791,11 @@
       <w:pPr>
         <w:pStyle w:val="Titre3"/>
       </w:pPr>
+      <w:bookmarkStart w:id="42" w:name="_Toc186923786"/>
       <w:r>
         <w:t>La résolution de problèmes</w:t>
       </w:r>
+      <w:bookmarkEnd w:id="42"/>
     </w:p>
     <w:p>
       <w:pPr>
@@ -7559,9 +8814,11 @@
       <w:pPr>
         <w:pStyle w:val="Titre3"/>
       </w:pPr>
+      <w:bookmarkStart w:id="43" w:name="_Toc186923787"/>
       <w:r>
         <w:t>L'autonomie</w:t>
       </w:r>
+      <w:bookmarkEnd w:id="43"/>
     </w:p>
     <w:p>
       <w:pPr>
@@ -7585,19 +8842,21 @@
       <w:pPr>
         <w:pStyle w:val="Titre1"/>
       </w:pPr>
-      <w:bookmarkStart w:id="37" w:name="_Toc185252194"/>
+      <w:bookmarkStart w:id="44" w:name="_Toc186923788"/>
       <w:r>
         <w:t>Problèmes rencontrés</w:t>
       </w:r>
-      <w:bookmarkEnd w:id="37"/>
+      <w:bookmarkEnd w:id="44"/>
     </w:p>
     <w:p>
       <w:pPr>
         <w:pStyle w:val="Titre2"/>
       </w:pPr>
+      <w:bookmarkStart w:id="45" w:name="_Toc186923789"/>
       <w:r>
         <w:t>Problème d'installation de logiciels sur la VM</w:t>
       </w:r>
+      <w:bookmarkEnd w:id="45"/>
     </w:p>
     <w:p>
       <w:pPr>
@@ -7620,21 +8879,21 @@
       <w:pPr>
         <w:pStyle w:val="Titre1"/>
       </w:pPr>
-      <w:bookmarkStart w:id="38" w:name="_Toc185252197"/>
+      <w:bookmarkStart w:id="46" w:name="_Toc186923790"/>
       <w:r>
         <w:t>Conclusion</w:t>
       </w:r>
-      <w:bookmarkEnd w:id="38"/>
+      <w:bookmarkEnd w:id="46"/>
     </w:p>
     <w:p>
       <w:pPr>
         <w:pStyle w:val="Titre2"/>
       </w:pPr>
-      <w:bookmarkStart w:id="39" w:name="_Toc185252198"/>
+      <w:bookmarkStart w:id="47" w:name="_Toc186923791"/>
       <w:r>
         <w:t>Retour sur l'expérience</w:t>
       </w:r>
-      <w:bookmarkEnd w:id="39"/>
+      <w:bookmarkEnd w:id="47"/>
     </w:p>
     <w:p>
       <w:pPr>
@@ -7653,11 +8912,11 @@
       <w:pPr>
         <w:pStyle w:val="Titre2"/>
       </w:pPr>
-      <w:bookmarkStart w:id="40" w:name="_Toc185252199"/>
+      <w:bookmarkStart w:id="48" w:name="_Toc186923792"/>
       <w:r>
         <w:t>Applications futures</w:t>
       </w:r>
-      <w:bookmarkEnd w:id="40"/>
+      <w:bookmarkEnd w:id="48"/>
     </w:p>
     <w:p>
       <w:pPr>
@@ -7701,7 +8960,15 @@
         </w:numPr>
       </w:pPr>
       <w:r>
-        <w:t>Déploiement d'environnements Cloud avec des templates ARM pour gagner en efficacité.</w:t>
+        <w:t xml:space="preserve">Déploiement d'environnements Cloud avec des </w:t>
+      </w:r>
+      <w:proofErr w:type="spellStart"/>
+      <w:r>
+        <w:t>templates</w:t>
+      </w:r>
+      <w:proofErr w:type="spellEnd"/>
+      <w:r>
+        <w:t xml:space="preserve"> ARM pour gagner en efficacité.</w:t>
       </w:r>
     </w:p>
     <w:p>
@@ -7727,251 +8994,198 @@
       <w:pPr>
         <w:pStyle w:val="Titre1"/>
       </w:pPr>
-      <w:bookmarkStart w:id="41" w:name="_Toc185252200"/>
+      <w:bookmarkStart w:id="49" w:name="_Toc186923793"/>
       <w:r>
         <w:t>Annexes</w:t>
       </w:r>
-      <w:bookmarkEnd w:id="41"/>
+      <w:bookmarkEnd w:id="49"/>
     </w:p>
     <w:p>
       <w:pPr>
         <w:pStyle w:val="Titre2"/>
       </w:pPr>
-      <w:bookmarkStart w:id="42" w:name="_Toc185252201"/>
+      <w:bookmarkStart w:id="50" w:name="_Toc186923794"/>
       <w:r>
         <w:t>Scripts</w:t>
       </w:r>
-      <w:bookmarkEnd w:id="42"/>
+      <w:bookmarkEnd w:id="50"/>
     </w:p>
     <w:p>
       <w:pPr>
         <w:pStyle w:val="Titre3"/>
       </w:pPr>
       <w:hyperlink r:id="rId36" w:history="1">
-        <w:bookmarkStart w:id="43" w:name="_Toc185252202"/>
+        <w:bookmarkStart w:id="51" w:name="_Toc186923795"/>
         <w:r>
           <w:rPr>
             <w:rStyle w:val="Lienhypertexte"/>
           </w:rPr>
-          <w:t>ListerResso</w:t>
-        </w:r>
+          <w:t>ListerRessources.ps1</w:t>
+        </w:r>
+        <w:bookmarkEnd w:id="51"/>
+      </w:hyperlink>
+    </w:p>
+    <w:p>
+      <w:pPr>
+        <w:pStyle w:val="Retraitcorpsdetexte3"/>
+      </w:pPr>
+      <w:r>
+        <w:t>../Scripts/ListerRessources.ps1</w:t>
+      </w:r>
+    </w:p>
+    <w:p>
+      <w:pPr>
+        <w:pStyle w:val="Titre3"/>
+      </w:pPr>
+      <w:hyperlink r:id="rId37" w:history="1">
+        <w:bookmarkStart w:id="52" w:name="_Toc186923796"/>
         <w:r>
           <w:rPr>
             <w:rStyle w:val="Lienhypertexte"/>
           </w:rPr>
-          <w:t>u</w:t>
-        </w:r>
+          <w:t>ListerVMs.ps1</w:t>
+        </w:r>
+        <w:bookmarkEnd w:id="52"/>
+      </w:hyperlink>
+    </w:p>
+    <w:p>
+      <w:pPr>
+        <w:pStyle w:val="Retraitcorpsdetexte3"/>
+      </w:pPr>
+      <w:r>
+        <w:t>../Scripts/ListerVMs.ps1</w:t>
+      </w:r>
+    </w:p>
+    <w:p>
+      <w:pPr>
+        <w:pStyle w:val="Retraitcorpsdetexte3"/>
+      </w:pPr>
+    </w:p>
+    <w:p>
+      <w:pPr>
+        <w:pStyle w:val="Titre2"/>
+      </w:pPr>
+      <w:bookmarkStart w:id="53" w:name="_Toc186923797"/>
+      <w:proofErr w:type="spellStart"/>
+      <w:r>
+        <w:t>Templates</w:t>
+      </w:r>
+      <w:proofErr w:type="spellEnd"/>
+      <w:r>
+        <w:t xml:space="preserve"> ARM</w:t>
+      </w:r>
+      <w:bookmarkEnd w:id="53"/>
+    </w:p>
+    <w:p>
+      <w:pPr>
+        <w:pStyle w:val="Titre3"/>
+      </w:pPr>
+      <w:hyperlink r:id="rId38" w:history="1">
+        <w:bookmarkStart w:id="54" w:name="_Toc186923798"/>
         <w:r>
           <w:rPr>
             <w:rStyle w:val="Lienhypertexte"/>
           </w:rPr>
-          <w:t>rces.ps1</w:t>
-        </w:r>
-        <w:bookmarkEnd w:id="43"/>
+          <w:t>ConnectLinuxSSH.zip</w:t>
+        </w:r>
+        <w:bookmarkEnd w:id="54"/>
       </w:hyperlink>
     </w:p>
     <w:p>
       <w:pPr>
         <w:pStyle w:val="Retraitcorpsdetexte3"/>
       </w:pPr>
-      <w:r>
-        <w:t>../Scripts/ListerRessources.ps1</w:t>
+      <w:proofErr w:type="gramStart"/>
+      <w:r>
+        <w:t>..</w:t>
+      </w:r>
+      <w:proofErr w:type="gramEnd"/>
+      <w:r>
+        <w:t>/</w:t>
+      </w:r>
+      <w:proofErr w:type="spellStart"/>
+      <w:r>
+        <w:t>Templates</w:t>
+      </w:r>
+      <w:proofErr w:type="spellEnd"/>
+      <w:r>
+        <w:t xml:space="preserve"> ARM/ConnectLinuxSSH.zip</w:t>
       </w:r>
     </w:p>
     <w:p>
       <w:pPr>
         <w:pStyle w:val="Titre3"/>
       </w:pPr>
-      <w:hyperlink r:id="rId37" w:history="1">
-        <w:bookmarkStart w:id="44" w:name="_Toc185252203"/>
+      <w:hyperlink r:id="rId39" w:history="1">
+        <w:bookmarkStart w:id="55" w:name="_Toc186923799"/>
         <w:r>
           <w:rPr>
             <w:rStyle w:val="Lienhypertexte"/>
           </w:rPr>
-          <w:t>ListerVMs</w:t>
-        </w:r>
+          <w:t>ServeurWebLinux.zip</w:t>
+        </w:r>
+        <w:bookmarkEnd w:id="55"/>
+      </w:hyperlink>
+    </w:p>
+    <w:p>
+      <w:pPr>
+        <w:pStyle w:val="Retraitcorpsdetexte3"/>
+      </w:pPr>
+      <w:proofErr w:type="gramStart"/>
+      <w:r>
+        <w:t>..</w:t>
+      </w:r>
+      <w:proofErr w:type="gramEnd"/>
+      <w:r>
+        <w:t>/</w:t>
+      </w:r>
+      <w:proofErr w:type="spellStart"/>
+      <w:r>
+        <w:t>Templates</w:t>
+      </w:r>
+      <w:proofErr w:type="spellEnd"/>
+      <w:r>
+        <w:t xml:space="preserve"> ARM/ServeurWebLinux.zip</w:t>
+      </w:r>
+    </w:p>
+    <w:p>
+      <w:pPr>
+        <w:pStyle w:val="Retraitcorpsdetexte3"/>
+      </w:pPr>
+    </w:p>
+    <w:p>
+      <w:pPr>
+        <w:pStyle w:val="Titre1"/>
+      </w:pPr>
+      <w:bookmarkStart w:id="56" w:name="_Toc186923800"/>
+      <w:r>
+        <w:t>Références</w:t>
+      </w:r>
+      <w:bookmarkEnd w:id="56"/>
+    </w:p>
+    <w:p>
+      <w:pPr>
+        <w:pStyle w:val="Titre2"/>
+      </w:pPr>
+      <w:bookmarkStart w:id="57" w:name="_Toc186923801"/>
+      <w:r>
+        <w:t>Convention de nommage</w:t>
+      </w:r>
+      <w:bookmarkEnd w:id="57"/>
+    </w:p>
+    <w:p>
+      <w:pPr>
+        <w:pStyle w:val="Retraitcorpsdetexte"/>
+        <w:rPr>
+          <w:rStyle w:val="Lienhypertexte"/>
+        </w:rPr>
+      </w:pPr>
+      <w:hyperlink r:id="rId40" w:history="1">
         <w:r>
           <w:rPr>
             <w:rStyle w:val="Lienhypertexte"/>
           </w:rPr>
-          <w:t>.</w:t>
-        </w:r>
-        <w:r>
-          <w:rPr>
-            <w:rStyle w:val="Lienhypertexte"/>
-          </w:rPr>
-          <w:t>ps1</w:t>
-        </w:r>
-        <w:bookmarkEnd w:id="44"/>
-      </w:hyperlink>
-    </w:p>
-    <w:p>
-      <w:pPr>
-        <w:pStyle w:val="Retraitcorpsdetexte3"/>
-      </w:pPr>
-      <w:r>
-        <w:t>../Scripts/Lister</w:t>
-      </w:r>
-      <w:r>
-        <w:t>VMs</w:t>
-      </w:r>
-      <w:r>
-        <w:t>.ps1</w:t>
-      </w:r>
-    </w:p>
-    <w:p>
-      <w:pPr>
-        <w:pStyle w:val="Retraitcorpsdetexte3"/>
-      </w:pPr>
-    </w:p>
-    <w:p>
-      <w:pPr>
-        <w:pStyle w:val="Titre2"/>
-      </w:pPr>
-      <w:bookmarkStart w:id="45" w:name="_Toc185252204"/>
-      <w:r>
-        <w:t>Templates ARM</w:t>
-      </w:r>
-      <w:bookmarkEnd w:id="45"/>
-    </w:p>
-    <w:p>
-      <w:pPr>
-        <w:pStyle w:val="Titre3"/>
-      </w:pPr>
-      <w:hyperlink r:id="rId38" w:history="1">
-        <w:bookmarkStart w:id="46" w:name="_Toc185252205"/>
-        <w:r>
-          <w:rPr>
-            <w:rStyle w:val="Lienhypertexte"/>
-          </w:rPr>
-          <w:t>Conne</w:t>
-        </w:r>
-        <w:r>
-          <w:rPr>
-            <w:rStyle w:val="Lienhypertexte"/>
-          </w:rPr>
-          <w:t>c</w:t>
-        </w:r>
-        <w:r>
-          <w:rPr>
-            <w:rStyle w:val="Lienhypertexte"/>
-          </w:rPr>
-          <w:t>tLinuxSSH</w:t>
-        </w:r>
-        <w:r>
-          <w:rPr>
-            <w:rStyle w:val="Lienhypertexte"/>
-          </w:rPr>
-          <w:t>.zip</w:t>
-        </w:r>
-        <w:bookmarkEnd w:id="46"/>
-      </w:hyperlink>
-    </w:p>
-    <w:p>
-      <w:pPr>
-        <w:pStyle w:val="Retraitcorpsdetexte3"/>
-      </w:pPr>
-      <w:r>
-        <w:t>../</w:t>
-      </w:r>
-      <w:r>
-        <w:t>Templates ARM</w:t>
-      </w:r>
-      <w:r>
-        <w:t>/</w:t>
-      </w:r>
-      <w:r>
-        <w:t>ConnectLinuxSSH.zip</w:t>
-      </w:r>
-    </w:p>
-    <w:p>
-      <w:pPr>
-        <w:pStyle w:val="Titre3"/>
-      </w:pPr>
-      <w:hyperlink r:id="rId39" w:history="1">
-        <w:bookmarkStart w:id="47" w:name="_Toc185252206"/>
-        <w:r>
-          <w:rPr>
-            <w:rStyle w:val="Lienhypertexte"/>
-          </w:rPr>
-          <w:t>ServeurWebL</w:t>
-        </w:r>
-        <w:r>
-          <w:rPr>
-            <w:rStyle w:val="Lienhypertexte"/>
-          </w:rPr>
-          <w:t>i</w:t>
-        </w:r>
-        <w:r>
-          <w:rPr>
-            <w:rStyle w:val="Lienhypertexte"/>
-          </w:rPr>
-          <w:t>nux.zip</w:t>
-        </w:r>
-        <w:bookmarkEnd w:id="47"/>
-      </w:hyperlink>
-    </w:p>
-    <w:p>
-      <w:pPr>
-        <w:pStyle w:val="Retraitcorpsdetexte3"/>
-      </w:pPr>
-      <w:r>
-        <w:t>../Templates ARM/</w:t>
-      </w:r>
-      <w:r>
-        <w:t>ServeurWebLinux.zip</w:t>
-      </w:r>
-    </w:p>
-    <w:p>
-      <w:pPr>
-        <w:pStyle w:val="Retraitcorpsdetexte3"/>
-      </w:pPr>
-    </w:p>
-    <w:p>
-      <w:pPr>
-        <w:pStyle w:val="Titre1"/>
-      </w:pPr>
-      <w:bookmarkStart w:id="48" w:name="_Toc185252207"/>
-      <w:r>
-        <w:t>Références</w:t>
-      </w:r>
-      <w:bookmarkEnd w:id="48"/>
-    </w:p>
-    <w:p>
-      <w:pPr>
-        <w:pStyle w:val="Titre2"/>
-      </w:pPr>
-      <w:bookmarkStart w:id="49" w:name="_Toc185252208"/>
-      <w:r>
-        <w:t>Convention de nommage</w:t>
-      </w:r>
-      <w:bookmarkEnd w:id="49"/>
-    </w:p>
-    <w:p>
-      <w:pPr>
-        <w:pStyle w:val="Retraitcorpsdetexte"/>
-        <w:rPr>
-          <w:rStyle w:val="Lienhypertexte"/>
-        </w:rPr>
-      </w:pPr>
-      <w:hyperlink r:id="rId40" w:history="1">
-        <w:r>
-          <w:rPr>
-            <w:rStyle w:val="Lienhypertexte"/>
-          </w:rPr>
-          <w:t>https://learn.</w:t>
-        </w:r>
-        <w:r>
-          <w:rPr>
-            <w:rStyle w:val="Lienhypertexte"/>
-          </w:rPr>
-          <w:t>m</w:t>
-        </w:r>
-        <w:r>
-          <w:rPr>
-            <w:rStyle w:val="Lienhypertexte"/>
-          </w:rPr>
-          <w:t>icrosoft.com/fr-fr/azure/cloud-adoption-framework/ready/azure-best-practices/resource-naming</w:t>
+          <w:t>https://learn.microsoft.com/fr-fr/azure/cloud-adoption-framework/ready/azure-best-practices/resource-naming</w:t>
         </w:r>
       </w:hyperlink>
     </w:p>
@@ -7996,19 +9210,7 @@
           <w:rPr>
             <w:rStyle w:val="Lienhypertexte"/>
           </w:rPr>
-          <w:t>https://learn.microsoft.com/fr-fr/azure/cloud-adoption-framework/ready/azure-best-practices/resource-abbreviations#ai--machine-lea</w:t>
-        </w:r>
-        <w:r>
-          <w:rPr>
-            <w:rStyle w:val="Lienhypertexte"/>
-          </w:rPr>
-          <w:t>r</w:t>
-        </w:r>
-        <w:r>
-          <w:rPr>
-            <w:rStyle w:val="Lienhypertexte"/>
-          </w:rPr>
-          <w:t>ning</w:t>
+          <w:t>https://learn.microsoft.com/fr-fr/azure/cloud-adoption-framework/ready/azure-best-practices/resource-abbreviations#ai--machine-learning</w:t>
         </w:r>
       </w:hyperlink>
     </w:p>
@@ -8022,11 +9224,11 @@
       <w:pPr>
         <w:pStyle w:val="Titre2"/>
       </w:pPr>
-      <w:bookmarkStart w:id="50" w:name="_Toc185252209"/>
+      <w:bookmarkStart w:id="58" w:name="_Toc186923802"/>
       <w:r>
         <w:t>Activité 8 (Serveur web Linux)</w:t>
       </w:r>
-      <w:bookmarkEnd w:id="50"/>
+      <w:bookmarkEnd w:id="58"/>
     </w:p>
     <w:p>
       <w:pPr>
@@ -8073,7 +9275,7 @@
 </file>
 
 <file path=word/endnotes.xml><?xml version="1.0" encoding="utf-8"?>
-<w:endnotes xmlns:wpc="http://schemas.microsoft.com/office/word/2010/wordprocessingCanvas" xmlns:cx="http://schemas.microsoft.com/office/drawing/2014/chartex" xmlns:cx1="http://schemas.microsoft.com/office/drawing/2015/9/8/chartex" xmlns:cx2="http://schemas.microsoft.com/office/drawing/2015/10/21/chartex" xmlns:cx3="http://schemas.microsoft.com/office/drawing/2016/5/9/chartex" xmlns:cx4="http://schemas.microsoft.com/office/drawing/2016/5/10/chartex" xmlns:cx5="http://schemas.microsoft.com/office/drawing/2016/5/11/chartex" xmlns:cx6="http://schemas.microsoft.com/office/drawing/2016/5/12/chartex" xmlns:cx7="http://schemas.microsoft.com/office/drawing/2016/5/13/chartex" xmlns:cx8="http://schemas.microsoft.com/office/drawing/2016/5/14/chartex" xmlns:mc="http://schemas.openxmlformats.org/markup-compatibility/2006" xmlns:aink="http://schemas.microsoft.com/office/drawing/2016/ink" xmlns:am3d="http://schemas.microsoft.com/office/drawing/2017/model3d" xmlns:o="urn:schemas-microsoft-com:office:office" xmlns:oel="http://schemas.microsoft.com/office/2019/extlst" xmlns:r="http://schemas.openxmlformats.org/officeDocument/2006/relationships" xmlns:m="http://schemas.openxmlformats.org/officeDocument/2006/math" xmlns:v="urn:schemas-microsoft-com:vml" xmlns:wp14="http://schemas.microsoft.com/office/word/2010/wordprocessingDrawing" xmlns:wp="http://schemas.openxmlformats.org/drawingml/2006/wordprocessingDrawing" xmlns:w10="urn:schemas-microsoft-com:office:word" xmlns:w="http://schemas.openxmlformats.org/wordprocessingml/2006/main" xmlns:w14="http://schemas.microsoft.com/office/word/2010/wordml" xmlns:w15="http://schemas.microsoft.com/office/word/2012/wordml" xmlns:w16cex="http://schemas.microsoft.com/office/word/2018/wordml/cex" xmlns:w16cid="http://schemas.microsoft.com/office/word/2016/wordml/cid" xmlns:w16="http://schemas.microsoft.com/office/word/2018/wordml" xmlns:w16sdtdh="http://schemas.microsoft.com/office/word/2020/wordml/sdtdatahash" xmlns:w16se="http://schemas.microsoft.com/office/word/2015/wordml/symex" xmlns:wpg="http://schemas.microsoft.com/office/word/2010/wordprocessingGroup" xmlns:wpi="http://schemas.microsoft.com/office/word/2010/wordprocessingInk" xmlns:wne="http://schemas.microsoft.com/office/word/2006/wordml" xmlns:wps="http://schemas.microsoft.com/office/word/2010/wordprocessingShape" mc:Ignorable="w14 w15 w16se w16cid w16 w16cex w16sdtdh wp14">
+<w:endnotes xmlns:wpc="http://schemas.microsoft.com/office/word/2010/wordprocessingCanvas" xmlns:cx="http://schemas.microsoft.com/office/drawing/2014/chartex" xmlns:cx1="http://schemas.microsoft.com/office/drawing/2015/9/8/chartex" xmlns:cx2="http://schemas.microsoft.com/office/drawing/2015/10/21/chartex" xmlns:cx3="http://schemas.microsoft.com/office/drawing/2016/5/9/chartex" xmlns:cx4="http://schemas.microsoft.com/office/drawing/2016/5/10/chartex" xmlns:cx5="http://schemas.microsoft.com/office/drawing/2016/5/11/chartex" xmlns:cx6="http://schemas.microsoft.com/office/drawing/2016/5/12/chartex" xmlns:cx7="http://schemas.microsoft.com/office/drawing/2016/5/13/chartex" xmlns:cx8="http://schemas.microsoft.com/office/drawing/2016/5/14/chartex" xmlns:mc="http://schemas.openxmlformats.org/markup-compatibility/2006" xmlns:aink="http://schemas.microsoft.com/office/drawing/2016/ink" xmlns:am3d="http://schemas.microsoft.com/office/drawing/2017/model3d" xmlns:o="urn:schemas-microsoft-com:office:office" xmlns:oel="http://schemas.microsoft.com/office/2019/extlst" xmlns:r="http://schemas.openxmlformats.org/officeDocument/2006/relationships" xmlns:m="http://schemas.openxmlformats.org/officeDocument/2006/math" xmlns:v="urn:schemas-microsoft-com:vml" xmlns:wp14="http://schemas.microsoft.com/office/word/2010/wordprocessingDrawing" xmlns:wp="http://schemas.openxmlformats.org/drawingml/2006/wordprocessingDrawing" xmlns:w10="urn:schemas-microsoft-com:office:word" xmlns:w="http://schemas.openxmlformats.org/wordprocessingml/2006/main" xmlns:w14="http://schemas.microsoft.com/office/word/2010/wordml" xmlns:w15="http://schemas.microsoft.com/office/word/2012/wordml" xmlns:w16cex="http://schemas.microsoft.com/office/word/2018/wordml/cex" xmlns:w16cid="http://schemas.microsoft.com/office/word/2016/wordml/cid" xmlns:w16="http://schemas.microsoft.com/office/word/2018/wordml" xmlns:w16du="http://schemas.microsoft.com/office/word/2023/wordml/word16du" xmlns:w16sdtdh="http://schemas.microsoft.com/office/word/2020/wordml/sdtdatahash" xmlns:w16sdtfl="http://schemas.microsoft.com/office/word/2024/wordml/sdtformatlock" xmlns:w16se="http://schemas.microsoft.com/office/word/2015/wordml/symex" xmlns:wpg="http://schemas.microsoft.com/office/word/2010/wordprocessingGroup" xmlns:wpi="http://schemas.microsoft.com/office/word/2010/wordprocessingInk" xmlns:wne="http://schemas.microsoft.com/office/word/2006/wordml" xmlns:wps="http://schemas.microsoft.com/office/word/2010/wordprocessingShape" mc:Ignorable="w14 w15 w16se w16cid w16 w16cex w16sdtdh w16sdtfl w16du wp14">
   <w:endnote w:type="separator" w:id="-1">
     <w:p>
       <w:r>
@@ -8095,7 +9297,7 @@
 </file>
 
 <file path=word/footer1.xml><?xml version="1.0" encoding="utf-8"?>
-<w:ftr xmlns:wpc="http://schemas.microsoft.com/office/word/2010/wordprocessingCanvas" xmlns:cx="http://schemas.microsoft.com/office/drawing/2014/chartex" xmlns:cx1="http://schemas.microsoft.com/office/drawing/2015/9/8/chartex" xmlns:cx2="http://schemas.microsoft.com/office/drawing/2015/10/21/chartex" xmlns:cx3="http://schemas.microsoft.com/office/drawing/2016/5/9/chartex" xmlns:cx4="http://schemas.microsoft.com/office/drawing/2016/5/10/chartex" xmlns:cx5="http://schemas.microsoft.com/office/drawing/2016/5/11/chartex" xmlns:cx6="http://schemas.microsoft.com/office/drawing/2016/5/12/chartex" xmlns:cx7="http://schemas.microsoft.com/office/drawing/2016/5/13/chartex" xmlns:cx8="http://schemas.microsoft.com/office/drawing/2016/5/14/chartex" xmlns:mc="http://schemas.openxmlformats.org/markup-compatibility/2006" xmlns:aink="http://schemas.microsoft.com/office/drawing/2016/ink" xmlns:am3d="http://schemas.microsoft.com/office/drawing/2017/model3d" xmlns:o="urn:schemas-microsoft-com:office:office" xmlns:oel="http://schemas.microsoft.com/office/2019/extlst" xmlns:r="http://schemas.openxmlformats.org/officeDocument/2006/relationships" xmlns:m="http://schemas.openxmlformats.org/officeDocument/2006/math" xmlns:v="urn:schemas-microsoft-com:vml" xmlns:wp14="http://schemas.microsoft.com/office/word/2010/wordprocessingDrawing" xmlns:wp="http://schemas.openxmlformats.org/drawingml/2006/wordprocessingDrawing" xmlns:w10="urn:schemas-microsoft-com:office:word" xmlns:w="http://schemas.openxmlformats.org/wordprocessingml/2006/main" xmlns:w14="http://schemas.microsoft.com/office/word/2010/wordml" xmlns:w15="http://schemas.microsoft.com/office/word/2012/wordml" xmlns:w16cex="http://schemas.microsoft.com/office/word/2018/wordml/cex" xmlns:w16cid="http://schemas.microsoft.com/office/word/2016/wordml/cid" xmlns:w16="http://schemas.microsoft.com/office/word/2018/wordml" xmlns:w16sdtdh="http://schemas.microsoft.com/office/word/2020/wordml/sdtdatahash" xmlns:w16se="http://schemas.microsoft.com/office/word/2015/wordml/symex" xmlns:wpg="http://schemas.microsoft.com/office/word/2010/wordprocessingGroup" xmlns:wpi="http://schemas.microsoft.com/office/word/2010/wordprocessingInk" xmlns:wne="http://schemas.microsoft.com/office/word/2006/wordml" xmlns:wps="http://schemas.microsoft.com/office/word/2010/wordprocessingShape" mc:Ignorable="w14 w15 w16se w16cid w16 w16cex w16sdtdh wp14">
+<w:ftr xmlns:wpc="http://schemas.microsoft.com/office/word/2010/wordprocessingCanvas" xmlns:cx="http://schemas.microsoft.com/office/drawing/2014/chartex" xmlns:cx1="http://schemas.microsoft.com/office/drawing/2015/9/8/chartex" xmlns:cx2="http://schemas.microsoft.com/office/drawing/2015/10/21/chartex" xmlns:cx3="http://schemas.microsoft.com/office/drawing/2016/5/9/chartex" xmlns:cx4="http://schemas.microsoft.com/office/drawing/2016/5/10/chartex" xmlns:cx5="http://schemas.microsoft.com/office/drawing/2016/5/11/chartex" xmlns:cx6="http://schemas.microsoft.com/office/drawing/2016/5/12/chartex" xmlns:cx7="http://schemas.microsoft.com/office/drawing/2016/5/13/chartex" xmlns:cx8="http://schemas.microsoft.com/office/drawing/2016/5/14/chartex" xmlns:mc="http://schemas.openxmlformats.org/markup-compatibility/2006" xmlns:aink="http://schemas.microsoft.com/office/drawing/2016/ink" xmlns:am3d="http://schemas.microsoft.com/office/drawing/2017/model3d" xmlns:o="urn:schemas-microsoft-com:office:office" xmlns:oel="http://schemas.microsoft.com/office/2019/extlst" xmlns:r="http://schemas.openxmlformats.org/officeDocument/2006/relationships" xmlns:m="http://schemas.openxmlformats.org/officeDocument/2006/math" xmlns:v="urn:schemas-microsoft-com:vml" xmlns:wp14="http://schemas.microsoft.com/office/word/2010/wordprocessingDrawing" xmlns:wp="http://schemas.openxmlformats.org/drawingml/2006/wordprocessingDrawing" xmlns:w10="urn:schemas-microsoft-com:office:word" xmlns:w="http://schemas.openxmlformats.org/wordprocessingml/2006/main" xmlns:w14="http://schemas.microsoft.com/office/word/2010/wordml" xmlns:w15="http://schemas.microsoft.com/office/word/2012/wordml" xmlns:w16cex="http://schemas.microsoft.com/office/word/2018/wordml/cex" xmlns:w16cid="http://schemas.microsoft.com/office/word/2016/wordml/cid" xmlns:w16="http://schemas.microsoft.com/office/word/2018/wordml" xmlns:w16du="http://schemas.microsoft.com/office/word/2023/wordml/word16du" xmlns:w16sdtdh="http://schemas.microsoft.com/office/word/2020/wordml/sdtdatahash" xmlns:w16sdtfl="http://schemas.microsoft.com/office/word/2024/wordml/sdtformatlock" xmlns:w16se="http://schemas.microsoft.com/office/word/2015/wordml/symex" xmlns:wpg="http://schemas.microsoft.com/office/word/2010/wordprocessingGroup" xmlns:wpi="http://schemas.microsoft.com/office/word/2010/wordprocessingInk" xmlns:wne="http://schemas.microsoft.com/office/word/2006/wordml" xmlns:wps="http://schemas.microsoft.com/office/word/2010/wordprocessingShape" mc:Ignorable="w14 w15 w16se w16cid w16 w16cex w16sdtdh w16sdtfl w16du wp14">
   <w:sdt>
     <w:sdtPr>
       <w:id w:val="1034609821"/>
@@ -8149,7 +9351,7 @@
 </file>
 
 <file path=word/footnotes.xml><?xml version="1.0" encoding="utf-8"?>
-<w:footnotes xmlns:wpc="http://schemas.microsoft.com/office/word/2010/wordprocessingCanvas" xmlns:cx="http://schemas.microsoft.com/office/drawing/2014/chartex" xmlns:cx1="http://schemas.microsoft.com/office/drawing/2015/9/8/chartex" xmlns:cx2="http://schemas.microsoft.com/office/drawing/2015/10/21/chartex" xmlns:cx3="http://schemas.microsoft.com/office/drawing/2016/5/9/chartex" xmlns:cx4="http://schemas.microsoft.com/office/drawing/2016/5/10/chartex" xmlns:cx5="http://schemas.microsoft.com/office/drawing/2016/5/11/chartex" xmlns:cx6="http://schemas.microsoft.com/office/drawing/2016/5/12/chartex" xmlns:cx7="http://schemas.microsoft.com/office/drawing/2016/5/13/chartex" xmlns:cx8="http://schemas.microsoft.com/office/drawing/2016/5/14/chartex" xmlns:mc="http://schemas.openxmlformats.org/markup-compatibility/2006" xmlns:aink="http://schemas.microsoft.com/office/drawing/2016/ink" xmlns:am3d="http://schemas.microsoft.com/office/drawing/2017/model3d" xmlns:o="urn:schemas-microsoft-com:office:office" xmlns:oel="http://schemas.microsoft.com/office/2019/extlst" xmlns:r="http://schemas.openxmlformats.org/officeDocument/2006/relationships" xmlns:m="http://schemas.openxmlformats.org/officeDocument/2006/math" xmlns:v="urn:schemas-microsoft-com:vml" xmlns:wp14="http://schemas.microsoft.com/office/word/2010/wordprocessingDrawing" xmlns:wp="http://schemas.openxmlformats.org/drawingml/2006/wordprocessingDrawing" xmlns:w10="urn:schemas-microsoft-com:office:word" xmlns:w="http://schemas.openxmlformats.org/wordprocessingml/2006/main" xmlns:w14="http://schemas.microsoft.com/office/word/2010/wordml" xmlns:w15="http://schemas.microsoft.com/office/word/2012/wordml" xmlns:w16cex="http://schemas.microsoft.com/office/word/2018/wordml/cex" xmlns:w16cid="http://schemas.microsoft.com/office/word/2016/wordml/cid" xmlns:w16="http://schemas.microsoft.com/office/word/2018/wordml" xmlns:w16sdtdh="http://schemas.microsoft.com/office/word/2020/wordml/sdtdatahash" xmlns:w16se="http://schemas.microsoft.com/office/word/2015/wordml/symex" xmlns:wpg="http://schemas.microsoft.com/office/word/2010/wordprocessingGroup" xmlns:wpi="http://schemas.microsoft.com/office/word/2010/wordprocessingInk" xmlns:wne="http://schemas.microsoft.com/office/word/2006/wordml" xmlns:wps="http://schemas.microsoft.com/office/word/2010/wordprocessingShape" mc:Ignorable="w14 w15 w16se w16cid w16 w16cex w16sdtdh wp14">
+<w:footnotes xmlns:wpc="http://schemas.microsoft.com/office/word/2010/wordprocessingCanvas" xmlns:cx="http://schemas.microsoft.com/office/drawing/2014/chartex" xmlns:cx1="http://schemas.microsoft.com/office/drawing/2015/9/8/chartex" xmlns:cx2="http://schemas.microsoft.com/office/drawing/2015/10/21/chartex" xmlns:cx3="http://schemas.microsoft.com/office/drawing/2016/5/9/chartex" xmlns:cx4="http://schemas.microsoft.com/office/drawing/2016/5/10/chartex" xmlns:cx5="http://schemas.microsoft.com/office/drawing/2016/5/11/chartex" xmlns:cx6="http://schemas.microsoft.com/office/drawing/2016/5/12/chartex" xmlns:cx7="http://schemas.microsoft.com/office/drawing/2016/5/13/chartex" xmlns:cx8="http://schemas.microsoft.com/office/drawing/2016/5/14/chartex" xmlns:mc="http://schemas.openxmlformats.org/markup-compatibility/2006" xmlns:aink="http://schemas.microsoft.com/office/drawing/2016/ink" xmlns:am3d="http://schemas.microsoft.com/office/drawing/2017/model3d" xmlns:o="urn:schemas-microsoft-com:office:office" xmlns:oel="http://schemas.microsoft.com/office/2019/extlst" xmlns:r="http://schemas.openxmlformats.org/officeDocument/2006/relationships" xmlns:m="http://schemas.openxmlformats.org/officeDocument/2006/math" xmlns:v="urn:schemas-microsoft-com:vml" xmlns:wp14="http://schemas.microsoft.com/office/word/2010/wordprocessingDrawing" xmlns:wp="http://schemas.openxmlformats.org/drawingml/2006/wordprocessingDrawing" xmlns:w10="urn:schemas-microsoft-com:office:word" xmlns:w="http://schemas.openxmlformats.org/wordprocessingml/2006/main" xmlns:w14="http://schemas.microsoft.com/office/word/2010/wordml" xmlns:w15="http://schemas.microsoft.com/office/word/2012/wordml" xmlns:w16cex="http://schemas.microsoft.com/office/word/2018/wordml/cex" xmlns:w16cid="http://schemas.microsoft.com/office/word/2016/wordml/cid" xmlns:w16="http://schemas.microsoft.com/office/word/2018/wordml" xmlns:w16du="http://schemas.microsoft.com/office/word/2023/wordml/word16du" xmlns:w16sdtdh="http://schemas.microsoft.com/office/word/2020/wordml/sdtdatahash" xmlns:w16sdtfl="http://schemas.microsoft.com/office/word/2024/wordml/sdtformatlock" xmlns:w16se="http://schemas.microsoft.com/office/word/2015/wordml/symex" xmlns:wpg="http://schemas.microsoft.com/office/word/2010/wordprocessingGroup" xmlns:wpi="http://schemas.microsoft.com/office/word/2010/wordprocessingInk" xmlns:wne="http://schemas.microsoft.com/office/word/2006/wordml" xmlns:wps="http://schemas.microsoft.com/office/word/2010/wordprocessingShape" mc:Ignorable="w14 w15 w16se w16cid w16 w16cex w16sdtdh w16sdtfl w16du wp14">
   <w:footnote w:type="separator" w:id="-1">
     <w:p>
       <w:r>
@@ -8171,7 +9373,7 @@
 </file>
 
 <file path=word/header1.xml><?xml version="1.0" encoding="utf-8"?>
-<w:hdr xmlns:wpc="http://schemas.microsoft.com/office/word/2010/wordprocessingCanvas" xmlns:cx="http://schemas.microsoft.com/office/drawing/2014/chartex" xmlns:cx1="http://schemas.microsoft.com/office/drawing/2015/9/8/chartex" xmlns:cx2="http://schemas.microsoft.com/office/drawing/2015/10/21/chartex" xmlns:cx3="http://schemas.microsoft.com/office/drawing/2016/5/9/chartex" xmlns:cx4="http://schemas.microsoft.com/office/drawing/2016/5/10/chartex" xmlns:cx5="http://schemas.microsoft.com/office/drawing/2016/5/11/chartex" xmlns:cx6="http://schemas.microsoft.com/office/drawing/2016/5/12/chartex" xmlns:cx7="http://schemas.microsoft.com/office/drawing/2016/5/13/chartex" xmlns:cx8="http://schemas.microsoft.com/office/drawing/2016/5/14/chartex" xmlns:mc="http://schemas.openxmlformats.org/markup-compatibility/2006" xmlns:aink="http://schemas.microsoft.com/office/drawing/2016/ink" xmlns:am3d="http://schemas.microsoft.com/office/drawing/2017/model3d" xmlns:o="urn:schemas-microsoft-com:office:office" xmlns:oel="http://schemas.microsoft.com/office/2019/extlst" xmlns:r="http://schemas.openxmlformats.org/officeDocument/2006/relationships" xmlns:m="http://schemas.openxmlformats.org/officeDocument/2006/math" xmlns:v="urn:schemas-microsoft-com:vml" xmlns:wp14="http://schemas.microsoft.com/office/word/2010/wordprocessingDrawing" xmlns:wp="http://schemas.openxmlformats.org/drawingml/2006/wordprocessingDrawing" xmlns:w10="urn:schemas-microsoft-com:office:word" xmlns:w="http://schemas.openxmlformats.org/wordprocessingml/2006/main" xmlns:w14="http://schemas.microsoft.com/office/word/2010/wordml" xmlns:w15="http://schemas.microsoft.com/office/word/2012/wordml" xmlns:w16cex="http://schemas.microsoft.com/office/word/2018/wordml/cex" xmlns:w16cid="http://schemas.microsoft.com/office/word/2016/wordml/cid" xmlns:w16="http://schemas.microsoft.com/office/word/2018/wordml" xmlns:w16sdtdh="http://schemas.microsoft.com/office/word/2020/wordml/sdtdatahash" xmlns:w16se="http://schemas.microsoft.com/office/word/2015/wordml/symex" xmlns:wpg="http://schemas.microsoft.com/office/word/2010/wordprocessingGroup" xmlns:wpi="http://schemas.microsoft.com/office/word/2010/wordprocessingInk" xmlns:wne="http://schemas.microsoft.com/office/word/2006/wordml" xmlns:wps="http://schemas.microsoft.com/office/word/2010/wordprocessingShape" mc:Ignorable="w14 w15 w16se w16cid w16 w16cex w16sdtdh wp14">
+<w:hdr xmlns:wpc="http://schemas.microsoft.com/office/word/2010/wordprocessingCanvas" xmlns:cx="http://schemas.microsoft.com/office/drawing/2014/chartex" xmlns:cx1="http://schemas.microsoft.com/office/drawing/2015/9/8/chartex" xmlns:cx2="http://schemas.microsoft.com/office/drawing/2015/10/21/chartex" xmlns:cx3="http://schemas.microsoft.com/office/drawing/2016/5/9/chartex" xmlns:cx4="http://schemas.microsoft.com/office/drawing/2016/5/10/chartex" xmlns:cx5="http://schemas.microsoft.com/office/drawing/2016/5/11/chartex" xmlns:cx6="http://schemas.microsoft.com/office/drawing/2016/5/12/chartex" xmlns:cx7="http://schemas.microsoft.com/office/drawing/2016/5/13/chartex" xmlns:cx8="http://schemas.microsoft.com/office/drawing/2016/5/14/chartex" xmlns:mc="http://schemas.openxmlformats.org/markup-compatibility/2006" xmlns:aink="http://schemas.microsoft.com/office/drawing/2016/ink" xmlns:am3d="http://schemas.microsoft.com/office/drawing/2017/model3d" xmlns:o="urn:schemas-microsoft-com:office:office" xmlns:oel="http://schemas.microsoft.com/office/2019/extlst" xmlns:r="http://schemas.openxmlformats.org/officeDocument/2006/relationships" xmlns:m="http://schemas.openxmlformats.org/officeDocument/2006/math" xmlns:v="urn:schemas-microsoft-com:vml" xmlns:wp14="http://schemas.microsoft.com/office/word/2010/wordprocessingDrawing" xmlns:wp="http://schemas.openxmlformats.org/drawingml/2006/wordprocessingDrawing" xmlns:w10="urn:schemas-microsoft-com:office:word" xmlns:w="http://schemas.openxmlformats.org/wordprocessingml/2006/main" xmlns:w14="http://schemas.microsoft.com/office/word/2010/wordml" xmlns:w15="http://schemas.microsoft.com/office/word/2012/wordml" xmlns:w16cex="http://schemas.microsoft.com/office/word/2018/wordml/cex" xmlns:w16cid="http://schemas.microsoft.com/office/word/2016/wordml/cid" xmlns:w16="http://schemas.microsoft.com/office/word/2018/wordml" xmlns:w16du="http://schemas.microsoft.com/office/word/2023/wordml/word16du" xmlns:w16sdtdh="http://schemas.microsoft.com/office/word/2020/wordml/sdtdatahash" xmlns:w16sdtfl="http://schemas.microsoft.com/office/word/2024/wordml/sdtformatlock" xmlns:w16se="http://schemas.microsoft.com/office/word/2015/wordml/symex" xmlns:wpg="http://schemas.microsoft.com/office/word/2010/wordprocessingGroup" xmlns:wpi="http://schemas.microsoft.com/office/word/2010/wordprocessingInk" xmlns:wne="http://schemas.microsoft.com/office/word/2006/wordml" xmlns:wps="http://schemas.microsoft.com/office/word/2010/wordprocessingShape" mc:Ignorable="w14 w15 w16se w16cid w16 w16cex w16sdtdh w16sdtfl w16du wp14">
   <w:tbl>
     <w:tblPr>
       <w:tblStyle w:val="Grilledutableau"/>
@@ -8200,8 +9402,13 @@
             <w:pStyle w:val="En-tte"/>
           </w:pPr>
           <w:r>
-            <w:t>Amir Zeqiri</w:t>
+            <w:t xml:space="preserve">Amir </w:t>
           </w:r>
+          <w:proofErr w:type="spellStart"/>
+          <w:r>
+            <w:t>Zeqiri</w:t>
+          </w:r>
+          <w:proofErr w:type="spellEnd"/>
         </w:p>
       </w:tc>
       <w:tc>
@@ -8249,7 +9456,7 @@
 </file>
 
 <file path=word/numbering.xml><?xml version="1.0" encoding="utf-8"?>
-<w:numbering xmlns:wpc="http://schemas.microsoft.com/office/word/2010/wordprocessingCanvas" xmlns:cx="http://schemas.microsoft.com/office/drawing/2014/chartex" xmlns:cx1="http://schemas.microsoft.com/office/drawing/2015/9/8/chartex" xmlns:cx2="http://schemas.microsoft.com/office/drawing/2015/10/21/chartex" xmlns:cx3="http://schemas.microsoft.com/office/drawing/2016/5/9/chartex" xmlns:cx4="http://schemas.microsoft.com/office/drawing/2016/5/10/chartex" xmlns:cx5="http://schemas.microsoft.com/office/drawing/2016/5/11/chartex" xmlns:cx6="http://schemas.microsoft.com/office/drawing/2016/5/12/chartex" xmlns:cx7="http://schemas.microsoft.com/office/drawing/2016/5/13/chartex" xmlns:cx8="http://schemas.microsoft.com/office/drawing/2016/5/14/chartex" xmlns:mc="http://schemas.openxmlformats.org/markup-compatibility/2006" xmlns:aink="http://schemas.microsoft.com/office/drawing/2016/ink" xmlns:am3d="http://schemas.microsoft.com/office/drawing/2017/model3d" xmlns:o="urn:schemas-microsoft-com:office:office" xmlns:oel="http://schemas.microsoft.com/office/2019/extlst" xmlns:r="http://schemas.openxmlformats.org/officeDocument/2006/relationships" xmlns:m="http://schemas.openxmlformats.org/officeDocument/2006/math" xmlns:v="urn:schemas-microsoft-com:vml" xmlns:wp14="http://schemas.microsoft.com/office/word/2010/wordprocessingDrawing" xmlns:wp="http://schemas.openxmlformats.org/drawingml/2006/wordprocessingDrawing" xmlns:w10="urn:schemas-microsoft-com:office:word" xmlns:w="http://schemas.openxmlformats.org/wordprocessingml/2006/main" xmlns:w14="http://schemas.microsoft.com/office/word/2010/wordml" xmlns:w15="http://schemas.microsoft.com/office/word/2012/wordml" xmlns:w16cex="http://schemas.microsoft.com/office/word/2018/wordml/cex" xmlns:w16cid="http://schemas.microsoft.com/office/word/2016/wordml/cid" xmlns:w16="http://schemas.microsoft.com/office/word/2018/wordml" xmlns:w16sdtdh="http://schemas.microsoft.com/office/word/2020/wordml/sdtdatahash" xmlns:w16se="http://schemas.microsoft.com/office/word/2015/wordml/symex" xmlns:wpg="http://schemas.microsoft.com/office/word/2010/wordprocessingGroup" xmlns:wpi="http://schemas.microsoft.com/office/word/2010/wordprocessingInk" xmlns:wne="http://schemas.microsoft.com/office/word/2006/wordml" xmlns:wps="http://schemas.microsoft.com/office/word/2010/wordprocessingShape" mc:Ignorable="w14 w15 w16se w16cid w16 w16cex w16sdtdh wp14">
+<w:numbering xmlns:wpc="http://schemas.microsoft.com/office/word/2010/wordprocessingCanvas" xmlns:cx="http://schemas.microsoft.com/office/drawing/2014/chartex" xmlns:cx1="http://schemas.microsoft.com/office/drawing/2015/9/8/chartex" xmlns:cx2="http://schemas.microsoft.com/office/drawing/2015/10/21/chartex" xmlns:cx3="http://schemas.microsoft.com/office/drawing/2016/5/9/chartex" xmlns:cx4="http://schemas.microsoft.com/office/drawing/2016/5/10/chartex" xmlns:cx5="http://schemas.microsoft.com/office/drawing/2016/5/11/chartex" xmlns:cx6="http://schemas.microsoft.com/office/drawing/2016/5/12/chartex" xmlns:cx7="http://schemas.microsoft.com/office/drawing/2016/5/13/chartex" xmlns:cx8="http://schemas.microsoft.com/office/drawing/2016/5/14/chartex" xmlns:mc="http://schemas.openxmlformats.org/markup-compatibility/2006" xmlns:aink="http://schemas.microsoft.com/office/drawing/2016/ink" xmlns:am3d="http://schemas.microsoft.com/office/drawing/2017/model3d" xmlns:o="urn:schemas-microsoft-com:office:office" xmlns:oel="http://schemas.microsoft.com/office/2019/extlst" xmlns:r="http://schemas.openxmlformats.org/officeDocument/2006/relationships" xmlns:m="http://schemas.openxmlformats.org/officeDocument/2006/math" xmlns:v="urn:schemas-microsoft-com:vml" xmlns:wp14="http://schemas.microsoft.com/office/word/2010/wordprocessingDrawing" xmlns:wp="http://schemas.openxmlformats.org/drawingml/2006/wordprocessingDrawing" xmlns:w10="urn:schemas-microsoft-com:office:word" xmlns:w="http://schemas.openxmlformats.org/wordprocessingml/2006/main" xmlns:w14="http://schemas.microsoft.com/office/word/2010/wordml" xmlns:w15="http://schemas.microsoft.com/office/word/2012/wordml" xmlns:w16cex="http://schemas.microsoft.com/office/word/2018/wordml/cex" xmlns:w16cid="http://schemas.microsoft.com/office/word/2016/wordml/cid" xmlns:w16="http://schemas.microsoft.com/office/word/2018/wordml" xmlns:w16du="http://schemas.microsoft.com/office/word/2023/wordml/word16du" xmlns:w16sdtdh="http://schemas.microsoft.com/office/word/2020/wordml/sdtdatahash" xmlns:w16sdtfl="http://schemas.microsoft.com/office/word/2024/wordml/sdtformatlock" xmlns:w16se="http://schemas.microsoft.com/office/word/2015/wordml/symex" xmlns:wpg="http://schemas.microsoft.com/office/word/2010/wordprocessingGroup" xmlns:wpi="http://schemas.microsoft.com/office/word/2010/wordprocessingInk" xmlns:wne="http://schemas.microsoft.com/office/word/2006/wordml" xmlns:wps="http://schemas.microsoft.com/office/word/2010/wordprocessingShape" mc:Ignorable="w14 w15 w16se w16cid w16 w16cex w16sdtdh w16sdtfl w16du wp14">
   <w:numPicBullet w:numPicBulletId="0">
     <w:pict>
       <v:shapetype id="_x0000_t75" coordsize="21600,21600" o:spt="75" o:preferrelative="t" path="m@4@5l@4@11@9@11@9@5xe" filled="f" stroked="f">
@@ -8271,7 +9478,7 @@
         <v:path o:extrusionok="f" gradientshapeok="t" o:connecttype="rect"/>
         <o:lock v:ext="edit" aspectratio="t"/>
       </v:shapetype>
-      <v:shape id="_x0000_i1162" type="#_x0000_t75" style="width:11.25pt;height:11.25pt" o:bullet="t">
+      <v:shape id="_x0000_i1026" type="#_x0000_t75" style="width:11pt;height:11pt" o:bullet="t">
         <v:imagedata r:id="rId1" o:title="BD10263_"/>
       </v:shape>
     </w:pict>
@@ -11489,7 +12696,7 @@
 </file>
 
 <file path=word/styles.xml><?xml version="1.0" encoding="utf-8"?>
-<w:styles xmlns:mc="http://schemas.openxmlformats.org/markup-compatibility/2006" xmlns:r="http://schemas.openxmlformats.org/officeDocument/2006/relationships" xmlns:w="http://schemas.openxmlformats.org/wordprocessingml/2006/main" xmlns:w14="http://schemas.microsoft.com/office/word/2010/wordml" xmlns:w15="http://schemas.microsoft.com/office/word/2012/wordml" xmlns:w16cex="http://schemas.microsoft.com/office/word/2018/wordml/cex" xmlns:w16cid="http://schemas.microsoft.com/office/word/2016/wordml/cid" xmlns:w16="http://schemas.microsoft.com/office/word/2018/wordml" xmlns:w16sdtdh="http://schemas.microsoft.com/office/word/2020/wordml/sdtdatahash" xmlns:w16se="http://schemas.microsoft.com/office/word/2015/wordml/symex" mc:Ignorable="w14 w15 w16se w16cid w16 w16cex w16sdtdh">
+<w:styles xmlns:mc="http://schemas.openxmlformats.org/markup-compatibility/2006" xmlns:r="http://schemas.openxmlformats.org/officeDocument/2006/relationships" xmlns:w="http://schemas.openxmlformats.org/wordprocessingml/2006/main" xmlns:w14="http://schemas.microsoft.com/office/word/2010/wordml" xmlns:w15="http://schemas.microsoft.com/office/word/2012/wordml" xmlns:w16cex="http://schemas.microsoft.com/office/word/2018/wordml/cex" xmlns:w16cid="http://schemas.microsoft.com/office/word/2016/wordml/cid" xmlns:w16="http://schemas.microsoft.com/office/word/2018/wordml" xmlns:w16du="http://schemas.microsoft.com/office/word/2023/wordml/word16du" xmlns:w16sdtdh="http://schemas.microsoft.com/office/word/2020/wordml/sdtdatahash" xmlns:w16sdtfl="http://schemas.microsoft.com/office/word/2024/wordml/sdtformatlock" xmlns:w16se="http://schemas.microsoft.com/office/word/2015/wordml/symex" mc:Ignorable="w14 w15 w16se w16cid w16 w16cex w16sdtdh w16sdtfl w16du">
   <w:docDefaults>
     <w:rPrDefault>
       <w:rPr>
@@ -13140,10 +14347,6 @@
 </file>
 
 <file path=customXml/item1.xml><?xml version="1.0" encoding="utf-8"?>
-<b:Sources xmlns:b="http://schemas.openxmlformats.org/officeDocument/2006/bibliography" xmlns="http://schemas.openxmlformats.org/officeDocument/2006/bibliography" SelectedStyle="\APA.XSL" StyleName="APA"/>
-</file>
-
-<file path=customXml/item2.xml><?xml version="1.0" encoding="utf-8"?>
 <ct:contentTypeSchema xmlns:ct="http://schemas.microsoft.com/office/2006/metadata/contentType" xmlns:ma="http://schemas.microsoft.com/office/2006/metadata/properties/metaAttributes" ct:_="" ma:_="" ma:contentTypeName="Document" ma:contentTypeID="0x010100E529CC47EA4E614CBF50FAFAB9B8F32B" ma:contentTypeVersion="13" ma:contentTypeDescription="Crée un document." ma:contentTypeScope="" ma:versionID="6a4cac78e8e76547514939bcab636e7b">
   <xsd:schema xmlns:xsd="http://www.w3.org/2001/XMLSchema" xmlns:xs="http://www.w3.org/2001/XMLSchema" xmlns:p="http://schemas.microsoft.com/office/2006/metadata/properties" xmlns:ns2="98d92101-24da-4498-9971-a24673344bd8" xmlns:ns3="dfa80de1-e9bb-4cf2-893d-d06220b3971a" targetNamespace="http://schemas.microsoft.com/office/2006/metadata/properties" ma:root="true" ma:fieldsID="a8fdc2b16e66b7bdb77d3717a31ab696" ns2:_="" ns3:_="">
     <xsd:import namespace="98d92101-24da-4498-9971-a24673344bd8"/>
@@ -13366,7 +14569,20 @@
 </ct:contentTypeSchema>
 </file>
 
+<file path=customXml/item2.xml><?xml version="1.0" encoding="utf-8"?>
+<b:Sources xmlns:b="http://schemas.openxmlformats.org/officeDocument/2006/bibliography" xmlns="http://schemas.openxmlformats.org/officeDocument/2006/bibliography" SelectedStyle="\APA.XSL" StyleName="APA"/>
+</file>
+
 <file path=customXml/item3.xml><?xml version="1.0" encoding="utf-8"?>
+<?mso-contentType ?>
+<FormTemplates xmlns="http://schemas.microsoft.com/sharepoint/v3/contenttype/forms">
+  <Display>DocumentLibraryForm</Display>
+  <Edit>DocumentLibraryForm</Edit>
+  <New>DocumentLibraryForm</New>
+</FormTemplates>
+</file>
+
+<file path=customXml/item4.xml><?xml version="1.0" encoding="utf-8"?>
 <p:properties xmlns:p="http://schemas.microsoft.com/office/2006/metadata/properties" xmlns:xsi="http://www.w3.org/2001/XMLSchema-instance" xmlns:pc="http://schemas.microsoft.com/office/infopath/2007/PartnerControls">
   <documentManagement>
     <Total xmlns="98d92101-24da-4498-9971-a24673344bd8" xsi:nil="true"/>
@@ -13378,24 +14594,7 @@
 </p:properties>
 </file>
 
-<file path=customXml/item4.xml><?xml version="1.0" encoding="utf-8"?>
-<?mso-contentType ?>
-<FormTemplates xmlns="http://schemas.microsoft.com/sharepoint/v3/contenttype/forms">
-  <Display>DocumentLibraryForm</Display>
-  <Edit>DocumentLibraryForm</Edit>
-  <New>DocumentLibraryForm</New>
-</FormTemplates>
-</file>
-
 <file path=customXml/itemProps1.xml><?xml version="1.0" encoding="utf-8"?>
-<ds:datastoreItem xmlns:ds="http://schemas.openxmlformats.org/officeDocument/2006/customXml" ds:itemID="{742E9764-2B52-4BB1-A7DC-ADF880092330}">
-  <ds:schemaRefs>
-    <ds:schemaRef ds:uri="http://schemas.openxmlformats.org/officeDocument/2006/bibliography"/>
-  </ds:schemaRefs>
-</ds:datastoreItem>
-</file>
-
-<file path=customXml/itemProps2.xml><?xml version="1.0" encoding="utf-8"?>
 <ds:datastoreItem xmlns:ds="http://schemas.openxmlformats.org/officeDocument/2006/customXml" ds:itemID="{DB88091B-7A0B-40E0-A22E-B64A876609B4}">
   <ds:schemaRefs>
     <ds:schemaRef ds:uri="http://schemas.microsoft.com/office/2006/metadata/contentType"/>
@@ -13414,7 +14613,23 @@
 </ds:datastoreItem>
 </file>
 
+<file path=customXml/itemProps2.xml><?xml version="1.0" encoding="utf-8"?>
+<ds:datastoreItem xmlns:ds="http://schemas.openxmlformats.org/officeDocument/2006/customXml" ds:itemID="{742E9764-2B52-4BB1-A7DC-ADF880092330}">
+  <ds:schemaRefs>
+    <ds:schemaRef ds:uri="http://schemas.openxmlformats.org/officeDocument/2006/bibliography"/>
+  </ds:schemaRefs>
+</ds:datastoreItem>
+</file>
+
 <file path=customXml/itemProps3.xml><?xml version="1.0" encoding="utf-8"?>
+<ds:datastoreItem xmlns:ds="http://schemas.openxmlformats.org/officeDocument/2006/customXml" ds:itemID="{17BB236F-1E40-438F-95F2-06C15F3EF314}">
+  <ds:schemaRefs>
+    <ds:schemaRef ds:uri="http://schemas.microsoft.com/sharepoint/v3/contenttype/forms"/>
+  </ds:schemaRefs>
+</ds:datastoreItem>
+</file>
+
+<file path=customXml/itemProps4.xml><?xml version="1.0" encoding="utf-8"?>
 <ds:datastoreItem xmlns:ds="http://schemas.openxmlformats.org/officeDocument/2006/customXml" ds:itemID="{E4C379ED-99CE-474E-BE51-D6618EB059A5}">
   <ds:schemaRefs>
     <ds:schemaRef ds:uri="http://schemas.microsoft.com/office/2006/metadata/properties"/>
@@ -13423,12 +14638,4 @@
     <ds:schemaRef ds:uri="dfa80de1-e9bb-4cf2-893d-d06220b3971a"/>
   </ds:schemaRefs>
 </ds:datastoreItem>
-</file>
-
-<file path=customXml/itemProps4.xml><?xml version="1.0" encoding="utf-8"?>
-<ds:datastoreItem xmlns:ds="http://schemas.openxmlformats.org/officeDocument/2006/customXml" ds:itemID="{17BB236F-1E40-438F-95F2-06C15F3EF314}">
-  <ds:schemaRefs>
-    <ds:schemaRef ds:uri="http://schemas.microsoft.com/sharepoint/v3/contenttype/forms"/>
-  </ds:schemaRefs>
-</ds:datastoreItem>
 </file>
</xml_diff>